<commit_message>
draft of loading from PG
</commit_message>
<xml_diff>
--- a/ContextFreeSQL/ContextFreeSQL.docx
+++ b/ContextFreeSQL/ContextFreeSQL.docx
@@ -27,10 +27,7 @@
         </w:numPr>
       </w:pPr>
       <w:r>
-        <w:t xml:space="preserve">Load the code from DB. </w:t>
-      </w:r>
-      <w:r>
-        <w:t>doing all the queries of PG from the .net</w:t>
+        <w:t>Load the code from DB. doing all the queries of PG from the .net</w:t>
       </w:r>
     </w:p>
     <w:p>
@@ -51,6 +48,45 @@
       <w:r>
         <w:t>: All table stuff</w:t>
       </w:r>
+      <w:r>
+        <w:t>:</w:t>
+      </w:r>
+    </w:p>
+    <w:p>
+      <w:pPr>
+        <w:pStyle w:val="ListParagraph"/>
+        <w:numPr>
+          <w:ilvl w:val="2"/>
+          <w:numId w:val="7"/>
+        </w:numPr>
+      </w:pPr>
+      <w:r>
+        <w:t>I put the queries in. make sure they work</w:t>
+      </w:r>
+    </w:p>
+    <w:p>
+      <w:pPr>
+        <w:pStyle w:val="ListParagraph"/>
+        <w:numPr>
+          <w:ilvl w:val="2"/>
+          <w:numId w:val="7"/>
+        </w:numPr>
+      </w:pPr>
+      <w:r>
+        <w:t>The index cols and fk cols… must convert from .net</w:t>
+      </w:r>
+    </w:p>
+    <w:p>
+      <w:pPr>
+        <w:pStyle w:val="ListParagraph"/>
+        <w:numPr>
+          <w:ilvl w:val="2"/>
+          <w:numId w:val="7"/>
+        </w:numPr>
+      </w:pPr>
+      <w:r>
+        <w:t>What about defaults? Are they not in an already existing query?</w:t>
+      </w:r>
     </w:p>
     <w:p>
       <w:pPr>
@@ -61,40 +97,7 @@
         </w:numPr>
       </w:pPr>
       <w:r>
-        <w:t xml:space="preserve">Views, stored </w:t>
-      </w:r>
-      <w:proofErr w:type="gramStart"/>
-      <w:r>
-        <w:t>procs</w:t>
-      </w:r>
-      <w:proofErr w:type="gramEnd"/>
-    </w:p>
-    <w:p>
-      <w:pPr>
-        <w:pStyle w:val="ListParagraph"/>
-        <w:numPr>
-          <w:ilvl w:val="1"/>
-          <w:numId w:val="7"/>
-        </w:numPr>
-      </w:pPr>
-      <w:r>
-        <w:t xml:space="preserve">When </w:t>
-      </w:r>
-      <w:proofErr w:type="gramStart"/>
-      <w:r>
-        <w:t>done:</w:t>
-      </w:r>
-      <w:proofErr w:type="gramEnd"/>
-      <w:r>
-        <w:t xml:space="preserve"> </w:t>
-      </w:r>
-      <w:proofErr w:type="gramStart"/>
-      <w:r>
-        <w:t>would</w:t>
-      </w:r>
-      <w:proofErr w:type="gramEnd"/>
-      <w:r>
-        <w:t xml:space="preserve"> need to convert RealDictRow to a python data structure. Test load MSSQL into it. Or do the whole MSSQL if not that hard</w:t>
+        <w:t>Views, stored procs</w:t>
       </w:r>
     </w:p>
     <w:p>
@@ -106,15 +109,7 @@
         </w:numPr>
       </w:pPr>
       <w:r>
-        <w:t xml:space="preserve">the code generation. For a fully </w:t>
-      </w:r>
-      <w:proofErr w:type="gramStart"/>
-      <w:r>
-        <w:t>self contained</w:t>
-      </w:r>
-      <w:proofErr w:type="gramEnd"/>
-      <w:r>
-        <w:t xml:space="preserve"> file</w:t>
+        <w:t>the code generation. For a fully self contained file</w:t>
       </w:r>
     </w:p>
     <w:p>
@@ -126,7 +121,22 @@
         </w:numPr>
       </w:pPr>
       <w:r>
-        <w:t>The full load from connstr, given existing SQLs from .net’s Johannes</w:t>
+        <w:t>The full load from connstr</w:t>
+      </w:r>
+      <w:r>
+        <w:t xml:space="preserve"> given in command line</w:t>
+      </w:r>
+    </w:p>
+    <w:p>
+      <w:pPr>
+        <w:pStyle w:val="ListParagraph"/>
+        <w:numPr>
+          <w:ilvl w:val="0"/>
+          <w:numId w:val="7"/>
+        </w:numPr>
+      </w:pPr>
+      <w:r>
+        <w:t>Code generation</w:t>
       </w:r>
     </w:p>
     <w:p>
@@ -178,13 +188,8 @@
         <w:pStyle w:val="Heading3"/>
       </w:pPr>
       <w:r>
-        <w:t xml:space="preserve">Full catching up with old </w:t>
-      </w:r>
-      <w:proofErr w:type="gramStart"/>
-      <w:r>
-        <w:t>product</w:t>
-      </w:r>
-      <w:proofErr w:type="gramEnd"/>
+        <w:t>Full catching up with old product</w:t>
+      </w:r>
     </w:p>
     <w:p>
       <w:pPr>
@@ -236,15 +241,7 @@
         </w:numPr>
       </w:pPr>
       <w:r>
-        <w:t xml:space="preserve">Setting data while ignoring IDENTITY. Can either enforce numbers on IDENTITY fields (PG </w:t>
-      </w:r>
-      <w:proofErr w:type="gramStart"/>
-      <w:r>
-        <w:t>most</w:t>
-      </w:r>
-      <w:proofErr w:type="gramEnd"/>
-      <w:r>
-        <w:t xml:space="preserve"> allow it somewhere) or decide that they’re not important</w:t>
+        <w:t>Setting data while ignoring IDENTITY. Can either enforce numbers on IDENTITY fields (PG most allow it somewhere) or decide that they’re not important</w:t>
       </w:r>
     </w:p>
     <w:p>
@@ -256,21 +253,25 @@
         </w:numPr>
       </w:pPr>
       <w:r>
+        <w:t>Smallie: ability to give an AWS secret name in command line , instead of full connstr</w:t>
+      </w:r>
+    </w:p>
+    <w:p>
+      <w:pPr>
+        <w:pStyle w:val="ListParagraph"/>
+        <w:numPr>
+          <w:ilvl w:val="0"/>
+          <w:numId w:val="4"/>
+        </w:numPr>
+      </w:pPr>
+      <w:r>
         <w:t xml:space="preserve">Loading from a SQL script, </w:t>
       </w:r>
       <w:r>
         <w:t xml:space="preserve">(sqlglot) </w:t>
       </w:r>
       <w:r>
-        <w:t xml:space="preserve">there can be CREATE, ALTER and DML data in there (and of course the scripting option to not remove </w:t>
-      </w:r>
-      <w:proofErr w:type="gramStart"/>
-      <w:r>
-        <w:t>whats</w:t>
-      </w:r>
-      <w:proofErr w:type="gramEnd"/>
-      <w:r>
-        <w:t xml:space="preserve"> already there, in case we’re loading from a partial script)</w:t>
+        <w:t>there can be CREATE, ALTER and DML data in there (and of course the scripting option to not remove whats already there, in case we’re loading from a partial script)</w:t>
       </w:r>
     </w:p>
     <w:p>

</xml_diff>

<commit_message>
got basic schema load
</commit_message>
<xml_diff>
--- a/ContextFreeSQL/ContextFreeSQL.docx
+++ b/ContextFreeSQL/ContextFreeSQL.docx
@@ -1,6 +1,6 @@
 
 <file path=word/document.xml><?xml version="1.0" encoding="utf-8"?>
-<w:document xmlns:wpc="http://schemas.microsoft.com/office/word/2010/wordprocessingCanvas" xmlns:cx="http://schemas.microsoft.com/office/drawing/2014/chartex" xmlns:cx1="http://schemas.microsoft.com/office/drawing/2015/9/8/chartex" xmlns:cx2="http://schemas.microsoft.com/office/drawing/2015/10/21/chartex" xmlns:cx3="http://schemas.microsoft.com/office/drawing/2016/5/9/chartex" xmlns:cx4="http://schemas.microsoft.com/office/drawing/2016/5/10/chartex" xmlns:cx5="http://schemas.microsoft.com/office/drawing/2016/5/11/chartex" xmlns:cx6="http://schemas.microsoft.com/office/drawing/2016/5/12/chartex" xmlns:cx7="http://schemas.microsoft.com/office/drawing/2016/5/13/chartex" xmlns:cx8="http://schemas.microsoft.com/office/drawing/2016/5/14/chartex" xmlns:mc="http://schemas.openxmlformats.org/markup-compatibility/2006" xmlns:aink="http://schemas.microsoft.com/office/drawing/2016/ink" xmlns:am3d="http://schemas.microsoft.com/office/drawing/2017/model3d" xmlns:o="urn:schemas-microsoft-com:office:office" xmlns:oel="http://schemas.microsoft.com/office/2019/extlst" xmlns:r="http://schemas.openxmlformats.org/officeDocument/2006/relationships" xmlns:m="http://schemas.openxmlformats.org/officeDocument/2006/math" xmlns:v="urn:schemas-microsoft-com:vml" xmlns:wp14="http://schemas.microsoft.com/office/word/2010/wordprocessingDrawing" xmlns:wp="http://schemas.openxmlformats.org/drawingml/2006/wordprocessingDrawing" xmlns:w10="urn:schemas-microsoft-com:office:word" xmlns:w="http://schemas.openxmlformats.org/wordprocessingml/2006/main" xmlns:w14="http://schemas.microsoft.com/office/word/2010/wordml" xmlns:w15="http://schemas.microsoft.com/office/word/2012/wordml" xmlns:w16cex="http://schemas.microsoft.com/office/word/2018/wordml/cex" xmlns:w16cid="http://schemas.microsoft.com/office/word/2016/wordml/cid" xmlns:w16="http://schemas.microsoft.com/office/word/2018/wordml" xmlns:w16du="http://schemas.microsoft.com/office/word/2023/wordml/word16du" xmlns:w16sdtdh="http://schemas.microsoft.com/office/word/2020/wordml/sdtdatahash" xmlns:w16se="http://schemas.microsoft.com/office/word/2015/wordml/symex" xmlns:wpg="http://schemas.microsoft.com/office/word/2010/wordprocessingGroup" xmlns:wpi="http://schemas.microsoft.com/office/word/2010/wordprocessingInk" xmlns:wne="http://schemas.microsoft.com/office/word/2006/wordml" xmlns:wps="http://schemas.microsoft.com/office/word/2010/wordprocessingShape" mc:Ignorable="w14 w15 w16se w16cid w16 w16cex w16sdtdh w16du wp14">
+<w:document xmlns:wpc="http://schemas.microsoft.com/office/word/2010/wordprocessingCanvas" xmlns:cx="http://schemas.microsoft.com/office/drawing/2014/chartex" xmlns:cx1="http://schemas.microsoft.com/office/drawing/2015/9/8/chartex" xmlns:cx2="http://schemas.microsoft.com/office/drawing/2015/10/21/chartex" xmlns:cx3="http://schemas.microsoft.com/office/drawing/2016/5/9/chartex" xmlns:cx4="http://schemas.microsoft.com/office/drawing/2016/5/10/chartex" xmlns:cx5="http://schemas.microsoft.com/office/drawing/2016/5/11/chartex" xmlns:cx6="http://schemas.microsoft.com/office/drawing/2016/5/12/chartex" xmlns:cx7="http://schemas.microsoft.com/office/drawing/2016/5/13/chartex" xmlns:cx8="http://schemas.microsoft.com/office/drawing/2016/5/14/chartex" xmlns:mc="http://schemas.openxmlformats.org/markup-compatibility/2006" xmlns:aink="http://schemas.microsoft.com/office/drawing/2016/ink" xmlns:am3d="http://schemas.microsoft.com/office/drawing/2017/model3d" xmlns:o="urn:schemas-microsoft-com:office:office" xmlns:oel="http://schemas.microsoft.com/office/2019/extlst" xmlns:r="http://schemas.openxmlformats.org/officeDocument/2006/relationships" xmlns:m="http://schemas.openxmlformats.org/officeDocument/2006/math" xmlns:v="urn:schemas-microsoft-com:vml" xmlns:wp14="http://schemas.microsoft.com/office/word/2010/wordprocessingDrawing" xmlns:wp="http://schemas.openxmlformats.org/drawingml/2006/wordprocessingDrawing" xmlns:w10="urn:schemas-microsoft-com:office:word" xmlns:w="http://schemas.openxmlformats.org/wordprocessingml/2006/main" xmlns:w14="http://schemas.microsoft.com/office/word/2010/wordml" xmlns:w15="http://schemas.microsoft.com/office/word/2012/wordml" xmlns:w16cex="http://schemas.microsoft.com/office/word/2018/wordml/cex" xmlns:w16cid="http://schemas.microsoft.com/office/word/2016/wordml/cid" xmlns:w16="http://schemas.microsoft.com/office/word/2018/wordml" xmlns:w16du="http://schemas.microsoft.com/office/word/2023/wordml/word16du" xmlns:w16sdtdh="http://schemas.microsoft.com/office/word/2020/wordml/sdtdatahash" xmlns:w16sdtfl="http://schemas.microsoft.com/office/word/2024/wordml/sdtformatlock" xmlns:w16se="http://schemas.microsoft.com/office/word/2015/wordml/symex" xmlns:wpg="http://schemas.microsoft.com/office/word/2010/wordprocessingGroup" xmlns:wpi="http://schemas.microsoft.com/office/word/2010/wordprocessingInk" xmlns:wne="http://schemas.microsoft.com/office/word/2006/wordml" xmlns:wps="http://schemas.microsoft.com/office/word/2010/wordprocessingShape" mc:Ignorable="w14 w15 w16se w16cid w16 w16cex w16sdtdh w16sdtfl w16du wp14">
   <w:body>
     <w:p>
       <w:pPr>
@@ -27,7 +27,13 @@
         </w:numPr>
       </w:pPr>
       <w:r>
-        <w:t>Load the code from DB. doing all the queries of PG from the .net</w:t>
+        <w:t xml:space="preserve">the code generation. </w:t>
+      </w:r>
+      <w:r>
+        <w:t xml:space="preserve">Yey! </w:t>
+      </w:r>
+      <w:r>
+        <w:t>For a fully self contained file</w:t>
       </w:r>
     </w:p>
     <w:p>
@@ -39,20 +45,7 @@
         </w:numPr>
       </w:pPr>
       <w:r>
-        <w:rPr>
-          <w:b/>
-          <w:bCs/>
-        </w:rPr>
-        <w:t>RN</w:t>
-      </w:r>
-      <w:r>
-        <w:t>: All table stuff</w:t>
-      </w:r>
-      <w:r>
-        <w:t>.</w:t>
-      </w:r>
-      <w:r>
-        <w:t xml:space="preserve"> I put in the actual queries, call them all. Works?</w:t>
+        <w:t>work closely with old code. For starters, generate header. Take file name from command line, have a default file name if not</w:t>
       </w:r>
     </w:p>
     <w:p>
@@ -64,17 +57,19 @@
         </w:numPr>
       </w:pPr>
       <w:r>
-        <w:rPr>
-          <w:b/>
-          <w:bCs/>
-        </w:rPr>
-        <w:t>RRN</w:t>
-      </w:r>
-      <w:r>
-        <w:t>:</w:t>
-      </w:r>
-      <w:r>
-        <w:t xml:space="preserve"> the _process functions. First, get the table to be returned from the loader, then send the 2 tables params over to _process. See that works. Then the other _process</w:t>
+        <w:t>go proc by proc on .net, just mimick that</w:t>
+      </w:r>
+    </w:p>
+    <w:p>
+      <w:pPr>
+        <w:pStyle w:val="ListParagraph"/>
+        <w:numPr>
+          <w:ilvl w:val="0"/>
+          <w:numId w:val="7"/>
+        </w:numPr>
+      </w:pPr>
+      <w:r>
+        <w:t>Back to schema loader:</w:t>
       </w:r>
     </w:p>
     <w:p>
@@ -102,18 +97,6 @@
       </w:pPr>
       <w:r>
         <w:t>Views, stored procs</w:t>
-      </w:r>
-    </w:p>
-    <w:p>
-      <w:pPr>
-        <w:pStyle w:val="ListParagraph"/>
-        <w:numPr>
-          <w:ilvl w:val="0"/>
-          <w:numId w:val="7"/>
-        </w:numPr>
-      </w:pPr>
-      <w:r>
-        <w:t>the code generation. For a fully self contained file</w:t>
       </w:r>
     </w:p>
     <w:p>
@@ -331,7 +314,7 @@
 </file>
 
 <file path=word/numbering.xml><?xml version="1.0" encoding="utf-8"?>
-<w:numbering xmlns:wpc="http://schemas.microsoft.com/office/word/2010/wordprocessingCanvas" xmlns:cx="http://schemas.microsoft.com/office/drawing/2014/chartex" xmlns:cx1="http://schemas.microsoft.com/office/drawing/2015/9/8/chartex" xmlns:cx2="http://schemas.microsoft.com/office/drawing/2015/10/21/chartex" xmlns:cx3="http://schemas.microsoft.com/office/drawing/2016/5/9/chartex" xmlns:cx4="http://schemas.microsoft.com/office/drawing/2016/5/10/chartex" xmlns:cx5="http://schemas.microsoft.com/office/drawing/2016/5/11/chartex" xmlns:cx6="http://schemas.microsoft.com/office/drawing/2016/5/12/chartex" xmlns:cx7="http://schemas.microsoft.com/office/drawing/2016/5/13/chartex" xmlns:cx8="http://schemas.microsoft.com/office/drawing/2016/5/14/chartex" xmlns:mc="http://schemas.openxmlformats.org/markup-compatibility/2006" xmlns:aink="http://schemas.microsoft.com/office/drawing/2016/ink" xmlns:am3d="http://schemas.microsoft.com/office/drawing/2017/model3d" xmlns:o="urn:schemas-microsoft-com:office:office" xmlns:oel="http://schemas.microsoft.com/office/2019/extlst" xmlns:r="http://schemas.openxmlformats.org/officeDocument/2006/relationships" xmlns:m="http://schemas.openxmlformats.org/officeDocument/2006/math" xmlns:v="urn:schemas-microsoft-com:vml" xmlns:wp14="http://schemas.microsoft.com/office/word/2010/wordprocessingDrawing" xmlns:wp="http://schemas.openxmlformats.org/drawingml/2006/wordprocessingDrawing" xmlns:w10="urn:schemas-microsoft-com:office:word" xmlns:w="http://schemas.openxmlformats.org/wordprocessingml/2006/main" xmlns:w14="http://schemas.microsoft.com/office/word/2010/wordml" xmlns:w15="http://schemas.microsoft.com/office/word/2012/wordml" xmlns:w16cex="http://schemas.microsoft.com/office/word/2018/wordml/cex" xmlns:w16cid="http://schemas.microsoft.com/office/word/2016/wordml/cid" xmlns:w16="http://schemas.microsoft.com/office/word/2018/wordml" xmlns:w16du="http://schemas.microsoft.com/office/word/2023/wordml/word16du" xmlns:w16sdtdh="http://schemas.microsoft.com/office/word/2020/wordml/sdtdatahash" xmlns:w16se="http://schemas.microsoft.com/office/word/2015/wordml/symex" xmlns:wpg="http://schemas.microsoft.com/office/word/2010/wordprocessingGroup" xmlns:wpi="http://schemas.microsoft.com/office/word/2010/wordprocessingInk" xmlns:wne="http://schemas.microsoft.com/office/word/2006/wordml" xmlns:wps="http://schemas.microsoft.com/office/word/2010/wordprocessingShape" mc:Ignorable="w14 w15 w16se w16cid w16 w16cex w16sdtdh w16du wp14">
+<w:numbering xmlns:wpc="http://schemas.microsoft.com/office/word/2010/wordprocessingCanvas" xmlns:cx="http://schemas.microsoft.com/office/drawing/2014/chartex" xmlns:cx1="http://schemas.microsoft.com/office/drawing/2015/9/8/chartex" xmlns:cx2="http://schemas.microsoft.com/office/drawing/2015/10/21/chartex" xmlns:cx3="http://schemas.microsoft.com/office/drawing/2016/5/9/chartex" xmlns:cx4="http://schemas.microsoft.com/office/drawing/2016/5/10/chartex" xmlns:cx5="http://schemas.microsoft.com/office/drawing/2016/5/11/chartex" xmlns:cx6="http://schemas.microsoft.com/office/drawing/2016/5/12/chartex" xmlns:cx7="http://schemas.microsoft.com/office/drawing/2016/5/13/chartex" xmlns:cx8="http://schemas.microsoft.com/office/drawing/2016/5/14/chartex" xmlns:mc="http://schemas.openxmlformats.org/markup-compatibility/2006" xmlns:aink="http://schemas.microsoft.com/office/drawing/2016/ink" xmlns:am3d="http://schemas.microsoft.com/office/drawing/2017/model3d" xmlns:o="urn:schemas-microsoft-com:office:office" xmlns:oel="http://schemas.microsoft.com/office/2019/extlst" xmlns:r="http://schemas.openxmlformats.org/officeDocument/2006/relationships" xmlns:m="http://schemas.openxmlformats.org/officeDocument/2006/math" xmlns:v="urn:schemas-microsoft-com:vml" xmlns:wp14="http://schemas.microsoft.com/office/word/2010/wordprocessingDrawing" xmlns:wp="http://schemas.openxmlformats.org/drawingml/2006/wordprocessingDrawing" xmlns:w10="urn:schemas-microsoft-com:office:word" xmlns:w="http://schemas.openxmlformats.org/wordprocessingml/2006/main" xmlns:w14="http://schemas.microsoft.com/office/word/2010/wordml" xmlns:w15="http://schemas.microsoft.com/office/word/2012/wordml" xmlns:w16cex="http://schemas.microsoft.com/office/word/2018/wordml/cex" xmlns:w16cid="http://schemas.microsoft.com/office/word/2016/wordml/cid" xmlns:w16="http://schemas.microsoft.com/office/word/2018/wordml" xmlns:w16du="http://schemas.microsoft.com/office/word/2023/wordml/word16du" xmlns:w16sdtdh="http://schemas.microsoft.com/office/word/2020/wordml/sdtdatahash" xmlns:w16sdtfl="http://schemas.microsoft.com/office/word/2024/wordml/sdtformatlock" xmlns:w16se="http://schemas.microsoft.com/office/word/2015/wordml/symex" xmlns:wpg="http://schemas.microsoft.com/office/word/2010/wordprocessingGroup" xmlns:wpi="http://schemas.microsoft.com/office/word/2010/wordprocessingInk" xmlns:wne="http://schemas.microsoft.com/office/word/2006/wordml" xmlns:wps="http://schemas.microsoft.com/office/word/2010/wordprocessingShape" mc:Ignorable="w14 w15 w16se w16cid w16 w16cex w16sdtdh w16sdtfl w16du wp14">
   <w:abstractNum w:abstractNumId="0" w15:restartNumberingAfterBreak="0">
     <w:nsid w:val="2C78213C"/>
     <w:multiLevelType w:val="hybridMultilevel"/>
@@ -1164,7 +1147,7 @@
 </file>
 
 <file path=word/styles.xml><?xml version="1.0" encoding="utf-8"?>
-<w:styles xmlns:mc="http://schemas.openxmlformats.org/markup-compatibility/2006" xmlns:r="http://schemas.openxmlformats.org/officeDocument/2006/relationships" xmlns:w="http://schemas.openxmlformats.org/wordprocessingml/2006/main" xmlns:w14="http://schemas.microsoft.com/office/word/2010/wordml" xmlns:w15="http://schemas.microsoft.com/office/word/2012/wordml" xmlns:w16cex="http://schemas.microsoft.com/office/word/2018/wordml/cex" xmlns:w16cid="http://schemas.microsoft.com/office/word/2016/wordml/cid" xmlns:w16="http://schemas.microsoft.com/office/word/2018/wordml" xmlns:w16du="http://schemas.microsoft.com/office/word/2023/wordml/word16du" xmlns:w16sdtdh="http://schemas.microsoft.com/office/word/2020/wordml/sdtdatahash" xmlns:w16se="http://schemas.microsoft.com/office/word/2015/wordml/symex" mc:Ignorable="w14 w15 w16se w16cid w16 w16cex w16sdtdh w16du">
+<w:styles xmlns:mc="http://schemas.openxmlformats.org/markup-compatibility/2006" xmlns:r="http://schemas.openxmlformats.org/officeDocument/2006/relationships" xmlns:w="http://schemas.openxmlformats.org/wordprocessingml/2006/main" xmlns:w14="http://schemas.microsoft.com/office/word/2010/wordml" xmlns:w15="http://schemas.microsoft.com/office/word/2012/wordml" xmlns:w16cex="http://schemas.microsoft.com/office/word/2018/wordml/cex" xmlns:w16cid="http://schemas.microsoft.com/office/word/2016/wordml/cid" xmlns:w16="http://schemas.microsoft.com/office/word/2018/wordml" xmlns:w16du="http://schemas.microsoft.com/office/word/2023/wordml/word16du" xmlns:w16sdtdh="http://schemas.microsoft.com/office/word/2020/wordml/sdtdatahash" xmlns:w16sdtfl="http://schemas.microsoft.com/office/word/2024/wordml/sdtformatlock" xmlns:w16se="http://schemas.microsoft.com/office/word/2015/wordml/symex" mc:Ignorable="w14 w15 w16se w16cid w16 w16cex w16sdtdh w16sdtfl w16du">
   <w:docDefaults>
     <w:rPrDefault>
       <w:rPr>

</xml_diff>

<commit_message>
header generation almost done, now need to place variables
</commit_message>
<xml_diff>
--- a/ContextFreeSQL/ContextFreeSQL.docx
+++ b/ContextFreeSQL/ContextFreeSQL.docx
@@ -6,9 +6,11 @@
       <w:pPr>
         <w:pStyle w:val="Heading1"/>
       </w:pPr>
+      <w:proofErr w:type="spellStart"/>
       <w:r>
         <w:t>ContextFreeSQL</w:t>
       </w:r>
+      <w:proofErr w:type="spellEnd"/>
     </w:p>
     <w:p>
       <w:pPr>
@@ -25,15 +27,135 @@
           <w:ilvl w:val="0"/>
           <w:numId w:val="7"/>
         </w:numPr>
-      </w:pPr>
-      <w:r>
-        <w:t xml:space="preserve">the code generation. </w:t>
-      </w:r>
-      <w:r>
-        <w:t xml:space="preserve">Yey! </w:t>
-      </w:r>
-      <w:r>
-        <w:t>For a fully self contained file</w:t>
+        <w:rPr>
+          <w:color w:val="FF0000"/>
+        </w:rPr>
+      </w:pPr>
+      <w:proofErr w:type="spellStart"/>
+      <w:proofErr w:type="gramStart"/>
+      <w:r>
+        <w:rPr>
+          <w:b/>
+          <w:bCs/>
+          <w:color w:val="FF0000"/>
+        </w:rPr>
+        <w:t>RN</w:t>
+      </w:r>
+      <w:r>
+        <w:rPr>
+          <w:color w:val="FF0000"/>
+        </w:rPr>
+        <w:t>:</w:t>
+      </w:r>
+      <w:r>
+        <w:rPr>
+          <w:color w:val="FF0000"/>
+        </w:rPr>
+        <w:t>generation</w:t>
+      </w:r>
+      <w:proofErr w:type="spellEnd"/>
+      <w:r>
+        <w:rPr>
+          <w:color w:val="FF0000"/>
+        </w:rPr>
+        <w:t xml:space="preserve">: </w:t>
+      </w:r>
+      <w:r>
+        <w:rPr>
+          <w:color w:val="FF0000"/>
+        </w:rPr>
+        <w:t xml:space="preserve"> Work</w:t>
+      </w:r>
+      <w:proofErr w:type="gramEnd"/>
+      <w:r>
+        <w:rPr>
+          <w:color w:val="FF0000"/>
+        </w:rPr>
+        <w:t xml:space="preserve"> on those variables (</w:t>
+      </w:r>
+      <w:proofErr w:type="spellStart"/>
+      <w:r>
+        <w:rPr>
+          <w:color w:val="FF0000"/>
+        </w:rPr>
+        <w:t>var_prefix</w:t>
+      </w:r>
+      <w:proofErr w:type="spellEnd"/>
+      <w:r>
+        <w:rPr>
+          <w:color w:val="FF0000"/>
+        </w:rPr>
+        <w:t xml:space="preserve"> </w:t>
+      </w:r>
+      <w:proofErr w:type="spellStart"/>
+      <w:r>
+        <w:rPr>
+          <w:color w:val="FF0000"/>
+        </w:rPr>
+        <w:t>etc</w:t>
+      </w:r>
+      <w:proofErr w:type="spellEnd"/>
+      <w:r>
+        <w:rPr>
+          <w:color w:val="FF0000"/>
+        </w:rPr>
+        <w:t xml:space="preserve">). </w:t>
+      </w:r>
+      <w:proofErr w:type="gramStart"/>
+      <w:r>
+        <w:rPr>
+          <w:color w:val="FF0000"/>
+        </w:rPr>
+        <w:t>where</w:t>
+      </w:r>
+      <w:proofErr w:type="gramEnd"/>
+      <w:r>
+        <w:rPr>
+          <w:color w:val="FF0000"/>
+        </w:rPr>
+        <w:t xml:space="preserve"> are they getting values from in the .net code, move that into this. Then, dump it all into a file at the end, for now just hard code a file name</w:t>
+      </w:r>
+    </w:p>
+    <w:p>
+      <w:pPr>
+        <w:pStyle w:val="ListParagraph"/>
+        <w:numPr>
+          <w:ilvl w:val="0"/>
+          <w:numId w:val="7"/>
+        </w:numPr>
+      </w:pPr>
+      <w:r>
+        <w:rPr>
+          <w:b/>
+          <w:bCs/>
+        </w:rPr>
+        <w:t>The core</w:t>
+      </w:r>
+      <w:r>
+        <w:t xml:space="preserve">! </w:t>
+      </w:r>
+      <w:r>
+        <w:t xml:space="preserve">go proc by proc on .net, just </w:t>
+      </w:r>
+      <w:proofErr w:type="spellStart"/>
+      <w:r>
+        <w:t>mimick</w:t>
+      </w:r>
+      <w:proofErr w:type="spellEnd"/>
+      <w:r>
+        <w:t xml:space="preserve"> that</w:t>
+      </w:r>
+    </w:p>
+    <w:p>
+      <w:pPr>
+        <w:pStyle w:val="ListParagraph"/>
+        <w:numPr>
+          <w:ilvl w:val="0"/>
+          <w:numId w:val="7"/>
+        </w:numPr>
+      </w:pPr>
+      <w:r>
+        <w:t>Back to schema loader:</w:t>
       </w:r>
     </w:p>
     <w:p>
@@ -45,7 +167,16 @@
         </w:numPr>
       </w:pPr>
       <w:r>
-        <w:t>work closely with old code. For starters, generate header. Take file name from command line, have a default file name if not</w:t>
+        <w:t xml:space="preserve">Cleanup: </w:t>
+      </w:r>
+      <w:r>
+        <w:t xml:space="preserve">What about </w:t>
+      </w:r>
+      <w:r>
+        <w:t xml:space="preserve">column </w:t>
+      </w:r>
+      <w:r>
+        <w:t>defaults? Are they not in an already existing query?</w:t>
       </w:r>
     </w:p>
     <w:p>
@@ -57,8 +188,13 @@
         </w:numPr>
       </w:pPr>
       <w:r>
-        <w:t>go proc by proc on .net, just mimick that</w:t>
-      </w:r>
+        <w:t xml:space="preserve">Views, stored </w:t>
+      </w:r>
+      <w:proofErr w:type="gramStart"/>
+      <w:r>
+        <w:t>procs</w:t>
+      </w:r>
+      <w:proofErr w:type="gramEnd"/>
     </w:p>
     <w:p>
       <w:pPr>
@@ -69,34 +205,15 @@
         </w:numPr>
       </w:pPr>
       <w:r>
-        <w:t>Back to schema loader:</w:t>
-      </w:r>
-    </w:p>
-    <w:p>
-      <w:pPr>
-        <w:pStyle w:val="ListParagraph"/>
-        <w:numPr>
-          <w:ilvl w:val="1"/>
-          <w:numId w:val="7"/>
-        </w:numPr>
-      </w:pPr>
-      <w:r>
-        <w:t xml:space="preserve">Cleanup: </w:t>
-      </w:r>
-      <w:r>
-        <w:t>What about defaults? Are they not in an already existing query?</w:t>
-      </w:r>
-    </w:p>
-    <w:p>
-      <w:pPr>
-        <w:pStyle w:val="ListParagraph"/>
-        <w:numPr>
-          <w:ilvl w:val="1"/>
-          <w:numId w:val="7"/>
-        </w:numPr>
-      </w:pPr>
-      <w:r>
-        <w:t>Views, stored procs</w:t>
+        <w:t xml:space="preserve">The full load from </w:t>
+      </w:r>
+      <w:proofErr w:type="spellStart"/>
+      <w:r>
+        <w:t>connstr</w:t>
+      </w:r>
+      <w:proofErr w:type="spellEnd"/>
+      <w:r>
+        <w:t xml:space="preserve"> given in command line</w:t>
       </w:r>
     </w:p>
     <w:p>
@@ -108,21 +225,6 @@
         </w:numPr>
       </w:pPr>
       <w:r>
-        <w:t>The full load from connstr</w:t>
-      </w:r>
-      <w:r>
-        <w:t xml:space="preserve"> given in command line</w:t>
-      </w:r>
-    </w:p>
-    <w:p>
-      <w:pPr>
-        <w:pStyle w:val="ListParagraph"/>
-        <w:numPr>
-          <w:ilvl w:val="0"/>
-          <w:numId w:val="7"/>
-        </w:numPr>
-      </w:pPr>
-      <w:r>
         <w:t>Code generation</w:t>
       </w:r>
     </w:p>
@@ -167,7 +269,15 @@
         </w:numPr>
       </w:pPr>
       <w:r>
-        <w:t>maintain all 3 options, or maybe move down to 2. Clearer docs in command line</w:t>
+        <w:t xml:space="preserve">maintain all 3 </w:t>
+      </w:r>
+      <w:proofErr w:type="gramStart"/>
+      <w:r>
+        <w:t>options, or</w:t>
+      </w:r>
+      <w:proofErr w:type="gramEnd"/>
+      <w:r>
+        <w:t xml:space="preserve"> maybe move down to 2. Clearer docs in command line</w:t>
       </w:r>
     </w:p>
     <w:p>
@@ -175,8 +285,13 @@
         <w:pStyle w:val="Heading3"/>
       </w:pPr>
       <w:r>
-        <w:t>Full catching up with old product</w:t>
-      </w:r>
+        <w:t xml:space="preserve">Full catching up with old </w:t>
+      </w:r>
+      <w:proofErr w:type="gramStart"/>
+      <w:r>
+        <w:t>product</w:t>
+      </w:r>
+      <w:proofErr w:type="gramEnd"/>
     </w:p>
     <w:p>
       <w:pPr>
@@ -199,7 +314,15 @@
         </w:numPr>
       </w:pPr>
       <w:r>
-        <w:t>Any other feature there? See again all the options on the GUI</w:t>
+        <w:t xml:space="preserve">Any other </w:t>
+      </w:r>
+      <w:proofErr w:type="gramStart"/>
+      <w:r>
+        <w:t>feature</w:t>
+      </w:r>
+      <w:proofErr w:type="gramEnd"/>
+      <w:r>
+        <w:t xml:space="preserve"> there? See again all the options on the GUI</w:t>
       </w:r>
       <w:r>
         <w:t>, schema and data</w:t>
@@ -228,7 +351,15 @@
         </w:numPr>
       </w:pPr>
       <w:r>
-        <w:t>Setting data while ignoring IDENTITY. Can either enforce numbers on IDENTITY fields (PG most allow it somewhere) or decide that they’re not important</w:t>
+        <w:t xml:space="preserve">Setting data while ignoring IDENTITY. Can either enforce numbers on IDENTITY fields (PG </w:t>
+      </w:r>
+      <w:proofErr w:type="gramStart"/>
+      <w:r>
+        <w:t>most</w:t>
+      </w:r>
+      <w:proofErr w:type="gramEnd"/>
+      <w:r>
+        <w:t xml:space="preserve"> allow it somewhere) or decide that they’re not important</w:t>
       </w:r>
     </w:p>
     <w:p>
@@ -240,8 +371,21 @@
         </w:numPr>
       </w:pPr>
       <w:r>
-        <w:t>Smallie: ability to give an AWS secret name in command line , instead of full connstr</w:t>
-      </w:r>
+        <w:t xml:space="preserve">Smallie: ability to give an AWS secret name in command </w:t>
+      </w:r>
+      <w:proofErr w:type="gramStart"/>
+      <w:r>
+        <w:t>line ,</w:t>
+      </w:r>
+      <w:proofErr w:type="gramEnd"/>
+      <w:r>
+        <w:t xml:space="preserve"> instead of full </w:t>
+      </w:r>
+      <w:proofErr w:type="spellStart"/>
+      <w:r>
+        <w:t>connstr</w:t>
+      </w:r>
+      <w:proofErr w:type="spellEnd"/>
     </w:p>
     <w:p>
       <w:pPr>
@@ -255,10 +399,28 @@
         <w:t xml:space="preserve">Loading from a SQL script, </w:t>
       </w:r>
       <w:r>
-        <w:t xml:space="preserve">(sqlglot) </w:t>
-      </w:r>
-      <w:r>
-        <w:t>there can be CREATE, ALTER and DML data in there (and of course the scripting option to not remove whats already there, in case we’re loading from a partial script)</w:t>
+        <w:t>(</w:t>
+      </w:r>
+      <w:proofErr w:type="spellStart"/>
+      <w:r>
+        <w:t>sqlglot</w:t>
+      </w:r>
+      <w:proofErr w:type="spellEnd"/>
+      <w:r>
+        <w:t xml:space="preserve">) </w:t>
+      </w:r>
+      <w:r>
+        <w:t xml:space="preserve">there can be CREATE, ALTER and DML data in there (and of course the scripting option to not remove </w:t>
+      </w:r>
+      <w:proofErr w:type="spellStart"/>
+      <w:proofErr w:type="gramStart"/>
+      <w:r>
+        <w:t>whats</w:t>
+      </w:r>
+      <w:proofErr w:type="spellEnd"/>
+      <w:proofErr w:type="gramEnd"/>
+      <w:r>
+        <w:t xml:space="preserve"> already there, in case we’re loading from a partial script)</w:t>
       </w:r>
     </w:p>
     <w:p>
@@ -282,7 +444,15 @@
         </w:numPr>
       </w:pPr>
       <w:r>
-        <w:t>Data script from pg backup?</w:t>
+        <w:t xml:space="preserve">Data script from </w:t>
+      </w:r>
+      <w:proofErr w:type="spellStart"/>
+      <w:r>
+        <w:t>pg</w:t>
+      </w:r>
+      <w:proofErr w:type="spellEnd"/>
+      <w:r>
+        <w:t xml:space="preserve"> backup?</w:t>
       </w:r>
     </w:p>
     <w:p>

</xml_diff>

<commit_message>
fine generation with variables
</commit_message>
<xml_diff>
--- a/ContextFreeSQL/ContextFreeSQL.docx
+++ b/ContextFreeSQL/ContextFreeSQL.docx
@@ -6,11 +6,9 @@
       <w:pPr>
         <w:pStyle w:val="Heading1"/>
       </w:pPr>
-      <w:proofErr w:type="spellStart"/>
       <w:r>
         <w:t>ContextFreeSQL</w:t>
       </w:r>
-      <w:proofErr w:type="spellEnd"/>
     </w:p>
     <w:p>
       <w:pPr>
@@ -27,93 +25,26 @@
           <w:ilvl w:val="0"/>
           <w:numId w:val="7"/>
         </w:numPr>
-        <w:rPr>
-          <w:color w:val="FF0000"/>
-        </w:rPr>
-      </w:pPr>
-      <w:proofErr w:type="spellStart"/>
-      <w:proofErr w:type="gramStart"/>
+      </w:pPr>
       <w:r>
         <w:rPr>
           <w:b/>
           <w:bCs/>
-          <w:color w:val="FF0000"/>
         </w:rPr>
-        <w:t>RN</w:t>
+        <w:t xml:space="preserve">RN: </w:t>
       </w:r>
       <w:r>
         <w:rPr>
-          <w:color w:val="FF0000"/>
+          <w:b/>
+          <w:bCs/>
         </w:rPr>
-        <w:t>:</w:t>
-      </w:r>
-      <w:r>
-        <w:rPr>
-          <w:color w:val="FF0000"/>
-        </w:rPr>
-        <w:t>generation</w:t>
-      </w:r>
-      <w:proofErr w:type="spellEnd"/>
-      <w:r>
-        <w:rPr>
-          <w:color w:val="FF0000"/>
-        </w:rPr>
-        <w:t xml:space="preserve">: </w:t>
-      </w:r>
-      <w:r>
-        <w:rPr>
-          <w:color w:val="FF0000"/>
-        </w:rPr>
-        <w:t xml:space="preserve"> Work</w:t>
-      </w:r>
-      <w:proofErr w:type="gramEnd"/>
-      <w:r>
-        <w:rPr>
-          <w:color w:val="FF0000"/>
-        </w:rPr>
-        <w:t xml:space="preserve"> on those variables (</w:t>
-      </w:r>
-      <w:proofErr w:type="spellStart"/>
-      <w:r>
-        <w:rPr>
-          <w:color w:val="FF0000"/>
-        </w:rPr>
-        <w:t>var_prefix</w:t>
-      </w:r>
-      <w:proofErr w:type="spellEnd"/>
-      <w:r>
-        <w:rPr>
-          <w:color w:val="FF0000"/>
-        </w:rPr>
-        <w:t xml:space="preserve"> </w:t>
-      </w:r>
-      <w:proofErr w:type="spellStart"/>
-      <w:r>
-        <w:rPr>
-          <w:color w:val="FF0000"/>
-        </w:rPr>
-        <w:t>etc</w:t>
-      </w:r>
-      <w:proofErr w:type="spellEnd"/>
-      <w:r>
-        <w:rPr>
-          <w:color w:val="FF0000"/>
-        </w:rPr>
-        <w:t xml:space="preserve">). </w:t>
-      </w:r>
-      <w:proofErr w:type="gramStart"/>
-      <w:r>
-        <w:rPr>
-          <w:color w:val="FF0000"/>
-        </w:rPr>
-        <w:t>where</w:t>
-      </w:r>
-      <w:proofErr w:type="gramEnd"/>
-      <w:r>
-        <w:rPr>
-          <w:color w:val="FF0000"/>
-        </w:rPr>
-        <w:t xml:space="preserve"> are they getting values from in the .net code, move that into this. Then, dump it all into a file at the end, for now just hard code a file name</w:t>
+        <w:t>The core</w:t>
+      </w:r>
+      <w:r>
+        <w:t xml:space="preserve">! </w:t>
+      </w:r>
+      <w:r>
+        <w:t>go proc by proc on .net, just mimick that</w:t>
       </w:r>
     </w:p>
     <w:p>
@@ -125,25 +56,40 @@
         </w:numPr>
       </w:pPr>
       <w:r>
-        <w:rPr>
-          <w:b/>
-          <w:bCs/>
-        </w:rPr>
-        <w:t>The core</w:t>
-      </w:r>
-      <w:r>
-        <w:t xml:space="preserve">! </w:t>
-      </w:r>
-      <w:r>
-        <w:t xml:space="preserve">go proc by proc on .net, just </w:t>
-      </w:r>
-      <w:proofErr w:type="spellStart"/>
-      <w:r>
-        <w:t>mimick</w:t>
-      </w:r>
-      <w:proofErr w:type="spellEnd"/>
-      <w:r>
-        <w:t xml:space="preserve"> that</w:t>
+        <w:t>Back to schema loader:</w:t>
+      </w:r>
+    </w:p>
+    <w:p>
+      <w:pPr>
+        <w:pStyle w:val="ListParagraph"/>
+        <w:numPr>
+          <w:ilvl w:val="1"/>
+          <w:numId w:val="7"/>
+        </w:numPr>
+      </w:pPr>
+      <w:r>
+        <w:t xml:space="preserve">Cleanup: </w:t>
+      </w:r>
+      <w:r>
+        <w:t xml:space="preserve">What about </w:t>
+      </w:r>
+      <w:r>
+        <w:t xml:space="preserve">column </w:t>
+      </w:r>
+      <w:r>
+        <w:t>defaults? Are they not in an already existing query?</w:t>
+      </w:r>
+    </w:p>
+    <w:p>
+      <w:pPr>
+        <w:pStyle w:val="ListParagraph"/>
+        <w:numPr>
+          <w:ilvl w:val="1"/>
+          <w:numId w:val="7"/>
+        </w:numPr>
+      </w:pPr>
+      <w:r>
+        <w:t>Views, stored procs</w:t>
       </w:r>
     </w:p>
     <w:p>
@@ -155,46 +101,11 @@
         </w:numPr>
       </w:pPr>
       <w:r>
-        <w:t>Back to schema loader:</w:t>
-      </w:r>
-    </w:p>
-    <w:p>
-      <w:pPr>
-        <w:pStyle w:val="ListParagraph"/>
-        <w:numPr>
-          <w:ilvl w:val="1"/>
-          <w:numId w:val="7"/>
-        </w:numPr>
-      </w:pPr>
-      <w:r>
-        <w:t xml:space="preserve">Cleanup: </w:t>
-      </w:r>
-      <w:r>
-        <w:t xml:space="preserve">What about </w:t>
-      </w:r>
-      <w:r>
-        <w:t xml:space="preserve">column </w:t>
-      </w:r>
-      <w:r>
-        <w:t>defaults? Are they not in an already existing query?</w:t>
-      </w:r>
-    </w:p>
-    <w:p>
-      <w:pPr>
-        <w:pStyle w:val="ListParagraph"/>
-        <w:numPr>
-          <w:ilvl w:val="1"/>
-          <w:numId w:val="7"/>
-        </w:numPr>
-      </w:pPr>
-      <w:r>
-        <w:t xml:space="preserve">Views, stored </w:t>
-      </w:r>
-      <w:proofErr w:type="gramStart"/>
-      <w:r>
-        <w:t>procs</w:t>
-      </w:r>
-      <w:proofErr w:type="gramEnd"/>
+        <w:t>The full load from connstr</w:t>
+      </w:r>
+      <w:r>
+        <w:t xml:space="preserve"> given in command line</w:t>
+      </w:r>
     </w:p>
     <w:p>
       <w:pPr>
@@ -205,26 +116,6 @@
         </w:numPr>
       </w:pPr>
       <w:r>
-        <w:t xml:space="preserve">The full load from </w:t>
-      </w:r>
-      <w:proofErr w:type="spellStart"/>
-      <w:r>
-        <w:t>connstr</w:t>
-      </w:r>
-      <w:proofErr w:type="spellEnd"/>
-      <w:r>
-        <w:t xml:space="preserve"> given in command line</w:t>
-      </w:r>
-    </w:p>
-    <w:p>
-      <w:pPr>
-        <w:pStyle w:val="ListParagraph"/>
-        <w:numPr>
-          <w:ilvl w:val="0"/>
-          <w:numId w:val="7"/>
-        </w:numPr>
-      </w:pPr>
-      <w:r>
         <w:t>Code generation</w:t>
       </w:r>
     </w:p>
@@ -269,15 +160,7 @@
         </w:numPr>
       </w:pPr>
       <w:r>
-        <w:t xml:space="preserve">maintain all 3 </w:t>
-      </w:r>
-      <w:proofErr w:type="gramStart"/>
-      <w:r>
-        <w:t>options, or</w:t>
-      </w:r>
-      <w:proofErr w:type="gramEnd"/>
-      <w:r>
-        <w:t xml:space="preserve"> maybe move down to 2. Clearer docs in command line</w:t>
+        <w:t>maintain all 3 options, or maybe move down to 2. Clearer docs in command line</w:t>
       </w:r>
     </w:p>
     <w:p>
@@ -285,13 +168,8 @@
         <w:pStyle w:val="Heading3"/>
       </w:pPr>
       <w:r>
-        <w:t xml:space="preserve">Full catching up with old </w:t>
-      </w:r>
-      <w:proofErr w:type="gramStart"/>
-      <w:r>
-        <w:t>product</w:t>
-      </w:r>
-      <w:proofErr w:type="gramEnd"/>
+        <w:t>Full catching up with old product</w:t>
+      </w:r>
     </w:p>
     <w:p>
       <w:pPr>
@@ -314,15 +192,7 @@
         </w:numPr>
       </w:pPr>
       <w:r>
-        <w:t xml:space="preserve">Any other </w:t>
-      </w:r>
-      <w:proofErr w:type="gramStart"/>
-      <w:r>
-        <w:t>feature</w:t>
-      </w:r>
-      <w:proofErr w:type="gramEnd"/>
-      <w:r>
-        <w:t xml:space="preserve"> there? See again all the options on the GUI</w:t>
+        <w:t>Any other feature there? See again all the options on the GUI</w:t>
       </w:r>
       <w:r>
         <w:t>, schema and data</w:t>
@@ -351,15 +221,7 @@
         </w:numPr>
       </w:pPr>
       <w:r>
-        <w:t xml:space="preserve">Setting data while ignoring IDENTITY. Can either enforce numbers on IDENTITY fields (PG </w:t>
-      </w:r>
-      <w:proofErr w:type="gramStart"/>
-      <w:r>
-        <w:t>most</w:t>
-      </w:r>
-      <w:proofErr w:type="gramEnd"/>
-      <w:r>
-        <w:t xml:space="preserve"> allow it somewhere) or decide that they’re not important</w:t>
+        <w:t>Setting data while ignoring IDENTITY. Can either enforce numbers on IDENTITY fields (PG most allow it somewhere) or decide that they’re not important</w:t>
       </w:r>
     </w:p>
     <w:p>
@@ -371,21 +233,8 @@
         </w:numPr>
       </w:pPr>
       <w:r>
-        <w:t xml:space="preserve">Smallie: ability to give an AWS secret name in command </w:t>
-      </w:r>
-      <w:proofErr w:type="gramStart"/>
-      <w:r>
-        <w:t>line ,</w:t>
-      </w:r>
-      <w:proofErr w:type="gramEnd"/>
-      <w:r>
-        <w:t xml:space="preserve"> instead of full </w:t>
-      </w:r>
-      <w:proofErr w:type="spellStart"/>
-      <w:r>
-        <w:t>connstr</w:t>
-      </w:r>
-      <w:proofErr w:type="spellEnd"/>
+        <w:t>Smallie: ability to give an AWS secret name in command line , instead of full connstr</w:t>
+      </w:r>
     </w:p>
     <w:p>
       <w:pPr>
@@ -399,28 +248,10 @@
         <w:t xml:space="preserve">Loading from a SQL script, </w:t>
       </w:r>
       <w:r>
-        <w:t>(</w:t>
-      </w:r>
-      <w:proofErr w:type="spellStart"/>
-      <w:r>
-        <w:t>sqlglot</w:t>
-      </w:r>
-      <w:proofErr w:type="spellEnd"/>
-      <w:r>
-        <w:t xml:space="preserve">) </w:t>
-      </w:r>
-      <w:r>
-        <w:t xml:space="preserve">there can be CREATE, ALTER and DML data in there (and of course the scripting option to not remove </w:t>
-      </w:r>
-      <w:proofErr w:type="spellStart"/>
-      <w:proofErr w:type="gramStart"/>
-      <w:r>
-        <w:t>whats</w:t>
-      </w:r>
-      <w:proofErr w:type="spellEnd"/>
-      <w:proofErr w:type="gramEnd"/>
-      <w:r>
-        <w:t xml:space="preserve"> already there, in case we’re loading from a partial script)</w:t>
+        <w:t xml:space="preserve">(sqlglot) </w:t>
+      </w:r>
+      <w:r>
+        <w:t>there can be CREATE, ALTER and DML data in there (and of course the scripting option to not remove whats already there, in case we’re loading from a partial script)</w:t>
       </w:r>
     </w:p>
     <w:p>
@@ -444,15 +275,7 @@
         </w:numPr>
       </w:pPr>
       <w:r>
-        <w:t xml:space="preserve">Data script from </w:t>
-      </w:r>
-      <w:proofErr w:type="spellStart"/>
-      <w:r>
-        <w:t>pg</w:t>
-      </w:r>
-      <w:proofErr w:type="spellEnd"/>
-      <w:r>
-        <w:t xml:space="preserve"> backup?</w:t>
+        <w:t>Data script from pg backup?</w:t>
       </w:r>
     </w:p>
     <w:p>

</xml_diff>

<commit_message>
first script close to working
</commit_message>
<xml_diff>
--- a/ContextFreeSQL/ContextFreeSQL.docx
+++ b/ContextFreeSQL/ContextFreeSQL.docx
@@ -88,19 +88,7 @@
         <w:t xml:space="preserve">: </w:t>
       </w:r>
       <w:r>
-        <w:t>Examine the file</w:t>
-      </w:r>
-      <w:r>
-        <w:t xml:space="preserve">. Got all content? </w:t>
-      </w:r>
-      <w:r>
-        <w:t xml:space="preserve">got the whole </w:t>
-      </w:r>
-      <w:r>
-        <w:t xml:space="preserve">$$ </w:t>
-      </w:r>
-      <w:r>
-        <w:t>BEGIN..END which pg requires?</w:t>
+        <w:t>finish all identation so final file is clear. Must be through this, so easy to find errors</w:t>
       </w:r>
     </w:p>
     <w:p>

</xml_diff>

<commit_message>
moving on with create table
</commit_message>
<xml_diff>
--- a/ContextFreeSQL/ContextFreeSQL.docx
+++ b/ContextFreeSQL/ContextFreeSQL.docx
@@ -153,6 +153,57 @@
       </w:r>
       <w:r>
         <w:t>makes sense</w:t>
+      </w:r>
+    </w:p>
+    <w:p>
+      <w:pPr>
+        <w:pStyle w:val="ListParagraph"/>
+        <w:numPr>
+          <w:ilvl w:val="2"/>
+          <w:numId w:val="7"/>
+        </w:numPr>
+      </w:pPr>
+      <w:r>
+        <w:rPr>
+          <w:b/>
+          <w:bCs/>
+        </w:rPr>
+        <w:t>RRN: GetColSQL (</w:t>
+      </w:r>
+      <w:r>
+        <w:rPr>
+          <w:b/>
+          <w:bCs/>
+        </w:rPr>
+        <w:t>get_col_sql</w:t>
+      </w:r>
+      <w:r>
+        <w:t>) so when finishing that, don’t do the index and FK yet. Just see that we got a table with the SQLs in it</w:t>
+      </w:r>
+    </w:p>
+    <w:p>
+      <w:pPr>
+        <w:pStyle w:val="ListParagraph"/>
+        <w:numPr>
+          <w:ilvl w:val="2"/>
+          <w:numId w:val="7"/>
+        </w:numPr>
+      </w:pPr>
+      <w:r>
+        <w:rPr>
+          <w:b/>
+          <w:bCs/>
+        </w:rPr>
+        <w:t>RNNN:</w:t>
+      </w:r>
+      <w:r>
+        <w:t xml:space="preserve"> the call to </w:t>
+      </w:r>
+      <w:r>
+        <w:t>get_create_table_from_sys_tables</w:t>
+      </w:r>
+      <w:r>
+        <w:t>: got all params ok?</w:t>
       </w:r>
     </w:p>
     <w:p>
@@ -1890,7 +1941,6 @@
   <w:style w:type="character" w:default="1" w:styleId="DefaultParagraphFont">
     <w:name w:val="Default Paragraph Font"/>
     <w:uiPriority w:val="1"/>
-    <w:semiHidden/>
     <w:unhideWhenUsed/>
   </w:style>
   <w:style w:type="table" w:default="1" w:styleId="TableNormal">

</xml_diff>

<commit_message>
on the way to restore table scripting
</commit_message>
<xml_diff>
--- a/ContextFreeSQL/ContextFreeSQL.docx
+++ b/ContextFreeSQL/ContextFreeSQL.docx
@@ -101,21 +101,7 @@
         <w:rPr>
           <w:color w:val="FF0000"/>
         </w:rPr>
-        <w:t xml:space="preserve">into tables.py, run </w:t>
-      </w:r>
-      <w:proofErr w:type="gramStart"/>
-      <w:r>
-        <w:rPr>
-          <w:color w:val="FF0000"/>
-        </w:rPr>
-        <w:t>it ,</w:t>
-      </w:r>
-      <w:proofErr w:type="gramEnd"/>
-      <w:r>
-        <w:rPr>
-          <w:color w:val="FF0000"/>
-        </w:rPr>
-        <w:t xml:space="preserve"> see that tables are generated ok, along with their CREATE TABLE. That’s </w:t>
+        <w:t xml:space="preserve">into tables.py, run it , see that tables are generated ok, along with their CREATE TABLE. That’s </w:t>
       </w:r>
       <w:r>
         <w:rPr>
@@ -136,19 +122,52 @@
       <w:pPr>
         <w:pStyle w:val="ListParagraph"/>
         <w:numPr>
-          <w:ilvl w:val="1"/>
+          <w:ilvl w:val="2"/>
           <w:numId w:val="7"/>
         </w:numPr>
-        <w:jc w:val="both"/>
-      </w:pPr>
-      <w:r>
-        <w:t xml:space="preserve">Finish </w:t>
-      </w:r>
-      <w:r>
-        <w:t>Tables</w:t>
-      </w:r>
-      <w:r>
-        <w:t xml:space="preserve"> logic</w:t>
+        <w:rPr>
+          <w:color w:val="FF0000"/>
+        </w:rPr>
+      </w:pPr>
+      <w:r>
+        <w:rPr>
+          <w:b/>
+          <w:bCs/>
+          <w:color w:val="FF0000"/>
+        </w:rPr>
+        <w:t>RN</w:t>
+      </w:r>
+      <w:r>
+        <w:rPr>
+          <w:color w:val="FF0000"/>
+        </w:rPr>
+        <w:t>:</w:t>
+      </w:r>
+      <w:r>
+        <w:rPr>
+          <w:color w:val="FF0000"/>
+        </w:rPr>
+        <w:t xml:space="preserve"> </w:t>
+      </w:r>
+      <w:proofErr w:type="spellStart"/>
+      <w:r>
+        <w:rPr>
+          <w:color w:val="FF0000"/>
+        </w:rPr>
+        <w:t>create_db_state_temp_tables_for_tables</w:t>
+      </w:r>
+      <w:proofErr w:type="spellEnd"/>
+      <w:r>
+        <w:rPr>
+          <w:color w:val="FF0000"/>
+        </w:rPr>
+        <w:t xml:space="preserve"> </w:t>
+      </w:r>
+      <w:r>
+        <w:rPr>
+          <w:color w:val="FF0000"/>
+        </w:rPr>
+        <w:t>is not called from anywhere</w:t>
       </w:r>
     </w:p>
     <w:p>
@@ -161,7 +180,13 @@
         <w:jc w:val="both"/>
       </w:pPr>
       <w:r>
-        <w:t>Columns</w:t>
+        <w:t xml:space="preserve">Finish </w:t>
+      </w:r>
+      <w:r>
+        <w:t>Tables</w:t>
+      </w:r>
+      <w:r>
+        <w:t xml:space="preserve"> logic</w:t>
       </w:r>
     </w:p>
     <w:p>
@@ -174,7 +199,7 @@
         <w:jc w:val="both"/>
       </w:pPr>
       <w:r>
-        <w:t>Indexes</w:t>
+        <w:t>Columns</w:t>
       </w:r>
     </w:p>
     <w:p>
@@ -187,7 +212,7 @@
         <w:jc w:val="both"/>
       </w:pPr>
       <w:r>
-        <w:t>Foreign Keys</w:t>
+        <w:t>Indexes</w:t>
       </w:r>
     </w:p>
     <w:p>
@@ -200,6 +225,19 @@
         <w:jc w:val="both"/>
       </w:pPr>
       <w:r>
+        <w:t>Foreign Keys</w:t>
+      </w:r>
+    </w:p>
+    <w:p>
+      <w:pPr>
+        <w:pStyle w:val="ListParagraph"/>
+        <w:numPr>
+          <w:ilvl w:val="1"/>
+          <w:numId w:val="7"/>
+        </w:numPr>
+        <w:jc w:val="both"/>
+      </w:pPr>
+      <w:r>
         <w:t>And we got full tables! Play, test</w:t>
       </w:r>
     </w:p>
@@ -230,15 +268,7 @@
         <w:t>tables</w:t>
       </w:r>
       <w:r>
-        <w:t xml:space="preserve">, work </w:t>
-      </w:r>
-      <w:proofErr w:type="gramStart"/>
-      <w:r>
-        <w:t>exactly the same</w:t>
-      </w:r>
-      <w:proofErr w:type="gramEnd"/>
-      <w:r>
-        <w:t xml:space="preserve"> way?</w:t>
+        <w:t>, work exactly the same way?</w:t>
       </w:r>
     </w:p>
     <w:p>
@@ -282,15 +312,7 @@
         </w:numPr>
       </w:pPr>
       <w:r>
-        <w:t xml:space="preserve">maintain all 3 </w:t>
-      </w:r>
-      <w:proofErr w:type="gramStart"/>
-      <w:r>
-        <w:t>options, or</w:t>
-      </w:r>
-      <w:proofErr w:type="gramEnd"/>
-      <w:r>
-        <w:t xml:space="preserve"> maybe move down to 2. Clearer docs in command line</w:t>
+        <w:t>maintain all 3 options, or maybe move down to 2. Clearer docs in command line</w:t>
       </w:r>
     </w:p>
     <w:p>
@@ -350,13 +372,8 @@
         <w:pStyle w:val="Heading3"/>
       </w:pPr>
       <w:r>
-        <w:t xml:space="preserve">Full catching up with old </w:t>
-      </w:r>
-      <w:proofErr w:type="gramStart"/>
-      <w:r>
-        <w:t>product</w:t>
-      </w:r>
-      <w:proofErr w:type="gramEnd"/>
+        <w:t>Full catching up with old product</w:t>
+      </w:r>
     </w:p>
     <w:p>
       <w:pPr>
@@ -379,15 +396,7 @@
         </w:numPr>
       </w:pPr>
       <w:r>
-        <w:t xml:space="preserve">Any other </w:t>
-      </w:r>
-      <w:proofErr w:type="gramStart"/>
-      <w:r>
-        <w:t>feature</w:t>
-      </w:r>
-      <w:proofErr w:type="gramEnd"/>
-      <w:r>
-        <w:t xml:space="preserve"> there? See again all the options on the GUI</w:t>
+        <w:t>Any other feature there? See again all the options on the GUI</w:t>
       </w:r>
       <w:r>
         <w:t>, schema and data</w:t>
@@ -428,15 +437,7 @@
         <w:t>, or with new key values</w:t>
       </w:r>
       <w:r>
-        <w:t xml:space="preserve">. Can either enforce numbers on IDENTITY fields (PG </w:t>
-      </w:r>
-      <w:proofErr w:type="gramStart"/>
-      <w:r>
-        <w:t>most</w:t>
-      </w:r>
-      <w:proofErr w:type="gramEnd"/>
-      <w:r>
-        <w:t xml:space="preserve"> allow it somewhere) or decide that they’re not important</w:t>
+        <w:t>. Can either enforce numbers on IDENTITY fields (PG most allow it somewhere) or decide that they’re not important</w:t>
       </w:r>
     </w:p>
     <w:p>
@@ -448,15 +449,7 @@
         </w:numPr>
       </w:pPr>
       <w:r>
-        <w:t xml:space="preserve">Smallie: ability to give an AWS secret name in command </w:t>
-      </w:r>
-      <w:proofErr w:type="gramStart"/>
-      <w:r>
-        <w:t>line ,</w:t>
-      </w:r>
-      <w:proofErr w:type="gramEnd"/>
-      <w:r>
-        <w:t xml:space="preserve"> instead of full </w:t>
+        <w:t xml:space="preserve">Smallie: ability to give an AWS secret name in command line , instead of full </w:t>
       </w:r>
       <w:proofErr w:type="spellStart"/>
       <w:r>
@@ -490,12 +483,10 @@
         <w:t xml:space="preserve">there can be CREATE, ALTER and DML data in there (and of course the scripting option to not remove </w:t>
       </w:r>
       <w:proofErr w:type="spellStart"/>
-      <w:proofErr w:type="gramStart"/>
       <w:r>
         <w:t>whats</w:t>
       </w:r>
       <w:proofErr w:type="spellEnd"/>
-      <w:proofErr w:type="gramEnd"/>
       <w:r>
         <w:t xml:space="preserve"> already there, in case we’re loading from a partial script)</w:t>
       </w:r>
@@ -2085,7 +2076,6 @@
   <w:style w:type="character" w:default="1" w:styleId="DefaultParagraphFont">
     <w:name w:val="Default Paragraph Font"/>
     <w:uiPriority w:val="1"/>
-    <w:semiHidden/>
     <w:unhideWhenUsed/>
   </w:style>
   <w:style w:type="table" w:default="1" w:styleId="TableNormal">

</xml_diff>

<commit_message>
almost done with tables
</commit_message>
<xml_diff>
--- a/ContextFreeSQL/ContextFreeSQL.docx
+++ b/ContextFreeSQL/ContextFreeSQL.docx
@@ -6,11 +6,9 @@
       <w:pPr>
         <w:pStyle w:val="Heading1"/>
       </w:pPr>
-      <w:proofErr w:type="spellStart"/>
       <w:r>
         <w:t>ContextFreeSQL</w:t>
       </w:r>
-      <w:proofErr w:type="spellEnd"/>
     </w:p>
     <w:p>
       <w:pPr>
@@ -44,13 +42,8 @@
         <w:t xml:space="preserve">: </w:t>
       </w:r>
       <w:r>
-        <w:t xml:space="preserve">Table scripting. Always with good </w:t>
-      </w:r>
-      <w:proofErr w:type="spellStart"/>
-      <w:r>
-        <w:t>identattion</w:t>
-      </w:r>
-      <w:proofErr w:type="spellEnd"/>
+        <w:t>Table scripting. Always with good identattion</w:t>
+      </w:r>
     </w:p>
     <w:p>
       <w:pPr>
@@ -83,19 +76,11 @@
         </w:rPr>
         <w:t xml:space="preserve"> import </w:t>
       </w:r>
-      <w:proofErr w:type="spellStart"/>
       <w:r>
         <w:rPr>
           <w:color w:val="FF0000"/>
         </w:rPr>
-        <w:t>get_create_table_from_sys_tables</w:t>
-      </w:r>
-      <w:proofErr w:type="spellEnd"/>
-      <w:r>
-        <w:rPr>
-          <w:color w:val="FF0000"/>
-        </w:rPr>
-        <w:t xml:space="preserve"> </w:t>
+        <w:t xml:space="preserve">get_create_table_from_sys_tables </w:t>
       </w:r>
       <w:r>
         <w:rPr>
@@ -149,26 +134,36 @@
         </w:rPr>
         <w:t xml:space="preserve"> </w:t>
       </w:r>
-      <w:proofErr w:type="spellStart"/>
       <w:r>
         <w:rPr>
           <w:color w:val="FF0000"/>
         </w:rPr>
-        <w:t>create_db_state_temp_tables_for_tables</w:t>
-      </w:r>
-      <w:proofErr w:type="spellEnd"/>
+        <w:t xml:space="preserve">the call to </w:t>
+      </w:r>
       <w:r>
         <w:rPr>
           <w:color w:val="FF0000"/>
         </w:rPr>
-        <w:t xml:space="preserve"> </w:t>
+        <w:t>create_db_state_tables</w:t>
       </w:r>
       <w:r>
         <w:rPr>
           <w:color w:val="FF0000"/>
         </w:rPr>
-        <w:t>is not called from anywhere</w:t>
-      </w:r>
+        <w:t>: named params</w:t>
+      </w:r>
+    </w:p>
+    <w:p>
+      <w:pPr>
+        <w:pStyle w:val="ListParagraph"/>
+        <w:numPr>
+          <w:ilvl w:val="2"/>
+          <w:numId w:val="7"/>
+        </w:numPr>
+        <w:rPr>
+          <w:color w:val="FF0000"/>
+        </w:rPr>
+      </w:pPr>
     </w:p>
     <w:p>
       <w:pPr>
@@ -344,15 +339,7 @@
         </w:numPr>
       </w:pPr>
       <w:r>
-        <w:t xml:space="preserve">The full load from </w:t>
-      </w:r>
-      <w:proofErr w:type="spellStart"/>
-      <w:r>
-        <w:t>connstr</w:t>
-      </w:r>
-      <w:proofErr w:type="spellEnd"/>
-      <w:r>
-        <w:t xml:space="preserve"> given in command line</w:t>
+        <w:t>The full load from connstr given in command line</w:t>
       </w:r>
     </w:p>
     <w:p>
@@ -449,13 +436,8 @@
         </w:numPr>
       </w:pPr>
       <w:r>
-        <w:t xml:space="preserve">Smallie: ability to give an AWS secret name in command line , instead of full </w:t>
-      </w:r>
-      <w:proofErr w:type="spellStart"/>
-      <w:r>
-        <w:t>connstr</w:t>
-      </w:r>
-      <w:proofErr w:type="spellEnd"/>
+        <w:t>Smallie: ability to give an AWS secret name in command line , instead of full connstr</w:t>
+      </w:r>
     </w:p>
     <w:p>
       <w:pPr>
@@ -469,26 +451,10 @@
         <w:t xml:space="preserve">Loading from a SQL script, </w:t>
       </w:r>
       <w:r>
-        <w:t>(</w:t>
-      </w:r>
-      <w:proofErr w:type="spellStart"/>
-      <w:r>
-        <w:t>sqlglot</w:t>
-      </w:r>
-      <w:proofErr w:type="spellEnd"/>
-      <w:r>
-        <w:t xml:space="preserve">) </w:t>
-      </w:r>
-      <w:r>
-        <w:t xml:space="preserve">there can be CREATE, ALTER and DML data in there (and of course the scripting option to not remove </w:t>
-      </w:r>
-      <w:proofErr w:type="spellStart"/>
-      <w:r>
-        <w:t>whats</w:t>
-      </w:r>
-      <w:proofErr w:type="spellEnd"/>
-      <w:r>
-        <w:t xml:space="preserve"> already there, in case we’re loading from a partial script)</w:t>
+        <w:t xml:space="preserve">(sqlglot) </w:t>
+      </w:r>
+      <w:r>
+        <w:t>there can be CREATE, ALTER and DML data in there (and of course the scripting option to not remove whats already there, in case we’re loading from a partial script)</w:t>
       </w:r>
     </w:p>
     <w:p>
@@ -512,15 +478,7 @@
         </w:numPr>
       </w:pPr>
       <w:r>
-        <w:t xml:space="preserve">Data script from </w:t>
-      </w:r>
-      <w:proofErr w:type="spellStart"/>
-      <w:r>
-        <w:t>pg</w:t>
-      </w:r>
-      <w:proofErr w:type="spellEnd"/>
-      <w:r>
-        <w:t xml:space="preserve"> backup?</w:t>
+        <w:t>Data script from pg backup?</w:t>
       </w:r>
     </w:p>
     <w:p>

</xml_diff>

<commit_message>
progressing towards table logic fully working
</commit_message>
<xml_diff>
--- a/ContextFreeSQL/ContextFreeSQL.docx
+++ b/ContextFreeSQL/ContextFreeSQL.docx
@@ -138,19 +138,7 @@
         <w:rPr>
           <w:color w:val="FF0000"/>
         </w:rPr>
-        <w:t xml:space="preserve">the call to </w:t>
-      </w:r>
-      <w:r>
-        <w:rPr>
-          <w:color w:val="FF0000"/>
-        </w:rPr>
-        <w:t>create_db_state_tables</w:t>
-      </w:r>
-      <w:r>
-        <w:rPr>
-          <w:color w:val="FF0000"/>
-        </w:rPr>
-        <w:t>: named params</w:t>
+        <w:t>see where breaks</w:t>
       </w:r>
     </w:p>
     <w:p>
@@ -164,6 +152,26 @@
           <w:color w:val="FF0000"/>
         </w:rPr>
       </w:pPr>
+      <w:r>
+        <w:rPr>
+          <w:b/>
+          <w:bCs/>
+          <w:color w:val="FF0000"/>
+        </w:rPr>
+        <w:t>Then</w:t>
+      </w:r>
+      <w:r>
+        <w:rPr>
+          <w:color w:val="FF0000"/>
+        </w:rPr>
+        <w:t>:</w:t>
+      </w:r>
+      <w:r>
+        <w:rPr>
+          <w:color w:val="FF0000"/>
+        </w:rPr>
+        <w:t xml:space="preserve">  do we have table creation logic fully working??</w:t>
+      </w:r>
     </w:p>
     <w:p>
       <w:pPr>
@@ -175,13 +183,7 @@
         <w:jc w:val="both"/>
       </w:pPr>
       <w:r>
-        <w:t xml:space="preserve">Finish </w:t>
-      </w:r>
-      <w:r>
-        <w:t>Tables</w:t>
-      </w:r>
-      <w:r>
-        <w:t xml:space="preserve"> logic</w:t>
+        <w:t>Columns</w:t>
       </w:r>
     </w:p>
     <w:p>
@@ -194,7 +196,7 @@
         <w:jc w:val="both"/>
       </w:pPr>
       <w:r>
-        <w:t>Columns</w:t>
+        <w:t>Indexes</w:t>
       </w:r>
     </w:p>
     <w:p>
@@ -207,7 +209,7 @@
         <w:jc w:val="both"/>
       </w:pPr>
       <w:r>
-        <w:t>Indexes</w:t>
+        <w:t>Foreign Keys</w:t>
       </w:r>
     </w:p>
     <w:p>
@@ -220,19 +222,6 @@
         <w:jc w:val="both"/>
       </w:pPr>
       <w:r>
-        <w:t>Foreign Keys</w:t>
-      </w:r>
-    </w:p>
-    <w:p>
-      <w:pPr>
-        <w:pStyle w:val="ListParagraph"/>
-        <w:numPr>
-          <w:ilvl w:val="1"/>
-          <w:numId w:val="7"/>
-        </w:numPr>
-        <w:jc w:val="both"/>
-      </w:pPr>
-      <w:r>
         <w:t>And we got full tables! Play, test</w:t>
       </w:r>
     </w:p>
@@ -328,6 +317,25 @@
       </w:pPr>
       <w:r>
         <w:t>Recycle to schema, complete:</w:t>
+      </w:r>
+    </w:p>
+    <w:p>
+      <w:pPr>
+        <w:pStyle w:val="ListParagraph"/>
+        <w:numPr>
+          <w:ilvl w:val="0"/>
+          <w:numId w:val="10"/>
+        </w:numPr>
+      </w:pPr>
+      <w:r>
+        <w:rPr>
+          <w:b/>
+          <w:bCs/>
+        </w:rPr>
+        <w:t>ScriptSortOrder</w:t>
+      </w:r>
+      <w:r>
+        <w:t>. That’s critical for all</w:t>
       </w:r>
     </w:p>
     <w:p>
@@ -2034,6 +2042,7 @@
   <w:style w:type="character" w:default="1" w:styleId="DefaultParagraphFont">
     <w:name w:val="Default Paragraph Font"/>
     <w:uiPriority w:val="1"/>
+    <w:semiHidden/>
     <w:unhideWhenUsed/>
   </w:style>
   <w:style w:type="table" w:default="1" w:styleId="TableNormal">

</xml_diff>

<commit_message>
columns script generated, has some errors
</commit_message>
<xml_diff>
--- a/ContextFreeSQL/ContextFreeSQL.docx
+++ b/ContextFreeSQL/ContextFreeSQL.docx
@@ -6,9 +6,11 @@
       <w:pPr>
         <w:pStyle w:val="Heading1"/>
       </w:pPr>
+      <w:proofErr w:type="spellStart"/>
       <w:r>
         <w:t>ContextFreeSQL</w:t>
       </w:r>
+      <w:proofErr w:type="spellEnd"/>
     </w:p>
     <w:p>
       <w:pPr>
@@ -42,8 +44,13 @@
         <w:t xml:space="preserve">: </w:t>
       </w:r>
       <w:r>
-        <w:t>Table scripting. Always with good identattion</w:t>
-      </w:r>
+        <w:t xml:space="preserve">Table scripting. Always with good </w:t>
+      </w:r>
+      <w:proofErr w:type="spellStart"/>
+      <w:r>
+        <w:t>identattion</w:t>
+      </w:r>
+      <w:proofErr w:type="spellEnd"/>
     </w:p>
     <w:p>
       <w:pPr>
@@ -62,77 +69,73 @@
           <w:bCs/>
           <w:color w:val="FF0000"/>
         </w:rPr>
-        <w:t>Now</w:t>
+        <w:t>RN</w:t>
       </w:r>
       <w:r>
         <w:rPr>
           <w:color w:val="FF0000"/>
         </w:rPr>
-        <w:t>:</w:t>
-      </w:r>
+        <w:t xml:space="preserve">: </w:t>
+      </w:r>
+      <w:proofErr w:type="gramStart"/>
       <w:r>
         <w:rPr>
           <w:color w:val="FF0000"/>
         </w:rPr>
-        <w:t xml:space="preserve"> import </w:t>
-      </w:r>
+        <w:t>run</w:t>
+      </w:r>
+      <w:proofErr w:type="gramEnd"/>
       <w:r>
         <w:rPr>
           <w:color w:val="FF0000"/>
         </w:rPr>
-        <w:t xml:space="preserve">get_create_table_from_sys_tables </w:t>
-      </w:r>
+        <w:t xml:space="preserve"> create columns. See code. Do </w:t>
+      </w:r>
+      <w:proofErr w:type="spellStart"/>
       <w:r>
         <w:rPr>
           <w:color w:val="FF0000"/>
         </w:rPr>
-        <w:t xml:space="preserve">into tables.py, run it , see that tables are generated ok, along with their CREATE TABLE. That’s </w:t>
-      </w:r>
+        <w:t>identations</w:t>
+      </w:r>
+      <w:proofErr w:type="spellEnd"/>
+      <w:r>
+        <w:rPr>
+          <w:color w:val="FF0000"/>
+        </w:rPr>
+        <w:t xml:space="preserve"> etc. the pattern becomes familiar by now</w:t>
+      </w:r>
+    </w:p>
+    <w:p>
+      <w:pPr>
+        <w:pStyle w:val="ListParagraph"/>
+        <w:numPr>
+          <w:ilvl w:val="1"/>
+          <w:numId w:val="7"/>
+        </w:numPr>
+        <w:rPr>
+          <w:color w:val="FF0000"/>
+        </w:rPr>
+      </w:pPr>
       <w:r>
         <w:rPr>
           <w:b/>
           <w:bCs/>
           <w:color w:val="FF0000"/>
         </w:rPr>
-        <w:t>huge</w:t>
+        <w:t>Then</w:t>
       </w:r>
       <w:r>
         <w:rPr>
           <w:color w:val="FF0000"/>
         </w:rPr>
-        <w:t>.</w:t>
-      </w:r>
-    </w:p>
-    <w:p>
-      <w:pPr>
-        <w:pStyle w:val="ListParagraph"/>
-        <w:numPr>
-          <w:ilvl w:val="2"/>
-          <w:numId w:val="7"/>
-        </w:numPr>
+        <w:t>:</w:t>
+      </w:r>
+      <w:r>
         <w:rPr>
           <w:color w:val="FF0000"/>
         </w:rPr>
-      </w:pPr>
-      <w:r>
-        <w:rPr>
-          <w:b/>
-          <w:bCs/>
-          <w:color w:val="FF0000"/>
-        </w:rPr>
-        <w:t>RN</w:t>
-      </w:r>
-      <w:r>
-        <w:rPr>
-          <w:color w:val="FF0000"/>
-        </w:rPr>
-        <w:t xml:space="preserve">: </w:t>
-      </w:r>
-      <w:r>
-        <w:rPr>
-          <w:color w:val="FF0000"/>
-        </w:rPr>
-        <w:t>run create columns. See code. Do identations etc. the pattern becomes familiar by now</w:t>
+        <w:t xml:space="preserve"> play with adding\removing\modifying tables and columns, see that flags are set</w:t>
       </w:r>
     </w:p>
     <w:p>
@@ -201,7 +204,15 @@
         <w:t>tables</w:t>
       </w:r>
       <w:r>
-        <w:t>, work exactly the same way?</w:t>
+        <w:t xml:space="preserve">, work </w:t>
+      </w:r>
+      <w:proofErr w:type="gramStart"/>
+      <w:r>
+        <w:t>exactly the same</w:t>
+      </w:r>
+      <w:proofErr w:type="gramEnd"/>
+      <w:r>
+        <w:t xml:space="preserve"> way?</w:t>
       </w:r>
     </w:p>
     <w:p>
@@ -245,7 +256,15 @@
         </w:numPr>
       </w:pPr>
       <w:r>
-        <w:t>maintain all 3 options, or maybe move down to 2. Clearer docs in command line</w:t>
+        <w:t xml:space="preserve">maintain all 3 </w:t>
+      </w:r>
+      <w:proofErr w:type="gramStart"/>
+      <w:r>
+        <w:t>options, or</w:t>
+      </w:r>
+      <w:proofErr w:type="gramEnd"/>
+      <w:r>
+        <w:t xml:space="preserve"> maybe move down to 2. Clearer docs in command line</w:t>
       </w:r>
     </w:p>
     <w:p>
@@ -276,6 +295,7 @@
           <w:numId w:val="10"/>
         </w:numPr>
       </w:pPr>
+      <w:proofErr w:type="spellStart"/>
       <w:r>
         <w:rPr>
           <w:b/>
@@ -283,6 +303,7 @@
         </w:rPr>
         <w:t>ScriptSortOrder</w:t>
       </w:r>
+      <w:proofErr w:type="spellEnd"/>
       <w:r>
         <w:t>. That’s critical for all</w:t>
       </w:r>
@@ -296,7 +317,15 @@
         </w:numPr>
       </w:pPr>
       <w:r>
-        <w:t>The full load from connstr given in command line</w:t>
+        <w:t xml:space="preserve">The full load from </w:t>
+      </w:r>
+      <w:proofErr w:type="spellStart"/>
+      <w:r>
+        <w:t>connstr</w:t>
+      </w:r>
+      <w:proofErr w:type="spellEnd"/>
+      <w:r>
+        <w:t xml:space="preserve"> given in command line</w:t>
       </w:r>
     </w:p>
     <w:p>
@@ -316,8 +345,13 @@
         <w:pStyle w:val="Heading3"/>
       </w:pPr>
       <w:r>
-        <w:t>Full catching up with old product</w:t>
-      </w:r>
+        <w:t xml:space="preserve">Full catching up with old </w:t>
+      </w:r>
+      <w:proofErr w:type="gramStart"/>
+      <w:r>
+        <w:t>product</w:t>
+      </w:r>
+      <w:proofErr w:type="gramEnd"/>
     </w:p>
     <w:p>
       <w:pPr>
@@ -340,7 +374,15 @@
         </w:numPr>
       </w:pPr>
       <w:r>
-        <w:t>Any other feature there? See again all the options on the GUI</w:t>
+        <w:t xml:space="preserve">Any other </w:t>
+      </w:r>
+      <w:proofErr w:type="gramStart"/>
+      <w:r>
+        <w:t>feature</w:t>
+      </w:r>
+      <w:proofErr w:type="gramEnd"/>
+      <w:r>
+        <w:t xml:space="preserve"> there? See again all the options on the GUI</w:t>
       </w:r>
       <w:r>
         <w:t>, schema and data</w:t>
@@ -381,7 +423,15 @@
         <w:t>, or with new key values</w:t>
       </w:r>
       <w:r>
-        <w:t>. Can either enforce numbers on IDENTITY fields (PG most allow it somewhere) or decide that they’re not important</w:t>
+        <w:t xml:space="preserve">. Can either enforce numbers on IDENTITY fields (PG </w:t>
+      </w:r>
+      <w:proofErr w:type="gramStart"/>
+      <w:r>
+        <w:t>most</w:t>
+      </w:r>
+      <w:proofErr w:type="gramEnd"/>
+      <w:r>
+        <w:t xml:space="preserve"> allow it somewhere) or decide that they’re not important</w:t>
       </w:r>
     </w:p>
     <w:p>
@@ -393,8 +443,21 @@
         </w:numPr>
       </w:pPr>
       <w:r>
-        <w:t>Smallie: ability to give an AWS secret name in command line , instead of full connstr</w:t>
-      </w:r>
+        <w:t xml:space="preserve">Smallie: ability to give an AWS secret name in command </w:t>
+      </w:r>
+      <w:proofErr w:type="gramStart"/>
+      <w:r>
+        <w:t>line ,</w:t>
+      </w:r>
+      <w:proofErr w:type="gramEnd"/>
+      <w:r>
+        <w:t xml:space="preserve"> instead of full </w:t>
+      </w:r>
+      <w:proofErr w:type="spellStart"/>
+      <w:r>
+        <w:t>connstr</w:t>
+      </w:r>
+      <w:proofErr w:type="spellEnd"/>
     </w:p>
     <w:p>
       <w:pPr>
@@ -408,10 +471,28 @@
         <w:t xml:space="preserve">Loading from a SQL script, </w:t>
       </w:r>
       <w:r>
-        <w:t xml:space="preserve">(sqlglot) </w:t>
-      </w:r>
-      <w:r>
-        <w:t>there can be CREATE, ALTER and DML data in there (and of course the scripting option to not remove whats already there, in case we’re loading from a partial script)</w:t>
+        <w:t>(</w:t>
+      </w:r>
+      <w:proofErr w:type="spellStart"/>
+      <w:r>
+        <w:t>sqlglot</w:t>
+      </w:r>
+      <w:proofErr w:type="spellEnd"/>
+      <w:r>
+        <w:t xml:space="preserve">) </w:t>
+      </w:r>
+      <w:r>
+        <w:t xml:space="preserve">there can be CREATE, ALTER and DML data in there (and of course the scripting option to not remove </w:t>
+      </w:r>
+      <w:proofErr w:type="spellStart"/>
+      <w:proofErr w:type="gramStart"/>
+      <w:r>
+        <w:t>whats</w:t>
+      </w:r>
+      <w:proofErr w:type="spellEnd"/>
+      <w:proofErr w:type="gramEnd"/>
+      <w:r>
+        <w:t xml:space="preserve"> already there, in case we’re loading from a partial script)</w:t>
       </w:r>
     </w:p>
     <w:p>
@@ -435,7 +516,15 @@
         </w:numPr>
       </w:pPr>
       <w:r>
-        <w:t>Data script from pg backup?</w:t>
+        <w:t xml:space="preserve">Data script from </w:t>
+      </w:r>
+      <w:proofErr w:type="spellStart"/>
+      <w:r>
+        <w:t>pg</w:t>
+      </w:r>
+      <w:proofErr w:type="spellEnd"/>
+      <w:r>
+        <w:t xml:space="preserve"> backup?</w:t>
       </w:r>
     </w:p>
     <w:p>

</xml_diff>

<commit_message>
indexes and fks run, need to check results
</commit_message>
<xml_diff>
--- a/ContextFreeSQL/ContextFreeSQL.docx
+++ b/ContextFreeSQL/ContextFreeSQL.docx
@@ -6,9 +6,11 @@
       <w:pPr>
         <w:pStyle w:val="Heading1"/>
       </w:pPr>
+      <w:proofErr w:type="spellStart"/>
       <w:r>
         <w:t>ContextFreeSQL</w:t>
       </w:r>
+      <w:proofErr w:type="spellEnd"/>
     </w:p>
     <w:p>
       <w:pPr>
@@ -42,8 +44,13 @@
         <w:t xml:space="preserve">: </w:t>
       </w:r>
       <w:r>
-        <w:t>Table scripting. Always with good identattion</w:t>
-      </w:r>
+        <w:t xml:space="preserve">Table scripting. Always with good </w:t>
+      </w:r>
+      <w:proofErr w:type="spellStart"/>
+      <w:r>
+        <w:t>identattion</w:t>
+      </w:r>
+      <w:proofErr w:type="spellEnd"/>
     </w:p>
     <w:p>
       <w:pPr>
@@ -55,6 +62,19 @@
         <w:jc w:val="both"/>
       </w:pPr>
       <w:r>
+        <w:t>Indexes</w:t>
+      </w:r>
+    </w:p>
+    <w:p>
+      <w:pPr>
+        <w:pStyle w:val="ListParagraph"/>
+        <w:numPr>
+          <w:ilvl w:val="2"/>
+          <w:numId w:val="7"/>
+        </w:numPr>
+        <w:jc w:val="both"/>
+      </w:pPr>
+      <w:r>
         <w:rPr>
           <w:b/>
           <w:bCs/>
@@ -62,10 +82,13 @@
         <w:t>RN</w:t>
       </w:r>
       <w:r>
-        <w:t xml:space="preserve">: </w:t>
-      </w:r>
-      <w:r>
-        <w:t>Indexes</w:t>
+        <w:t>:</w:t>
+      </w:r>
+      <w:r>
+        <w:t xml:space="preserve"> </w:t>
+      </w:r>
+      <w:r>
+        <w:t>Runs. Check status, indexes and their columns</w:t>
       </w:r>
     </w:p>
     <w:p>
@@ -85,6 +108,35 @@
       <w:pPr>
         <w:pStyle w:val="ListParagraph"/>
         <w:numPr>
+          <w:ilvl w:val="2"/>
+          <w:numId w:val="7"/>
+        </w:numPr>
+        <w:jc w:val="both"/>
+      </w:pPr>
+      <w:r>
+        <w:rPr>
+          <w:b/>
+          <w:bCs/>
+        </w:rPr>
+        <w:t>RN</w:t>
+      </w:r>
+      <w:r>
+        <w:t>:</w:t>
+      </w:r>
+      <w:r>
+        <w:t xml:space="preserve"> Runs. Check status, </w:t>
+      </w:r>
+      <w:r>
+        <w:t xml:space="preserve">FKs </w:t>
+      </w:r>
+      <w:r>
+        <w:t xml:space="preserve"> and their columns</w:t>
+      </w:r>
+    </w:p>
+    <w:p>
+      <w:pPr>
+        <w:pStyle w:val="ListParagraph"/>
+        <w:numPr>
           <w:ilvl w:val="1"/>
           <w:numId w:val="7"/>
         </w:numPr>
@@ -196,6 +248,7 @@
           <w:numId w:val="10"/>
         </w:numPr>
       </w:pPr>
+      <w:proofErr w:type="spellStart"/>
       <w:r>
         <w:rPr>
           <w:b/>
@@ -203,6 +256,7 @@
         </w:rPr>
         <w:t>ScriptSortOrder</w:t>
       </w:r>
+      <w:proofErr w:type="spellEnd"/>
       <w:r>
         <w:t>. That’s critical for all</w:t>
       </w:r>
@@ -216,7 +270,15 @@
         </w:numPr>
       </w:pPr>
       <w:r>
-        <w:t>The full load from connstr given in command line</w:t>
+        <w:t xml:space="preserve">The full load from </w:t>
+      </w:r>
+      <w:proofErr w:type="spellStart"/>
+      <w:r>
+        <w:t>connstr</w:t>
+      </w:r>
+      <w:proofErr w:type="spellEnd"/>
+      <w:r>
+        <w:t xml:space="preserve"> given in command line</w:t>
       </w:r>
     </w:p>
     <w:p>
@@ -328,8 +390,13 @@
         </w:numPr>
       </w:pPr>
       <w:r>
-        <w:t>Smallie: ability to give an AWS secret name in command line , instead of full connstr</w:t>
-      </w:r>
+        <w:t xml:space="preserve">Smallie: ability to give an AWS secret name in command line , instead of full </w:t>
+      </w:r>
+      <w:proofErr w:type="spellStart"/>
+      <w:r>
+        <w:t>connstr</w:t>
+      </w:r>
+      <w:proofErr w:type="spellEnd"/>
     </w:p>
     <w:p>
       <w:pPr>
@@ -343,10 +410,26 @@
         <w:t xml:space="preserve">Loading from a SQL script, </w:t>
       </w:r>
       <w:r>
-        <w:t xml:space="preserve">(sqlglot) </w:t>
-      </w:r>
-      <w:r>
-        <w:t>there can be CREATE, ALTER and DML data in there (and of course the scripting option to not remove whats already there, in case we’re loading from a partial script)</w:t>
+        <w:t>(</w:t>
+      </w:r>
+      <w:proofErr w:type="spellStart"/>
+      <w:r>
+        <w:t>sqlglot</w:t>
+      </w:r>
+      <w:proofErr w:type="spellEnd"/>
+      <w:r>
+        <w:t xml:space="preserve">) </w:t>
+      </w:r>
+      <w:r>
+        <w:t xml:space="preserve">there can be CREATE, ALTER and DML data in there (and of course the scripting option to not remove </w:t>
+      </w:r>
+      <w:proofErr w:type="spellStart"/>
+      <w:r>
+        <w:t>whats</w:t>
+      </w:r>
+      <w:proofErr w:type="spellEnd"/>
+      <w:r>
+        <w:t xml:space="preserve"> already there, in case we’re loading from a partial script)</w:t>
       </w:r>
     </w:p>
     <w:p>
@@ -370,7 +453,15 @@
         </w:numPr>
       </w:pPr>
       <w:r>
-        <w:t>Data script from pg backup?</w:t>
+        <w:t xml:space="preserve">Data script from </w:t>
+      </w:r>
+      <w:proofErr w:type="spellStart"/>
+      <w:r>
+        <w:t>pg</w:t>
+      </w:r>
+      <w:proofErr w:type="spellEnd"/>
+      <w:r>
+        <w:t xml:space="preserve"> backup?</w:t>
       </w:r>
     </w:p>
     <w:p>

</xml_diff>

<commit_message>
fk code in, not tested yet
</commit_message>
<xml_diff>
--- a/ContextFreeSQL/ContextFreeSQL.docx
+++ b/ContextFreeSQL/ContextFreeSQL.docx
@@ -6,9 +6,11 @@
       <w:pPr>
         <w:pStyle w:val="Heading1"/>
       </w:pPr>
+      <w:proofErr w:type="spellStart"/>
       <w:r>
         <w:t>ContextFreeSQL</w:t>
       </w:r>
+      <w:proofErr w:type="spellEnd"/>
     </w:p>
     <w:p>
       <w:pPr>
@@ -84,8 +86,13 @@
         <w:t xml:space="preserve"> </w:t>
       </w:r>
       <w:r>
-        <w:t>put the code in</w:t>
-      </w:r>
+        <w:t xml:space="preserve">code is in. see all errors. Test line by line, including </w:t>
+      </w:r>
+      <w:proofErr w:type="spellStart"/>
+      <w:r>
+        <w:t>get_code_check_fk_data</w:t>
+      </w:r>
+      <w:proofErr w:type="spellEnd"/>
     </w:p>
     <w:p>
       <w:pPr>
@@ -131,7 +138,15 @@
         <w:jc w:val="both"/>
       </w:pPr>
       <w:r>
-        <w:t>The big one: the code to iterate all the Script* tables and generate the sql code</w:t>
+        <w:t xml:space="preserve">The big one: the code to iterate all the Script* tables and generate the </w:t>
+      </w:r>
+      <w:proofErr w:type="spellStart"/>
+      <w:r>
+        <w:t>sql</w:t>
+      </w:r>
+      <w:proofErr w:type="spellEnd"/>
+      <w:r>
+        <w:t xml:space="preserve"> code</w:t>
       </w:r>
     </w:p>
     <w:p>
@@ -206,6 +221,7 @@
           <w:numId w:val="10"/>
         </w:numPr>
       </w:pPr>
+      <w:proofErr w:type="spellStart"/>
       <w:r>
         <w:rPr>
           <w:b/>
@@ -213,6 +229,7 @@
         </w:rPr>
         <w:t>ScriptSortOrder</w:t>
       </w:r>
+      <w:proofErr w:type="spellEnd"/>
       <w:r>
         <w:t>. That’s critical for all</w:t>
       </w:r>
@@ -226,7 +243,15 @@
         </w:numPr>
       </w:pPr>
       <w:r>
-        <w:t>The full load from connstr given in command line</w:t>
+        <w:t xml:space="preserve">The full load from </w:t>
+      </w:r>
+      <w:proofErr w:type="spellStart"/>
+      <w:r>
+        <w:t>connstr</w:t>
+      </w:r>
+      <w:proofErr w:type="spellEnd"/>
+      <w:r>
+        <w:t xml:space="preserve"> given in command line</w:t>
       </w:r>
     </w:p>
     <w:p>
@@ -368,8 +393,13 @@
         </w:numPr>
       </w:pPr>
       <w:r>
-        <w:t>Smallie: ability to give an AWS secret name in command line , instead of full connstr</w:t>
-      </w:r>
+        <w:t xml:space="preserve">Smallie: ability to give an AWS secret name in command line , instead of full </w:t>
+      </w:r>
+      <w:proofErr w:type="spellStart"/>
+      <w:r>
+        <w:t>connstr</w:t>
+      </w:r>
+      <w:proofErr w:type="spellEnd"/>
     </w:p>
     <w:p>
       <w:pPr>
@@ -383,10 +413,26 @@
         <w:t xml:space="preserve">Loading from a SQL script, </w:t>
       </w:r>
       <w:r>
-        <w:t xml:space="preserve">(sqlglot) </w:t>
-      </w:r>
-      <w:r>
-        <w:t>there can be CREATE, ALTER and DML data in there (and of course the scripting option to not remove whats already there, in case we’re loading from a partial script)</w:t>
+        <w:t>(</w:t>
+      </w:r>
+      <w:proofErr w:type="spellStart"/>
+      <w:r>
+        <w:t>sqlglot</w:t>
+      </w:r>
+      <w:proofErr w:type="spellEnd"/>
+      <w:r>
+        <w:t xml:space="preserve">) </w:t>
+      </w:r>
+      <w:r>
+        <w:t xml:space="preserve">there can be CREATE, ALTER and DML data in there (and of course the scripting option to not remove </w:t>
+      </w:r>
+      <w:proofErr w:type="spellStart"/>
+      <w:r>
+        <w:t>whats</w:t>
+      </w:r>
+      <w:proofErr w:type="spellEnd"/>
+      <w:r>
+        <w:t xml:space="preserve"> already there, in case we’re loading from a partial script)</w:t>
       </w:r>
     </w:p>
     <w:p>
@@ -410,7 +456,15 @@
         </w:numPr>
       </w:pPr>
       <w:r>
-        <w:t>Data script from pg backup?</w:t>
+        <w:t xml:space="preserve">Data script from </w:t>
+      </w:r>
+      <w:proofErr w:type="spellStart"/>
+      <w:r>
+        <w:t>pg</w:t>
+      </w:r>
+      <w:proofErr w:type="spellEnd"/>
+      <w:r>
+        <w:t xml:space="preserve"> backup?</w:t>
       </w:r>
     </w:p>
     <w:p>
@@ -1966,7 +2020,6 @@
   <w:style w:type="character" w:default="1" w:styleId="DefaultParagraphFont">
     <w:name w:val="Default Paragraph Font"/>
     <w:uiPriority w:val="1"/>
-    <w:semiHidden/>
     <w:unhideWhenUsed/>
   </w:style>
   <w:style w:type="table" w:default="1" w:styleId="TableNormal">

</xml_diff>

<commit_message>
FK code sql running
</commit_message>
<xml_diff>
--- a/ContextFreeSQL/ContextFreeSQL.docx
+++ b/ContextFreeSQL/ContextFreeSQL.docx
@@ -84,47 +84,29 @@
         <w:t xml:space="preserve"> </w:t>
       </w:r>
       <w:r>
-        <w:t>FK runs!</w:t>
-      </w:r>
-      <w:r>
-        <w:t xml:space="preserve"> Test line by line, including </w:t>
-      </w:r>
-      <w:r>
-        <w:t>get_code_check_fk_data</w:t>
-      </w:r>
-    </w:p>
-    <w:p>
-      <w:pPr>
-        <w:pStyle w:val="ListParagraph"/>
-        <w:numPr>
-          <w:ilvl w:val="2"/>
-          <w:numId w:val="7"/>
-        </w:numPr>
-        <w:jc w:val="both"/>
-      </w:pPr>
-      <w:r>
-        <w:t>Then: when r</w:t>
-      </w:r>
-      <w:r>
-        <w:t>uns</w:t>
-      </w:r>
-      <w:r>
-        <w:t>,</w:t>
-      </w:r>
-      <w:r>
-        <w:t xml:space="preserve"> </w:t>
-      </w:r>
+        <w:t xml:space="preserve">sql runs! </w:t>
+      </w:r>
+      <w:proofErr w:type="gramStart"/>
       <w:r>
         <w:t>c</w:t>
       </w:r>
       <w:r>
-        <w:t xml:space="preserve">heck status, </w:t>
-      </w:r>
+        <w:t>heck</w:t>
+      </w:r>
+      <w:proofErr w:type="gramEnd"/>
+      <w:r>
+        <w:t xml:space="preserve"> status, </w:t>
+      </w:r>
+      <w:proofErr w:type="gramStart"/>
       <w:r>
         <w:t xml:space="preserve">FKs </w:t>
       </w:r>
       <w:r>
-        <w:t xml:space="preserve"> and their columns</w:t>
+        <w:t xml:space="preserve"> and</w:t>
+      </w:r>
+      <w:proofErr w:type="gramEnd"/>
+      <w:r>
+        <w:t xml:space="preserve"> their columns</w:t>
       </w:r>
     </w:p>
     <w:p>
@@ -181,7 +163,15 @@
         </w:numPr>
       </w:pPr>
       <w:r>
-        <w:t>maintain all 3 options, or maybe move down to 2. Clearer docs in command line</w:t>
+        <w:t xml:space="preserve">maintain all 3 </w:t>
+      </w:r>
+      <w:proofErr w:type="gramStart"/>
+      <w:r>
+        <w:t>options, or</w:t>
+      </w:r>
+      <w:proofErr w:type="gramEnd"/>
+      <w:r>
+        <w:t xml:space="preserve"> maybe move down to 2. Clearer docs in command line</w:t>
       </w:r>
     </w:p>
     <w:p>
@@ -256,8 +246,13 @@
         </w:numPr>
       </w:pPr>
       <w:r>
-        <w:t>All security stuff</w:t>
-      </w:r>
+        <w:t xml:space="preserve">All security </w:t>
+      </w:r>
+      <w:proofErr w:type="gramStart"/>
+      <w:r>
+        <w:t>stuff</w:t>
+      </w:r>
+      <w:proofErr w:type="gramEnd"/>
     </w:p>
     <w:p>
       <w:pPr>
@@ -286,7 +281,15 @@
         <w:t>tables</w:t>
       </w:r>
       <w:r>
-        <w:t>, work exactly the same way?</w:t>
+        <w:t xml:space="preserve">, work </w:t>
+      </w:r>
+      <w:proofErr w:type="gramStart"/>
+      <w:r>
+        <w:t>exactly the same</w:t>
+      </w:r>
+      <w:proofErr w:type="gramEnd"/>
+      <w:r>
+        <w:t xml:space="preserve"> way?</w:t>
       </w:r>
     </w:p>
     <w:p>
@@ -294,8 +297,13 @@
         <w:pStyle w:val="Heading3"/>
       </w:pPr>
       <w:r>
-        <w:t>Full catching up with old product</w:t>
-      </w:r>
+        <w:t xml:space="preserve">Full catching up with old </w:t>
+      </w:r>
+      <w:proofErr w:type="gramStart"/>
+      <w:r>
+        <w:t>product</w:t>
+      </w:r>
+      <w:proofErr w:type="gramEnd"/>
     </w:p>
     <w:p>
       <w:pPr>
@@ -318,7 +326,15 @@
         </w:numPr>
       </w:pPr>
       <w:r>
-        <w:t>Any other feature there? See again all the options on the GUI</w:t>
+        <w:t xml:space="preserve">Any other </w:t>
+      </w:r>
+      <w:proofErr w:type="gramStart"/>
+      <w:r>
+        <w:t>feature</w:t>
+      </w:r>
+      <w:proofErr w:type="gramEnd"/>
+      <w:r>
+        <w:t xml:space="preserve"> there? See again all the options on the GUI</w:t>
       </w:r>
       <w:r>
         <w:t>, schema and data</w:t>
@@ -374,7 +390,15 @@
         </w:numPr>
       </w:pPr>
       <w:r>
-        <w:t>Smallie: ability to give an AWS secret name in command line , instead of full connstr</w:t>
+        <w:t xml:space="preserve">Smallie: ability to give an AWS secret name in command </w:t>
+      </w:r>
+      <w:proofErr w:type="gramStart"/>
+      <w:r>
+        <w:t>line ,</w:t>
+      </w:r>
+      <w:proofErr w:type="gramEnd"/>
+      <w:r>
+        <w:t xml:space="preserve"> instead of full connstr</w:t>
       </w:r>
     </w:p>
     <w:p>
@@ -392,7 +416,15 @@
         <w:t xml:space="preserve">(sqlglot) </w:t>
       </w:r>
       <w:r>
-        <w:t>there can be CREATE, ALTER and DML data in there (and of course the scripting option to not remove whats already there, in case we’re loading from a partial script)</w:t>
+        <w:t xml:space="preserve">there can be CREATE, ALTER and DML data in there (and of course the scripting option to not remove </w:t>
+      </w:r>
+      <w:proofErr w:type="gramStart"/>
+      <w:r>
+        <w:t>whats</w:t>
+      </w:r>
+      <w:proofErr w:type="gramEnd"/>
+      <w:r>
+        <w:t xml:space="preserve"> already there, in case we’re loading from a partial script)</w:t>
       </w:r>
     </w:p>
     <w:p>

</xml_diff>

<commit_message>
index fk generation progressing
</commit_message>
<xml_diff>
--- a/ContextFreeSQL/ContextFreeSQL.docx
+++ b/ContextFreeSQL/ContextFreeSQL.docx
@@ -31,7 +31,7 @@
           <w:b/>
           <w:bCs/>
         </w:rPr>
-        <w:t>RN</w:t>
+        <w:t>now</w:t>
       </w:r>
       <w:proofErr w:type="gramStart"/>
       <w:r>
@@ -41,11 +41,9 @@
       <w:r>
         <w:t xml:space="preserve"> over </w:t>
       </w:r>
-      <w:proofErr w:type="spellStart"/>
       <w:r>
         <w:t>generate_all_script</w:t>
       </w:r>
-      <w:proofErr w:type="spellEnd"/>
       <w:r>
         <w:t xml:space="preserve">. </w:t>
       </w:r>
@@ -79,7 +77,7 @@
       <w:pPr>
         <w:pStyle w:val="ListParagraph"/>
         <w:numPr>
-          <w:ilvl w:val="0"/>
+          <w:ilvl w:val="1"/>
           <w:numId w:val="11"/>
         </w:numPr>
       </w:pPr>
@@ -88,21 +86,77 @@
           <w:b/>
           <w:bCs/>
         </w:rPr>
-        <w:t>now</w:t>
+        <w:t>RN</w:t>
       </w:r>
       <w:r>
         <w:t xml:space="preserve">: </w:t>
       </w:r>
       <w:r>
-        <w:t xml:space="preserve">got the .net code converted (generate_code). Initial transition to make it run (remove its own </w:t>
+        <w:t>generate_pre_drop_post_</w:t>
       </w:r>
       <w:proofErr w:type="gramStart"/>
       <w:r>
-        <w:t>constructs</w:t>
+        <w:t>add</w:t>
       </w:r>
       <w:proofErr w:type="gramEnd"/>
       <w:r>
-        <w:t xml:space="preserve"> on the page, use the standard projects ones etc)</w:t>
+        <w:t>_indexes_fks</w:t>
+      </w:r>
+      <w:r>
+        <w:t>: go over all the errors, make it run</w:t>
+      </w:r>
+    </w:p>
+    <w:p>
+      <w:pPr>
+        <w:pStyle w:val="ListParagraph"/>
+        <w:numPr>
+          <w:ilvl w:val="1"/>
+          <w:numId w:val="11"/>
+        </w:numPr>
+      </w:pPr>
+      <w:r>
+        <w:rPr>
+          <w:b/>
+          <w:bCs/>
+        </w:rPr>
+        <w:t>Then</w:t>
+      </w:r>
+      <w:r>
+        <w:t>:</w:t>
+      </w:r>
+      <w:r>
+        <w:t xml:space="preserve"> see that drop-add FK is properly in the final script. </w:t>
+      </w:r>
+      <w:r>
+        <w:rPr>
+          <w:b/>
+          <w:bCs/>
+        </w:rPr>
+        <w:t>Wow</w:t>
+      </w:r>
+      <w:r>
+        <w:t>.</w:t>
+      </w:r>
+      <w:r>
+        <w:t xml:space="preserve"> Then one by one, show claud the .net you gave and the final one, as guideline. And do all the other </w:t>
+      </w:r>
+      <w:proofErr w:type="gramStart"/>
+      <w:r>
+        <w:t>generate</w:t>
+      </w:r>
+      <w:proofErr w:type="gramEnd"/>
+      <w:r>
+        <w:t xml:space="preserve">. </w:t>
+      </w:r>
+      <w:r>
+        <w:rPr>
+          <w:b/>
+          <w:bCs/>
+        </w:rPr>
+        <w:t>And we got something</w:t>
+      </w:r>
+      <w:r>
+        <w:t>!</w:t>
       </w:r>
     </w:p>
     <w:p>

</xml_diff>

<commit_message>
got first data generation
</commit_message>
<xml_diff>
--- a/ContextFreeSQL/ContextFreeSQL.docx
+++ b/ContextFreeSQL/ContextFreeSQL.docx
@@ -6,9 +6,11 @@
       <w:pPr>
         <w:pStyle w:val="Heading1"/>
       </w:pPr>
+      <w:proofErr w:type="spellStart"/>
       <w:r>
         <w:t>ContextFreeSQL</w:t>
       </w:r>
+      <w:proofErr w:type="spellEnd"/>
     </w:p>
     <w:p>
       <w:pPr>
@@ -26,51 +28,65 @@
           <w:numId w:val="11"/>
         </w:numPr>
       </w:pPr>
+      <w:proofErr w:type="gramStart"/>
       <w:r>
         <w:rPr>
           <w:b/>
           <w:bCs/>
         </w:rPr>
-        <w:t>now</w:t>
+        <w:t>Now</w:t>
+      </w:r>
+      <w:proofErr w:type="gramEnd"/>
+      <w:r>
+        <w:t xml:space="preserve"> one by one, show </w:t>
+      </w:r>
+      <w:proofErr w:type="spellStart"/>
+      <w:r>
+        <w:t>claud</w:t>
+      </w:r>
+      <w:r>
+        <w:t>e</w:t>
+      </w:r>
+      <w:proofErr w:type="spellEnd"/>
+      <w:r>
+        <w:t xml:space="preserve"> the .net you gave and the final one, as guideline. And do all the other </w:t>
       </w:r>
       <w:proofErr w:type="gramStart"/>
       <w:r>
-        <w:t>:  go</w:t>
+        <w:t>generate</w:t>
       </w:r>
       <w:proofErr w:type="gramEnd"/>
       <w:r>
-        <w:t xml:space="preserve"> over </w:t>
-      </w:r>
-      <w:r>
-        <w:t>generate_all_script</w:t>
-      </w:r>
-      <w:r>
         <w:t xml:space="preserve">. </w:t>
-      </w:r>
-      <w:proofErr w:type="gramStart"/>
-      <w:r>
-        <w:t>Compare</w:t>
-      </w:r>
-      <w:proofErr w:type="gramEnd"/>
-      <w:r>
-        <w:t xml:space="preserve"> to .net code, overall. </w:t>
       </w:r>
       <w:r>
         <w:rPr>
           <w:b/>
           <w:bCs/>
         </w:rPr>
-        <w:t>Then</w:t>
-      </w:r>
-      <w:r>
-        <w:t xml:space="preserve"> fix bugs, run it. </w:t>
-      </w:r>
+        <w:t>And we got something</w:t>
+      </w:r>
+      <w:r>
+        <w:t>!</w:t>
+      </w:r>
+    </w:p>
+    <w:p>
+      <w:pPr>
+        <w:pStyle w:val="ListParagraph"/>
+        <w:numPr>
+          <w:ilvl w:val="0"/>
+          <w:numId w:val="11"/>
+        </w:numPr>
+      </w:pPr>
       <w:r>
         <w:rPr>
           <w:b/>
           <w:bCs/>
         </w:rPr>
-        <w:t>wow</w:t>
+        <w:t>cleanups</w:t>
+      </w:r>
+      <w:r>
+        <w:t>:</w:t>
       </w:r>
     </w:p>
     <w:p>
@@ -82,28 +98,26 @@
         </w:numPr>
       </w:pPr>
       <w:r>
-        <w:rPr>
-          <w:b/>
-          <w:bCs/>
-        </w:rPr>
-        <w:t>RN</w:t>
-      </w:r>
-      <w:r>
-        <w:t xml:space="preserve">: </w:t>
-      </w:r>
-      <w:r>
-        <w:t>generate_pre_drop_post_</w:t>
+        <w:t xml:space="preserve">#! title not clear. </w:t>
       </w:r>
       <w:proofErr w:type="gramStart"/>
       <w:r>
-        <w:t>add</w:t>
+        <w:t>why</w:t>
       </w:r>
       <w:proofErr w:type="gramEnd"/>
       <w:r>
-        <w:t>_indexes_fks</w:t>
-      </w:r>
-      <w:r>
-        <w:t>: go over all the errors, make it run</w:t>
+        <w:t xml:space="preserve"> "the code" is different from "overall code"? do full alignment of everything, </w:t>
+      </w:r>
+      <w:proofErr w:type="spellStart"/>
+      <w:r>
+        <w:t>wheres</w:t>
+      </w:r>
+      <w:proofErr w:type="spellEnd"/>
+      <w:r>
+        <w:t xml:space="preserve"> the END of this one? what does this block achieves?</w:t>
+      </w:r>
+      <w:r>
+        <w:t xml:space="preserve"> </w:t>
       </w:r>
     </w:p>
     <w:p>
@@ -115,67 +129,26 @@
         </w:numPr>
       </w:pPr>
       <w:r>
-        <w:rPr>
-          <w:b/>
-          <w:bCs/>
-        </w:rPr>
-        <w:t>Then</w:t>
-      </w:r>
-      <w:r>
-        <w:t>:</w:t>
-      </w:r>
-      <w:r>
-        <w:t xml:space="preserve"> see that drop-add FK is properly in the final script. </w:t>
-      </w:r>
-      <w:r>
-        <w:rPr>
-          <w:b/>
-          <w:bCs/>
-        </w:rPr>
-        <w:t>Wow</w:t>
-      </w:r>
-      <w:r>
-        <w:t>.</w:t>
-      </w:r>
-      <w:r>
-        <w:t xml:space="preserve"> Then one by one, show claud the .net you gave and the final one, as guideline. And do all the other </w:t>
+        <w:t>“</w:t>
       </w:r>
       <w:proofErr w:type="gramStart"/>
       <w:r>
-        <w:t>generate</w:t>
+        <w:t>bubble</w:t>
       </w:r>
       <w:proofErr w:type="gramEnd"/>
       <w:r>
-        <w:t xml:space="preserve">. </w:t>
-      </w:r>
-      <w:r>
-        <w:rPr>
-          <w:b/>
-          <w:bCs/>
-        </w:rPr>
-        <w:t>And we got something</w:t>
-      </w:r>
-      <w:r>
-        <w:t>!</w:t>
-      </w:r>
-    </w:p>
-    <w:p>
-      <w:pPr>
-        <w:pStyle w:val="ListParagraph"/>
-        <w:numPr>
-          <w:ilvl w:val="0"/>
-          <w:numId w:val="11"/>
-        </w:numPr>
-      </w:pPr>
-      <w:r>
-        <w:rPr>
-          <w:b/>
-          <w:bCs/>
-        </w:rPr>
-        <w:t>cleanups</w:t>
-      </w:r>
-      <w:r>
-        <w:t>:</w:t>
+        <w:t xml:space="preserve"> up </w:t>
+      </w:r>
+      <w:proofErr w:type="spellStart"/>
+      <w:r>
+        <w:t>differenecs</w:t>
+      </w:r>
+      <w:proofErr w:type="spellEnd"/>
+      <w:r>
+        <w:t xml:space="preserve"> to table</w:t>
+      </w:r>
+      <w:r>
+        <w:t>”: why don’t I have it in my new script (only on old)</w:t>
       </w:r>
     </w:p>
     <w:p>
@@ -187,29 +160,6 @@
         </w:numPr>
       </w:pPr>
       <w:r>
-        <w:t>“</w:t>
-      </w:r>
-      <w:proofErr w:type="gramStart"/>
-      <w:r>
-        <w:t>bubble</w:t>
-      </w:r>
-      <w:proofErr w:type="gramEnd"/>
-      <w:r>
-        <w:t xml:space="preserve"> up differenecs to table</w:t>
-      </w:r>
-      <w:r>
-        <w:t>”: why don’t I have it in my new script (only on old)</w:t>
-      </w:r>
-    </w:p>
-    <w:p>
-      <w:pPr>
-        <w:pStyle w:val="ListParagraph"/>
-        <w:numPr>
-          <w:ilvl w:val="1"/>
-          <w:numId w:val="11"/>
-        </w:numPr>
-      </w:pPr>
-      <w:r>
         <w:t xml:space="preserve">smaller: </w:t>
       </w:r>
       <w:r>
@@ -303,6 +253,7 @@
           <w:numId w:val="10"/>
         </w:numPr>
       </w:pPr>
+      <w:proofErr w:type="spellStart"/>
       <w:r>
         <w:rPr>
           <w:b/>
@@ -310,6 +261,7 @@
         </w:rPr>
         <w:t>ScriptSortOrder</w:t>
       </w:r>
+      <w:proofErr w:type="spellEnd"/>
       <w:r>
         <w:t>. That’s critical for all</w:t>
       </w:r>
@@ -323,7 +275,15 @@
         </w:numPr>
       </w:pPr>
       <w:r>
-        <w:t>The full load from connstr given in command line</w:t>
+        <w:t xml:space="preserve">The full load from </w:t>
+      </w:r>
+      <w:proofErr w:type="spellStart"/>
+      <w:r>
+        <w:t>connstr</w:t>
+      </w:r>
+      <w:proofErr w:type="spellEnd"/>
+      <w:r>
+        <w:t xml:space="preserve"> given in command line</w:t>
       </w:r>
     </w:p>
     <w:p>
@@ -468,8 +428,13 @@
         </w:numPr>
       </w:pPr>
       <w:r>
-        <w:t>Smallie: ability to give an AWS secret name in command line , instead of full connstr</w:t>
-      </w:r>
+        <w:t xml:space="preserve">Smallie: ability to give an AWS secret name in command line , instead of full </w:t>
+      </w:r>
+      <w:proofErr w:type="spellStart"/>
+      <w:r>
+        <w:t>connstr</w:t>
+      </w:r>
+      <w:proofErr w:type="spellEnd"/>
     </w:p>
     <w:p>
       <w:pPr>
@@ -483,10 +448,26 @@
         <w:t xml:space="preserve">Loading from a SQL script, </w:t>
       </w:r>
       <w:r>
-        <w:t xml:space="preserve">(sqlglot) </w:t>
-      </w:r>
-      <w:r>
-        <w:t>there can be CREATE, ALTER and DML data in there (and of course the scripting option to not remove whats already there, in case we’re loading from a partial script)</w:t>
+        <w:t>(</w:t>
+      </w:r>
+      <w:proofErr w:type="spellStart"/>
+      <w:r>
+        <w:t>sqlglot</w:t>
+      </w:r>
+      <w:proofErr w:type="spellEnd"/>
+      <w:r>
+        <w:t xml:space="preserve">) </w:t>
+      </w:r>
+      <w:r>
+        <w:t xml:space="preserve">there can be CREATE, ALTER and DML data in there (and of course the scripting option to not remove </w:t>
+      </w:r>
+      <w:proofErr w:type="spellStart"/>
+      <w:r>
+        <w:t>whats</w:t>
+      </w:r>
+      <w:proofErr w:type="spellEnd"/>
+      <w:r>
+        <w:t xml:space="preserve"> already there, in case we’re loading from a partial script)</w:t>
       </w:r>
     </w:p>
     <w:p>
@@ -510,7 +491,15 @@
         </w:numPr>
       </w:pPr>
       <w:r>
-        <w:t>Data script from pg backup?</w:t>
+        <w:t xml:space="preserve">Data script from </w:t>
+      </w:r>
+      <w:proofErr w:type="spellStart"/>
+      <w:r>
+        <w:t>pg</w:t>
+      </w:r>
+      <w:proofErr w:type="spellEnd"/>
+      <w:r>
+        <w:t xml:space="preserve"> backup?</w:t>
       </w:r>
     </w:p>
     <w:p>
@@ -2170,6 +2159,7 @@
   <w:style w:type="character" w:default="1" w:styleId="DefaultParagraphFont">
     <w:name w:val="Default Paragraph Font"/>
     <w:uiPriority w:val="1"/>
+    <w:semiHidden/>
     <w:unhideWhenUsed/>
   </w:style>
   <w:style w:type="table" w:default="1" w:styleId="TableNormal">

</xml_diff>

<commit_message>
skeletal full generation, not running yet
</commit_message>
<xml_diff>
--- a/ContextFreeSQL/ContextFreeSQL.docx
+++ b/ContextFreeSQL/ContextFreeSQL.docx
@@ -28,46 +28,23 @@
           <w:numId w:val="11"/>
         </w:numPr>
       </w:pPr>
-      <w:proofErr w:type="gramStart"/>
       <w:r>
         <w:rPr>
           <w:b/>
           <w:bCs/>
         </w:rPr>
-        <w:t>Now</w:t>
-      </w:r>
-      <w:proofErr w:type="gramEnd"/>
-      <w:r>
-        <w:t xml:space="preserve"> one by one, show </w:t>
+        <w:t xml:space="preserve">RN: </w:t>
+      </w:r>
+      <w:r>
+        <w:t xml:space="preserve">all the other generate_ here. tables, column etc. import them. see that all above </w:t>
       </w:r>
       <w:proofErr w:type="spellStart"/>
       <w:r>
-        <w:t>claud</w:t>
-      </w:r>
-      <w:r>
-        <w:t>e</w:t>
+        <w:t>StringIOs</w:t>
       </w:r>
       <w:proofErr w:type="spellEnd"/>
       <w:r>
-        <w:t xml:space="preserve"> the .net you gave and the final one, as guideline. And do all the other </w:t>
-      </w:r>
-      <w:proofErr w:type="gramStart"/>
-      <w:r>
-        <w:t>generate</w:t>
-      </w:r>
-      <w:proofErr w:type="gramEnd"/>
-      <w:r>
-        <w:t xml:space="preserve">. </w:t>
-      </w:r>
-      <w:r>
-        <w:rPr>
-          <w:b/>
-          <w:bCs/>
-        </w:rPr>
-        <w:t>And we got something</w:t>
-      </w:r>
-      <w:r>
-        <w:t>!</w:t>
+        <w:t xml:space="preserve"> are set</w:t>
       </w:r>
     </w:p>
     <w:p>
@@ -114,10 +91,7 @@
       </w:r>
       <w:proofErr w:type="spellEnd"/>
       <w:r>
-        <w:t xml:space="preserve"> the END of this one? what does this block achieves?</w:t>
-      </w:r>
-      <w:r>
-        <w:t xml:space="preserve"> </w:t>
+        <w:t xml:space="preserve"> the END of this one? what does this block achieves? </w:t>
       </w:r>
     </w:p>
     <w:p>
@@ -227,18 +201,6 @@
     </w:p>
     <w:p>
       <w:pPr>
-        <w:pStyle w:val="ListParagraph"/>
-        <w:numPr>
-          <w:ilvl w:val="0"/>
-          <w:numId w:val="3"/>
-        </w:numPr>
-      </w:pPr>
-      <w:r>
-        <w:t>full exception handling, especially around sensitive points (data loading) bubbling further up and all</w:t>
-      </w:r>
-    </w:p>
-    <w:p>
-      <w:pPr>
         <w:pStyle w:val="Heading3"/>
       </w:pPr>
       <w:r>
@@ -321,6 +283,9 @@
       <w:r>
         <w:t>Selecting specific entities from command line</w:t>
       </w:r>
+      <w:r>
+        <w:t xml:space="preserve"> (and decide schema only, data only)</w:t>
+      </w:r>
     </w:p>
     <w:p>
       <w:pPr>
@@ -331,33 +296,17 @@
         </w:numPr>
       </w:pPr>
       <w:r>
-        <w:t xml:space="preserve">Cleanup: can </w:t>
-      </w:r>
-      <w:r>
-        <w:rPr>
-          <w:color w:val="215E99" w:themeColor="text2" w:themeTint="BF"/>
-        </w:rPr>
-        <w:t xml:space="preserve">schemas </w:t>
-      </w:r>
-      <w:r>
-        <w:t xml:space="preserve">be right next to </w:t>
-      </w:r>
-      <w:r>
-        <w:rPr>
-          <w:color w:val="215E99" w:themeColor="text2" w:themeTint="BF"/>
-        </w:rPr>
-        <w:t>tables</w:t>
-      </w:r>
-      <w:r>
-        <w:t>, work exactly the same way?</w:t>
-      </w:r>
-    </w:p>
-    <w:p>
-      <w:pPr>
-        <w:pStyle w:val="Heading3"/>
-      </w:pPr>
-      <w:r>
-        <w:t>Full catching up with old product</w:t>
+        <w:t xml:space="preserve">Smallie: title of </w:t>
+      </w:r>
+      <w:proofErr w:type="spellStart"/>
+      <w:proofErr w:type="gramStart"/>
+      <w:r>
+        <w:t>server.dbname</w:t>
+      </w:r>
+      <w:proofErr w:type="spellEnd"/>
+      <w:proofErr w:type="gramEnd"/>
+      <w:r>
+        <w:t xml:space="preserve"> and timestamp ( as usual, will be in comments or printed out)</w:t>
       </w:r>
     </w:p>
     <w:p>
@@ -365,28 +314,19 @@
         <w:pStyle w:val="ListParagraph"/>
         <w:numPr>
           <w:ilvl w:val="0"/>
-          <w:numId w:val="9"/>
+          <w:numId w:val="10"/>
         </w:numPr>
       </w:pPr>
       <w:r>
-        <w:t>Any other feature there? See again all the options on the GUI</w:t>
-      </w:r>
-      <w:r>
-        <w:t>, schema and data</w:t>
-      </w:r>
-    </w:p>
-    <w:p/>
-    <w:p>
-      <w:pPr>
-        <w:pStyle w:val="ListParagraph"/>
-      </w:pPr>
+        <w:t>full exception handling, especially around sensitive points (data loading) bubbling further up and all</w:t>
+      </w:r>
     </w:p>
     <w:p>
       <w:pPr>
         <w:pStyle w:val="Heading2"/>
       </w:pPr>
       <w:r>
-        <w:t>Features</w:t>
+        <w:t>Big Features</w:t>
       </w:r>
     </w:p>
     <w:p>
@@ -394,29 +334,11 @@
         <w:pStyle w:val="ListParagraph"/>
         <w:numPr>
           <w:ilvl w:val="0"/>
-          <w:numId w:val="4"/>
+          <w:numId w:val="10"/>
         </w:numPr>
       </w:pPr>
       <w:r>
-        <w:t xml:space="preserve">Setting data </w:t>
-      </w:r>
-      <w:r>
-        <w:t>with existing</w:t>
-      </w:r>
-      <w:r>
-        <w:t xml:space="preserve"> IDENTITY</w:t>
-      </w:r>
-      <w:r>
-        <w:t>, or with new key values</w:t>
-      </w:r>
-      <w:r>
-        <w:t>. Can either enforce numbers on IDENTITY fields (PG most allow it somewhere) or decide that they’re not important</w:t>
-      </w:r>
-      <w:r>
-        <w:t>. And best if can do that on parameters level</w:t>
-      </w:r>
-      <w:r>
-        <w:t>, meaning script would do both, decide while running</w:t>
+        <w:t>Setting data with existing IDENTITY, or with new key values. Can either enforce numbers on IDENTITY fields (PG most allow it somewhere) or decide that they’re not important. And best if can do that on parameters level, meaning script would do both, decide while running</w:t>
       </w:r>
     </w:p>
     <w:p>
@@ -424,11 +346,60 @@
         <w:pStyle w:val="ListParagraph"/>
         <w:numPr>
           <w:ilvl w:val="0"/>
-          <w:numId w:val="4"/>
+          <w:numId w:val="10"/>
         </w:numPr>
       </w:pPr>
       <w:r>
-        <w:t xml:space="preserve">Smallie: ability to give an AWS secret name in command line , instead of full </w:t>
+        <w:t>Loading from a SQL script, (</w:t>
+      </w:r>
+      <w:proofErr w:type="spellStart"/>
+      <w:r>
+        <w:t>sqlglot</w:t>
+      </w:r>
+      <w:proofErr w:type="spellEnd"/>
+      <w:r>
+        <w:t xml:space="preserve">) there can be CREATE, ALTER and DML data in there (and of course the scripting option to not remove </w:t>
+      </w:r>
+      <w:proofErr w:type="spellStart"/>
+      <w:proofErr w:type="gramStart"/>
+      <w:r>
+        <w:t>whats</w:t>
+      </w:r>
+      <w:proofErr w:type="spellEnd"/>
+      <w:proofErr w:type="gramEnd"/>
+      <w:r>
+        <w:t xml:space="preserve"> already there, in case we’re loading from a partial script)</w:t>
+      </w:r>
+    </w:p>
+    <w:p>
+      <w:pPr>
+        <w:pStyle w:val="Heading2"/>
+      </w:pPr>
+      <w:r>
+        <w:t xml:space="preserve">Other </w:t>
+      </w:r>
+      <w:r>
+        <w:t>Features</w:t>
+      </w:r>
+    </w:p>
+    <w:p>
+      <w:pPr>
+        <w:pStyle w:val="ListParagraph"/>
+        <w:numPr>
+          <w:ilvl w:val="0"/>
+          <w:numId w:val="13"/>
+        </w:numPr>
+      </w:pPr>
+      <w:r>
+        <w:t xml:space="preserve">Smallie: ability to give an AWS secret name in command </w:t>
+      </w:r>
+      <w:proofErr w:type="gramStart"/>
+      <w:r>
+        <w:t>line ,</w:t>
+      </w:r>
+      <w:proofErr w:type="gramEnd"/>
+      <w:r>
+        <w:t xml:space="preserve"> instead of full </w:t>
       </w:r>
       <w:proofErr w:type="spellStart"/>
       <w:r>
@@ -441,33 +412,11 @@
         <w:pStyle w:val="ListParagraph"/>
         <w:numPr>
           <w:ilvl w:val="0"/>
-          <w:numId w:val="4"/>
+          <w:numId w:val="13"/>
         </w:numPr>
       </w:pPr>
       <w:r>
-        <w:t xml:space="preserve">Loading from a SQL script, </w:t>
-      </w:r>
-      <w:r>
-        <w:t>(</w:t>
-      </w:r>
-      <w:proofErr w:type="spellStart"/>
-      <w:r>
-        <w:t>sqlglot</w:t>
-      </w:r>
-      <w:proofErr w:type="spellEnd"/>
-      <w:r>
-        <w:t xml:space="preserve">) </w:t>
-      </w:r>
-      <w:r>
-        <w:t xml:space="preserve">there can be CREATE, ALTER and DML data in there (and of course the scripting option to not remove </w:t>
-      </w:r>
-      <w:proofErr w:type="spellStart"/>
-      <w:r>
-        <w:t>whats</w:t>
-      </w:r>
-      <w:proofErr w:type="spellEnd"/>
-      <w:r>
-        <w:t xml:space="preserve"> already there, in case we’re loading from a partial script)</w:t>
+        <w:t>Optional for data – for the data itself to be CSV files</w:t>
       </w:r>
     </w:p>
     <w:p>
@@ -475,11 +424,19 @@
         <w:pStyle w:val="ListParagraph"/>
         <w:numPr>
           <w:ilvl w:val="0"/>
-          <w:numId w:val="4"/>
+          <w:numId w:val="13"/>
         </w:numPr>
       </w:pPr>
       <w:r>
-        <w:t>Optional for data – for the data itself to be CSV files</w:t>
+        <w:t xml:space="preserve">Data script from </w:t>
+      </w:r>
+      <w:proofErr w:type="spellStart"/>
+      <w:r>
+        <w:t>pg</w:t>
+      </w:r>
+      <w:proofErr w:type="spellEnd"/>
+      <w:r>
+        <w:t xml:space="preserve"> backup?</w:t>
       </w:r>
     </w:p>
     <w:p>
@@ -487,19 +444,14 @@
         <w:pStyle w:val="ListParagraph"/>
         <w:numPr>
           <w:ilvl w:val="0"/>
-          <w:numId w:val="4"/>
+          <w:numId w:val="13"/>
         </w:numPr>
       </w:pPr>
       <w:r>
-        <w:t xml:space="preserve">Data script from </w:t>
-      </w:r>
-      <w:proofErr w:type="spellStart"/>
-      <w:r>
-        <w:t>pg</w:t>
-      </w:r>
-      <w:proofErr w:type="spellEnd"/>
-      <w:r>
-        <w:t xml:space="preserve"> backup?</w:t>
+        <w:t>See again all the options on the GUI, schema and data</w:t>
+      </w:r>
+      <w:r>
+        <w:t xml:space="preserve"> </w:t>
       </w:r>
     </w:p>
     <w:p>
@@ -507,11 +459,14 @@
         <w:pStyle w:val="ListParagraph"/>
         <w:numPr>
           <w:ilvl w:val="0"/>
-          <w:numId w:val="4"/>
+          <w:numId w:val="13"/>
         </w:numPr>
       </w:pPr>
       <w:r>
         <w:t>Anything else from Johannes’ to-do file. I had all kinds of ideas there</w:t>
+      </w:r>
+      <w:r>
+        <w:t xml:space="preserve">. </w:t>
       </w:r>
     </w:p>
     <w:p>
@@ -519,7 +474,7 @@
         <w:pStyle w:val="ListParagraph"/>
         <w:numPr>
           <w:ilvl w:val="0"/>
-          <w:numId w:val="4"/>
+          <w:numId w:val="13"/>
         </w:numPr>
       </w:pPr>
       <w:r>
@@ -812,6 +767,95 @@
     </w:lvl>
   </w:abstractNum>
   <w:abstractNum w:abstractNumId="3" w15:restartNumberingAfterBreak="0">
+    <w:nsid w:val="34E03175"/>
+    <w:multiLevelType w:val="hybridMultilevel"/>
+    <w:tmpl w:val="08B8FA3C"/>
+    <w:lvl w:ilvl="0" w:tplc="FFFFFFFF">
+      <w:start w:val="1"/>
+      <w:numFmt w:val="decimal"/>
+      <w:lvlText w:val="%1."/>
+      <w:lvlJc w:val="left"/>
+      <w:pPr>
+        <w:ind w:left="1080" w:hanging="360"/>
+      </w:pPr>
+      <w:rPr>
+        <w:rFonts w:hint="default"/>
+      </w:rPr>
+    </w:lvl>
+    <w:lvl w:ilvl="1" w:tplc="04090019" w:tentative="1">
+      <w:start w:val="1"/>
+      <w:numFmt w:val="lowerLetter"/>
+      <w:lvlText w:val="%2."/>
+      <w:lvlJc w:val="left"/>
+      <w:pPr>
+        <w:ind w:left="1800" w:hanging="360"/>
+      </w:pPr>
+    </w:lvl>
+    <w:lvl w:ilvl="2" w:tplc="0409001B" w:tentative="1">
+      <w:start w:val="1"/>
+      <w:numFmt w:val="lowerRoman"/>
+      <w:lvlText w:val="%3."/>
+      <w:lvlJc w:val="right"/>
+      <w:pPr>
+        <w:ind w:left="2520" w:hanging="180"/>
+      </w:pPr>
+    </w:lvl>
+    <w:lvl w:ilvl="3" w:tplc="0409000F" w:tentative="1">
+      <w:start w:val="1"/>
+      <w:numFmt w:val="decimal"/>
+      <w:lvlText w:val="%4."/>
+      <w:lvlJc w:val="left"/>
+      <w:pPr>
+        <w:ind w:left="3240" w:hanging="360"/>
+      </w:pPr>
+    </w:lvl>
+    <w:lvl w:ilvl="4" w:tplc="04090019" w:tentative="1">
+      <w:start w:val="1"/>
+      <w:numFmt w:val="lowerLetter"/>
+      <w:lvlText w:val="%5."/>
+      <w:lvlJc w:val="left"/>
+      <w:pPr>
+        <w:ind w:left="3960" w:hanging="360"/>
+      </w:pPr>
+    </w:lvl>
+    <w:lvl w:ilvl="5" w:tplc="0409001B" w:tentative="1">
+      <w:start w:val="1"/>
+      <w:numFmt w:val="lowerRoman"/>
+      <w:lvlText w:val="%6."/>
+      <w:lvlJc w:val="right"/>
+      <w:pPr>
+        <w:ind w:left="4680" w:hanging="180"/>
+      </w:pPr>
+    </w:lvl>
+    <w:lvl w:ilvl="6" w:tplc="0409000F" w:tentative="1">
+      <w:start w:val="1"/>
+      <w:numFmt w:val="decimal"/>
+      <w:lvlText w:val="%7."/>
+      <w:lvlJc w:val="left"/>
+      <w:pPr>
+        <w:ind w:left="5400" w:hanging="360"/>
+      </w:pPr>
+    </w:lvl>
+    <w:lvl w:ilvl="7" w:tplc="04090019" w:tentative="1">
+      <w:start w:val="1"/>
+      <w:numFmt w:val="lowerLetter"/>
+      <w:lvlText w:val="%8."/>
+      <w:lvlJc w:val="left"/>
+      <w:pPr>
+        <w:ind w:left="6120" w:hanging="360"/>
+      </w:pPr>
+    </w:lvl>
+    <w:lvl w:ilvl="8" w:tplc="0409001B" w:tentative="1">
+      <w:start w:val="1"/>
+      <w:numFmt w:val="lowerRoman"/>
+      <w:lvlText w:val="%9."/>
+      <w:lvlJc w:val="right"/>
+      <w:pPr>
+        <w:ind w:left="6840" w:hanging="180"/>
+      </w:pPr>
+    </w:lvl>
+  </w:abstractNum>
+  <w:abstractNum w:abstractNumId="4" w15:restartNumberingAfterBreak="0">
     <w:nsid w:val="36F340B1"/>
     <w:multiLevelType w:val="hybridMultilevel"/>
     <w:tmpl w:val="A75E2FD8"/>
@@ -900,7 +944,7 @@
       </w:pPr>
     </w:lvl>
   </w:abstractNum>
-  <w:abstractNum w:abstractNumId="4" w15:restartNumberingAfterBreak="0">
+  <w:abstractNum w:abstractNumId="5" w15:restartNumberingAfterBreak="0">
     <w:nsid w:val="3D45429A"/>
     <w:multiLevelType w:val="hybridMultilevel"/>
     <w:tmpl w:val="6596C490"/>
@@ -989,7 +1033,7 @@
       </w:pPr>
     </w:lvl>
   </w:abstractNum>
-  <w:abstractNum w:abstractNumId="5" w15:restartNumberingAfterBreak="0">
+  <w:abstractNum w:abstractNumId="6" w15:restartNumberingAfterBreak="0">
     <w:nsid w:val="49271269"/>
     <w:multiLevelType w:val="hybridMultilevel"/>
     <w:tmpl w:val="0020463E"/>
@@ -1078,7 +1122,96 @@
       </w:pPr>
     </w:lvl>
   </w:abstractNum>
-  <w:abstractNum w:abstractNumId="6" w15:restartNumberingAfterBreak="0">
+  <w:abstractNum w:abstractNumId="7" w15:restartNumberingAfterBreak="0">
+    <w:nsid w:val="5329023E"/>
+    <w:multiLevelType w:val="hybridMultilevel"/>
+    <w:tmpl w:val="42E233AC"/>
+    <w:lvl w:ilvl="0" w:tplc="FFFFFFFF">
+      <w:start w:val="1"/>
+      <w:numFmt w:val="decimal"/>
+      <w:lvlText w:val="%1."/>
+      <w:lvlJc w:val="left"/>
+      <w:pPr>
+        <w:ind w:left="720" w:hanging="360"/>
+      </w:pPr>
+      <w:rPr>
+        <w:rFonts w:hint="default"/>
+      </w:rPr>
+    </w:lvl>
+    <w:lvl w:ilvl="1" w:tplc="04090019" w:tentative="1">
+      <w:start w:val="1"/>
+      <w:numFmt w:val="lowerLetter"/>
+      <w:lvlText w:val="%2."/>
+      <w:lvlJc w:val="left"/>
+      <w:pPr>
+        <w:ind w:left="1440" w:hanging="360"/>
+      </w:pPr>
+    </w:lvl>
+    <w:lvl w:ilvl="2" w:tplc="0409001B" w:tentative="1">
+      <w:start w:val="1"/>
+      <w:numFmt w:val="lowerRoman"/>
+      <w:lvlText w:val="%3."/>
+      <w:lvlJc w:val="right"/>
+      <w:pPr>
+        <w:ind w:left="2160" w:hanging="180"/>
+      </w:pPr>
+    </w:lvl>
+    <w:lvl w:ilvl="3" w:tplc="0409000F" w:tentative="1">
+      <w:start w:val="1"/>
+      <w:numFmt w:val="decimal"/>
+      <w:lvlText w:val="%4."/>
+      <w:lvlJc w:val="left"/>
+      <w:pPr>
+        <w:ind w:left="2880" w:hanging="360"/>
+      </w:pPr>
+    </w:lvl>
+    <w:lvl w:ilvl="4" w:tplc="04090019" w:tentative="1">
+      <w:start w:val="1"/>
+      <w:numFmt w:val="lowerLetter"/>
+      <w:lvlText w:val="%5."/>
+      <w:lvlJc w:val="left"/>
+      <w:pPr>
+        <w:ind w:left="3600" w:hanging="360"/>
+      </w:pPr>
+    </w:lvl>
+    <w:lvl w:ilvl="5" w:tplc="0409001B" w:tentative="1">
+      <w:start w:val="1"/>
+      <w:numFmt w:val="lowerRoman"/>
+      <w:lvlText w:val="%6."/>
+      <w:lvlJc w:val="right"/>
+      <w:pPr>
+        <w:ind w:left="4320" w:hanging="180"/>
+      </w:pPr>
+    </w:lvl>
+    <w:lvl w:ilvl="6" w:tplc="0409000F" w:tentative="1">
+      <w:start w:val="1"/>
+      <w:numFmt w:val="decimal"/>
+      <w:lvlText w:val="%7."/>
+      <w:lvlJc w:val="left"/>
+      <w:pPr>
+        <w:ind w:left="5040" w:hanging="360"/>
+      </w:pPr>
+    </w:lvl>
+    <w:lvl w:ilvl="7" w:tplc="04090019" w:tentative="1">
+      <w:start w:val="1"/>
+      <w:numFmt w:val="lowerLetter"/>
+      <w:lvlText w:val="%8."/>
+      <w:lvlJc w:val="left"/>
+      <w:pPr>
+        <w:ind w:left="5760" w:hanging="360"/>
+      </w:pPr>
+    </w:lvl>
+    <w:lvl w:ilvl="8" w:tplc="0409001B" w:tentative="1">
+      <w:start w:val="1"/>
+      <w:numFmt w:val="lowerRoman"/>
+      <w:lvlText w:val="%9."/>
+      <w:lvlJc w:val="right"/>
+      <w:pPr>
+        <w:ind w:left="6480" w:hanging="180"/>
+      </w:pPr>
+    </w:lvl>
+  </w:abstractNum>
+  <w:abstractNum w:abstractNumId="8" w15:restartNumberingAfterBreak="0">
     <w:nsid w:val="57A52F3B"/>
     <w:multiLevelType w:val="hybridMultilevel"/>
     <w:tmpl w:val="19B8F6D4"/>
@@ -1167,7 +1300,7 @@
       </w:pPr>
     </w:lvl>
   </w:abstractNum>
-  <w:abstractNum w:abstractNumId="7" w15:restartNumberingAfterBreak="0">
+  <w:abstractNum w:abstractNumId="9" w15:restartNumberingAfterBreak="0">
     <w:nsid w:val="58213D78"/>
     <w:multiLevelType w:val="hybridMultilevel"/>
     <w:tmpl w:val="A75E2FD8"/>
@@ -1256,7 +1389,7 @@
       </w:pPr>
     </w:lvl>
   </w:abstractNum>
-  <w:abstractNum w:abstractNumId="8" w15:restartNumberingAfterBreak="0">
+  <w:abstractNum w:abstractNumId="10" w15:restartNumberingAfterBreak="0">
     <w:nsid w:val="58AA3733"/>
     <w:multiLevelType w:val="hybridMultilevel"/>
     <w:tmpl w:val="A75E2FD8"/>
@@ -1345,7 +1478,7 @@
       </w:pPr>
     </w:lvl>
   </w:abstractNum>
-  <w:abstractNum w:abstractNumId="9" w15:restartNumberingAfterBreak="0">
+  <w:abstractNum w:abstractNumId="11" w15:restartNumberingAfterBreak="0">
     <w:nsid w:val="59DD437D"/>
     <w:multiLevelType w:val="hybridMultilevel"/>
     <w:tmpl w:val="204A1704"/>
@@ -1434,7 +1567,7 @@
       </w:pPr>
     </w:lvl>
   </w:abstractNum>
-  <w:abstractNum w:abstractNumId="10" w15:restartNumberingAfterBreak="0">
+  <w:abstractNum w:abstractNumId="12" w15:restartNumberingAfterBreak="0">
     <w:nsid w:val="6C4612B2"/>
     <w:multiLevelType w:val="hybridMultilevel"/>
     <w:tmpl w:val="A75E2FD8"/>
@@ -1524,19 +1657,19 @@
     </w:lvl>
   </w:abstractNum>
   <w:num w:numId="1" w16cid:durableId="1472014040">
-    <w:abstractNumId w:val="3"/>
+    <w:abstractNumId w:val="4"/>
   </w:num>
   <w:num w:numId="2" w16cid:durableId="1975676331">
+    <w:abstractNumId w:val="8"/>
+  </w:num>
+  <w:num w:numId="3" w16cid:durableId="1609121703">
+    <w:abstractNumId w:val="9"/>
+  </w:num>
+  <w:num w:numId="4" w16cid:durableId="1760056595">
     <w:abstractNumId w:val="6"/>
   </w:num>
-  <w:num w:numId="3" w16cid:durableId="1609121703">
-    <w:abstractNumId w:val="7"/>
-  </w:num>
-  <w:num w:numId="4" w16cid:durableId="1760056595">
+  <w:num w:numId="5" w16cid:durableId="2039966754">
     <w:abstractNumId w:val="5"/>
-  </w:num>
-  <w:num w:numId="5" w16cid:durableId="2039966754">
-    <w:abstractNumId w:val="4"/>
   </w:num>
   <w:num w:numId="6" w16cid:durableId="1842504251">
     <w:abstractNumId w:val="1"/>
@@ -1545,16 +1678,22 @@
     <w:abstractNumId w:val="0"/>
   </w:num>
   <w:num w:numId="8" w16cid:durableId="1935628766">
-    <w:abstractNumId w:val="10"/>
+    <w:abstractNumId w:val="12"/>
   </w:num>
   <w:num w:numId="9" w16cid:durableId="1796173528">
     <w:abstractNumId w:val="2"/>
   </w:num>
   <w:num w:numId="10" w16cid:durableId="1840123081">
-    <w:abstractNumId w:val="8"/>
+    <w:abstractNumId w:val="10"/>
   </w:num>
   <w:num w:numId="11" w16cid:durableId="404645668">
-    <w:abstractNumId w:val="9"/>
+    <w:abstractNumId w:val="11"/>
+  </w:num>
+  <w:num w:numId="12" w16cid:durableId="1768236508">
+    <w:abstractNumId w:val="3"/>
+  </w:num>
+  <w:num w:numId="13" w16cid:durableId="1201406513">
+    <w:abstractNumId w:val="7"/>
   </w:num>
 </w:numbering>
 </file>

</xml_diff>

<commit_message>
pasted script_data() INSERT code, now need to work on it
</commit_message>
<xml_diff>
--- a/ContextFreeSQL/ContextFreeSQL.docx
+++ b/ContextFreeSQL/ContextFreeSQL.docx
@@ -27,19 +27,18 @@
         </w:numPr>
       </w:pPr>
       <w:r>
-        <w:t>Code generation for data, from .net.</w:t>
-      </w:r>
-      <w:r>
-        <w:t xml:space="preserve">: Going over the code, convert by </w:t>
-      </w:r>
-      <w:r>
-        <w:t>pieces</w:t>
-      </w:r>
-      <w:r>
-        <w:t>.</w:t>
-      </w:r>
-      <w:r>
-        <w:t xml:space="preserve"> Got the tables loaded already</w:t>
+        <w:t xml:space="preserve">Stopped: </w:t>
+      </w:r>
+      <w:r>
+        <w:rPr>
+          <w:rFonts w:ascii="Courier New" w:hAnsi="Courier New" w:cs="Courier New"/>
+          <w:sz w:val="16"/>
+          <w:szCs w:val="16"/>
+        </w:rPr>
+        <w:t>out_buffer.write(f"--Data for '{s_ent_full_name}'\n")</w:t>
+      </w:r>
+      <w:r>
+        <w:t>. go down from that point, fix all errors.</w:t>
       </w:r>
     </w:p>
     <w:p>
@@ -51,7 +50,7 @@
         </w:numPr>
       </w:pPr>
       <w:r>
-        <w:t>Setting data with existing IDENTITY, or with new key values. Can either enforce numbers on IDENTITY fields (PG most allow it somewhere) or decide that they’re not important. And best if can do that on parameters level, meaning script would do both, decide while running</w:t>
+        <w:t>Then: when its working, we got the code for insertions. Is it running? Huge. Then give it to claude as guideline for next round: inserts and updates</w:t>
       </w:r>
     </w:p>
     <w:p>
@@ -90,15 +89,7 @@
         </w:numPr>
       </w:pPr>
       <w:r>
-        <w:t xml:space="preserve">#! title not clear. </w:t>
-      </w:r>
-      <w:proofErr w:type="gramStart"/>
-      <w:r>
-        <w:t>why</w:t>
-      </w:r>
-      <w:proofErr w:type="gramEnd"/>
-      <w:r>
-        <w:t xml:space="preserve"> "the code" is different from "overall code"? do full alignment of everything, wheres the END of this one? what does this block achieves? </w:t>
+        <w:t xml:space="preserve">#! title not clear. why "the code" is different from "overall code"? do full alignment of everything, wheres the END of this one? what does this block achieves? </w:t>
       </w:r>
     </w:p>
     <w:p>
@@ -112,13 +103,8 @@
       <w:r>
         <w:t>“</w:t>
       </w:r>
-      <w:proofErr w:type="gramStart"/>
-      <w:r>
-        <w:t>bubble</w:t>
-      </w:r>
-      <w:proofErr w:type="gramEnd"/>
-      <w:r>
-        <w:t xml:space="preserve"> up differenecs to table</w:t>
+      <w:r>
+        <w:t>bubble up differenecs to table</w:t>
       </w:r>
       <w:r>
         <w:t>”: why don’t I have it in my new script (only on old)</w:t>
@@ -214,15 +200,7 @@
         </w:numPr>
       </w:pPr>
       <w:r>
-        <w:t xml:space="preserve">Smallie: title of </w:t>
-      </w:r>
-      <w:proofErr w:type="gramStart"/>
-      <w:r>
-        <w:t>server.dbname</w:t>
-      </w:r>
-      <w:proofErr w:type="gramEnd"/>
-      <w:r>
-        <w:t xml:space="preserve"> and timestamp ( as usual, will be in comments or printed out)</w:t>
+        <w:t>Smallie: title of server.dbname and timestamp ( as usual, will be in comments or printed out)</w:t>
       </w:r>
     </w:p>
     <w:p>
@@ -254,15 +232,7 @@
         </w:numPr>
       </w:pPr>
       <w:r>
-        <w:t xml:space="preserve">Loading from a SQL script, (sqlglot) there can be CREATE, ALTER and DML data in there (and of course the scripting option to not remove </w:t>
-      </w:r>
-      <w:proofErr w:type="gramStart"/>
-      <w:r>
-        <w:t>whats</w:t>
-      </w:r>
-      <w:proofErr w:type="gramEnd"/>
-      <w:r>
-        <w:t xml:space="preserve"> already there, in case we’re loading from a partial script)</w:t>
+        <w:t>Loading from a SQL script, (sqlglot) there can be CREATE, ALTER and DML data in there (and of course the scripting option to not remove whats already there, in case we’re loading from a partial script)</w:t>
       </w:r>
     </w:p>
     <w:p>
@@ -285,15 +255,7 @@
         </w:numPr>
       </w:pPr>
       <w:r>
-        <w:t xml:space="preserve">Smallie: ability to give an AWS secret name in command </w:t>
-      </w:r>
-      <w:proofErr w:type="gramStart"/>
-      <w:r>
-        <w:t>line ,</w:t>
-      </w:r>
-      <w:proofErr w:type="gramEnd"/>
-      <w:r>
-        <w:t xml:space="preserve"> instead of full connstr</w:t>
+        <w:t>Smallie: ability to give an AWS secret name in command line , instead of full connstr</w:t>
       </w:r>
     </w:p>
     <w:p>
@@ -2176,7 +2138,6 @@
   <w:style w:type="character" w:default="1" w:styleId="DefaultParagraphFont">
     <w:name w:val="Default Paragraph Font"/>
     <w:uiPriority w:val="1"/>
-    <w:semiHidden/>
     <w:unhideWhenUsed/>
   </w:style>
   <w:style w:type="table" w:default="1" w:styleId="TableNormal">

</xml_diff>

<commit_message>
script_data, insert only, progressing
</commit_message>
<xml_diff>
--- a/ContextFreeSQL/ContextFreeSQL.docx
+++ b/ContextFreeSQL/ContextFreeSQL.docx
@@ -27,18 +27,88 @@
         </w:numPr>
       </w:pPr>
       <w:r>
-        <w:t xml:space="preserve">Stopped: </w:t>
-      </w:r>
-      <w:r>
-        <w:rPr>
-          <w:rFonts w:ascii="Courier New" w:hAnsi="Courier New" w:cs="Courier New"/>
-          <w:sz w:val="16"/>
-          <w:szCs w:val="16"/>
-        </w:rPr>
-        <w:t>out_buffer.write(f"--Data for '{s_ent_full_name}'\n")</w:t>
-      </w:r>
-      <w:r>
-        <w:t>. go down from that point, fix all errors.</w:t>
+        <w:t>Stopped:</w:t>
+      </w:r>
+      <w:r>
+        <w:t xml:space="preserve"> </w:t>
+      </w:r>
+      <w:r>
+        <w:t xml:space="preserve">script_data, the call to </w:t>
+      </w:r>
+      <w:r>
+        <w:t>get_create_table_from_sys_tables</w:t>
+      </w:r>
+      <w:r>
+        <w:t>:</w:t>
+      </w:r>
+    </w:p>
+    <w:p>
+      <w:pPr>
+        <w:pStyle w:val="ListParagraph"/>
+        <w:numPr>
+          <w:ilvl w:val="1"/>
+          <w:numId w:val="3"/>
+        </w:numPr>
+      </w:pPr>
+      <w:r>
+        <w:t>Doesn’t put comma after each column</w:t>
+      </w:r>
+    </w:p>
+    <w:p>
+      <w:pPr>
+        <w:pStyle w:val="ListParagraph"/>
+        <w:numPr>
+          <w:ilvl w:val="1"/>
+          <w:numId w:val="3"/>
+        </w:numPr>
+      </w:pPr>
+      <w:r>
+        <w:t>It’s the classic table name, not the override temp table name we gave it</w:t>
+      </w:r>
+    </w:p>
+    <w:p>
+      <w:pPr>
+        <w:pStyle w:val="ListParagraph"/>
+        <w:numPr>
+          <w:ilvl w:val="1"/>
+          <w:numId w:val="3"/>
+        </w:numPr>
+      </w:pPr>
+      <w:r>
+        <w:t>It gives  afull create table, including create index… not needed here. See old code</w:t>
+      </w:r>
+    </w:p>
+    <w:p>
+      <w:pPr>
+        <w:pStyle w:val="ListParagraph"/>
+        <w:numPr>
+          <w:ilvl w:val="1"/>
+          <w:numId w:val="3"/>
+        </w:numPr>
+      </w:pPr>
+      <w:r>
+        <w:t xml:space="preserve">The </w:t>
+      </w:r>
+      <w:r>
+        <w:t>ALTER TABLE</w:t>
+      </w:r>
+      <w:r>
+        <w:t xml:space="preserve"> after it: again, use new, data table name</w:t>
+      </w:r>
+    </w:p>
+    <w:p>
+      <w:pPr>
+        <w:pStyle w:val="ListParagraph"/>
+        <w:numPr>
+          <w:ilvl w:val="1"/>
+          <w:numId w:val="3"/>
+        </w:numPr>
+      </w:pPr>
+      <w:r>
+        <w:t>SET _CmprState_=RowState.EXTRA1</w:t>
+      </w:r>
+      <w:r>
+        <w:t xml:space="preserve">  - should set the value of the enum</w:t>
       </w:r>
     </w:p>
     <w:p>
@@ -50,7 +120,22 @@
         </w:numPr>
       </w:pPr>
       <w:r>
-        <w:t>Then: when its working, we got the code for insertions. Is it running? Huge. Then give it to claude as guideline for next round: inserts and updates</w:t>
+        <w:t>Then: when its working, we got the code for insertions. Is it running? Huge. Then give it to claude as guideline for next round: updates</w:t>
+      </w:r>
+      <w:r>
+        <w:t>, deletes</w:t>
+      </w:r>
+    </w:p>
+    <w:p>
+      <w:pPr>
+        <w:pStyle w:val="ListParagraph"/>
+        <w:numPr>
+          <w:ilvl w:val="0"/>
+          <w:numId w:val="3"/>
+        </w:numPr>
+      </w:pPr>
+      <w:r>
+        <w:t>Test the whole ‘data table that was empty’ , bulk-insert into it</w:t>
       </w:r>
     </w:p>
     <w:p>
@@ -201,6 +286,18 @@
       </w:pPr>
       <w:r>
         <w:t>Smallie: title of server.dbname and timestamp ( as usual, will be in comments or printed out)</w:t>
+      </w:r>
+    </w:p>
+    <w:p>
+      <w:pPr>
+        <w:pStyle w:val="ListParagraph"/>
+        <w:numPr>
+          <w:ilvl w:val="0"/>
+          <w:numId w:val="10"/>
+        </w:numPr>
+      </w:pPr>
+      <w:r>
+        <w:t>Execution as transaction, so if one fails, it all fails. (by default no)</w:t>
       </w:r>
     </w:p>
     <w:p>
@@ -2138,6 +2235,7 @@
   <w:style w:type="character" w:default="1" w:styleId="DefaultParagraphFont">
     <w:name w:val="Default Paragraph Font"/>
     <w:uiPriority w:val="1"/>
+    <w:semiHidden/>
     <w:unhideWhenUsed/>
   </w:style>
   <w:style w:type="table" w:default="1" w:styleId="TableNormal">

</xml_diff>

<commit_message>
moving on with DML INSERT, not done
</commit_message>
<xml_diff>
--- a/ContextFreeSQL/ContextFreeSQL.docx
+++ b/ContextFreeSQL/ContextFreeSQL.docx
@@ -27,19 +27,20 @@
         </w:numPr>
       </w:pPr>
       <w:r>
-        <w:t>Stopped:</w:t>
+        <w:rPr>
+          <w:b/>
+          <w:bCs/>
+        </w:rPr>
+        <w:t>Stopped</w:t>
+      </w:r>
+      <w:r>
+        <w:t>:</w:t>
       </w:r>
       <w:r>
         <w:t xml:space="preserve"> </w:t>
       </w:r>
       <w:r>
-        <w:t xml:space="preserve">script_data, the call to </w:t>
-      </w:r>
-      <w:r>
-        <w:t>get_create_table_from_sys_tables</w:t>
-      </w:r>
-      <w:r>
-        <w:t>:</w:t>
+        <w:t>it restores data that I deleted!!</w:t>
       </w:r>
     </w:p>
     <w:p>
@@ -49,9 +50,15 @@
           <w:ilvl w:val="1"/>
           <w:numId w:val="3"/>
         </w:numPr>
-      </w:pPr>
-      <w:r>
-        <w:t>Doesn’t put comma after each column</w:t>
+        <w:rPr>
+          <w:color w:val="FF0000"/>
+        </w:rPr>
+      </w:pPr>
+      <w:r>
+        <w:rPr>
+          <w:color w:val="FF0000"/>
+        </w:rPr>
+        <w:t>Why keeps creating public_students?</w:t>
       </w:r>
     </w:p>
     <w:p>
@@ -63,7 +70,7 @@
         </w:numPr>
       </w:pPr>
       <w:r>
-        <w:t>It’s the classic table name, not the override temp table name we gave it</w:t>
+        <w:t>Do full DML mode… code is there? Maybe just need to run it?</w:t>
       </w:r>
     </w:p>
     <w:p>
@@ -75,40 +82,10 @@
         </w:numPr>
       </w:pPr>
       <w:r>
-        <w:t>It gives  afull create table, including create index… not needed here. See old code</w:t>
-      </w:r>
-    </w:p>
-    <w:p>
-      <w:pPr>
-        <w:pStyle w:val="ListParagraph"/>
-        <w:numPr>
-          <w:ilvl w:val="1"/>
-          <w:numId w:val="3"/>
-        </w:numPr>
-      </w:pPr>
-      <w:r>
-        <w:t xml:space="preserve">The </w:t>
-      </w:r>
-      <w:r>
-        <w:t>ALTER TABLE</w:t>
-      </w:r>
-      <w:r>
-        <w:t xml:space="preserve"> after it: again, use new, data table name</w:t>
-      </w:r>
-    </w:p>
-    <w:p>
-      <w:pPr>
-        <w:pStyle w:val="ListParagraph"/>
-        <w:numPr>
-          <w:ilvl w:val="1"/>
-          <w:numId w:val="3"/>
-        </w:numPr>
-      </w:pPr>
-      <w:r>
-        <w:t>SET _CmprState_=RowState.EXTRA1</w:t>
-      </w:r>
-      <w:r>
-        <w:t xml:space="preserve">  - should set the value of the enum</w:t>
+        <w:t>when</w:t>
+      </w:r>
+      <w:r>
+        <w:t xml:space="preserve"> not in full DML mode, but there should still be some text about data about to change</w:t>
       </w:r>
     </w:p>
     <w:p>
@@ -120,7 +97,16 @@
         </w:numPr>
       </w:pPr>
       <w:r>
-        <w:t>Then: when its working, we got the code for insertions. Is it running? Huge. Then give it to claude as guideline for next round: updates</w:t>
+        <w:t>Insertions working!</w:t>
+      </w:r>
+      <w:r>
+        <w:t xml:space="preserve"> </w:t>
+      </w:r>
+      <w:r>
+        <w:t>G</w:t>
+      </w:r>
+      <w:r>
+        <w:t>ive it to claude as guideline for next round: updates</w:t>
       </w:r>
       <w:r>
         <w:t>, deletes</w:t>

</xml_diff>

<commit_message>
got dml INSERT working!
</commit_message>
<xml_diff>
--- a/ContextFreeSQL/ContextFreeSQL.docx
+++ b/ContextFreeSQL/ContextFreeSQL.docx
@@ -26,26 +26,25 @@
           <w:numId w:val="3"/>
         </w:numPr>
       </w:pPr>
-      <w:proofErr w:type="gramStart"/>
       <w:r>
         <w:rPr>
           <w:b/>
           <w:bCs/>
         </w:rPr>
-        <w:t>RN</w:t>
-      </w:r>
-      <w:r>
-        <w:t>:</w:t>
-      </w:r>
-      <w:r>
-        <w:t>DML</w:t>
-      </w:r>
-      <w:proofErr w:type="gramEnd"/>
-      <w:r>
-        <w:t xml:space="preserve"> mode</w:t>
-      </w:r>
-      <w:r>
-        <w:t xml:space="preserve"> for INSERT. Finish errors, run</w:t>
+        <w:t>Now</w:t>
+      </w:r>
+      <w:r>
+        <w:t xml:space="preserve">: give it .net and python dml INSERT for guidelines, convert DML UPDATE and </w:t>
+      </w:r>
+      <w:r>
+        <w:rPr>
+          <w:b/>
+          <w:bCs/>
+        </w:rPr>
+        <w:t>we got data</w:t>
+      </w:r>
+      <w:r>
+        <w:t>!</w:t>
       </w:r>
     </w:p>
     <w:p>
@@ -57,35 +56,6 @@
         </w:numPr>
       </w:pPr>
       <w:r>
-        <w:rPr>
-          <w:b/>
-          <w:bCs/>
-        </w:rPr>
-        <w:t>Then</w:t>
-      </w:r>
-      <w:r>
-        <w:t xml:space="preserve">: give it .net and python dml INSERT for guidelines, convert DML UPDATE and </w:t>
-      </w:r>
-      <w:r>
-        <w:rPr>
-          <w:b/>
-          <w:bCs/>
-        </w:rPr>
-        <w:t>we got data</w:t>
-      </w:r>
-      <w:r>
-        <w:t>!</w:t>
-      </w:r>
-    </w:p>
-    <w:p>
-      <w:pPr>
-        <w:pStyle w:val="ListParagraph"/>
-        <w:numPr>
-          <w:ilvl w:val="0"/>
-          <w:numId w:val="3"/>
-        </w:numPr>
-      </w:pPr>
-      <w:r>
         <w:t>cleanups:</w:t>
       </w:r>
     </w:p>
@@ -98,15 +68,7 @@
         </w:numPr>
       </w:pPr>
       <w:r>
-        <w:t>Test the whole ‘data table that was empty</w:t>
-      </w:r>
-      <w:proofErr w:type="gramStart"/>
-      <w:r>
-        <w:t>’ ,</w:t>
-      </w:r>
-      <w:proofErr w:type="gramEnd"/>
-      <w:r>
-        <w:t xml:space="preserve"> bulk-insert into it</w:t>
+        <w:t>Test the whole ‘data table that was empty’ , bulk-insert into it</w:t>
       </w:r>
     </w:p>
     <w:p>
@@ -118,10 +80,7 @@
         </w:numPr>
       </w:pPr>
       <w:r>
-        <w:t>when not in full DML mode, but there should still be some text about data about to change</w:t>
-      </w:r>
-      <w:r>
-        <w:t>1</w:t>
+        <w:t>when not in full DML mode, but there should still be some text about data about to change1</w:t>
       </w:r>
     </w:p>
     <w:p>

</xml_diff>

<commit_message>
running, bugs in final SQL with delete
</commit_message>
<xml_diff>
--- a/ContextFreeSQL/ContextFreeSQL.docx
+++ b/ContextFreeSQL/ContextFreeSQL.docx
@@ -34,7 +34,22 @@
         <w:t>Now</w:t>
       </w:r>
       <w:r>
-        <w:t xml:space="preserve">: give it .net and python dml INSERT for guidelines, convert DML UPDATE and </w:t>
+        <w:t xml:space="preserve">: </w:t>
+      </w:r>
+      <w:r>
+        <w:t xml:space="preserve">runs! Check final script for </w:t>
+      </w:r>
+      <w:r>
+        <w:t>delete, updat</w:t>
+      </w:r>
+      <w:r>
+        <w:t xml:space="preserve">w, both execution and generated SQLSs. </w:t>
+      </w:r>
+      <w:r>
+        <w:t>and</w:t>
+      </w:r>
+      <w:r>
+        <w:t xml:space="preserve"> </w:t>
       </w:r>
       <w:r>
         <w:rPr>
@@ -45,6 +60,65 @@
       </w:r>
       <w:r>
         <w:t>!</w:t>
+      </w:r>
+    </w:p>
+    <w:p>
+      <w:pPr>
+        <w:pStyle w:val="ListParagraph"/>
+        <w:numPr>
+          <w:ilvl w:val="1"/>
+          <w:numId w:val="3"/>
+        </w:numPr>
+      </w:pPr>
+      <w:r>
+        <w:rPr>
+          <w:b/>
+          <w:bCs/>
+        </w:rPr>
+        <w:t xml:space="preserve">RN Bug: </w:t>
+      </w:r>
+      <w:r>
+        <w:t xml:space="preserve">no </w:t>
+      </w:r>
+      <w:r>
+        <w:t>_ExistingVal</w:t>
+      </w:r>
+      <w:r>
+        <w:t xml:space="preserve"> fields in the output.</w:t>
+      </w:r>
+      <w:r>
+        <w:t xml:space="preserve"> </w:t>
+      </w:r>
+      <w:r>
+        <w:t>data_scripting_leave_report_fields_updated_save_old_value</w:t>
+      </w:r>
+      <w:r>
+        <w:t xml:space="preserve"> is false, so it shouldn’t be in the final SELECT. Then, if its true, see the code line 651. Adding this field (constant </w:t>
+      </w:r>
+      <w:r>
+        <w:t>EXISTING_FLD_VAL_PREFIX</w:t>
+      </w:r>
+      <w:r>
+        <w:t>) why don’t I see it in PG part, just in MSSQL?</w:t>
+      </w:r>
+    </w:p>
+    <w:p>
+      <w:pPr>
+        <w:pStyle w:val="ListParagraph"/>
+        <w:numPr>
+          <w:ilvl w:val="1"/>
+          <w:numId w:val="3"/>
+        </w:numPr>
+      </w:pPr>
+      <w:r>
+        <w:rPr>
+          <w:b/>
+          <w:bCs/>
+        </w:rPr>
+        <w:t>Then:</w:t>
+      </w:r>
+      <w:r>
+        <w:t xml:space="preserve"> does not add a line ‘to delete’ in public_students</w:t>
       </w:r>
     </w:p>
     <w:p>
@@ -2180,7 +2254,6 @@
   <w:style w:type="character" w:default="1" w:styleId="DefaultParagraphFont">
     <w:name w:val="Default Paragraph Font"/>
     <w:uiPriority w:val="1"/>
-    <w:semiHidden/>
     <w:unhideWhenUsed/>
   </w:style>
   <w:style w:type="table" w:default="1" w:styleId="TableNormal">

</xml_diff>

<commit_message>
coded ents got create table no comparison generation yet
</commit_message>
<xml_diff>
--- a/ContextFreeSQL/ContextFreeSQL.docx
+++ b/ContextFreeSQL/ContextFreeSQL.docx
@@ -6,9 +6,11 @@
       <w:pPr>
         <w:pStyle w:val="Heading1"/>
       </w:pPr>
+      <w:proofErr w:type="spellStart"/>
       <w:r>
         <w:t>ContextFreeSQL</w:t>
       </w:r>
+      <w:proofErr w:type="spellEnd"/>
     </w:p>
     <w:p>
       <w:pPr>
@@ -31,18 +33,37 @@
         <w:rPr>
           <w:color w:val="FF0000"/>
         </w:rPr>
-        <w:t>that was just changed (recordcount or some)</w:t>
+        <w:t>that was just changed (</w:t>
+      </w:r>
+      <w:proofErr w:type="spellStart"/>
+      <w:r>
+        <w:rPr>
+          <w:color w:val="FF0000"/>
+        </w:rPr>
+        <w:t>recordcount</w:t>
+      </w:r>
+      <w:proofErr w:type="spellEnd"/>
+      <w:r>
+        <w:rPr>
+          <w:color w:val="FF0000"/>
+        </w:rPr>
+        <w:t xml:space="preserve"> or some)</w:t>
       </w:r>
     </w:p>
     <w:p>
       <w:pPr>
         <w:pStyle w:val="Heading3"/>
       </w:pPr>
+      <w:proofErr w:type="gramStart"/>
       <w:r>
         <w:t xml:space="preserve">Back </w:t>
       </w:r>
       <w:r>
-        <w:t xml:space="preserve"> to schema, complete:</w:t>
+        <w:t xml:space="preserve"> to</w:t>
+      </w:r>
+      <w:proofErr w:type="gramEnd"/>
+      <w:r>
+        <w:t xml:space="preserve"> schema, complete:</w:t>
       </w:r>
     </w:p>
     <w:p>
@@ -54,14 +75,7 @@
         </w:numPr>
       </w:pPr>
       <w:r>
-        <w:rPr>
-          <w:b/>
-          <w:bCs/>
-        </w:rPr>
-        <w:t>Code Generation cleanups</w:t>
-      </w:r>
-      <w:r>
-        <w:t>:</w:t>
+        <w:t>Views, Procedures</w:t>
       </w:r>
     </w:p>
     <w:p>
@@ -73,7 +87,56 @@
         </w:numPr>
       </w:pPr>
       <w:r>
-        <w:t xml:space="preserve">#! title not clear. why "the code" is different from "overall code"? do full alignment of everything, wheres the END of this one? what does this block achieves? </w:t>
+        <w:rPr>
+          <w:b/>
+          <w:bCs/>
+        </w:rPr>
+        <w:t>RN</w:t>
+      </w:r>
+      <w:r>
+        <w:t xml:space="preserve">: see all errors in </w:t>
+      </w:r>
+      <w:r>
+        <w:t>src\generate\generate_db_ent_types\generate_state_tables\coded.py</w:t>
+      </w:r>
+      <w:r>
+        <w:t xml:space="preserve">. continue fixing </w:t>
+      </w:r>
+      <w:proofErr w:type="spellStart"/>
+      <w:r>
+        <w:t>til</w:t>
+      </w:r>
+      <w:proofErr w:type="spellEnd"/>
+      <w:r>
+        <w:t xml:space="preserve"> it fully loads all coded, then </w:t>
+      </w:r>
+      <w:proofErr w:type="spellStart"/>
+      <w:r>
+        <w:t>gontinue</w:t>
+      </w:r>
+      <w:proofErr w:type="spellEnd"/>
+      <w:r>
+        <w:t xml:space="preserve"> with generating the code in final </w:t>
+      </w:r>
+      <w:proofErr w:type="spellStart"/>
+      <w:r>
+        <w:t>sql</w:t>
+      </w:r>
+      <w:proofErr w:type="spellEnd"/>
+    </w:p>
+    <w:p>
+      <w:pPr>
+        <w:pStyle w:val="ListParagraph"/>
+        <w:numPr>
+          <w:ilvl w:val="0"/>
+          <w:numId w:val="10"/>
+        </w:numPr>
+      </w:pPr>
+      <w:r>
+        <w:t>Code Generation cleanups</w:t>
+      </w:r>
+      <w:r>
+        <w:t>:</w:t>
       </w:r>
     </w:p>
     <w:p>
@@ -85,13 +148,55 @@
         </w:numPr>
       </w:pPr>
       <w:r>
-        <w:t>“</w:t>
-      </w:r>
-      <w:r>
-        <w:t>bubble up differenecs to table</w:t>
-      </w:r>
-      <w:r>
-        <w:t>”: why don’t I have it in my new script (only on old)</w:t>
+        <w:t xml:space="preserve">#! title not clear. </w:t>
+      </w:r>
+      <w:proofErr w:type="gramStart"/>
+      <w:r>
+        <w:t>why</w:t>
+      </w:r>
+      <w:proofErr w:type="gramEnd"/>
+      <w:r>
+        <w:t xml:space="preserve"> </w:t>
+      </w:r>
+      <w:proofErr w:type="gramStart"/>
+      <w:r>
+        <w:t>"the code" is</w:t>
+      </w:r>
+      <w:proofErr w:type="gramEnd"/>
+      <w:r>
+        <w:t xml:space="preserve"> different from "overall code"? </w:t>
+      </w:r>
+      <w:proofErr w:type="gramStart"/>
+      <w:r>
+        <w:t>do</w:t>
+      </w:r>
+      <w:proofErr w:type="gramEnd"/>
+      <w:r>
+        <w:t xml:space="preserve"> full alignment of everything, </w:t>
+      </w:r>
+      <w:proofErr w:type="spellStart"/>
+      <w:r>
+        <w:t>wheres</w:t>
+      </w:r>
+      <w:proofErr w:type="spellEnd"/>
+      <w:r>
+        <w:t xml:space="preserve"> the END of this one? </w:t>
+      </w:r>
+      <w:proofErr w:type="gramStart"/>
+      <w:r>
+        <w:t>what</w:t>
+      </w:r>
+      <w:proofErr w:type="gramEnd"/>
+      <w:r>
+        <w:t xml:space="preserve"> does this block </w:t>
+      </w:r>
+      <w:proofErr w:type="gramStart"/>
+      <w:r>
+        <w:t>achieves</w:t>
+      </w:r>
+      <w:proofErr w:type="gramEnd"/>
+      <w:r>
+        <w:t xml:space="preserve">? </w:t>
       </w:r>
     </w:p>
     <w:p>
@@ -103,6 +208,37 @@
         </w:numPr>
       </w:pPr>
       <w:r>
+        <w:t>“</w:t>
+      </w:r>
+      <w:proofErr w:type="gramStart"/>
+      <w:r>
+        <w:t>bubble</w:t>
+      </w:r>
+      <w:proofErr w:type="gramEnd"/>
+      <w:r>
+        <w:t xml:space="preserve"> up </w:t>
+      </w:r>
+      <w:proofErr w:type="spellStart"/>
+      <w:r>
+        <w:t>differenecs</w:t>
+      </w:r>
+      <w:proofErr w:type="spellEnd"/>
+      <w:r>
+        <w:t xml:space="preserve"> to table</w:t>
+      </w:r>
+      <w:r>
+        <w:t>”: why don’t I have it in my new script (only on old)</w:t>
+      </w:r>
+    </w:p>
+    <w:p>
+      <w:pPr>
+        <w:pStyle w:val="ListParagraph"/>
+        <w:numPr>
+          <w:ilvl w:val="1"/>
+          <w:numId w:val="10"/>
+        </w:numPr>
+      </w:pPr>
+      <w:r>
         <w:t xml:space="preserve">smaller: </w:t>
       </w:r>
       <w:r>
@@ -133,7 +269,15 @@
         </w:numPr>
       </w:pPr>
       <w:r>
-        <w:t>The full load from connstr given in command line</w:t>
+        <w:t xml:space="preserve">The full load from </w:t>
+      </w:r>
+      <w:proofErr w:type="spellStart"/>
+      <w:r>
+        <w:t>connstr</w:t>
+      </w:r>
+      <w:proofErr w:type="spellEnd"/>
+      <w:r>
+        <w:t xml:space="preserve"> given in command line</w:t>
       </w:r>
     </w:p>
     <w:p>
@@ -145,8 +289,13 @@
         </w:numPr>
       </w:pPr>
       <w:r>
-        <w:t>Views, Procedures</w:t>
-      </w:r>
+        <w:t xml:space="preserve">All security </w:t>
+      </w:r>
+      <w:proofErr w:type="gramStart"/>
+      <w:r>
+        <w:t>stuff</w:t>
+      </w:r>
+      <w:proofErr w:type="gramEnd"/>
     </w:p>
     <w:p>
       <w:pPr>
@@ -157,7 +306,10 @@
         </w:numPr>
       </w:pPr>
       <w:r>
-        <w:t>All security stuff</w:t>
+        <w:t>Selecting specific entities from command line</w:t>
+      </w:r>
+      <w:r>
+        <w:t xml:space="preserve"> (and decide schema only, data only)</w:t>
       </w:r>
     </w:p>
     <w:p>
@@ -169,10 +321,25 @@
         </w:numPr>
       </w:pPr>
       <w:r>
-        <w:t>Selecting specific entities from command line</w:t>
-      </w:r>
-      <w:r>
-        <w:t xml:space="preserve"> (and decide schema only, data only)</w:t>
+        <w:t xml:space="preserve">Smallie: title of </w:t>
+      </w:r>
+      <w:proofErr w:type="spellStart"/>
+      <w:proofErr w:type="gramStart"/>
+      <w:r>
+        <w:t>server.dbname</w:t>
+      </w:r>
+      <w:proofErr w:type="spellEnd"/>
+      <w:proofErr w:type="gramEnd"/>
+      <w:r>
+        <w:t xml:space="preserve"> and timestamp </w:t>
+      </w:r>
+      <w:proofErr w:type="gramStart"/>
+      <w:r>
+        <w:t>( as</w:t>
+      </w:r>
+      <w:proofErr w:type="gramEnd"/>
+      <w:r>
+        <w:t xml:space="preserve"> usual, will be in comments or printed out)</w:t>
       </w:r>
     </w:p>
     <w:p>
@@ -184,7 +351,23 @@
         </w:numPr>
       </w:pPr>
       <w:r>
-        <w:t>Smallie: title of server.dbname and timestamp ( as usual, will be in comments or printed out)</w:t>
+        <w:t xml:space="preserve">Execution as </w:t>
+      </w:r>
+      <w:proofErr w:type="gramStart"/>
+      <w:r>
+        <w:t>transaction</w:t>
+      </w:r>
+      <w:proofErr w:type="gramEnd"/>
+      <w:r>
+        <w:t xml:space="preserve">, so if one fails, it all fails. (by </w:t>
+      </w:r>
+      <w:proofErr w:type="gramStart"/>
+      <w:r>
+        <w:t>default</w:t>
+      </w:r>
+      <w:proofErr w:type="gramEnd"/>
+      <w:r>
+        <w:t xml:space="preserve"> no)</w:t>
       </w:r>
     </w:p>
     <w:p>
@@ -196,7 +379,15 @@
         </w:numPr>
       </w:pPr>
       <w:r>
-        <w:t>Execution as transaction, so if one fails, it all fails. (by default no)</w:t>
+        <w:t>full exception handling, especially around sensitive points (data loading) bubbling further up and all</w:t>
+      </w:r>
+    </w:p>
+    <w:p>
+      <w:pPr>
+        <w:pStyle w:val="Heading2"/>
+      </w:pPr>
+      <w:r>
+        <w:t>Big Features</w:t>
       </w:r>
     </w:p>
     <w:p>
@@ -204,27 +395,7 @@
         <w:pStyle w:val="ListParagraph"/>
         <w:numPr>
           <w:ilvl w:val="0"/>
-          <w:numId w:val="10"/>
-        </w:numPr>
-      </w:pPr>
-      <w:r>
-        <w:t>full exception handling, especially around sensitive points (data loading) bubbling further up and all</w:t>
-      </w:r>
-    </w:p>
-    <w:p>
-      <w:pPr>
-        <w:pStyle w:val="Heading2"/>
-      </w:pPr>
-      <w:r>
-        <w:t>Big Features</w:t>
-      </w:r>
-    </w:p>
-    <w:p>
-      <w:pPr>
-        <w:pStyle w:val="ListParagraph"/>
-        <w:numPr>
-          <w:ilvl w:val="0"/>
-          <w:numId w:val="10"/>
+          <w:numId w:val="16"/>
         </w:numPr>
         <w:rPr>
           <w:color w:val="80340D" w:themeColor="accent2" w:themeShade="80"/>
@@ -234,18 +405,7 @@
         <w:rPr>
           <w:color w:val="80340D" w:themeColor="accent2" w:themeShade="80"/>
         </w:rPr>
-        <w:t>Loading from a SQL script, (sqlglot) there can be CREATE, ALTER and DML data in there (and of course the scripting option to not remove whats already there, in case we’re loading from a partial script)</w:t>
-      </w:r>
-    </w:p>
-    <w:p>
-      <w:pPr>
-        <w:pStyle w:val="Heading2"/>
-      </w:pPr>
-      <w:r>
-        <w:t xml:space="preserve">Other </w:t>
-      </w:r>
-      <w:r>
-        <w:t>Features</w:t>
+        <w:t>The whole CSV game. Many, multi file, run for a single CSV quickly…</w:t>
       </w:r>
     </w:p>
     <w:p>
@@ -253,23 +413,44 @@
         <w:pStyle w:val="ListParagraph"/>
         <w:numPr>
           <w:ilvl w:val="0"/>
-          <w:numId w:val="13"/>
+          <w:numId w:val="16"/>
         </w:numPr>
       </w:pPr>
       <w:r>
-        <w:t>Smallie: ability to give an AWS secret name in command line , instead of full connstr</w:t>
-      </w:r>
+        <w:t xml:space="preserve">Smallie: ability to give an AWS secret name in command </w:t>
+      </w:r>
+      <w:proofErr w:type="gramStart"/>
+      <w:r>
+        <w:t>line ,</w:t>
+      </w:r>
+      <w:proofErr w:type="gramEnd"/>
+      <w:r>
+        <w:t xml:space="preserve"> instead of full </w:t>
+      </w:r>
+      <w:proofErr w:type="spellStart"/>
+      <w:r>
+        <w:t>connstr</w:t>
+      </w:r>
+      <w:proofErr w:type="spellEnd"/>
     </w:p>
     <w:p>
       <w:pPr>
         <w:pStyle w:val="ListParagraph"/>
         <w:numPr>
           <w:ilvl w:val="0"/>
-          <w:numId w:val="13"/>
+          <w:numId w:val="16"/>
         </w:numPr>
       </w:pPr>
       <w:r>
-        <w:t>Optional for data – for the data itself to be CSV files</w:t>
+        <w:t xml:space="preserve">Data script from </w:t>
+      </w:r>
+      <w:proofErr w:type="spellStart"/>
+      <w:r>
+        <w:t>pg</w:t>
+      </w:r>
+      <w:proofErr w:type="spellEnd"/>
+      <w:r>
+        <w:t xml:space="preserve"> backup?</w:t>
       </w:r>
     </w:p>
     <w:p>
@@ -277,11 +458,11 @@
         <w:pStyle w:val="ListParagraph"/>
         <w:numPr>
           <w:ilvl w:val="0"/>
-          <w:numId w:val="13"/>
+          <w:numId w:val="16"/>
         </w:numPr>
       </w:pPr>
       <w:r>
-        <w:t>Data script from pg backup?</w:t>
+        <w:t xml:space="preserve">See again all the options on the GUI, schema and data </w:t>
       </w:r>
     </w:p>
     <w:p>
@@ -289,11 +470,14 @@
         <w:pStyle w:val="ListParagraph"/>
         <w:numPr>
           <w:ilvl w:val="0"/>
-          <w:numId w:val="13"/>
+          <w:numId w:val="16"/>
         </w:numPr>
       </w:pPr>
       <w:r>
-        <w:t xml:space="preserve">See again all the options on the GUI, schema and data </w:t>
+        <w:t>Anything else from Johannes’ to-do file. I had all kinds of ideas there</w:t>
+      </w:r>
+      <w:r>
+        <w:t xml:space="preserve">. </w:t>
       </w:r>
     </w:p>
     <w:p>
@@ -301,22 +485,7 @@
         <w:pStyle w:val="ListParagraph"/>
         <w:numPr>
           <w:ilvl w:val="0"/>
-          <w:numId w:val="13"/>
-        </w:numPr>
-      </w:pPr>
-      <w:r>
-        <w:t>Anything else from Johannes’ to-do file. I had all kinds of ideas there</w:t>
-      </w:r>
-      <w:r>
-        <w:t xml:space="preserve">. </w:t>
-      </w:r>
-    </w:p>
-    <w:p>
-      <w:pPr>
-        <w:pStyle w:val="ListParagraph"/>
-        <w:numPr>
-          <w:ilvl w:val="0"/>
-          <w:numId w:val="13"/>
+          <w:numId w:val="16"/>
         </w:numPr>
       </w:pPr>
       <w:r>
@@ -342,6 +511,264 @@
 <file path=word/numbering.xml><?xml version="1.0" encoding="utf-8"?>
 <w:numbering xmlns:wpc="http://schemas.microsoft.com/office/word/2010/wordprocessingCanvas" xmlns:cx="http://schemas.microsoft.com/office/drawing/2014/chartex" xmlns:cx1="http://schemas.microsoft.com/office/drawing/2015/9/8/chartex" xmlns:cx2="http://schemas.microsoft.com/office/drawing/2015/10/21/chartex" xmlns:cx3="http://schemas.microsoft.com/office/drawing/2016/5/9/chartex" xmlns:cx4="http://schemas.microsoft.com/office/drawing/2016/5/10/chartex" xmlns:cx5="http://schemas.microsoft.com/office/drawing/2016/5/11/chartex" xmlns:cx6="http://schemas.microsoft.com/office/drawing/2016/5/12/chartex" xmlns:cx7="http://schemas.microsoft.com/office/drawing/2016/5/13/chartex" xmlns:cx8="http://schemas.microsoft.com/office/drawing/2016/5/14/chartex" xmlns:mc="http://schemas.openxmlformats.org/markup-compatibility/2006" xmlns:aink="http://schemas.microsoft.com/office/drawing/2016/ink" xmlns:am3d="http://schemas.microsoft.com/office/drawing/2017/model3d" xmlns:o="urn:schemas-microsoft-com:office:office" xmlns:oel="http://schemas.microsoft.com/office/2019/extlst" xmlns:r="http://schemas.openxmlformats.org/officeDocument/2006/relationships" xmlns:m="http://schemas.openxmlformats.org/officeDocument/2006/math" xmlns:v="urn:schemas-microsoft-com:vml" xmlns:wp14="http://schemas.microsoft.com/office/word/2010/wordprocessingDrawing" xmlns:wp="http://schemas.openxmlformats.org/drawingml/2006/wordprocessingDrawing" xmlns:w10="urn:schemas-microsoft-com:office:word" xmlns:w="http://schemas.openxmlformats.org/wordprocessingml/2006/main" xmlns:w14="http://schemas.microsoft.com/office/word/2010/wordml" xmlns:w15="http://schemas.microsoft.com/office/word/2012/wordml" xmlns:w16cex="http://schemas.microsoft.com/office/word/2018/wordml/cex" xmlns:w16cid="http://schemas.microsoft.com/office/word/2016/wordml/cid" xmlns:w16="http://schemas.microsoft.com/office/word/2018/wordml" xmlns:w16du="http://schemas.microsoft.com/office/word/2023/wordml/word16du" xmlns:w16sdtdh="http://schemas.microsoft.com/office/word/2020/wordml/sdtdatahash" xmlns:w16sdtfl="http://schemas.microsoft.com/office/word/2024/wordml/sdtformatlock" xmlns:w16se="http://schemas.microsoft.com/office/word/2015/wordml/symex" xmlns:wpg="http://schemas.microsoft.com/office/word/2010/wordprocessingGroup" xmlns:wpi="http://schemas.microsoft.com/office/word/2010/wordprocessingInk" xmlns:wne="http://schemas.microsoft.com/office/word/2006/wordml" xmlns:wps="http://schemas.microsoft.com/office/word/2010/wordprocessingShape" mc:Ignorable="w14 w15 w16se w16cid w16 w16cex w16sdtdh w16sdtfl w16du wp14">
   <w:abstractNum w:abstractNumId="0" w15:restartNumberingAfterBreak="0">
+    <w:nsid w:val="04A60FDF"/>
+    <w:multiLevelType w:val="hybridMultilevel"/>
+    <w:tmpl w:val="0CCADD76"/>
+    <w:lvl w:ilvl="0" w:tplc="0409000F">
+      <w:start w:val="1"/>
+      <w:numFmt w:val="decimal"/>
+      <w:lvlText w:val="%1."/>
+      <w:lvlJc w:val="left"/>
+      <w:pPr>
+        <w:ind w:left="360" w:hanging="360"/>
+      </w:pPr>
+    </w:lvl>
+    <w:lvl w:ilvl="1" w:tplc="04090019" w:tentative="1">
+      <w:start w:val="1"/>
+      <w:numFmt w:val="lowerLetter"/>
+      <w:lvlText w:val="%2."/>
+      <w:lvlJc w:val="left"/>
+      <w:pPr>
+        <w:ind w:left="1080" w:hanging="360"/>
+      </w:pPr>
+    </w:lvl>
+    <w:lvl w:ilvl="2" w:tplc="0409001B" w:tentative="1">
+      <w:start w:val="1"/>
+      <w:numFmt w:val="lowerRoman"/>
+      <w:lvlText w:val="%3."/>
+      <w:lvlJc w:val="right"/>
+      <w:pPr>
+        <w:ind w:left="1800" w:hanging="180"/>
+      </w:pPr>
+    </w:lvl>
+    <w:lvl w:ilvl="3" w:tplc="0409000F" w:tentative="1">
+      <w:start w:val="1"/>
+      <w:numFmt w:val="decimal"/>
+      <w:lvlText w:val="%4."/>
+      <w:lvlJc w:val="left"/>
+      <w:pPr>
+        <w:ind w:left="2520" w:hanging="360"/>
+      </w:pPr>
+    </w:lvl>
+    <w:lvl w:ilvl="4" w:tplc="04090019" w:tentative="1">
+      <w:start w:val="1"/>
+      <w:numFmt w:val="lowerLetter"/>
+      <w:lvlText w:val="%5."/>
+      <w:lvlJc w:val="left"/>
+      <w:pPr>
+        <w:ind w:left="3240" w:hanging="360"/>
+      </w:pPr>
+    </w:lvl>
+    <w:lvl w:ilvl="5" w:tplc="0409001B" w:tentative="1">
+      <w:start w:val="1"/>
+      <w:numFmt w:val="lowerRoman"/>
+      <w:lvlText w:val="%6."/>
+      <w:lvlJc w:val="right"/>
+      <w:pPr>
+        <w:ind w:left="3960" w:hanging="180"/>
+      </w:pPr>
+    </w:lvl>
+    <w:lvl w:ilvl="6" w:tplc="0409000F" w:tentative="1">
+      <w:start w:val="1"/>
+      <w:numFmt w:val="decimal"/>
+      <w:lvlText w:val="%7."/>
+      <w:lvlJc w:val="left"/>
+      <w:pPr>
+        <w:ind w:left="4680" w:hanging="360"/>
+      </w:pPr>
+    </w:lvl>
+    <w:lvl w:ilvl="7" w:tplc="04090019" w:tentative="1">
+      <w:start w:val="1"/>
+      <w:numFmt w:val="lowerLetter"/>
+      <w:lvlText w:val="%8."/>
+      <w:lvlJc w:val="left"/>
+      <w:pPr>
+        <w:ind w:left="5400" w:hanging="360"/>
+      </w:pPr>
+    </w:lvl>
+    <w:lvl w:ilvl="8" w:tplc="0409001B" w:tentative="1">
+      <w:start w:val="1"/>
+      <w:numFmt w:val="lowerRoman"/>
+      <w:lvlText w:val="%9."/>
+      <w:lvlJc w:val="right"/>
+      <w:pPr>
+        <w:ind w:left="6120" w:hanging="180"/>
+      </w:pPr>
+    </w:lvl>
+  </w:abstractNum>
+  <w:abstractNum w:abstractNumId="1" w15:restartNumberingAfterBreak="0">
+    <w:nsid w:val="0BCA79F8"/>
+    <w:multiLevelType w:val="hybridMultilevel"/>
+    <w:tmpl w:val="D6564830"/>
+    <w:lvl w:ilvl="0" w:tplc="0409000F">
+      <w:start w:val="1"/>
+      <w:numFmt w:val="decimal"/>
+      <w:lvlText w:val="%1."/>
+      <w:lvlJc w:val="left"/>
+      <w:pPr>
+        <w:ind w:left="360" w:hanging="360"/>
+      </w:pPr>
+    </w:lvl>
+    <w:lvl w:ilvl="1" w:tplc="04090019" w:tentative="1">
+      <w:start w:val="1"/>
+      <w:numFmt w:val="lowerLetter"/>
+      <w:lvlText w:val="%2."/>
+      <w:lvlJc w:val="left"/>
+      <w:pPr>
+        <w:ind w:left="1080" w:hanging="360"/>
+      </w:pPr>
+    </w:lvl>
+    <w:lvl w:ilvl="2" w:tplc="0409001B" w:tentative="1">
+      <w:start w:val="1"/>
+      <w:numFmt w:val="lowerRoman"/>
+      <w:lvlText w:val="%3."/>
+      <w:lvlJc w:val="right"/>
+      <w:pPr>
+        <w:ind w:left="1800" w:hanging="180"/>
+      </w:pPr>
+    </w:lvl>
+    <w:lvl w:ilvl="3" w:tplc="0409000F" w:tentative="1">
+      <w:start w:val="1"/>
+      <w:numFmt w:val="decimal"/>
+      <w:lvlText w:val="%4."/>
+      <w:lvlJc w:val="left"/>
+      <w:pPr>
+        <w:ind w:left="2520" w:hanging="360"/>
+      </w:pPr>
+    </w:lvl>
+    <w:lvl w:ilvl="4" w:tplc="04090019" w:tentative="1">
+      <w:start w:val="1"/>
+      <w:numFmt w:val="lowerLetter"/>
+      <w:lvlText w:val="%5."/>
+      <w:lvlJc w:val="left"/>
+      <w:pPr>
+        <w:ind w:left="3240" w:hanging="360"/>
+      </w:pPr>
+    </w:lvl>
+    <w:lvl w:ilvl="5" w:tplc="0409001B" w:tentative="1">
+      <w:start w:val="1"/>
+      <w:numFmt w:val="lowerRoman"/>
+      <w:lvlText w:val="%6."/>
+      <w:lvlJc w:val="right"/>
+      <w:pPr>
+        <w:ind w:left="3960" w:hanging="180"/>
+      </w:pPr>
+    </w:lvl>
+    <w:lvl w:ilvl="6" w:tplc="0409000F" w:tentative="1">
+      <w:start w:val="1"/>
+      <w:numFmt w:val="decimal"/>
+      <w:lvlText w:val="%7."/>
+      <w:lvlJc w:val="left"/>
+      <w:pPr>
+        <w:ind w:left="4680" w:hanging="360"/>
+      </w:pPr>
+    </w:lvl>
+    <w:lvl w:ilvl="7" w:tplc="04090019" w:tentative="1">
+      <w:start w:val="1"/>
+      <w:numFmt w:val="lowerLetter"/>
+      <w:lvlText w:val="%8."/>
+      <w:lvlJc w:val="left"/>
+      <w:pPr>
+        <w:ind w:left="5400" w:hanging="360"/>
+      </w:pPr>
+    </w:lvl>
+    <w:lvl w:ilvl="8" w:tplc="0409001B" w:tentative="1">
+      <w:start w:val="1"/>
+      <w:numFmt w:val="lowerRoman"/>
+      <w:lvlText w:val="%9."/>
+      <w:lvlJc w:val="right"/>
+      <w:pPr>
+        <w:ind w:left="6120" w:hanging="180"/>
+      </w:pPr>
+    </w:lvl>
+  </w:abstractNum>
+  <w:abstractNum w:abstractNumId="2" w15:restartNumberingAfterBreak="0">
+    <w:nsid w:val="0DC450EF"/>
+    <w:multiLevelType w:val="hybridMultilevel"/>
+    <w:tmpl w:val="6A5E1E92"/>
+    <w:lvl w:ilvl="0" w:tplc="0409000F">
+      <w:start w:val="1"/>
+      <w:numFmt w:val="decimal"/>
+      <w:lvlText w:val="%1."/>
+      <w:lvlJc w:val="left"/>
+      <w:pPr>
+        <w:ind w:left="1080" w:hanging="360"/>
+      </w:pPr>
+    </w:lvl>
+    <w:lvl w:ilvl="1" w:tplc="04090019" w:tentative="1">
+      <w:start w:val="1"/>
+      <w:numFmt w:val="lowerLetter"/>
+      <w:lvlText w:val="%2."/>
+      <w:lvlJc w:val="left"/>
+      <w:pPr>
+        <w:ind w:left="1800" w:hanging="360"/>
+      </w:pPr>
+    </w:lvl>
+    <w:lvl w:ilvl="2" w:tplc="0409001B" w:tentative="1">
+      <w:start w:val="1"/>
+      <w:numFmt w:val="lowerRoman"/>
+      <w:lvlText w:val="%3."/>
+      <w:lvlJc w:val="right"/>
+      <w:pPr>
+        <w:ind w:left="2520" w:hanging="180"/>
+      </w:pPr>
+    </w:lvl>
+    <w:lvl w:ilvl="3" w:tplc="0409000F" w:tentative="1">
+      <w:start w:val="1"/>
+      <w:numFmt w:val="decimal"/>
+      <w:lvlText w:val="%4."/>
+      <w:lvlJc w:val="left"/>
+      <w:pPr>
+        <w:ind w:left="3240" w:hanging="360"/>
+      </w:pPr>
+    </w:lvl>
+    <w:lvl w:ilvl="4" w:tplc="04090019" w:tentative="1">
+      <w:start w:val="1"/>
+      <w:numFmt w:val="lowerLetter"/>
+      <w:lvlText w:val="%5."/>
+      <w:lvlJc w:val="left"/>
+      <w:pPr>
+        <w:ind w:left="3960" w:hanging="360"/>
+      </w:pPr>
+    </w:lvl>
+    <w:lvl w:ilvl="5" w:tplc="0409001B" w:tentative="1">
+      <w:start w:val="1"/>
+      <w:numFmt w:val="lowerRoman"/>
+      <w:lvlText w:val="%6."/>
+      <w:lvlJc w:val="right"/>
+      <w:pPr>
+        <w:ind w:left="4680" w:hanging="180"/>
+      </w:pPr>
+    </w:lvl>
+    <w:lvl w:ilvl="6" w:tplc="0409000F" w:tentative="1">
+      <w:start w:val="1"/>
+      <w:numFmt w:val="decimal"/>
+      <w:lvlText w:val="%7."/>
+      <w:lvlJc w:val="left"/>
+      <w:pPr>
+        <w:ind w:left="5400" w:hanging="360"/>
+      </w:pPr>
+    </w:lvl>
+    <w:lvl w:ilvl="7" w:tplc="04090019" w:tentative="1">
+      <w:start w:val="1"/>
+      <w:numFmt w:val="lowerLetter"/>
+      <w:lvlText w:val="%8."/>
+      <w:lvlJc w:val="left"/>
+      <w:pPr>
+        <w:ind w:left="6120" w:hanging="360"/>
+      </w:pPr>
+    </w:lvl>
+    <w:lvl w:ilvl="8" w:tplc="0409001B" w:tentative="1">
+      <w:start w:val="1"/>
+      <w:numFmt w:val="lowerRoman"/>
+      <w:lvlText w:val="%9."/>
+      <w:lvlJc w:val="right"/>
+      <w:pPr>
+        <w:ind w:left="6840" w:hanging="180"/>
+      </w:pPr>
+    </w:lvl>
+  </w:abstractNum>
+  <w:abstractNum w:abstractNumId="3" w15:restartNumberingAfterBreak="0">
     <w:nsid w:val="2C78213C"/>
     <w:multiLevelType w:val="hybridMultilevel"/>
     <w:tmpl w:val="A75E2FD8"/>
@@ -430,7 +857,7 @@
       </w:pPr>
     </w:lvl>
   </w:abstractNum>
-  <w:abstractNum w:abstractNumId="1" w15:restartNumberingAfterBreak="0">
+  <w:abstractNum w:abstractNumId="4" w15:restartNumberingAfterBreak="0">
     <w:nsid w:val="2EF2266E"/>
     <w:multiLevelType w:val="hybridMultilevel"/>
     <w:tmpl w:val="813685C2"/>
@@ -519,7 +946,7 @@
       </w:pPr>
     </w:lvl>
   </w:abstractNum>
-  <w:abstractNum w:abstractNumId="2" w15:restartNumberingAfterBreak="0">
+  <w:abstractNum w:abstractNumId="5" w15:restartNumberingAfterBreak="0">
     <w:nsid w:val="31427841"/>
     <w:multiLevelType w:val="hybridMultilevel"/>
     <w:tmpl w:val="6890F83E"/>
@@ -608,7 +1035,7 @@
       </w:pPr>
     </w:lvl>
   </w:abstractNum>
-  <w:abstractNum w:abstractNumId="3" w15:restartNumberingAfterBreak="0">
+  <w:abstractNum w:abstractNumId="6" w15:restartNumberingAfterBreak="0">
     <w:nsid w:val="34E03175"/>
     <w:multiLevelType w:val="hybridMultilevel"/>
     <w:tmpl w:val="08B8FA3C"/>
@@ -697,7 +1124,7 @@
       </w:pPr>
     </w:lvl>
   </w:abstractNum>
-  <w:abstractNum w:abstractNumId="4" w15:restartNumberingAfterBreak="0">
+  <w:abstractNum w:abstractNumId="7" w15:restartNumberingAfterBreak="0">
     <w:nsid w:val="36F340B1"/>
     <w:multiLevelType w:val="hybridMultilevel"/>
     <w:tmpl w:val="A75E2FD8"/>
@@ -786,7 +1213,7 @@
       </w:pPr>
     </w:lvl>
   </w:abstractNum>
-  <w:abstractNum w:abstractNumId="5" w15:restartNumberingAfterBreak="0">
+  <w:abstractNum w:abstractNumId="8" w15:restartNumberingAfterBreak="0">
     <w:nsid w:val="3D45429A"/>
     <w:multiLevelType w:val="hybridMultilevel"/>
     <w:tmpl w:val="6596C490"/>
@@ -875,7 +1302,7 @@
       </w:pPr>
     </w:lvl>
   </w:abstractNum>
-  <w:abstractNum w:abstractNumId="6" w15:restartNumberingAfterBreak="0">
+  <w:abstractNum w:abstractNumId="9" w15:restartNumberingAfterBreak="0">
     <w:nsid w:val="49271269"/>
     <w:multiLevelType w:val="hybridMultilevel"/>
     <w:tmpl w:val="0020463E"/>
@@ -964,7 +1391,7 @@
       </w:pPr>
     </w:lvl>
   </w:abstractNum>
-  <w:abstractNum w:abstractNumId="7" w15:restartNumberingAfterBreak="0">
+  <w:abstractNum w:abstractNumId="10" w15:restartNumberingAfterBreak="0">
     <w:nsid w:val="5329023E"/>
     <w:multiLevelType w:val="hybridMultilevel"/>
     <w:tmpl w:val="42E233AC"/>
@@ -1053,7 +1480,7 @@
       </w:pPr>
     </w:lvl>
   </w:abstractNum>
-  <w:abstractNum w:abstractNumId="8" w15:restartNumberingAfterBreak="0">
+  <w:abstractNum w:abstractNumId="11" w15:restartNumberingAfterBreak="0">
     <w:nsid w:val="57A52F3B"/>
     <w:multiLevelType w:val="hybridMultilevel"/>
     <w:tmpl w:val="19B8F6D4"/>
@@ -1142,7 +1569,7 @@
       </w:pPr>
     </w:lvl>
   </w:abstractNum>
-  <w:abstractNum w:abstractNumId="9" w15:restartNumberingAfterBreak="0">
+  <w:abstractNum w:abstractNumId="12" w15:restartNumberingAfterBreak="0">
     <w:nsid w:val="58213D78"/>
     <w:multiLevelType w:val="hybridMultilevel"/>
     <w:tmpl w:val="A75E2FD8"/>
@@ -1231,7 +1658,7 @@
       </w:pPr>
     </w:lvl>
   </w:abstractNum>
-  <w:abstractNum w:abstractNumId="10" w15:restartNumberingAfterBreak="0">
+  <w:abstractNum w:abstractNumId="13" w15:restartNumberingAfterBreak="0">
     <w:nsid w:val="58AA3733"/>
     <w:multiLevelType w:val="hybridMultilevel"/>
     <w:tmpl w:val="A75E2FD8"/>
@@ -1320,7 +1747,7 @@
       </w:pPr>
     </w:lvl>
   </w:abstractNum>
-  <w:abstractNum w:abstractNumId="11" w15:restartNumberingAfterBreak="0">
+  <w:abstractNum w:abstractNumId="14" w15:restartNumberingAfterBreak="0">
     <w:nsid w:val="59DD437D"/>
     <w:multiLevelType w:val="hybridMultilevel"/>
     <w:tmpl w:val="204A1704"/>
@@ -1409,7 +1836,7 @@
       </w:pPr>
     </w:lvl>
   </w:abstractNum>
-  <w:abstractNum w:abstractNumId="12" w15:restartNumberingAfterBreak="0">
+  <w:abstractNum w:abstractNumId="15" w15:restartNumberingAfterBreak="0">
     <w:nsid w:val="6C4612B2"/>
     <w:multiLevelType w:val="hybridMultilevel"/>
     <w:tmpl w:val="A75E2FD8"/>
@@ -1499,43 +1926,52 @@
     </w:lvl>
   </w:abstractNum>
   <w:num w:numId="1" w16cid:durableId="1472014040">
+    <w:abstractNumId w:val="7"/>
+  </w:num>
+  <w:num w:numId="2" w16cid:durableId="1975676331">
+    <w:abstractNumId w:val="11"/>
+  </w:num>
+  <w:num w:numId="3" w16cid:durableId="1609121703">
+    <w:abstractNumId w:val="12"/>
+  </w:num>
+  <w:num w:numId="4" w16cid:durableId="1760056595">
+    <w:abstractNumId w:val="9"/>
+  </w:num>
+  <w:num w:numId="5" w16cid:durableId="2039966754">
+    <w:abstractNumId w:val="8"/>
+  </w:num>
+  <w:num w:numId="6" w16cid:durableId="1842504251">
     <w:abstractNumId w:val="4"/>
   </w:num>
-  <w:num w:numId="2" w16cid:durableId="1975676331">
-    <w:abstractNumId w:val="8"/>
+  <w:num w:numId="7" w16cid:durableId="1143079370">
+    <w:abstractNumId w:val="3"/>
   </w:num>
-  <w:num w:numId="3" w16cid:durableId="1609121703">
-    <w:abstractNumId w:val="9"/>
+  <w:num w:numId="8" w16cid:durableId="1935628766">
+    <w:abstractNumId w:val="15"/>
   </w:num>
-  <w:num w:numId="4" w16cid:durableId="1760056595">
+  <w:num w:numId="9" w16cid:durableId="1796173528">
+    <w:abstractNumId w:val="5"/>
+  </w:num>
+  <w:num w:numId="10" w16cid:durableId="1840123081">
+    <w:abstractNumId w:val="13"/>
+  </w:num>
+  <w:num w:numId="11" w16cid:durableId="404645668">
+    <w:abstractNumId w:val="14"/>
+  </w:num>
+  <w:num w:numId="12" w16cid:durableId="1768236508">
     <w:abstractNumId w:val="6"/>
   </w:num>
-  <w:num w:numId="5" w16cid:durableId="2039966754">
-    <w:abstractNumId w:val="5"/>
+  <w:num w:numId="13" w16cid:durableId="1201406513">
+    <w:abstractNumId w:val="10"/>
   </w:num>
-  <w:num w:numId="6" w16cid:durableId="1842504251">
-    <w:abstractNumId w:val="1"/>
-  </w:num>
-  <w:num w:numId="7" w16cid:durableId="1143079370">
+  <w:num w:numId="14" w16cid:durableId="1977908128">
     <w:abstractNumId w:val="0"/>
   </w:num>
-  <w:num w:numId="8" w16cid:durableId="1935628766">
-    <w:abstractNumId w:val="12"/>
-  </w:num>
-  <w:num w:numId="9" w16cid:durableId="1796173528">
+  <w:num w:numId="15" w16cid:durableId="2062946388">
     <w:abstractNumId w:val="2"/>
   </w:num>
-  <w:num w:numId="10" w16cid:durableId="1840123081">
-    <w:abstractNumId w:val="10"/>
-  </w:num>
-  <w:num w:numId="11" w16cid:durableId="404645668">
-    <w:abstractNumId w:val="11"/>
-  </w:num>
-  <w:num w:numId="12" w16cid:durableId="1768236508">
-    <w:abstractNumId w:val="3"/>
-  </w:num>
-  <w:num w:numId="13" w16cid:durableId="1201406513">
-    <w:abstractNumId w:val="7"/>
+  <w:num w:numId="16" w16cid:durableId="1418601223">
+    <w:abstractNumId w:val="1"/>
   </w:num>
 </w:numbering>
 </file>

</xml_diff>

<commit_message>
coded ents still doesnt fully run
</commit_message>
<xml_diff>
--- a/ContextFreeSQL/ContextFreeSQL.docx
+++ b/ContextFreeSQL/ContextFreeSQL.docx
@@ -6,11 +6,9 @@
       <w:pPr>
         <w:pStyle w:val="Heading1"/>
       </w:pPr>
-      <w:proofErr w:type="spellStart"/>
       <w:r>
         <w:t>ContextFreeSQL</w:t>
       </w:r>
-      <w:proofErr w:type="spellEnd"/>
     </w:p>
     <w:p>
       <w:pPr>
@@ -33,37 +31,18 @@
         <w:rPr>
           <w:color w:val="FF0000"/>
         </w:rPr>
-        <w:t>that was just changed (</w:t>
-      </w:r>
-      <w:proofErr w:type="spellStart"/>
-      <w:r>
-        <w:rPr>
-          <w:color w:val="FF0000"/>
-        </w:rPr>
-        <w:t>recordcount</w:t>
-      </w:r>
-      <w:proofErr w:type="spellEnd"/>
-      <w:r>
-        <w:rPr>
-          <w:color w:val="FF0000"/>
-        </w:rPr>
-        <w:t xml:space="preserve"> or some)</w:t>
+        <w:t>that was just changed (recordcount or some)</w:t>
       </w:r>
     </w:p>
     <w:p>
       <w:pPr>
         <w:pStyle w:val="Heading3"/>
       </w:pPr>
-      <w:proofErr w:type="gramStart"/>
       <w:r>
         <w:t xml:space="preserve">Back </w:t>
       </w:r>
       <w:r>
-        <w:t xml:space="preserve"> to</w:t>
-      </w:r>
-      <w:proofErr w:type="gramEnd"/>
-      <w:r>
-        <w:t xml:space="preserve"> schema, complete:</w:t>
+        <w:t xml:space="preserve"> to schema, complete:</w:t>
       </w:r>
     </w:p>
     <w:p>
@@ -94,35 +73,35 @@
         <w:t>RN</w:t>
       </w:r>
       <w:r>
-        <w:t xml:space="preserve">: see all errors in </w:t>
-      </w:r>
-      <w:r>
-        <w:t>src\generate\generate_db_ent_types\generate_state_tables\coded.py</w:t>
-      </w:r>
-      <w:r>
-        <w:t xml:space="preserve">. continue fixing </w:t>
-      </w:r>
-      <w:proofErr w:type="spellStart"/>
-      <w:r>
-        <w:t>til</w:t>
-      </w:r>
-      <w:proofErr w:type="spellEnd"/>
-      <w:r>
-        <w:t xml:space="preserve"> it fully loads all coded, then </w:t>
-      </w:r>
-      <w:proofErr w:type="spellStart"/>
-      <w:r>
-        <w:t>gontinue</w:t>
-      </w:r>
-      <w:proofErr w:type="spellEnd"/>
-      <w:r>
-        <w:t xml:space="preserve"> with generating the code in final </w:t>
-      </w:r>
-      <w:proofErr w:type="spellStart"/>
-      <w:r>
-        <w:t>sql</w:t>
-      </w:r>
-      <w:proofErr w:type="spellEnd"/>
+        <w:t xml:space="preserve">: </w:t>
+      </w:r>
+      <w:r>
+        <w:t>got full execution of all code</w:t>
+      </w:r>
+    </w:p>
+    <w:p>
+      <w:pPr>
+        <w:pStyle w:val="ListParagraph"/>
+        <w:numPr>
+          <w:ilvl w:val="1"/>
+          <w:numId w:val="10"/>
+        </w:numPr>
+      </w:pPr>
+      <w:r>
+        <w:t>Run the SQL, see that makes sense</w:t>
+      </w:r>
+    </w:p>
+    <w:p>
+      <w:pPr>
+        <w:pStyle w:val="ListParagraph"/>
+        <w:numPr>
+          <w:ilvl w:val="1"/>
+          <w:numId w:val="10"/>
+        </w:numPr>
+      </w:pPr>
+      <w:r>
+        <w:t>create view and stored proc, see that works</w:t>
+      </w:r>
     </w:p>
     <w:p>
       <w:pPr>
@@ -148,55 +127,7 @@
         </w:numPr>
       </w:pPr>
       <w:r>
-        <w:t xml:space="preserve">#! title not clear. </w:t>
-      </w:r>
-      <w:proofErr w:type="gramStart"/>
-      <w:r>
-        <w:t>why</w:t>
-      </w:r>
-      <w:proofErr w:type="gramEnd"/>
-      <w:r>
-        <w:t xml:space="preserve"> </w:t>
-      </w:r>
-      <w:proofErr w:type="gramStart"/>
-      <w:r>
-        <w:t>"the code" is</w:t>
-      </w:r>
-      <w:proofErr w:type="gramEnd"/>
-      <w:r>
-        <w:t xml:space="preserve"> different from "overall code"? </w:t>
-      </w:r>
-      <w:proofErr w:type="gramStart"/>
-      <w:r>
-        <w:t>do</w:t>
-      </w:r>
-      <w:proofErr w:type="gramEnd"/>
-      <w:r>
-        <w:t xml:space="preserve"> full alignment of everything, </w:t>
-      </w:r>
-      <w:proofErr w:type="spellStart"/>
-      <w:r>
-        <w:t>wheres</w:t>
-      </w:r>
-      <w:proofErr w:type="spellEnd"/>
-      <w:r>
-        <w:t xml:space="preserve"> the END of this one? </w:t>
-      </w:r>
-      <w:proofErr w:type="gramStart"/>
-      <w:r>
-        <w:t>what</w:t>
-      </w:r>
-      <w:proofErr w:type="gramEnd"/>
-      <w:r>
-        <w:t xml:space="preserve"> does this block </w:t>
-      </w:r>
-      <w:proofErr w:type="gramStart"/>
-      <w:r>
-        <w:t>achieves</w:t>
-      </w:r>
-      <w:proofErr w:type="gramEnd"/>
-      <w:r>
-        <w:t xml:space="preserve">? </w:t>
+        <w:t xml:space="preserve">#! title not clear. why "the code" is different from "overall code"? do full alignment of everything, wheres the END of this one? what does this block achieves? </w:t>
       </w:r>
     </w:p>
     <w:p>
@@ -210,21 +141,8 @@
       <w:r>
         <w:t>“</w:t>
       </w:r>
-      <w:proofErr w:type="gramStart"/>
-      <w:r>
-        <w:t>bubble</w:t>
-      </w:r>
-      <w:proofErr w:type="gramEnd"/>
-      <w:r>
-        <w:t xml:space="preserve"> up </w:t>
-      </w:r>
-      <w:proofErr w:type="spellStart"/>
-      <w:r>
-        <w:t>differenecs</w:t>
-      </w:r>
-      <w:proofErr w:type="spellEnd"/>
-      <w:r>
-        <w:t xml:space="preserve"> to table</w:t>
+      <w:r>
+        <w:t>bubble up differenecs to table</w:t>
       </w:r>
       <w:r>
         <w:t>”: why don’t I have it in my new script (only on old)</w:t>
@@ -269,15 +187,7 @@
         </w:numPr>
       </w:pPr>
       <w:r>
-        <w:t xml:space="preserve">The full load from </w:t>
-      </w:r>
-      <w:proofErr w:type="spellStart"/>
-      <w:r>
-        <w:t>connstr</w:t>
-      </w:r>
-      <w:proofErr w:type="spellEnd"/>
-      <w:r>
-        <w:t xml:space="preserve"> given in command line</w:t>
+        <w:t>The full load from connstr given in command line</w:t>
       </w:r>
     </w:p>
     <w:p>
@@ -289,13 +199,8 @@
         </w:numPr>
       </w:pPr>
       <w:r>
-        <w:t xml:space="preserve">All security </w:t>
-      </w:r>
-      <w:proofErr w:type="gramStart"/>
-      <w:r>
-        <w:t>stuff</w:t>
-      </w:r>
-      <w:proofErr w:type="gramEnd"/>
+        <w:t>All security stuff</w:t>
+      </w:r>
     </w:p>
     <w:p>
       <w:pPr>
@@ -321,25 +226,7 @@
         </w:numPr>
       </w:pPr>
       <w:r>
-        <w:t xml:space="preserve">Smallie: title of </w:t>
-      </w:r>
-      <w:proofErr w:type="spellStart"/>
-      <w:proofErr w:type="gramStart"/>
-      <w:r>
-        <w:t>server.dbname</w:t>
-      </w:r>
-      <w:proofErr w:type="spellEnd"/>
-      <w:proofErr w:type="gramEnd"/>
-      <w:r>
-        <w:t xml:space="preserve"> and timestamp </w:t>
-      </w:r>
-      <w:proofErr w:type="gramStart"/>
-      <w:r>
-        <w:t>( as</w:t>
-      </w:r>
-      <w:proofErr w:type="gramEnd"/>
-      <w:r>
-        <w:t xml:space="preserve"> usual, will be in comments or printed out)</w:t>
+        <w:t>Smallie: title of server.dbname and timestamp ( as usual, will be in comments or printed out)</w:t>
       </w:r>
     </w:p>
     <w:p>
@@ -351,23 +238,7 @@
         </w:numPr>
       </w:pPr>
       <w:r>
-        <w:t xml:space="preserve">Execution as </w:t>
-      </w:r>
-      <w:proofErr w:type="gramStart"/>
-      <w:r>
-        <w:t>transaction</w:t>
-      </w:r>
-      <w:proofErr w:type="gramEnd"/>
-      <w:r>
-        <w:t xml:space="preserve">, so if one fails, it all fails. (by </w:t>
-      </w:r>
-      <w:proofErr w:type="gramStart"/>
-      <w:r>
-        <w:t>default</w:t>
-      </w:r>
-      <w:proofErr w:type="gramEnd"/>
-      <w:r>
-        <w:t xml:space="preserve"> no)</w:t>
+        <w:t>Execution as transaction, so if one fails, it all fails. (by default no)</w:t>
       </w:r>
     </w:p>
     <w:p>
@@ -417,21 +288,8 @@
         </w:numPr>
       </w:pPr>
       <w:r>
-        <w:t xml:space="preserve">Smallie: ability to give an AWS secret name in command </w:t>
-      </w:r>
-      <w:proofErr w:type="gramStart"/>
-      <w:r>
-        <w:t>line ,</w:t>
-      </w:r>
-      <w:proofErr w:type="gramEnd"/>
-      <w:r>
-        <w:t xml:space="preserve"> instead of full </w:t>
-      </w:r>
-      <w:proofErr w:type="spellStart"/>
-      <w:r>
-        <w:t>connstr</w:t>
-      </w:r>
-      <w:proofErr w:type="spellEnd"/>
+        <w:t>Smallie: ability to give an AWS secret name in command line , instead of full connstr</w:t>
+      </w:r>
     </w:p>
     <w:p>
       <w:pPr>
@@ -442,15 +300,7 @@
         </w:numPr>
       </w:pPr>
       <w:r>
-        <w:t xml:space="preserve">Data script from </w:t>
-      </w:r>
-      <w:proofErr w:type="spellStart"/>
-      <w:r>
-        <w:t>pg</w:t>
-      </w:r>
-      <w:proofErr w:type="spellEnd"/>
-      <w:r>
-        <w:t xml:space="preserve"> backup?</w:t>
+        <w:t>Data script from pg backup?</w:t>
       </w:r>
     </w:p>
     <w:p>

</xml_diff>

<commit_message>
settings json working, needs more debug
</commit_message>
<xml_diff>
--- a/ContextFreeSQL/ContextFreeSQL.docx
+++ b/ContextFreeSQL/ContextFreeSQL.docx
@@ -6,9 +6,11 @@
       <w:pPr>
         <w:pStyle w:val="Heading1"/>
       </w:pPr>
+      <w:proofErr w:type="spellStart"/>
       <w:r>
         <w:t>ContextFreeSQL</w:t>
       </w:r>
+      <w:proofErr w:type="spellEnd"/>
     </w:p>
     <w:p>
       <w:pPr>
@@ -17,21 +19,20 @@
           <w:ilvl w:val="0"/>
           <w:numId w:val="3"/>
         </w:numPr>
-        <w:rPr>
-          <w:color w:val="FF0000"/>
-        </w:rPr>
-      </w:pPr>
-      <w:r>
-        <w:rPr>
-          <w:color w:val="FF0000"/>
-        </w:rPr>
+      </w:pPr>
+      <w:r>
         <w:t xml:space="preserve">when not in full DML mode, but there should still be some text about data </w:t>
       </w:r>
       <w:r>
-        <w:rPr>
-          <w:color w:val="FF0000"/>
-        </w:rPr>
-        <w:t>that was just changed (recordcount or some)</w:t>
+        <w:t>that was just changed (</w:t>
+      </w:r>
+      <w:proofErr w:type="spellStart"/>
+      <w:r>
+        <w:t>recordcount</w:t>
+      </w:r>
+      <w:proofErr w:type="spellEnd"/>
+      <w:r>
+        <w:t xml:space="preserve"> or some)</w:t>
       </w:r>
     </w:p>
     <w:p>
@@ -59,10 +60,28 @@
         </w:numPr>
       </w:pPr>
       <w:r>
-        <w:t>Code Generation cleanups</w:t>
+        <w:rPr>
+          <w:b/>
+          <w:bCs/>
+        </w:rPr>
+        <w:t>Now</w:t>
       </w:r>
       <w:r>
         <w:t>:</w:t>
+      </w:r>
+      <w:r>
+        <w:t xml:space="preserve"> </w:t>
+      </w:r>
+      <w:r>
+        <w:t xml:space="preserve">The full load from </w:t>
+      </w:r>
+      <w:proofErr w:type="spellStart"/>
+      <w:r>
+        <w:t>connstr</w:t>
+      </w:r>
+      <w:proofErr w:type="spellEnd"/>
+      <w:r>
+        <w:t xml:space="preserve"> given in command line</w:t>
       </w:r>
     </w:p>
     <w:p>
@@ -72,50 +91,78 @@
           <w:ilvl w:val="1"/>
           <w:numId w:val="10"/>
         </w:numPr>
-      </w:pPr>
-      <w:r>
-        <w:t xml:space="preserve">#! title not clear. </w:t>
-      </w:r>
-      <w:proofErr w:type="gramStart"/>
-      <w:r>
-        <w:t>why</w:t>
-      </w:r>
-      <w:proofErr w:type="gramEnd"/>
-      <w:r>
-        <w:t xml:space="preserve"> </w:t>
-      </w:r>
-      <w:proofErr w:type="gramStart"/>
-      <w:r>
-        <w:t>"the code" is</w:t>
-      </w:r>
-      <w:proofErr w:type="gramEnd"/>
-      <w:r>
-        <w:t xml:space="preserve"> different from "overall code"? </w:t>
-      </w:r>
-      <w:proofErr w:type="gramStart"/>
-      <w:r>
-        <w:t>do</w:t>
-      </w:r>
-      <w:proofErr w:type="gramEnd"/>
-      <w:r>
-        <w:t xml:space="preserve"> full alignment of everything, wheres the END of this one? </w:t>
-      </w:r>
-      <w:proofErr w:type="gramStart"/>
-      <w:r>
-        <w:t>what</w:t>
-      </w:r>
-      <w:proofErr w:type="gramEnd"/>
-      <w:r>
-        <w:t xml:space="preserve"> does this block </w:t>
-      </w:r>
-      <w:proofErr w:type="gramStart"/>
-      <w:r>
-        <w:t>achieves</w:t>
-      </w:r>
-      <w:proofErr w:type="gramEnd"/>
-      <w:r>
-        <w:t xml:space="preserve">? </w:t>
-      </w:r>
+        <w:rPr>
+          <w:color w:val="EE0000"/>
+        </w:rPr>
+      </w:pPr>
+      <w:r>
+        <w:rPr>
+          <w:b/>
+          <w:bCs/>
+          <w:color w:val="EE0000"/>
+        </w:rPr>
+        <w:t>RN</w:t>
+      </w:r>
+      <w:r>
+        <w:rPr>
+          <w:color w:val="EE0000"/>
+        </w:rPr>
+        <w:t xml:space="preserve">: run on the </w:t>
+      </w:r>
+      <w:proofErr w:type="spellStart"/>
+      <w:r>
+        <w:rPr>
+          <w:color w:val="EE0000"/>
+        </w:rPr>
+        <w:t>whol</w:t>
+      </w:r>
+      <w:proofErr w:type="spellEnd"/>
+      <w:r>
+        <w:rPr>
+          <w:color w:val="EE0000"/>
+        </w:rPr>
+        <w:t xml:space="preserve"> collateral. Basic check. Then fiddle around, schema and data, see that works</w:t>
+      </w:r>
+    </w:p>
+    <w:p>
+      <w:pPr>
+        <w:pStyle w:val="ListParagraph"/>
+        <w:numPr>
+          <w:ilvl w:val="2"/>
+          <w:numId w:val="10"/>
+        </w:numPr>
+        <w:rPr>
+          <w:color w:val="EE0000"/>
+        </w:rPr>
+      </w:pPr>
+      <w:r>
+        <w:rPr>
+          <w:color w:val="EE0000"/>
+        </w:rPr>
+        <w:t xml:space="preserve">See also what I did there with </w:t>
+      </w:r>
+      <w:proofErr w:type="spellStart"/>
+      <w:r>
+        <w:rPr>
+          <w:color w:val="EE0000"/>
+        </w:rPr>
+        <w:t>scriptdata</w:t>
+      </w:r>
+      <w:proofErr w:type="spellEnd"/>
+      <w:r>
+        <w:rPr>
+          <w:color w:val="EE0000"/>
+        </w:rPr>
+        <w:t xml:space="preserve">. Should be in </w:t>
+      </w:r>
+      <w:proofErr w:type="spellStart"/>
+      <w:r>
+        <w:rPr>
+          <w:color w:val="EE0000"/>
+        </w:rPr>
+        <w:t>json</w:t>
+      </w:r>
+      <w:proofErr w:type="spellEnd"/>
     </w:p>
     <w:p>
       <w:pPr>
@@ -126,18 +173,73 @@
         </w:numPr>
       </w:pPr>
       <w:r>
-        <w:t>“</w:t>
+        <w:t xml:space="preserve">How do we encrypt </w:t>
       </w:r>
       <w:proofErr w:type="gramStart"/>
       <w:r>
-        <w:t>bubble</w:t>
+        <w:t>password</w:t>
       </w:r>
       <w:proofErr w:type="gramEnd"/>
       <w:r>
-        <w:t xml:space="preserve"> up differenecs to table</w:t>
-      </w:r>
-      <w:r>
-        <w:t>”: why don’t I have it in my new script (only on old)</w:t>
+        <w:t xml:space="preserve"> in </w:t>
+      </w:r>
+      <w:proofErr w:type="spellStart"/>
+      <w:r>
+        <w:t>json</w:t>
+      </w:r>
+      <w:proofErr w:type="spellEnd"/>
+      <w:r>
+        <w:t>?</w:t>
+      </w:r>
+      <w:r>
+        <w:t xml:space="preserve"> Consult </w:t>
+      </w:r>
+      <w:proofErr w:type="spellStart"/>
+      <w:r>
+        <w:t>claude</w:t>
+      </w:r>
+      <w:proofErr w:type="spellEnd"/>
+      <w:r>
+        <w:t xml:space="preserve"> for ideas. Maybe command line override: </w:t>
+      </w:r>
+      <w:proofErr w:type="spellStart"/>
+      <w:r>
+        <w:t>pwd</w:t>
+      </w:r>
+      <w:proofErr w:type="spellEnd"/>
+      <w:r>
+        <w:t xml:space="preserve">, or entire </w:t>
+      </w:r>
+      <w:proofErr w:type="spellStart"/>
+      <w:r>
+        <w:t>connstr</w:t>
+      </w:r>
+      <w:proofErr w:type="spellEnd"/>
+      <w:r>
+        <w:t xml:space="preserve">. Ask </w:t>
+      </w:r>
+      <w:proofErr w:type="spellStart"/>
+      <w:r>
+        <w:t>claude</w:t>
+      </w:r>
+      <w:proofErr w:type="spellEnd"/>
+      <w:r>
+        <w:t xml:space="preserve"> about that option as well</w:t>
+      </w:r>
+    </w:p>
+    <w:p>
+      <w:pPr>
+        <w:pStyle w:val="ListParagraph"/>
+        <w:numPr>
+          <w:ilvl w:val="0"/>
+          <w:numId w:val="10"/>
+        </w:numPr>
+      </w:pPr>
+      <w:r>
+        <w:t>Code Generation cleanups</w:t>
+      </w:r>
+      <w:r>
+        <w:t>:</w:t>
       </w:r>
     </w:p>
     <w:p>
@@ -149,6 +251,97 @@
         </w:numPr>
       </w:pPr>
       <w:r>
+        <w:t xml:space="preserve">#! title not clear. </w:t>
+      </w:r>
+      <w:proofErr w:type="gramStart"/>
+      <w:r>
+        <w:t>why</w:t>
+      </w:r>
+      <w:proofErr w:type="gramEnd"/>
+      <w:r>
+        <w:t xml:space="preserve"> </w:t>
+      </w:r>
+      <w:proofErr w:type="gramStart"/>
+      <w:r>
+        <w:t>"the code" is</w:t>
+      </w:r>
+      <w:proofErr w:type="gramEnd"/>
+      <w:r>
+        <w:t xml:space="preserve"> different from "overall code"? </w:t>
+      </w:r>
+      <w:proofErr w:type="gramStart"/>
+      <w:r>
+        <w:t>do</w:t>
+      </w:r>
+      <w:proofErr w:type="gramEnd"/>
+      <w:r>
+        <w:t xml:space="preserve"> full alignment of everything, </w:t>
+      </w:r>
+      <w:proofErr w:type="spellStart"/>
+      <w:r>
+        <w:t>wheres</w:t>
+      </w:r>
+      <w:proofErr w:type="spellEnd"/>
+      <w:r>
+        <w:t xml:space="preserve"> the END of this one? </w:t>
+      </w:r>
+      <w:proofErr w:type="gramStart"/>
+      <w:r>
+        <w:t>what</w:t>
+      </w:r>
+      <w:proofErr w:type="gramEnd"/>
+      <w:r>
+        <w:t xml:space="preserve"> does this block </w:t>
+      </w:r>
+      <w:proofErr w:type="gramStart"/>
+      <w:r>
+        <w:t>achieves</w:t>
+      </w:r>
+      <w:proofErr w:type="gramEnd"/>
+      <w:r>
+        <w:t xml:space="preserve">? </w:t>
+      </w:r>
+    </w:p>
+    <w:p>
+      <w:pPr>
+        <w:pStyle w:val="ListParagraph"/>
+        <w:numPr>
+          <w:ilvl w:val="1"/>
+          <w:numId w:val="10"/>
+        </w:numPr>
+      </w:pPr>
+      <w:r>
+        <w:t>“</w:t>
+      </w:r>
+      <w:proofErr w:type="gramStart"/>
+      <w:r>
+        <w:t>bubble</w:t>
+      </w:r>
+      <w:proofErr w:type="gramEnd"/>
+      <w:r>
+        <w:t xml:space="preserve"> up </w:t>
+      </w:r>
+      <w:proofErr w:type="spellStart"/>
+      <w:r>
+        <w:t>differenecs</w:t>
+      </w:r>
+      <w:proofErr w:type="spellEnd"/>
+      <w:r>
+        <w:t xml:space="preserve"> to table</w:t>
+      </w:r>
+      <w:r>
+        <w:t>”: why don’t I have it in my new script (only on old)</w:t>
+      </w:r>
+    </w:p>
+    <w:p>
+      <w:pPr>
+        <w:pStyle w:val="ListParagraph"/>
+        <w:numPr>
+          <w:ilvl w:val="1"/>
+          <w:numId w:val="10"/>
+        </w:numPr>
+      </w:pPr>
+      <w:r>
         <w:t xml:space="preserve">smaller: </w:t>
       </w:r>
       <w:r>
@@ -179,7 +372,10 @@
         </w:numPr>
       </w:pPr>
       <w:r>
-        <w:t>The full load from connstr given in command line</w:t>
+        <w:t>Selecting specific entities from command line</w:t>
+      </w:r>
+      <w:r>
+        <w:t xml:space="preserve"> (and decide schema only, data only)</w:t>
       </w:r>
     </w:p>
     <w:p>
@@ -191,27 +387,14 @@
         </w:numPr>
       </w:pPr>
       <w:r>
-        <w:t>Selecting specific entities from command line</w:t>
-      </w:r>
-      <w:r>
-        <w:t xml:space="preserve"> (and decide schema only, data only)</w:t>
-      </w:r>
-    </w:p>
-    <w:p>
-      <w:pPr>
-        <w:pStyle w:val="ListParagraph"/>
-        <w:numPr>
-          <w:ilvl w:val="0"/>
-          <w:numId w:val="10"/>
-        </w:numPr>
-      </w:pPr>
-      <w:r>
         <w:t xml:space="preserve">Smallie: title of </w:t>
       </w:r>
+      <w:proofErr w:type="spellStart"/>
       <w:proofErr w:type="gramStart"/>
       <w:r>
         <w:t>server.dbname</w:t>
       </w:r>
+      <w:proofErr w:type="spellEnd"/>
       <w:proofErr w:type="gramEnd"/>
       <w:r>
         <w:t xml:space="preserve"> and timestamp </w:t>
@@ -320,8 +503,13 @@
       </w:r>
       <w:proofErr w:type="gramEnd"/>
       <w:r>
-        <w:t xml:space="preserve"> instead of full connstr</w:t>
-      </w:r>
+        <w:t xml:space="preserve"> instead of full </w:t>
+      </w:r>
+      <w:proofErr w:type="spellStart"/>
+      <w:r>
+        <w:t>connstr</w:t>
+      </w:r>
+      <w:proofErr w:type="spellEnd"/>
     </w:p>
     <w:p>
       <w:pPr>
@@ -332,7 +520,15 @@
         </w:numPr>
       </w:pPr>
       <w:r>
-        <w:t>Data script from pg backup?</w:t>
+        <w:t xml:space="preserve">Data script from </w:t>
+      </w:r>
+      <w:proofErr w:type="spellStart"/>
+      <w:r>
+        <w:t>pg</w:t>
+      </w:r>
+      <w:proofErr w:type="spellEnd"/>
+      <w:r>
+        <w:t xml:space="preserve"> backup?</w:t>
       </w:r>
     </w:p>
     <w:p>
@@ -1461,7 +1657,7 @@
       <w:lvlText w:val="%1."/>
       <w:lvlJc w:val="left"/>
       <w:pPr>
-        <w:ind w:left="720" w:hanging="360"/>
+        <w:ind w:left="360" w:hanging="360"/>
       </w:pPr>
       <w:rPr>
         <w:rFonts w:hint="default"/>
@@ -1473,7 +1669,7 @@
       <w:lvlText w:val="%2."/>
       <w:lvlJc w:val="left"/>
       <w:pPr>
-        <w:ind w:left="1440" w:hanging="360"/>
+        <w:ind w:left="1080" w:hanging="360"/>
       </w:pPr>
     </w:lvl>
     <w:lvl w:ilvl="2" w:tplc="FFFFFFFF">
@@ -1482,7 +1678,7 @@
       <w:lvlText w:val="%3."/>
       <w:lvlJc w:val="right"/>
       <w:pPr>
-        <w:ind w:left="2160" w:hanging="180"/>
+        <w:ind w:left="1800" w:hanging="180"/>
       </w:pPr>
     </w:lvl>
     <w:lvl w:ilvl="3" w:tplc="FFFFFFFF" w:tentative="1">
@@ -1491,7 +1687,7 @@
       <w:lvlText w:val="%4."/>
       <w:lvlJc w:val="left"/>
       <w:pPr>
-        <w:ind w:left="2880" w:hanging="360"/>
+        <w:ind w:left="2520" w:hanging="360"/>
       </w:pPr>
     </w:lvl>
     <w:lvl w:ilvl="4" w:tplc="FFFFFFFF" w:tentative="1">
@@ -1500,7 +1696,7 @@
       <w:lvlText w:val="%5."/>
       <w:lvlJc w:val="left"/>
       <w:pPr>
-        <w:ind w:left="3600" w:hanging="360"/>
+        <w:ind w:left="3240" w:hanging="360"/>
       </w:pPr>
     </w:lvl>
     <w:lvl w:ilvl="5" w:tplc="FFFFFFFF" w:tentative="1">
@@ -1509,7 +1705,7 @@
       <w:lvlText w:val="%6."/>
       <w:lvlJc w:val="right"/>
       <w:pPr>
-        <w:ind w:left="4320" w:hanging="180"/>
+        <w:ind w:left="3960" w:hanging="180"/>
       </w:pPr>
     </w:lvl>
     <w:lvl w:ilvl="6" w:tplc="FFFFFFFF" w:tentative="1">
@@ -1518,7 +1714,7 @@
       <w:lvlText w:val="%7."/>
       <w:lvlJc w:val="left"/>
       <w:pPr>
-        <w:ind w:left="5040" w:hanging="360"/>
+        <w:ind w:left="4680" w:hanging="360"/>
       </w:pPr>
     </w:lvl>
     <w:lvl w:ilvl="7" w:tplc="FFFFFFFF" w:tentative="1">
@@ -1527,7 +1723,7 @@
       <w:lvlText w:val="%8."/>
       <w:lvlJc w:val="left"/>
       <w:pPr>
-        <w:ind w:left="5760" w:hanging="360"/>
+        <w:ind w:left="5400" w:hanging="360"/>
       </w:pPr>
     </w:lvl>
     <w:lvl w:ilvl="8" w:tplc="FFFFFFFF" w:tentative="1">
@@ -1536,7 +1732,7 @@
       <w:lvlText w:val="%9."/>
       <w:lvlJc w:val="right"/>
       <w:pPr>
-        <w:ind w:left="6480" w:hanging="180"/>
+        <w:ind w:left="6120" w:hanging="180"/>
       </w:pPr>
     </w:lvl>
   </w:abstractNum>
@@ -1550,7 +1746,7 @@
       <w:lvlText w:val="%1."/>
       <w:lvlJc w:val="left"/>
       <w:pPr>
-        <w:ind w:left="720" w:hanging="360"/>
+        <w:ind w:left="360" w:hanging="360"/>
       </w:pPr>
       <w:rPr>
         <w:rFonts w:hint="default"/>
@@ -1562,7 +1758,7 @@
       <w:lvlText w:val="%2."/>
       <w:lvlJc w:val="left"/>
       <w:pPr>
-        <w:ind w:left="1440" w:hanging="360"/>
+        <w:ind w:left="1080" w:hanging="360"/>
       </w:pPr>
     </w:lvl>
     <w:lvl w:ilvl="2" w:tplc="FFFFFFFF">
@@ -1571,7 +1767,7 @@
       <w:lvlText w:val="%3."/>
       <w:lvlJc w:val="right"/>
       <w:pPr>
-        <w:ind w:left="2160" w:hanging="180"/>
+        <w:ind w:left="1800" w:hanging="180"/>
       </w:pPr>
     </w:lvl>
     <w:lvl w:ilvl="3" w:tplc="FFFFFFFF">
@@ -1580,7 +1776,7 @@
       <w:lvlText w:val="%4."/>
       <w:lvlJc w:val="left"/>
       <w:pPr>
-        <w:ind w:left="2880" w:hanging="360"/>
+        <w:ind w:left="2520" w:hanging="360"/>
       </w:pPr>
     </w:lvl>
     <w:lvl w:ilvl="4" w:tplc="FFFFFFFF" w:tentative="1">
@@ -1589,7 +1785,7 @@
       <w:lvlText w:val="%5."/>
       <w:lvlJc w:val="left"/>
       <w:pPr>
-        <w:ind w:left="3600" w:hanging="360"/>
+        <w:ind w:left="3240" w:hanging="360"/>
       </w:pPr>
     </w:lvl>
     <w:lvl w:ilvl="5" w:tplc="FFFFFFFF" w:tentative="1">
@@ -1598,7 +1794,7 @@
       <w:lvlText w:val="%6."/>
       <w:lvlJc w:val="right"/>
       <w:pPr>
-        <w:ind w:left="4320" w:hanging="180"/>
+        <w:ind w:left="3960" w:hanging="180"/>
       </w:pPr>
     </w:lvl>
     <w:lvl w:ilvl="6" w:tplc="FFFFFFFF" w:tentative="1">
@@ -1607,7 +1803,7 @@
       <w:lvlText w:val="%7."/>
       <w:lvlJc w:val="left"/>
       <w:pPr>
-        <w:ind w:left="5040" w:hanging="360"/>
+        <w:ind w:left="4680" w:hanging="360"/>
       </w:pPr>
     </w:lvl>
     <w:lvl w:ilvl="7" w:tplc="FFFFFFFF" w:tentative="1">
@@ -1616,7 +1812,7 @@
       <w:lvlText w:val="%8."/>
       <w:lvlJc w:val="left"/>
       <w:pPr>
-        <w:ind w:left="5760" w:hanging="360"/>
+        <w:ind w:left="5400" w:hanging="360"/>
       </w:pPr>
     </w:lvl>
     <w:lvl w:ilvl="8" w:tplc="FFFFFFFF" w:tentative="1">
@@ -1625,7 +1821,7 @@
       <w:lvlText w:val="%9."/>
       <w:lvlJc w:val="right"/>
       <w:pPr>
-        <w:ind w:left="6480" w:hanging="180"/>
+        <w:ind w:left="6120" w:hanging="180"/>
       </w:pPr>
     </w:lvl>
   </w:abstractNum>
@@ -2458,7 +2654,6 @@
   <w:style w:type="character" w:default="1" w:styleId="DefaultParagraphFont">
     <w:name w:val="Default Paragraph Font"/>
     <w:uiPriority w:val="1"/>
-    <w:semiHidden/>
     <w:unhideWhenUsed/>
   </w:style>
   <w:style w:type="table" w:default="1" w:styleId="TableNormal">

</xml_diff>

<commit_message>
fixed column bug, still bug with entire studentsgrades1 gone
</commit_message>
<xml_diff>
--- a/ContextFreeSQL/ContextFreeSQL.docx
+++ b/ContextFreeSQL/ContextFreeSQL.docx
@@ -107,28 +107,34 @@
         <w:rPr>
           <w:color w:val="EE0000"/>
         </w:rPr>
-        <w:t xml:space="preserve">: run on the </w:t>
-      </w:r>
-      <w:proofErr w:type="spellStart"/>
+        <w:t xml:space="preserve">: </w:t>
+      </w:r>
       <w:r>
         <w:rPr>
           <w:color w:val="EE0000"/>
         </w:rPr>
-        <w:t>whol</w:t>
-      </w:r>
-      <w:proofErr w:type="spellEnd"/>
+        <w:t>last check failed: dropped table studentsgrades1, tries to add ‘</w:t>
+      </w:r>
+      <w:proofErr w:type="spellStart"/>
       <w:r>
         <w:rPr>
           <w:color w:val="EE0000"/>
         </w:rPr>
-        <w:t xml:space="preserve"> collateral. Basic check. Then fiddle around, schema and data, see that works</w:t>
+        <w:t>studentgrades</w:t>
+      </w:r>
+      <w:proofErr w:type="spellEnd"/>
+      <w:r>
+        <w:rPr>
+          <w:color w:val="EE0000"/>
+        </w:rPr>
+        <w:t>’</w:t>
       </w:r>
     </w:p>
     <w:p>
       <w:pPr>
         <w:pStyle w:val="ListParagraph"/>
         <w:numPr>
-          <w:ilvl w:val="2"/>
+          <w:ilvl w:val="1"/>
           <w:numId w:val="10"/>
         </w:numPr>
         <w:rPr>
@@ -137,32 +143,24 @@
       </w:pPr>
       <w:r>
         <w:rPr>
+          <w:b/>
+          <w:bCs/>
           <w:color w:val="EE0000"/>
         </w:rPr>
-        <w:t xml:space="preserve">See also what I did there with </w:t>
-      </w:r>
-      <w:proofErr w:type="spellStart"/>
+        <w:t>Then</w:t>
+      </w:r>
       <w:r>
         <w:rPr>
           <w:color w:val="EE0000"/>
         </w:rPr>
-        <w:t>scriptdata</w:t>
-      </w:r>
-      <w:proofErr w:type="spellEnd"/>
+        <w:t>:</w:t>
+      </w:r>
       <w:r>
         <w:rPr>
           <w:color w:val="EE0000"/>
         </w:rPr>
-        <w:t xml:space="preserve">. Should be in </w:t>
-      </w:r>
-      <w:proofErr w:type="spellStart"/>
-      <w:r>
-        <w:rPr>
-          <w:color w:val="EE0000"/>
-        </w:rPr>
-        <w:t>json</w:t>
-      </w:r>
-      <w:proofErr w:type="spellEnd"/>
+        <w:t xml:space="preserve"> test data as well</w:t>
+      </w:r>
     </w:p>
     <w:p>
       <w:pPr>
@@ -171,6 +169,46 @@
           <w:ilvl w:val="1"/>
           <w:numId w:val="10"/>
         </w:numPr>
+        <w:rPr>
+          <w:color w:val="EE0000"/>
+        </w:rPr>
+      </w:pPr>
+      <w:r>
+        <w:rPr>
+          <w:color w:val="EE0000"/>
+        </w:rPr>
+        <w:t xml:space="preserve">See also what I did there with </w:t>
+      </w:r>
+      <w:proofErr w:type="spellStart"/>
+      <w:r>
+        <w:rPr>
+          <w:color w:val="EE0000"/>
+        </w:rPr>
+        <w:t>scriptdata</w:t>
+      </w:r>
+      <w:proofErr w:type="spellEnd"/>
+      <w:r>
+        <w:rPr>
+          <w:color w:val="EE0000"/>
+        </w:rPr>
+        <w:t xml:space="preserve">. Should be in </w:t>
+      </w:r>
+      <w:proofErr w:type="spellStart"/>
+      <w:r>
+        <w:rPr>
+          <w:color w:val="EE0000"/>
+        </w:rPr>
+        <w:t>json</w:t>
+      </w:r>
+      <w:proofErr w:type="spellEnd"/>
+    </w:p>
+    <w:p>
+      <w:pPr>
+        <w:pStyle w:val="ListParagraph"/>
+        <w:numPr>
+          <w:ilvl w:val="1"/>
+          <w:numId w:val="10"/>
+        </w:numPr>
       </w:pPr>
       <w:r>
         <w:t xml:space="preserve">How do we encrypt </w:t>
@@ -225,6 +263,52 @@
       <w:proofErr w:type="spellEnd"/>
       <w:r>
         <w:t xml:space="preserve"> about that option as well</w:t>
+      </w:r>
+    </w:p>
+    <w:p>
+      <w:pPr>
+        <w:pStyle w:val="ListParagraph"/>
+        <w:numPr>
+          <w:ilvl w:val="1"/>
+          <w:numId w:val="10"/>
+        </w:numPr>
+      </w:pPr>
+      <w:r>
+        <w:t xml:space="preserve">See where </w:t>
+      </w:r>
+      <w:proofErr w:type="gramStart"/>
+      <w:r>
+        <w:t>its</w:t>
+      </w:r>
+      <w:proofErr w:type="gramEnd"/>
+      <w:r>
+        <w:t xml:space="preserve"> searching for ‘</w:t>
+      </w:r>
+      <w:proofErr w:type="spellStart"/>
+      <w:r>
+        <w:t>data_type</w:t>
+      </w:r>
+      <w:proofErr w:type="spellEnd"/>
+      <w:r>
+        <w:t xml:space="preserve">’ in code. Needs to be </w:t>
+      </w:r>
+      <w:proofErr w:type="spellStart"/>
+      <w:r>
+        <w:t>user_type_name</w:t>
+      </w:r>
+      <w:proofErr w:type="spellEnd"/>
+      <w:r>
+        <w:t xml:space="preserve">. make sure </w:t>
+      </w:r>
+      <w:proofErr w:type="spellStart"/>
+      <w:proofErr w:type="gramStart"/>
+      <w:r>
+        <w:t>its</w:t>
+      </w:r>
+      <w:proofErr w:type="spellEnd"/>
+      <w:proofErr w:type="gramEnd"/>
+      <w:r>
+        <w:t xml:space="preserve"> not a bug</w:t>
       </w:r>
     </w:p>
     <w:p>
@@ -483,6 +567,32 @@
         <w:rPr>
           <w:color w:val="80340D" w:themeColor="accent2" w:themeShade="80"/>
         </w:rPr>
+        <w:t xml:space="preserve">Biggest by far: when running, also generate a </w:t>
+      </w:r>
+      <w:proofErr w:type="spellStart"/>
+      <w:r>
+        <w:rPr>
+          <w:color w:val="80340D" w:themeColor="accent2" w:themeShade="80"/>
+        </w:rPr>
+        <w:t>json</w:t>
+      </w:r>
+      <w:proofErr w:type="spellEnd"/>
+      <w:r>
+        <w:rPr>
+          <w:color w:val="80340D" w:themeColor="accent2" w:themeShade="80"/>
+        </w:rPr>
+        <w:t xml:space="preserve"> of the database diffs. Then Electron GUI showing grid</w:t>
+      </w:r>
+    </w:p>
+    <w:p>
+      <w:pPr>
+        <w:pStyle w:val="ListParagraph"/>
+        <w:numPr>
+          <w:ilvl w:val="0"/>
+          <w:numId w:val="16"/>
+        </w:numPr>
+      </w:pPr>
+      <w:r>
         <w:t>The whole CSV game. Many, multi file, run for a single CSV quickly…</w:t>
       </w:r>
     </w:p>

</xml_diff>

<commit_message>
dropped table in PG fixed
</commit_message>
<xml_diff>
--- a/ContextFreeSQL/ContextFreeSQL.docx
+++ b/ContextFreeSQL/ContextFreeSQL.docx
@@ -6,11 +6,9 @@
       <w:pPr>
         <w:pStyle w:val="Heading1"/>
       </w:pPr>
-      <w:proofErr w:type="spellStart"/>
       <w:r>
         <w:t>ContextFreeSQL</w:t>
       </w:r>
-      <w:proofErr w:type="spellEnd"/>
     </w:p>
     <w:p>
       <w:pPr>
@@ -24,31 +22,18 @@
         <w:t xml:space="preserve">when not in full DML mode, but there should still be some text about data </w:t>
       </w:r>
       <w:r>
-        <w:t>that was just changed (</w:t>
-      </w:r>
-      <w:proofErr w:type="spellStart"/>
-      <w:r>
-        <w:t>recordcount</w:t>
-      </w:r>
-      <w:proofErr w:type="spellEnd"/>
-      <w:r>
-        <w:t xml:space="preserve"> or some)</w:t>
+        <w:t>that was just changed (recordcount or some)</w:t>
       </w:r>
     </w:p>
     <w:p>
       <w:pPr>
         <w:pStyle w:val="Heading3"/>
       </w:pPr>
-      <w:proofErr w:type="gramStart"/>
       <w:r>
         <w:t xml:space="preserve">Back </w:t>
       </w:r>
       <w:r>
-        <w:t xml:space="preserve"> to</w:t>
-      </w:r>
-      <w:proofErr w:type="gramEnd"/>
-      <w:r>
-        <w:t xml:space="preserve"> schema, complete:</w:t>
+        <w:t xml:space="preserve"> to schema, complete:</w:t>
       </w:r>
     </w:p>
     <w:p>
@@ -73,15 +58,7 @@
         <w:t xml:space="preserve"> </w:t>
       </w:r>
       <w:r>
-        <w:t xml:space="preserve">The full load from </w:t>
-      </w:r>
-      <w:proofErr w:type="spellStart"/>
-      <w:r>
-        <w:t>connstr</w:t>
-      </w:r>
-      <w:proofErr w:type="spellEnd"/>
-      <w:r>
-        <w:t xml:space="preserve"> given in command line</w:t>
+        <w:t>The full load from connstr given in command line</w:t>
       </w:r>
     </w:p>
     <w:p>
@@ -107,27 +84,13 @@
         <w:rPr>
           <w:color w:val="EE0000"/>
         </w:rPr>
-        <w:t xml:space="preserve">: </w:t>
+        <w:t>:</w:t>
       </w:r>
       <w:r>
         <w:rPr>
           <w:color w:val="EE0000"/>
         </w:rPr>
-        <w:t>last check failed: dropped table studentsgrades1, tries to add ‘</w:t>
-      </w:r>
-      <w:proofErr w:type="spellStart"/>
-      <w:r>
-        <w:rPr>
-          <w:color w:val="EE0000"/>
-        </w:rPr>
-        <w:t>studentgrades</w:t>
-      </w:r>
-      <w:proofErr w:type="spellEnd"/>
-      <w:r>
-        <w:rPr>
-          <w:color w:val="EE0000"/>
-        </w:rPr>
-        <w:t>’</w:t>
+        <w:t xml:space="preserve"> test data as well</w:t>
       </w:r>
     </w:p>
     <w:p>
@@ -143,23 +106,9 @@
       </w:pPr>
       <w:r>
         <w:rPr>
-          <w:b/>
-          <w:bCs/>
           <w:color w:val="EE0000"/>
         </w:rPr>
-        <w:t>Then</w:t>
-      </w:r>
-      <w:r>
-        <w:rPr>
-          <w:color w:val="EE0000"/>
-        </w:rPr>
-        <w:t>:</w:t>
-      </w:r>
-      <w:r>
-        <w:rPr>
-          <w:color w:val="EE0000"/>
-        </w:rPr>
-        <w:t xml:space="preserve"> test data as well</w:t>
+        <w:t>See also what I did there with scriptdata. Should be in json</w:t>
       </w:r>
     </w:p>
     <w:p>
@@ -169,38 +118,13 @@
           <w:ilvl w:val="1"/>
           <w:numId w:val="10"/>
         </w:numPr>
-        <w:rPr>
-          <w:color w:val="EE0000"/>
-        </w:rPr>
-      </w:pPr>
-      <w:r>
-        <w:rPr>
-          <w:color w:val="EE0000"/>
-        </w:rPr>
-        <w:t xml:space="preserve">See also what I did there with </w:t>
-      </w:r>
-      <w:proofErr w:type="spellStart"/>
-      <w:r>
-        <w:rPr>
-          <w:color w:val="EE0000"/>
-        </w:rPr>
-        <w:t>scriptdata</w:t>
-      </w:r>
-      <w:proofErr w:type="spellEnd"/>
-      <w:r>
-        <w:rPr>
-          <w:color w:val="EE0000"/>
-        </w:rPr>
-        <w:t xml:space="preserve">. Should be in </w:t>
-      </w:r>
-      <w:proofErr w:type="spellStart"/>
-      <w:r>
-        <w:rPr>
-          <w:color w:val="EE0000"/>
-        </w:rPr>
-        <w:t>json</w:t>
-      </w:r>
-      <w:proofErr w:type="spellEnd"/>
+      </w:pPr>
+      <w:r>
+        <w:t>How do we encrypt password in json?</w:t>
+      </w:r>
+      <w:r>
+        <w:t xml:space="preserve"> Consult claude for ideas. Maybe command line override: pwd, or entire connstr. Ask claude about that option as well</w:t>
+      </w:r>
     </w:p>
     <w:p>
       <w:pPr>
@@ -211,58 +135,28 @@
         </w:numPr>
       </w:pPr>
       <w:r>
-        <w:t xml:space="preserve">How do we encrypt </w:t>
-      </w:r>
-      <w:proofErr w:type="gramStart"/>
-      <w:r>
-        <w:t>password</w:t>
-      </w:r>
-      <w:proofErr w:type="gramEnd"/>
-      <w:r>
-        <w:t xml:space="preserve"> in </w:t>
-      </w:r>
-      <w:proofErr w:type="spellStart"/>
-      <w:r>
-        <w:t>json</w:t>
-      </w:r>
-      <w:proofErr w:type="spellEnd"/>
-      <w:r>
-        <w:t>?</w:t>
-      </w:r>
-      <w:r>
-        <w:t xml:space="preserve"> Consult </w:t>
-      </w:r>
-      <w:proofErr w:type="spellStart"/>
-      <w:r>
-        <w:t>claude</w:t>
-      </w:r>
-      <w:proofErr w:type="spellEnd"/>
-      <w:r>
-        <w:t xml:space="preserve"> for ideas. Maybe command line override: </w:t>
-      </w:r>
-      <w:proofErr w:type="spellStart"/>
-      <w:r>
-        <w:t>pwd</w:t>
-      </w:r>
-      <w:proofErr w:type="spellEnd"/>
-      <w:r>
-        <w:t xml:space="preserve">, or entire </w:t>
-      </w:r>
-      <w:proofErr w:type="spellStart"/>
-      <w:r>
-        <w:t>connstr</w:t>
-      </w:r>
-      <w:proofErr w:type="spellEnd"/>
-      <w:r>
-        <w:t xml:space="preserve">. Ask </w:t>
-      </w:r>
-      <w:proofErr w:type="spellStart"/>
-      <w:r>
-        <w:t>claude</w:t>
-      </w:r>
-      <w:proofErr w:type="spellEnd"/>
-      <w:r>
-        <w:t xml:space="preserve"> about that option as well</w:t>
+        <w:t>See where its searching for ‘</w:t>
+      </w:r>
+      <w:r>
+        <w:t>data_type</w:t>
+      </w:r>
+      <w:r>
+        <w:t>’ in code. Needs to be user_type_name. make sure its not a bug</w:t>
+      </w:r>
+    </w:p>
+    <w:p>
+      <w:pPr>
+        <w:pStyle w:val="ListParagraph"/>
+        <w:numPr>
+          <w:ilvl w:val="0"/>
+          <w:numId w:val="10"/>
+        </w:numPr>
+      </w:pPr>
+      <w:r>
+        <w:t>Code Generation cleanups</w:t>
+      </w:r>
+      <w:r>
+        <w:t>:</w:t>
       </w:r>
     </w:p>
     <w:p>
@@ -274,41 +168,55 @@
         </w:numPr>
       </w:pPr>
       <w:r>
-        <w:t xml:space="preserve">See where </w:t>
-      </w:r>
-      <w:proofErr w:type="gramStart"/>
-      <w:r>
-        <w:t>its</w:t>
-      </w:r>
-      <w:proofErr w:type="gramEnd"/>
-      <w:r>
-        <w:t xml:space="preserve"> searching for ‘</w:t>
-      </w:r>
-      <w:proofErr w:type="spellStart"/>
-      <w:r>
-        <w:t>data_type</w:t>
-      </w:r>
-      <w:proofErr w:type="spellEnd"/>
-      <w:r>
-        <w:t xml:space="preserve">’ in code. Needs to be </w:t>
-      </w:r>
-      <w:proofErr w:type="spellStart"/>
-      <w:r>
-        <w:t>user_type_name</w:t>
-      </w:r>
-      <w:proofErr w:type="spellEnd"/>
-      <w:r>
-        <w:t xml:space="preserve">. make sure </w:t>
-      </w:r>
-      <w:proofErr w:type="spellStart"/>
-      <w:proofErr w:type="gramStart"/>
-      <w:r>
-        <w:t>its</w:t>
-      </w:r>
-      <w:proofErr w:type="spellEnd"/>
-      <w:proofErr w:type="gramEnd"/>
-      <w:r>
-        <w:t xml:space="preserve"> not a bug</w:t>
+        <w:t xml:space="preserve">#! title not clear. why "the code" is different from "overall code"? do full alignment of everything, wheres the END of this one? what does this block achieves? </w:t>
+      </w:r>
+    </w:p>
+    <w:p>
+      <w:pPr>
+        <w:pStyle w:val="ListParagraph"/>
+        <w:numPr>
+          <w:ilvl w:val="1"/>
+          <w:numId w:val="10"/>
+        </w:numPr>
+      </w:pPr>
+      <w:r>
+        <w:t>“</w:t>
+      </w:r>
+      <w:r>
+        <w:t>bubble up differenecs to table</w:t>
+      </w:r>
+      <w:r>
+        <w:t>”: why don’t I have it in my new script (only on old)</w:t>
+      </w:r>
+    </w:p>
+    <w:p>
+      <w:pPr>
+        <w:pStyle w:val="ListParagraph"/>
+        <w:numPr>
+          <w:ilvl w:val="1"/>
+          <w:numId w:val="10"/>
+        </w:numPr>
+      </w:pPr>
+      <w:r>
+        <w:t xml:space="preserve">smaller: </w:t>
+      </w:r>
+      <w:r>
+        <w:t xml:space="preserve">I do: </w:t>
+      </w:r>
+      <w:r>
+        <w:t>“</w:t>
+      </w:r>
+      <w:r>
+        <w:t>--updates Of Default flags</w:t>
+      </w:r>
+      <w:r>
+        <w:t>”</w:t>
+      </w:r>
+      <w:r>
+        <w:t>.</w:t>
+      </w:r>
+      <w:r>
+        <w:t xml:space="preserve"> In the old one. Am I doing it here (just before “—indexes”)</w:t>
       </w:r>
     </w:p>
     <w:p>
@@ -320,131 +228,10 @@
         </w:numPr>
       </w:pPr>
       <w:r>
-        <w:t>Code Generation cleanups</w:t>
-      </w:r>
-      <w:r>
-        <w:t>:</w:t>
-      </w:r>
-    </w:p>
-    <w:p>
-      <w:pPr>
-        <w:pStyle w:val="ListParagraph"/>
-        <w:numPr>
-          <w:ilvl w:val="1"/>
-          <w:numId w:val="10"/>
-        </w:numPr>
-      </w:pPr>
-      <w:r>
-        <w:t xml:space="preserve">#! title not clear. </w:t>
-      </w:r>
-      <w:proofErr w:type="gramStart"/>
-      <w:r>
-        <w:t>why</w:t>
-      </w:r>
-      <w:proofErr w:type="gramEnd"/>
-      <w:r>
-        <w:t xml:space="preserve"> </w:t>
-      </w:r>
-      <w:proofErr w:type="gramStart"/>
-      <w:r>
-        <w:t>"the code" is</w:t>
-      </w:r>
-      <w:proofErr w:type="gramEnd"/>
-      <w:r>
-        <w:t xml:space="preserve"> different from "overall code"? </w:t>
-      </w:r>
-      <w:proofErr w:type="gramStart"/>
-      <w:r>
-        <w:t>do</w:t>
-      </w:r>
-      <w:proofErr w:type="gramEnd"/>
-      <w:r>
-        <w:t xml:space="preserve"> full alignment of everything, </w:t>
-      </w:r>
-      <w:proofErr w:type="spellStart"/>
-      <w:r>
-        <w:t>wheres</w:t>
-      </w:r>
-      <w:proofErr w:type="spellEnd"/>
-      <w:r>
-        <w:t xml:space="preserve"> the END of this one? </w:t>
-      </w:r>
-      <w:proofErr w:type="gramStart"/>
-      <w:r>
-        <w:t>what</w:t>
-      </w:r>
-      <w:proofErr w:type="gramEnd"/>
-      <w:r>
-        <w:t xml:space="preserve"> does this block </w:t>
-      </w:r>
-      <w:proofErr w:type="gramStart"/>
-      <w:r>
-        <w:t>achieves</w:t>
-      </w:r>
-      <w:proofErr w:type="gramEnd"/>
-      <w:r>
-        <w:t xml:space="preserve">? </w:t>
-      </w:r>
-    </w:p>
-    <w:p>
-      <w:pPr>
-        <w:pStyle w:val="ListParagraph"/>
-        <w:numPr>
-          <w:ilvl w:val="1"/>
-          <w:numId w:val="10"/>
-        </w:numPr>
-      </w:pPr>
-      <w:r>
-        <w:t>“</w:t>
-      </w:r>
-      <w:proofErr w:type="gramStart"/>
-      <w:r>
-        <w:t>bubble</w:t>
-      </w:r>
-      <w:proofErr w:type="gramEnd"/>
-      <w:r>
-        <w:t xml:space="preserve"> up </w:t>
-      </w:r>
-      <w:proofErr w:type="spellStart"/>
-      <w:r>
-        <w:t>differenecs</w:t>
-      </w:r>
-      <w:proofErr w:type="spellEnd"/>
-      <w:r>
-        <w:t xml:space="preserve"> to table</w:t>
-      </w:r>
-      <w:r>
-        <w:t>”: why don’t I have it in my new script (only on old)</w:t>
-      </w:r>
-    </w:p>
-    <w:p>
-      <w:pPr>
-        <w:pStyle w:val="ListParagraph"/>
-        <w:numPr>
-          <w:ilvl w:val="1"/>
-          <w:numId w:val="10"/>
-        </w:numPr>
-      </w:pPr>
-      <w:r>
-        <w:t xml:space="preserve">smaller: </w:t>
-      </w:r>
-      <w:r>
-        <w:t xml:space="preserve">I do: </w:t>
-      </w:r>
-      <w:r>
-        <w:t>“</w:t>
-      </w:r>
-      <w:r>
-        <w:t>--updates Of Default flags</w:t>
-      </w:r>
-      <w:r>
-        <w:t>”</w:t>
-      </w:r>
-      <w:r>
-        <w:t>.</w:t>
-      </w:r>
-      <w:r>
-        <w:t xml:space="preserve"> In the old one. Am I doing it here (just before “—indexes”)</w:t>
+        <w:t>Selecting specific entities from command line</w:t>
+      </w:r>
+      <w:r>
+        <w:t xml:space="preserve"> (and decide schema only, data only)</w:t>
       </w:r>
     </w:p>
     <w:p>
@@ -456,10 +243,7 @@
         </w:numPr>
       </w:pPr>
       <w:r>
-        <w:t>Selecting specific entities from command line</w:t>
-      </w:r>
-      <w:r>
-        <w:t xml:space="preserve"> (and decide schema only, data only)</w:t>
+        <w:t>Smallie: title of server.dbname and timestamp ( as usual, will be in comments or printed out)</w:t>
       </w:r>
     </w:p>
     <w:p>
@@ -471,53 +255,7 @@
         </w:numPr>
       </w:pPr>
       <w:r>
-        <w:t xml:space="preserve">Smallie: title of </w:t>
-      </w:r>
-      <w:proofErr w:type="spellStart"/>
-      <w:proofErr w:type="gramStart"/>
-      <w:r>
-        <w:t>server.dbname</w:t>
-      </w:r>
-      <w:proofErr w:type="spellEnd"/>
-      <w:proofErr w:type="gramEnd"/>
-      <w:r>
-        <w:t xml:space="preserve"> and timestamp </w:t>
-      </w:r>
-      <w:proofErr w:type="gramStart"/>
-      <w:r>
-        <w:t>( as</w:t>
-      </w:r>
-      <w:proofErr w:type="gramEnd"/>
-      <w:r>
-        <w:t xml:space="preserve"> usual, will be in comments or printed out)</w:t>
-      </w:r>
-    </w:p>
-    <w:p>
-      <w:pPr>
-        <w:pStyle w:val="ListParagraph"/>
-        <w:numPr>
-          <w:ilvl w:val="0"/>
-          <w:numId w:val="10"/>
-        </w:numPr>
-      </w:pPr>
-      <w:r>
-        <w:t xml:space="preserve">Execution as </w:t>
-      </w:r>
-      <w:proofErr w:type="gramStart"/>
-      <w:r>
-        <w:t>transaction</w:t>
-      </w:r>
-      <w:proofErr w:type="gramEnd"/>
-      <w:r>
-        <w:t xml:space="preserve">, so if one fails, it all fails. (by </w:t>
-      </w:r>
-      <w:proofErr w:type="gramStart"/>
-      <w:r>
-        <w:t>default</w:t>
-      </w:r>
-      <w:proofErr w:type="gramEnd"/>
-      <w:r>
-        <w:t xml:space="preserve"> no)</w:t>
+        <w:t>Execution as transaction, so if one fails, it all fails. (by default no)</w:t>
       </w:r>
     </w:p>
     <w:p>
@@ -567,21 +305,7 @@
         <w:rPr>
           <w:color w:val="80340D" w:themeColor="accent2" w:themeShade="80"/>
         </w:rPr>
-        <w:t xml:space="preserve">Biggest by far: when running, also generate a </w:t>
-      </w:r>
-      <w:proofErr w:type="spellStart"/>
-      <w:r>
-        <w:rPr>
-          <w:color w:val="80340D" w:themeColor="accent2" w:themeShade="80"/>
-        </w:rPr>
-        <w:t>json</w:t>
-      </w:r>
-      <w:proofErr w:type="spellEnd"/>
-      <w:r>
-        <w:rPr>
-          <w:color w:val="80340D" w:themeColor="accent2" w:themeShade="80"/>
-        </w:rPr>
-        <w:t xml:space="preserve"> of the database diffs. Then Electron GUI showing grid</w:t>
+        <w:t>Biggest by far: when running, also generate a json of the database diffs. Then Electron GUI showing grid</w:t>
       </w:r>
     </w:p>
     <w:p>
@@ -605,21 +329,8 @@
         </w:numPr>
       </w:pPr>
       <w:r>
-        <w:t xml:space="preserve">Smallie: ability to give an AWS secret name in command </w:t>
-      </w:r>
-      <w:proofErr w:type="gramStart"/>
-      <w:r>
-        <w:t>line ,</w:t>
-      </w:r>
-      <w:proofErr w:type="gramEnd"/>
-      <w:r>
-        <w:t xml:space="preserve"> instead of full </w:t>
-      </w:r>
-      <w:proofErr w:type="spellStart"/>
-      <w:r>
-        <w:t>connstr</w:t>
-      </w:r>
-      <w:proofErr w:type="spellEnd"/>
+        <w:t>Smallie: ability to give an AWS secret name in command line , instead of full connstr</w:t>
+      </w:r>
     </w:p>
     <w:p>
       <w:pPr>
@@ -630,15 +341,7 @@
         </w:numPr>
       </w:pPr>
       <w:r>
-        <w:t xml:space="preserve">Data script from </w:t>
-      </w:r>
-      <w:proofErr w:type="spellStart"/>
-      <w:r>
-        <w:t>pg</w:t>
-      </w:r>
-      <w:proofErr w:type="spellEnd"/>
-      <w:r>
-        <w:t xml:space="preserve"> backup?</w:t>
+        <w:t>Data script from pg backup?</w:t>
       </w:r>
     </w:p>
     <w:p>
@@ -2764,6 +2467,7 @@
   <w:style w:type="character" w:default="1" w:styleId="DefaultParagraphFont">
     <w:name w:val="Default Paragraph Font"/>
     <w:uiPriority w:val="1"/>
+    <w:semiHidden/>
     <w:unhideWhenUsed/>
   </w:style>
   <w:style w:type="table" w:default="1" w:styleId="TableNormal">

</xml_diff>

<commit_message>
now loading data tables from json
</commit_message>
<xml_diff>
--- a/ContextFreeSQL/ContextFreeSQL.docx
+++ b/ContextFreeSQL/ContextFreeSQL.docx
@@ -39,11 +39,16 @@
       <w:pPr>
         <w:pStyle w:val="Heading3"/>
       </w:pPr>
+      <w:proofErr w:type="gramStart"/>
       <w:r>
         <w:t xml:space="preserve">Back </w:t>
       </w:r>
       <w:r>
-        <w:t xml:space="preserve"> to schema, complete:</w:t>
+        <w:t xml:space="preserve"> to</w:t>
+      </w:r>
+      <w:proofErr w:type="gramEnd"/>
+      <w:r>
+        <w:t xml:space="preserve"> schema, complete:</w:t>
       </w:r>
     </w:p>
     <w:p>
@@ -92,16 +97,55 @@
       </w:pPr>
       <w:r>
         <w:rPr>
+          <w:b/>
+          <w:bCs/>
           <w:color w:val="EE0000"/>
         </w:rPr>
-        <w:t>RRN: everything retested with the new schema changes (sq</w:t>
+        <w:t>RN</w:t>
       </w:r>
       <w:r>
         <w:rPr>
           <w:color w:val="EE0000"/>
         </w:rPr>
-        <w:tab/>
-        <w:t>ls for update stat=1)</w:t>
+        <w:t>:</w:t>
+      </w:r>
+      <w:r>
+        <w:rPr>
+          <w:color w:val="EE0000"/>
+        </w:rPr>
+        <w:t xml:space="preserve"> test data as well</w:t>
+      </w:r>
+      <w:r>
+        <w:rPr>
+          <w:color w:val="EE0000"/>
+        </w:rPr>
+        <w:t>. Do I need to change to EXISTS as well?</w:t>
+      </w:r>
+    </w:p>
+    <w:p>
+      <w:pPr>
+        <w:pStyle w:val="ListParagraph"/>
+        <w:numPr>
+          <w:ilvl w:val="2"/>
+          <w:numId w:val="10"/>
+        </w:numPr>
+        <w:rPr>
+          <w:color w:val="EE0000"/>
+        </w:rPr>
+      </w:pPr>
+      <w:r>
+        <w:rPr>
+          <w:b/>
+          <w:bCs/>
+          <w:color w:val="EE0000"/>
+        </w:rPr>
+        <w:t>RRN:</w:t>
+      </w:r>
+      <w:r>
+        <w:rPr>
+          <w:color w:val="EE0000"/>
+        </w:rPr>
+        <w:t xml:space="preserve"> converting list of tables to data: filter for tables only</w:t>
       </w:r>
     </w:p>
     <w:p>
@@ -117,30 +161,32 @@
       </w:pPr>
       <w:r>
         <w:rPr>
-          <w:b/>
-          <w:bCs/>
           <w:color w:val="EE0000"/>
         </w:rPr>
-        <w:t>RN</w:t>
-      </w:r>
+        <w:t xml:space="preserve">See also what I did there with </w:t>
+      </w:r>
+      <w:proofErr w:type="spellStart"/>
       <w:r>
         <w:rPr>
           <w:color w:val="EE0000"/>
         </w:rPr>
-        <w:t>:</w:t>
-      </w:r>
+        <w:t>scriptdata</w:t>
+      </w:r>
+      <w:proofErr w:type="spellEnd"/>
       <w:r>
         <w:rPr>
           <w:color w:val="EE0000"/>
         </w:rPr>
-        <w:t xml:space="preserve"> test data as well</w:t>
-      </w:r>
+        <w:t xml:space="preserve">. Should be in </w:t>
+      </w:r>
+      <w:proofErr w:type="spellStart"/>
       <w:r>
         <w:rPr>
           <w:color w:val="EE0000"/>
         </w:rPr>
-        <w:t>. Do I need to change to EXISTS as well?</w:t>
-      </w:r>
+        <w:t>json</w:t>
+      </w:r>
+      <w:proofErr w:type="spellEnd"/>
     </w:p>
     <w:p>
       <w:pPr>
@@ -149,38 +195,61 @@
           <w:ilvl w:val="1"/>
           <w:numId w:val="10"/>
         </w:numPr>
-        <w:rPr>
-          <w:color w:val="EE0000"/>
-        </w:rPr>
-      </w:pPr>
-      <w:r>
-        <w:rPr>
-          <w:color w:val="EE0000"/>
-        </w:rPr>
-        <w:t xml:space="preserve">See also what I did there with </w:t>
+      </w:pPr>
+      <w:r>
+        <w:t xml:space="preserve">How do we encrypt </w:t>
+      </w:r>
+      <w:proofErr w:type="gramStart"/>
+      <w:r>
+        <w:t>password</w:t>
+      </w:r>
+      <w:proofErr w:type="gramEnd"/>
+      <w:r>
+        <w:t xml:space="preserve"> in </w:t>
       </w:r>
       <w:proofErr w:type="spellStart"/>
       <w:r>
-        <w:rPr>
-          <w:color w:val="EE0000"/>
-        </w:rPr>
-        <w:t>scriptdata</w:t>
+        <w:t>json</w:t>
       </w:r>
       <w:proofErr w:type="spellEnd"/>
       <w:r>
-        <w:rPr>
-          <w:color w:val="EE0000"/>
-        </w:rPr>
-        <w:t xml:space="preserve">. Should be in </w:t>
+        <w:t>?</w:t>
+      </w:r>
+      <w:r>
+        <w:t xml:space="preserve"> Consult </w:t>
       </w:r>
       <w:proofErr w:type="spellStart"/>
       <w:r>
-        <w:rPr>
-          <w:color w:val="EE0000"/>
-        </w:rPr>
-        <w:t>json</w:t>
+        <w:t>claude</w:t>
       </w:r>
       <w:proofErr w:type="spellEnd"/>
+      <w:r>
+        <w:t xml:space="preserve"> for ideas. Maybe command line override: </w:t>
+      </w:r>
+      <w:proofErr w:type="spellStart"/>
+      <w:r>
+        <w:t>pwd</w:t>
+      </w:r>
+      <w:proofErr w:type="spellEnd"/>
+      <w:r>
+        <w:t xml:space="preserve">, or entire </w:t>
+      </w:r>
+      <w:proofErr w:type="spellStart"/>
+      <w:r>
+        <w:t>connstr</w:t>
+      </w:r>
+      <w:proofErr w:type="spellEnd"/>
+      <w:r>
+        <w:t xml:space="preserve">. Ask </w:t>
+      </w:r>
+      <w:proofErr w:type="spellStart"/>
+      <w:r>
+        <w:t>claude</w:t>
+      </w:r>
+      <w:proofErr w:type="spellEnd"/>
+      <w:r>
+        <w:t xml:space="preserve"> about that option as well</w:t>
+      </w:r>
     </w:p>
     <w:p>
       <w:pPr>
@@ -191,50 +260,56 @@
         </w:numPr>
       </w:pPr>
       <w:r>
-        <w:t xml:space="preserve">How do we encrypt password in </w:t>
+        <w:t xml:space="preserve">See where </w:t>
+      </w:r>
+      <w:proofErr w:type="gramStart"/>
+      <w:r>
+        <w:t>its</w:t>
+      </w:r>
+      <w:proofErr w:type="gramEnd"/>
+      <w:r>
+        <w:t xml:space="preserve"> searching for ‘</w:t>
       </w:r>
       <w:proofErr w:type="spellStart"/>
       <w:r>
-        <w:t>json</w:t>
+        <w:t>data_type</w:t>
       </w:r>
       <w:proofErr w:type="spellEnd"/>
       <w:r>
-        <w:t>?</w:t>
-      </w:r>
-      <w:r>
-        <w:t xml:space="preserve"> Consult </w:t>
+        <w:t xml:space="preserve">’ in code. Needs to be </w:t>
       </w:r>
       <w:proofErr w:type="spellStart"/>
       <w:r>
-        <w:t>claude</w:t>
+        <w:t>user_type_name</w:t>
       </w:r>
       <w:proofErr w:type="spellEnd"/>
       <w:r>
-        <w:t xml:space="preserve"> for ideas. Maybe command line override: </w:t>
+        <w:t xml:space="preserve">. make sure </w:t>
       </w:r>
       <w:proofErr w:type="spellStart"/>
-      <w:r>
-        <w:t>pwd</w:t>
+      <w:proofErr w:type="gramStart"/>
+      <w:r>
+        <w:t>its</w:t>
       </w:r>
       <w:proofErr w:type="spellEnd"/>
-      <w:r>
-        <w:t xml:space="preserve">, or entire </w:t>
-      </w:r>
-      <w:proofErr w:type="spellStart"/>
-      <w:r>
-        <w:t>connstr</w:t>
-      </w:r>
-      <w:proofErr w:type="spellEnd"/>
-      <w:r>
-        <w:t xml:space="preserve">. Ask </w:t>
-      </w:r>
-      <w:proofErr w:type="spellStart"/>
-      <w:r>
-        <w:t>claude</w:t>
-      </w:r>
-      <w:proofErr w:type="spellEnd"/>
-      <w:r>
-        <w:t xml:space="preserve"> about that option as well</w:t>
+      <w:proofErr w:type="gramEnd"/>
+      <w:r>
+        <w:t xml:space="preserve"> not a bug</w:t>
+      </w:r>
+    </w:p>
+    <w:p>
+      <w:pPr>
+        <w:pStyle w:val="ListParagraph"/>
+        <w:numPr>
+          <w:ilvl w:val="0"/>
+          <w:numId w:val="10"/>
+        </w:numPr>
+      </w:pPr>
+      <w:r>
+        <w:t>Code Generation cleanups</w:t>
+      </w:r>
+      <w:r>
+        <w:t>:</w:t>
       </w:r>
     </w:p>
     <w:p>
@@ -246,31 +321,116 @@
         </w:numPr>
       </w:pPr>
       <w:r>
-        <w:t>See where its searching for ‘</w:t>
+        <w:t xml:space="preserve">#! title not clear. </w:t>
+      </w:r>
+      <w:proofErr w:type="gramStart"/>
+      <w:r>
+        <w:t>why</w:t>
+      </w:r>
+      <w:proofErr w:type="gramEnd"/>
+      <w:r>
+        <w:t xml:space="preserve"> </w:t>
+      </w:r>
+      <w:proofErr w:type="gramStart"/>
+      <w:r>
+        <w:t>"the code" is</w:t>
+      </w:r>
+      <w:proofErr w:type="gramEnd"/>
+      <w:r>
+        <w:t xml:space="preserve"> different from "overall code"? </w:t>
+      </w:r>
+      <w:proofErr w:type="gramStart"/>
+      <w:r>
+        <w:t>do</w:t>
+      </w:r>
+      <w:proofErr w:type="gramEnd"/>
+      <w:r>
+        <w:t xml:space="preserve"> full alignment of everything, </w:t>
       </w:r>
       <w:proofErr w:type="spellStart"/>
       <w:r>
-        <w:t>data_type</w:t>
+        <w:t>wheres</w:t>
       </w:r>
       <w:proofErr w:type="spellEnd"/>
       <w:r>
-        <w:t xml:space="preserve">’ in code. Needs to be </w:t>
+        <w:t xml:space="preserve"> the END of this one? </w:t>
+      </w:r>
+      <w:proofErr w:type="gramStart"/>
+      <w:r>
+        <w:t>what</w:t>
+      </w:r>
+      <w:proofErr w:type="gramEnd"/>
+      <w:r>
+        <w:t xml:space="preserve"> does this block </w:t>
+      </w:r>
+      <w:proofErr w:type="gramStart"/>
+      <w:r>
+        <w:t>achieves</w:t>
+      </w:r>
+      <w:proofErr w:type="gramEnd"/>
+      <w:r>
+        <w:t xml:space="preserve">? </w:t>
+      </w:r>
+    </w:p>
+    <w:p>
+      <w:pPr>
+        <w:pStyle w:val="ListParagraph"/>
+        <w:numPr>
+          <w:ilvl w:val="1"/>
+          <w:numId w:val="10"/>
+        </w:numPr>
+      </w:pPr>
+      <w:r>
+        <w:t>“</w:t>
+      </w:r>
+      <w:proofErr w:type="gramStart"/>
+      <w:r>
+        <w:t>bubble</w:t>
+      </w:r>
+      <w:proofErr w:type="gramEnd"/>
+      <w:r>
+        <w:t xml:space="preserve"> up </w:t>
       </w:r>
       <w:proofErr w:type="spellStart"/>
       <w:r>
-        <w:t>user_type_name</w:t>
+        <w:t>differenecs</w:t>
       </w:r>
       <w:proofErr w:type="spellEnd"/>
       <w:r>
-        <w:t xml:space="preserve">. make sure </w:t>
-      </w:r>
-      <w:proofErr w:type="spellStart"/>
-      <w:r>
-        <w:t>its</w:t>
-      </w:r>
-      <w:proofErr w:type="spellEnd"/>
-      <w:r>
-        <w:t xml:space="preserve"> not a bug</w:t>
+        <w:t xml:space="preserve"> to table</w:t>
+      </w:r>
+      <w:r>
+        <w:t>”: why don’t I have it in my new script (only on old)</w:t>
+      </w:r>
+    </w:p>
+    <w:p>
+      <w:pPr>
+        <w:pStyle w:val="ListParagraph"/>
+        <w:numPr>
+          <w:ilvl w:val="1"/>
+          <w:numId w:val="10"/>
+        </w:numPr>
+      </w:pPr>
+      <w:r>
+        <w:t xml:space="preserve">smaller: </w:t>
+      </w:r>
+      <w:r>
+        <w:t xml:space="preserve">I do: </w:t>
+      </w:r>
+      <w:r>
+        <w:t>“</w:t>
+      </w:r>
+      <w:r>
+        <w:t>--updates Of Default flags</w:t>
+      </w:r>
+      <w:r>
+        <w:t>”</w:t>
+      </w:r>
+      <w:r>
+        <w:t>.</w:t>
+      </w:r>
+      <w:r>
+        <w:t xml:space="preserve"> In the old one. Am I doing it here (just before “—indexes”)</w:t>
       </w:r>
     </w:p>
     <w:p>
@@ -282,86 +442,10 @@
         </w:numPr>
       </w:pPr>
       <w:r>
-        <w:t>Code Generation cleanups</w:t>
-      </w:r>
-      <w:r>
-        <w:t>:</w:t>
-      </w:r>
-    </w:p>
-    <w:p>
-      <w:pPr>
-        <w:pStyle w:val="ListParagraph"/>
-        <w:numPr>
-          <w:ilvl w:val="1"/>
-          <w:numId w:val="10"/>
-        </w:numPr>
-      </w:pPr>
-      <w:r>
-        <w:t xml:space="preserve">#! title not clear. why "the code" is different from "overall code"? do full alignment of everything, </w:t>
-      </w:r>
-      <w:proofErr w:type="spellStart"/>
-      <w:r>
-        <w:t>wheres</w:t>
-      </w:r>
-      <w:proofErr w:type="spellEnd"/>
-      <w:r>
-        <w:t xml:space="preserve"> the END of this one? what does this block achieves? </w:t>
-      </w:r>
-    </w:p>
-    <w:p>
-      <w:pPr>
-        <w:pStyle w:val="ListParagraph"/>
-        <w:numPr>
-          <w:ilvl w:val="1"/>
-          <w:numId w:val="10"/>
-        </w:numPr>
-      </w:pPr>
-      <w:r>
-        <w:t>“</w:t>
-      </w:r>
-      <w:r>
-        <w:t xml:space="preserve">bubble up </w:t>
-      </w:r>
-      <w:proofErr w:type="spellStart"/>
-      <w:r>
-        <w:t>differenecs</w:t>
-      </w:r>
-      <w:proofErr w:type="spellEnd"/>
-      <w:r>
-        <w:t xml:space="preserve"> to table</w:t>
-      </w:r>
-      <w:r>
-        <w:t>”: why don’t I have it in my new script (only on old)</w:t>
-      </w:r>
-    </w:p>
-    <w:p>
-      <w:pPr>
-        <w:pStyle w:val="ListParagraph"/>
-        <w:numPr>
-          <w:ilvl w:val="1"/>
-          <w:numId w:val="10"/>
-        </w:numPr>
-      </w:pPr>
-      <w:r>
-        <w:t xml:space="preserve">smaller: </w:t>
-      </w:r>
-      <w:r>
-        <w:t xml:space="preserve">I do: </w:t>
-      </w:r>
-      <w:r>
-        <w:t>“</w:t>
-      </w:r>
-      <w:r>
-        <w:t>--updates Of Default flags</w:t>
-      </w:r>
-      <w:r>
-        <w:t>”</w:t>
-      </w:r>
-      <w:r>
-        <w:t>.</w:t>
-      </w:r>
-      <w:r>
-        <w:t xml:space="preserve"> In the old one. Am I doing it here (just before “—indexes”)</w:t>
+        <w:t>Selecting specific entities from command line</w:t>
+      </w:r>
+      <w:r>
+        <w:t xml:space="preserve"> (and decide schema only, data only)</w:t>
       </w:r>
     </w:p>
     <w:p>
@@ -373,10 +457,25 @@
         </w:numPr>
       </w:pPr>
       <w:r>
-        <w:t>Selecting specific entities from command line</w:t>
-      </w:r>
-      <w:r>
-        <w:t xml:space="preserve"> (and decide schema only, data only)</w:t>
+        <w:t xml:space="preserve">Smallie: title of </w:t>
+      </w:r>
+      <w:proofErr w:type="spellStart"/>
+      <w:proofErr w:type="gramStart"/>
+      <w:r>
+        <w:t>server.dbname</w:t>
+      </w:r>
+      <w:proofErr w:type="spellEnd"/>
+      <w:proofErr w:type="gramEnd"/>
+      <w:r>
+        <w:t xml:space="preserve"> and timestamp </w:t>
+      </w:r>
+      <w:proofErr w:type="gramStart"/>
+      <w:r>
+        <w:t>( as</w:t>
+      </w:r>
+      <w:proofErr w:type="gramEnd"/>
+      <w:r>
+        <w:t xml:space="preserve"> usual, will be in comments or printed out)</w:t>
       </w:r>
     </w:p>
     <w:p>
@@ -388,27 +487,23 @@
         </w:numPr>
       </w:pPr>
       <w:r>
-        <w:t xml:space="preserve">Smallie: title of </w:t>
-      </w:r>
-      <w:proofErr w:type="spellStart"/>
-      <w:r>
-        <w:t>server.dbname</w:t>
-      </w:r>
-      <w:proofErr w:type="spellEnd"/>
-      <w:r>
-        <w:t xml:space="preserve"> and timestamp ( as usual, will be in comments or printed out)</w:t>
-      </w:r>
-    </w:p>
-    <w:p>
-      <w:pPr>
-        <w:pStyle w:val="ListParagraph"/>
-        <w:numPr>
-          <w:ilvl w:val="0"/>
-          <w:numId w:val="10"/>
-        </w:numPr>
-      </w:pPr>
-      <w:r>
-        <w:t>Execution as transaction, so if one fails, it all fails. (by default no)</w:t>
+        <w:t xml:space="preserve">Execution as </w:t>
+      </w:r>
+      <w:proofErr w:type="gramStart"/>
+      <w:r>
+        <w:t>transaction</w:t>
+      </w:r>
+      <w:proofErr w:type="gramEnd"/>
+      <w:r>
+        <w:t xml:space="preserve">, so if one fails, it all fails. (by </w:t>
+      </w:r>
+      <w:proofErr w:type="gramStart"/>
+      <w:r>
+        <w:t>default</w:t>
+      </w:r>
+      <w:proofErr w:type="gramEnd"/>
+      <w:r>
+        <w:t xml:space="preserve"> no)</w:t>
       </w:r>
     </w:p>
     <w:p>
@@ -496,7 +591,15 @@
         </w:numPr>
       </w:pPr>
       <w:r>
-        <w:t xml:space="preserve">Smallie: ability to give an AWS secret name in command line , instead of full </w:t>
+        <w:t xml:space="preserve">Smallie: ability to give an AWS secret name in command </w:t>
+      </w:r>
+      <w:proofErr w:type="gramStart"/>
+      <w:r>
+        <w:t>line ,</w:t>
+      </w:r>
+      <w:proofErr w:type="gramEnd"/>
+      <w:r>
+        <w:t xml:space="preserve"> instead of full </w:t>
       </w:r>
       <w:proofErr w:type="spellStart"/>
       <w:r>

</xml_diff>

<commit_message>
fixed data UPDATE bug
</commit_message>
<xml_diff>
--- a/ContextFreeSQL/ContextFreeSQL.docx
+++ b/ContextFreeSQL/ContextFreeSQL.docx
@@ -6,9 +6,11 @@
       <w:pPr>
         <w:pStyle w:val="Heading1"/>
       </w:pPr>
+      <w:proofErr w:type="spellStart"/>
       <w:r>
         <w:t>ContextFreeSQL</w:t>
       </w:r>
+      <w:proofErr w:type="spellEnd"/>
     </w:p>
     <w:p>
       <w:pPr>
@@ -22,7 +24,15 @@
         <w:t xml:space="preserve">when not in full DML mode, but there should still be some text about data </w:t>
       </w:r>
       <w:r>
-        <w:t>that was just changed (recordcount or some)</w:t>
+        <w:t>that was just changed (</w:t>
+      </w:r>
+      <w:proofErr w:type="spellStart"/>
+      <w:r>
+        <w:t>recordcount</w:t>
+      </w:r>
+      <w:proofErr w:type="spellEnd"/>
+      <w:r>
+        <w:t xml:space="preserve"> or some)</w:t>
       </w:r>
     </w:p>
     <w:p>
@@ -58,7 +68,15 @@
         <w:t xml:space="preserve"> </w:t>
       </w:r>
       <w:r>
-        <w:t>The full load from connstr given in command line</w:t>
+        <w:t xml:space="preserve">The full load from </w:t>
+      </w:r>
+      <w:proofErr w:type="spellStart"/>
+      <w:r>
+        <w:t>connstr</w:t>
+      </w:r>
+      <w:proofErr w:type="spellEnd"/>
+      <w:r>
+        <w:t xml:space="preserve"> given in command line</w:t>
       </w:r>
     </w:p>
     <w:p>
@@ -128,7 +146,13 @@
         <w:rPr>
           <w:color w:val="EE0000"/>
         </w:rPr>
-        <w:t>loading data tables! See that scripts</w:t>
+        <w:t xml:space="preserve">loading data tables! </w:t>
+      </w:r>
+      <w:r>
+        <w:rPr>
+          <w:color w:val="EE0000"/>
+        </w:rPr>
+        <w:t>Load them all but final script has errors</w:t>
       </w:r>
     </w:p>
     <w:p>
@@ -154,7 +178,45 @@
         <w:rPr>
           <w:color w:val="EE0000"/>
         </w:rPr>
-        <w:t xml:space="preserve"> finish now the mechanism of json to say which schema tables to script</w:t>
+        <w:t xml:space="preserve"> finish now the mechanism of </w:t>
+      </w:r>
+      <w:proofErr w:type="spellStart"/>
+      <w:r>
+        <w:rPr>
+          <w:color w:val="EE0000"/>
+        </w:rPr>
+        <w:t>json</w:t>
+      </w:r>
+      <w:proofErr w:type="spellEnd"/>
+      <w:r>
+        <w:rPr>
+          <w:color w:val="EE0000"/>
+        </w:rPr>
+        <w:t xml:space="preserve"> to say which </w:t>
+      </w:r>
+      <w:r>
+        <w:rPr>
+          <w:color w:val="EE0000"/>
+        </w:rPr>
+        <w:t xml:space="preserve">specific </w:t>
+      </w:r>
+      <w:r>
+        <w:rPr>
+          <w:color w:val="EE0000"/>
+        </w:rPr>
+        <w:t xml:space="preserve">schema </w:t>
+      </w:r>
+      <w:r>
+        <w:rPr>
+          <w:color w:val="EE0000"/>
+        </w:rPr>
+        <w:t xml:space="preserve">and data </w:t>
+      </w:r>
+      <w:r>
+        <w:rPr>
+          <w:color w:val="EE0000"/>
+        </w:rPr>
+        <w:t>tables to script</w:t>
       </w:r>
     </w:p>
     <w:p>
@@ -166,10 +228,50 @@
         </w:numPr>
       </w:pPr>
       <w:r>
-        <w:t>How do we encrypt password in json?</w:t>
-      </w:r>
-      <w:r>
-        <w:t xml:space="preserve"> Consult claude for ideas. Maybe command line override: pwd, or entire connstr. Ask claude about that option as well</w:t>
+        <w:t xml:space="preserve">How do we encrypt password in </w:t>
+      </w:r>
+      <w:proofErr w:type="spellStart"/>
+      <w:r>
+        <w:t>json</w:t>
+      </w:r>
+      <w:proofErr w:type="spellEnd"/>
+      <w:r>
+        <w:t>?</w:t>
+      </w:r>
+      <w:r>
+        <w:t xml:space="preserve"> Consult </w:t>
+      </w:r>
+      <w:proofErr w:type="spellStart"/>
+      <w:r>
+        <w:t>claude</w:t>
+      </w:r>
+      <w:proofErr w:type="spellEnd"/>
+      <w:r>
+        <w:t xml:space="preserve"> for ideas. Maybe command line override: </w:t>
+      </w:r>
+      <w:proofErr w:type="spellStart"/>
+      <w:r>
+        <w:t>pwd</w:t>
+      </w:r>
+      <w:proofErr w:type="spellEnd"/>
+      <w:r>
+        <w:t xml:space="preserve">, or entire </w:t>
+      </w:r>
+      <w:proofErr w:type="spellStart"/>
+      <w:r>
+        <w:t>connstr</w:t>
+      </w:r>
+      <w:proofErr w:type="spellEnd"/>
+      <w:r>
+        <w:t xml:space="preserve">. Ask </w:t>
+      </w:r>
+      <w:proofErr w:type="spellStart"/>
+      <w:r>
+        <w:t>claude</w:t>
+      </w:r>
+      <w:proofErr w:type="spellEnd"/>
+      <w:r>
+        <w:t xml:space="preserve"> about that option as well</w:t>
       </w:r>
     </w:p>
     <w:p>
@@ -183,11 +285,29 @@
       <w:r>
         <w:t>See where its searching for ‘</w:t>
       </w:r>
+      <w:proofErr w:type="spellStart"/>
       <w:r>
         <w:t>data_type</w:t>
       </w:r>
-      <w:r>
-        <w:t>’ in code. Needs to be user_type_name. make sure its not a bug</w:t>
+      <w:proofErr w:type="spellEnd"/>
+      <w:r>
+        <w:t xml:space="preserve">’ in code. Needs to be </w:t>
+      </w:r>
+      <w:proofErr w:type="spellStart"/>
+      <w:r>
+        <w:t>user_type_name</w:t>
+      </w:r>
+      <w:proofErr w:type="spellEnd"/>
+      <w:r>
+        <w:t xml:space="preserve">. make sure </w:t>
+      </w:r>
+      <w:proofErr w:type="spellStart"/>
+      <w:r>
+        <w:t>its</w:t>
+      </w:r>
+      <w:proofErr w:type="spellEnd"/>
+      <w:r>
+        <w:t xml:space="preserve"> not a bug</w:t>
       </w:r>
     </w:p>
     <w:p>
@@ -214,7 +334,15 @@
         </w:numPr>
       </w:pPr>
       <w:r>
-        <w:t xml:space="preserve">#! title not clear. why "the code" is different from "overall code"? do full alignment of everything, wheres the END of this one? what does this block achieves? </w:t>
+        <w:t xml:space="preserve">#! title not clear. why "the code" is different from "overall code"? do full alignment of everything, </w:t>
+      </w:r>
+      <w:proofErr w:type="spellStart"/>
+      <w:r>
+        <w:t>wheres</w:t>
+      </w:r>
+      <w:proofErr w:type="spellEnd"/>
+      <w:r>
+        <w:t xml:space="preserve"> the END of this one? what does this block achieves? </w:t>
       </w:r>
     </w:p>
     <w:p>
@@ -229,7 +357,15 @@
         <w:t>“</w:t>
       </w:r>
       <w:r>
-        <w:t>bubble up differenecs to table</w:t>
+        <w:t xml:space="preserve">bubble up </w:t>
+      </w:r>
+      <w:proofErr w:type="spellStart"/>
+      <w:r>
+        <w:t>differenecs</w:t>
+      </w:r>
+      <w:proofErr w:type="spellEnd"/>
+      <w:r>
+        <w:t xml:space="preserve"> to table</w:t>
       </w:r>
       <w:r>
         <w:t>”: why don’t I have it in my new script (only on old)</w:t>
@@ -289,7 +425,15 @@
         </w:numPr>
       </w:pPr>
       <w:r>
-        <w:t>Smallie: title of server.dbname and timestamp ( as usual, will be in comments or printed out)</w:t>
+        <w:t xml:space="preserve">Smallie: title of </w:t>
+      </w:r>
+      <w:proofErr w:type="spellStart"/>
+      <w:r>
+        <w:t>server.dbname</w:t>
+      </w:r>
+      <w:proofErr w:type="spellEnd"/>
+      <w:r>
+        <w:t xml:space="preserve"> and timestamp ( as usual, will be in comments or printed out)</w:t>
       </w:r>
     </w:p>
     <w:p>
@@ -351,7 +495,21 @@
         <w:rPr>
           <w:color w:val="80340D" w:themeColor="accent2" w:themeShade="80"/>
         </w:rPr>
-        <w:t>Biggest by far: when running, also generate a json of the database diffs. Then Electron GUI showing grid</w:t>
+        <w:t xml:space="preserve">Biggest by far: when running, also generate a </w:t>
+      </w:r>
+      <w:proofErr w:type="spellStart"/>
+      <w:r>
+        <w:rPr>
+          <w:color w:val="80340D" w:themeColor="accent2" w:themeShade="80"/>
+        </w:rPr>
+        <w:t>json</w:t>
+      </w:r>
+      <w:proofErr w:type="spellEnd"/>
+      <w:r>
+        <w:rPr>
+          <w:color w:val="80340D" w:themeColor="accent2" w:themeShade="80"/>
+        </w:rPr>
+        <w:t xml:space="preserve"> of the database diffs. Then Electron GUI showing grid</w:t>
       </w:r>
     </w:p>
     <w:p>
@@ -375,8 +533,13 @@
         </w:numPr>
       </w:pPr>
       <w:r>
-        <w:t>Smallie: ability to give an AWS secret name in command line , instead of full connstr</w:t>
-      </w:r>
+        <w:t xml:space="preserve">Smallie: ability to give an AWS secret name in command line , instead of full </w:t>
+      </w:r>
+      <w:proofErr w:type="spellStart"/>
+      <w:r>
+        <w:t>connstr</w:t>
+      </w:r>
+      <w:proofErr w:type="spellEnd"/>
     </w:p>
     <w:p>
       <w:pPr>
@@ -387,7 +550,15 @@
         </w:numPr>
       </w:pPr>
       <w:r>
-        <w:t>Data script from pg backup?</w:t>
+        <w:t xml:space="preserve">Data script from </w:t>
+      </w:r>
+      <w:proofErr w:type="spellStart"/>
+      <w:r>
+        <w:t>pg</w:t>
+      </w:r>
+      <w:proofErr w:type="spellEnd"/>
+      <w:r>
+        <w:t xml:space="preserve"> backup?</w:t>
       </w:r>
     </w:p>
     <w:p>

</xml_diff>

<commit_message>
data with old values works
</commit_message>
<xml_diff>
--- a/ContextFreeSQL/ContextFreeSQL.docx
+++ b/ContextFreeSQL/ContextFreeSQL.docx
@@ -6,11 +6,9 @@
       <w:pPr>
         <w:pStyle w:val="Heading1"/>
       </w:pPr>
-      <w:proofErr w:type="spellStart"/>
       <w:r>
         <w:t>ContextFreeSQL</w:t>
       </w:r>
-      <w:proofErr w:type="spellEnd"/>
     </w:p>
     <w:p>
       <w:pPr>
@@ -24,15 +22,7 @@
         <w:t xml:space="preserve">when not in full DML mode, but there should still be some text about data </w:t>
       </w:r>
       <w:r>
-        <w:t>that was just changed (</w:t>
-      </w:r>
-      <w:proofErr w:type="spellStart"/>
-      <w:r>
-        <w:t>recordcount</w:t>
-      </w:r>
-      <w:proofErr w:type="spellEnd"/>
-      <w:r>
-        <w:t xml:space="preserve"> or some)</w:t>
+        <w:t>that was just changed (recordcount or some)</w:t>
       </w:r>
     </w:p>
     <w:p>
@@ -68,15 +58,7 @@
         <w:t xml:space="preserve"> </w:t>
       </w:r>
       <w:r>
-        <w:t xml:space="preserve">The full load from </w:t>
-      </w:r>
-      <w:proofErr w:type="spellStart"/>
-      <w:r>
-        <w:t>connstr</w:t>
-      </w:r>
-      <w:proofErr w:type="spellEnd"/>
-      <w:r>
-        <w:t xml:space="preserve"> given in command line</w:t>
+        <w:t>The full load from connstr given in command line</w:t>
       </w:r>
     </w:p>
     <w:p>
@@ -100,6 +82,8 @@
       </w:r>
       <w:r>
         <w:rPr>
+          <w:b/>
+          <w:bCs/>
           <w:color w:val="EE0000"/>
         </w:rPr>
         <w:t>:</w:t>
@@ -108,21 +92,31 @@
         <w:rPr>
           <w:color w:val="EE0000"/>
         </w:rPr>
-        <w:t xml:space="preserve"> </w:t>
-      </w:r>
-      <w:proofErr w:type="spellStart"/>
+        <w:t xml:space="preserve"> finish now the mechanism of json to say which </w:t>
+      </w:r>
       <w:r>
         <w:rPr>
           <w:color w:val="EE0000"/>
         </w:rPr>
-        <w:t>data_scripting_leave_report_fields_updated_save_old_value</w:t>
-      </w:r>
-      <w:proofErr w:type="spellEnd"/>
+        <w:t xml:space="preserve">specific </w:t>
+      </w:r>
       <w:r>
         <w:rPr>
           <w:color w:val="EE0000"/>
         </w:rPr>
-        <w:t xml:space="preserve"> : UPDATE has an invalid alias</w:t>
+        <w:t xml:space="preserve">schema </w:t>
+      </w:r>
+      <w:r>
+        <w:rPr>
+          <w:color w:val="EE0000"/>
+        </w:rPr>
+        <w:t xml:space="preserve">and data </w:t>
+      </w:r>
+      <w:r>
+        <w:rPr>
+          <w:color w:val="EE0000"/>
+        </w:rPr>
+        <w:t>tables to script</w:t>
       </w:r>
     </w:p>
     <w:p>
@@ -132,61 +126,12 @@
           <w:ilvl w:val="1"/>
           <w:numId w:val="10"/>
         </w:numPr>
-        <w:rPr>
-          <w:color w:val="EE0000"/>
-        </w:rPr>
-      </w:pPr>
-      <w:r>
-        <w:rPr>
-          <w:b/>
-          <w:bCs/>
-          <w:color w:val="EE0000"/>
-        </w:rPr>
-        <w:t>Then:</w:t>
-      </w:r>
-      <w:r>
-        <w:rPr>
-          <w:color w:val="EE0000"/>
-        </w:rPr>
-        <w:t xml:space="preserve"> finish now the mechanism of </w:t>
-      </w:r>
-      <w:proofErr w:type="spellStart"/>
-      <w:r>
-        <w:rPr>
-          <w:color w:val="EE0000"/>
-        </w:rPr>
-        <w:t>json</w:t>
-      </w:r>
-      <w:proofErr w:type="spellEnd"/>
-      <w:r>
-        <w:rPr>
-          <w:color w:val="EE0000"/>
-        </w:rPr>
-        <w:t xml:space="preserve"> to say which </w:t>
-      </w:r>
-      <w:r>
-        <w:rPr>
-          <w:color w:val="EE0000"/>
-        </w:rPr>
-        <w:t xml:space="preserve">specific </w:t>
-      </w:r>
-      <w:r>
-        <w:rPr>
-          <w:color w:val="EE0000"/>
-        </w:rPr>
-        <w:t xml:space="preserve">schema </w:t>
-      </w:r>
-      <w:r>
-        <w:rPr>
-          <w:color w:val="EE0000"/>
-        </w:rPr>
-        <w:t xml:space="preserve">and data </w:t>
-      </w:r>
-      <w:r>
-        <w:rPr>
-          <w:color w:val="EE0000"/>
-        </w:rPr>
-        <w:t>tables to script</w:t>
+      </w:pPr>
+      <w:r>
+        <w:t>How do we encrypt password in json?</w:t>
+      </w:r>
+      <w:r>
+        <w:t xml:space="preserve"> Consult claude for ideas. Maybe command line override: pwd, or entire connstr. Ask claude about that option as well</w:t>
       </w:r>
     </w:p>
     <w:p>
@@ -198,50 +143,28 @@
         </w:numPr>
       </w:pPr>
       <w:r>
-        <w:t xml:space="preserve">How do we encrypt password in </w:t>
-      </w:r>
-      <w:proofErr w:type="spellStart"/>
-      <w:r>
-        <w:t>json</w:t>
-      </w:r>
-      <w:proofErr w:type="spellEnd"/>
-      <w:r>
-        <w:t>?</w:t>
-      </w:r>
-      <w:r>
-        <w:t xml:space="preserve"> Consult </w:t>
-      </w:r>
-      <w:proofErr w:type="spellStart"/>
-      <w:r>
-        <w:t>claude</w:t>
-      </w:r>
-      <w:proofErr w:type="spellEnd"/>
-      <w:r>
-        <w:t xml:space="preserve"> for ideas. Maybe command line override: </w:t>
-      </w:r>
-      <w:proofErr w:type="spellStart"/>
-      <w:r>
-        <w:t>pwd</w:t>
-      </w:r>
-      <w:proofErr w:type="spellEnd"/>
-      <w:r>
-        <w:t xml:space="preserve">, or entire </w:t>
-      </w:r>
-      <w:proofErr w:type="spellStart"/>
-      <w:r>
-        <w:t>connstr</w:t>
-      </w:r>
-      <w:proofErr w:type="spellEnd"/>
-      <w:r>
-        <w:t xml:space="preserve">. Ask </w:t>
-      </w:r>
-      <w:proofErr w:type="spellStart"/>
-      <w:r>
-        <w:t>claude</w:t>
-      </w:r>
-      <w:proofErr w:type="spellEnd"/>
-      <w:r>
-        <w:t xml:space="preserve"> about that option as well</w:t>
+        <w:t>See where its searching for ‘</w:t>
+      </w:r>
+      <w:r>
+        <w:t>data_type</w:t>
+      </w:r>
+      <w:r>
+        <w:t>’ in code. Needs to be user_type_name. make sure its not a bug</w:t>
+      </w:r>
+    </w:p>
+    <w:p>
+      <w:pPr>
+        <w:pStyle w:val="ListParagraph"/>
+        <w:numPr>
+          <w:ilvl w:val="0"/>
+          <w:numId w:val="10"/>
+        </w:numPr>
+      </w:pPr>
+      <w:r>
+        <w:t>Code Generation cleanups</w:t>
+      </w:r>
+      <w:r>
+        <w:t>:</w:t>
       </w:r>
     </w:p>
     <w:p>
@@ -253,31 +176,55 @@
         </w:numPr>
       </w:pPr>
       <w:r>
-        <w:t>See where its searching for ‘</w:t>
-      </w:r>
-      <w:proofErr w:type="spellStart"/>
-      <w:r>
-        <w:t>data_type</w:t>
-      </w:r>
-      <w:proofErr w:type="spellEnd"/>
-      <w:r>
-        <w:t xml:space="preserve">’ in code. Needs to be </w:t>
-      </w:r>
-      <w:proofErr w:type="spellStart"/>
-      <w:r>
-        <w:t>user_type_name</w:t>
-      </w:r>
-      <w:proofErr w:type="spellEnd"/>
-      <w:r>
-        <w:t xml:space="preserve">. make sure </w:t>
-      </w:r>
-      <w:proofErr w:type="spellStart"/>
-      <w:r>
-        <w:t>its</w:t>
-      </w:r>
-      <w:proofErr w:type="spellEnd"/>
-      <w:r>
-        <w:t xml:space="preserve"> not a bug</w:t>
+        <w:t xml:space="preserve">#! title not clear. why "the code" is different from "overall code"? do full alignment of everything, wheres the END of this one? what does this block achieves? </w:t>
+      </w:r>
+    </w:p>
+    <w:p>
+      <w:pPr>
+        <w:pStyle w:val="ListParagraph"/>
+        <w:numPr>
+          <w:ilvl w:val="1"/>
+          <w:numId w:val="10"/>
+        </w:numPr>
+      </w:pPr>
+      <w:r>
+        <w:t>“</w:t>
+      </w:r>
+      <w:r>
+        <w:t>bubble up differenecs to table</w:t>
+      </w:r>
+      <w:r>
+        <w:t>”: why don’t I have it in my new script (only on old)</w:t>
+      </w:r>
+    </w:p>
+    <w:p>
+      <w:pPr>
+        <w:pStyle w:val="ListParagraph"/>
+        <w:numPr>
+          <w:ilvl w:val="1"/>
+          <w:numId w:val="10"/>
+        </w:numPr>
+      </w:pPr>
+      <w:r>
+        <w:t xml:space="preserve">smaller: </w:t>
+      </w:r>
+      <w:r>
+        <w:t xml:space="preserve">I do: </w:t>
+      </w:r>
+      <w:r>
+        <w:t>“</w:t>
+      </w:r>
+      <w:r>
+        <w:t>--updates Of Default flags</w:t>
+      </w:r>
+      <w:r>
+        <w:t>”</w:t>
+      </w:r>
+      <w:r>
+        <w:t>.</w:t>
+      </w:r>
+      <w:r>
+        <w:t xml:space="preserve"> In the old one. Am I doing it here (just before “—indexes”)</w:t>
       </w:r>
     </w:p>
     <w:p>
@@ -289,86 +236,7 @@
         </w:numPr>
       </w:pPr>
       <w:r>
-        <w:t>Code Generation cleanups</w:t>
-      </w:r>
-      <w:r>
-        <w:t>:</w:t>
-      </w:r>
-    </w:p>
-    <w:p>
-      <w:pPr>
-        <w:pStyle w:val="ListParagraph"/>
-        <w:numPr>
-          <w:ilvl w:val="1"/>
-          <w:numId w:val="10"/>
-        </w:numPr>
-      </w:pPr>
-      <w:r>
-        <w:t xml:space="preserve">#! title not clear. why "the code" is different from "overall code"? do full alignment of everything, </w:t>
-      </w:r>
-      <w:proofErr w:type="spellStart"/>
-      <w:r>
-        <w:t>wheres</w:t>
-      </w:r>
-      <w:proofErr w:type="spellEnd"/>
-      <w:r>
-        <w:t xml:space="preserve"> the END of this one? what does this block achieves? </w:t>
-      </w:r>
-    </w:p>
-    <w:p>
-      <w:pPr>
-        <w:pStyle w:val="ListParagraph"/>
-        <w:numPr>
-          <w:ilvl w:val="1"/>
-          <w:numId w:val="10"/>
-        </w:numPr>
-      </w:pPr>
-      <w:r>
-        <w:t>“</w:t>
-      </w:r>
-      <w:r>
-        <w:t xml:space="preserve">bubble up </w:t>
-      </w:r>
-      <w:proofErr w:type="spellStart"/>
-      <w:r>
-        <w:t>differenecs</w:t>
-      </w:r>
-      <w:proofErr w:type="spellEnd"/>
-      <w:r>
-        <w:t xml:space="preserve"> to table</w:t>
-      </w:r>
-      <w:r>
-        <w:t>”: why don’t I have it in my new script (only on old)</w:t>
-      </w:r>
-    </w:p>
-    <w:p>
-      <w:pPr>
-        <w:pStyle w:val="ListParagraph"/>
-        <w:numPr>
-          <w:ilvl w:val="1"/>
-          <w:numId w:val="10"/>
-        </w:numPr>
-      </w:pPr>
-      <w:r>
-        <w:t xml:space="preserve">smaller: </w:t>
-      </w:r>
-      <w:r>
-        <w:t xml:space="preserve">I do: </w:t>
-      </w:r>
-      <w:r>
-        <w:t>“</w:t>
-      </w:r>
-      <w:r>
-        <w:t>--updates Of Default flags</w:t>
-      </w:r>
-      <w:r>
-        <w:t>”</w:t>
-      </w:r>
-      <w:r>
-        <w:t>.</w:t>
-      </w:r>
-      <w:r>
-        <w:t xml:space="preserve"> In the old one. Am I doing it here (just before “—indexes”)</w:t>
+        <w:t>Smallie: title of server.dbname and timestamp ( as usual, will be in comments or printed out)</w:t>
       </w:r>
     </w:p>
     <w:p>
@@ -380,10 +248,7 @@
         </w:numPr>
       </w:pPr>
       <w:r>
-        <w:t>Selecting specific entities from command line</w:t>
-      </w:r>
-      <w:r>
-        <w:t xml:space="preserve"> (and decide schema only, data only)</w:t>
+        <w:t>Execution as transaction, so if one fails, it all fails. (by default no)</w:t>
       </w:r>
     </w:p>
     <w:p>
@@ -395,15 +260,7 @@
         </w:numPr>
       </w:pPr>
       <w:r>
-        <w:t xml:space="preserve">Smallie: title of </w:t>
-      </w:r>
-      <w:proofErr w:type="spellStart"/>
-      <w:r>
-        <w:t>server.dbname</w:t>
-      </w:r>
-      <w:proofErr w:type="spellEnd"/>
-      <w:r>
-        <w:t xml:space="preserve"> and timestamp ( as usual, will be in comments or printed out)</w:t>
+        <w:t>full exception handling, especially around sensitive points (data loading) bubbling further up and all</w:t>
       </w:r>
     </w:p>
     <w:p>
@@ -415,19 +272,7 @@
         </w:numPr>
       </w:pPr>
       <w:r>
-        <w:t>Execution as transaction, so if one fails, it all fails. (by default no)</w:t>
-      </w:r>
-    </w:p>
-    <w:p>
-      <w:pPr>
-        <w:pStyle w:val="ListParagraph"/>
-        <w:numPr>
-          <w:ilvl w:val="0"/>
-          <w:numId w:val="10"/>
-        </w:numPr>
-      </w:pPr>
-      <w:r>
-        <w:t>full exception handling, especially around sensitive points (data loading) bubbling further up and all</w:t>
+        <w:t>heavy testing – on local ‘col’ database who’s SQL I already got emailed over</w:t>
       </w:r>
     </w:p>
     <w:p>
@@ -465,21 +310,7 @@
         <w:rPr>
           <w:color w:val="80340D" w:themeColor="accent2" w:themeShade="80"/>
         </w:rPr>
-        <w:t xml:space="preserve">Biggest by far: when running, also generate a </w:t>
-      </w:r>
-      <w:proofErr w:type="spellStart"/>
-      <w:r>
-        <w:rPr>
-          <w:color w:val="80340D" w:themeColor="accent2" w:themeShade="80"/>
-        </w:rPr>
-        <w:t>json</w:t>
-      </w:r>
-      <w:proofErr w:type="spellEnd"/>
-      <w:r>
-        <w:rPr>
-          <w:color w:val="80340D" w:themeColor="accent2" w:themeShade="80"/>
-        </w:rPr>
-        <w:t xml:space="preserve"> of the database diffs. Then Electron GUI showing grid</w:t>
+        <w:t>Biggest by far: when running, also generate a json of the database diffs. Then Electron GUI showing grid</w:t>
       </w:r>
     </w:p>
     <w:p>
@@ -503,13 +334,8 @@
         </w:numPr>
       </w:pPr>
       <w:r>
-        <w:t xml:space="preserve">Smallie: ability to give an AWS secret name in command line , instead of full </w:t>
-      </w:r>
-      <w:proofErr w:type="spellStart"/>
-      <w:r>
-        <w:t>connstr</w:t>
-      </w:r>
-      <w:proofErr w:type="spellEnd"/>
+        <w:t>Smallie: ability to give an AWS secret name in command line , instead of full connstr</w:t>
+      </w:r>
     </w:p>
     <w:p>
       <w:pPr>
@@ -520,15 +346,7 @@
         </w:numPr>
       </w:pPr>
       <w:r>
-        <w:t xml:space="preserve">Data script from </w:t>
-      </w:r>
-      <w:proofErr w:type="spellStart"/>
-      <w:r>
-        <w:t>pg</w:t>
-      </w:r>
-      <w:proofErr w:type="spellEnd"/>
-      <w:r>
-        <w:t xml:space="preserve"> backup?</w:t>
+        <w:t>Data script from pg backup?</w:t>
       </w:r>
     </w:p>
     <w:p>
@@ -2654,6 +2472,7 @@
   <w:style w:type="character" w:default="1" w:styleId="DefaultParagraphFont">
     <w:name w:val="Default Paragraph Font"/>
     <w:uiPriority w:val="1"/>
+    <w:semiHidden/>
     <w:unhideWhenUsed/>
   </w:style>
   <w:style w:type="table" w:default="1" w:styleId="TableNormal">

</xml_diff>

<commit_message>
trying filtering on tables
</commit_message>
<xml_diff>
--- a/ContextFreeSQL/ContextFreeSQL.docx
+++ b/ContextFreeSQL/ContextFreeSQL.docx
@@ -310,7 +310,13 @@
         <w:rPr>
           <w:color w:val="80340D" w:themeColor="accent2" w:themeShade="80"/>
         </w:rPr>
-        <w:t>Biggest by far: when running, also generate a json of the database diffs. Then Electron GUI showing grid</w:t>
+        <w:t xml:space="preserve">Biggest by far: when running, also generate a </w:t>
+      </w:r>
+      <w:r>
+        <w:rPr>
+          <w:color w:val="80340D" w:themeColor="accent2" w:themeShade="80"/>
+        </w:rPr>
+        <w:t>HTMLs of the diffs</w:t>
       </w:r>
     </w:p>
     <w:p>

</xml_diff>

<commit_message>
specific tables work, need to think about coded ents
</commit_message>
<xml_diff>
--- a/ContextFreeSQL/ContextFreeSQL.docx
+++ b/ContextFreeSQL/ContextFreeSQL.docx
@@ -6,9 +6,11 @@
       <w:pPr>
         <w:pStyle w:val="Heading1"/>
       </w:pPr>
+      <w:proofErr w:type="spellStart"/>
       <w:r>
         <w:t>ContextFreeSQL</w:t>
       </w:r>
+      <w:proofErr w:type="spellEnd"/>
     </w:p>
     <w:p>
       <w:pPr>
@@ -22,18 +24,31 @@
         <w:t xml:space="preserve">when not in full DML mode, but there should still be some text about data </w:t>
       </w:r>
       <w:r>
-        <w:t>that was just changed (recordcount or some)</w:t>
+        <w:t>that was just changed (</w:t>
+      </w:r>
+      <w:proofErr w:type="spellStart"/>
+      <w:r>
+        <w:t>recordcount</w:t>
+      </w:r>
+      <w:proofErr w:type="spellEnd"/>
+      <w:r>
+        <w:t xml:space="preserve"> or some)</w:t>
       </w:r>
     </w:p>
     <w:p>
       <w:pPr>
         <w:pStyle w:val="Heading3"/>
       </w:pPr>
+      <w:proofErr w:type="gramStart"/>
       <w:r>
         <w:t xml:space="preserve">Back </w:t>
       </w:r>
       <w:r>
-        <w:t xml:space="preserve"> to schema, complete:</w:t>
+        <w:t xml:space="preserve"> to</w:t>
+      </w:r>
+      <w:proofErr w:type="gramEnd"/>
+      <w:r>
+        <w:t xml:space="preserve"> schema, complete:</w:t>
       </w:r>
     </w:p>
     <w:p>
@@ -58,7 +73,15 @@
         <w:t xml:space="preserve"> </w:t>
       </w:r>
       <w:r>
-        <w:t>The full load from connstr given in command line</w:t>
+        <w:t xml:space="preserve">The full load from </w:t>
+      </w:r>
+      <w:proofErr w:type="spellStart"/>
+      <w:r>
+        <w:t>connstr</w:t>
+      </w:r>
+      <w:proofErr w:type="spellEnd"/>
+      <w:r>
+        <w:t xml:space="preserve"> given in command line</w:t>
       </w:r>
     </w:p>
     <w:p>
@@ -74,28 +97,6 @@
       </w:pPr>
       <w:r>
         <w:rPr>
-          <w:b/>
-          <w:bCs/>
-          <w:color w:val="EE0000"/>
-        </w:rPr>
-        <w:t>RN</w:t>
-      </w:r>
-      <w:r>
-        <w:rPr>
-          <w:b/>
-          <w:bCs/>
-          <w:color w:val="EE0000"/>
-        </w:rPr>
-        <w:t>:</w:t>
-      </w:r>
-      <w:r>
-        <w:rPr>
-          <w:color w:val="EE0000"/>
-        </w:rPr>
-        <w:t xml:space="preserve"> </w:t>
-      </w:r>
-      <w:r>
-        <w:rPr>
           <w:color w:val="EE0000"/>
         </w:rPr>
         <w:t xml:space="preserve">debug </w:t>
@@ -136,19 +137,77 @@
           <w:bCs/>
           <w:color w:val="EE0000"/>
         </w:rPr>
-        <w:t xml:space="preserve">RRN: </w:t>
-      </w:r>
+        <w:t xml:space="preserve">RN: </w:t>
+      </w:r>
+      <w:proofErr w:type="spellStart"/>
       <w:r>
         <w:rPr>
           <w:color w:val="EE0000"/>
         </w:rPr>
         <w:t>remove_all_extra_ents</w:t>
       </w:r>
+      <w:proofErr w:type="spellEnd"/>
       <w:r>
         <w:rPr>
           <w:color w:val="EE0000"/>
         </w:rPr>
-        <w:t xml:space="preserve"> fully implemented? Also for coded ents</w:t>
+        <w:t xml:space="preserve"> fully implemented? </w:t>
+      </w:r>
+      <w:proofErr w:type="gramStart"/>
+      <w:r>
+        <w:rPr>
+          <w:color w:val="EE0000"/>
+        </w:rPr>
+        <w:t>Also</w:t>
+      </w:r>
+      <w:proofErr w:type="gramEnd"/>
+      <w:r>
+        <w:rPr>
+          <w:color w:val="EE0000"/>
+        </w:rPr>
+        <w:t xml:space="preserve"> for coded ents</w:t>
+      </w:r>
+    </w:p>
+    <w:p>
+      <w:pPr>
+        <w:pStyle w:val="ListParagraph"/>
+        <w:numPr>
+          <w:ilvl w:val="3"/>
+          <w:numId w:val="10"/>
+        </w:numPr>
+        <w:rPr>
+          <w:color w:val="EE0000"/>
+        </w:rPr>
+      </w:pPr>
+      <w:r>
+        <w:rPr>
+          <w:b/>
+          <w:bCs/>
+          <w:color w:val="EE0000"/>
+        </w:rPr>
+        <w:t>RRN:</w:t>
+      </w:r>
+      <w:r>
+        <w:rPr>
+          <w:b/>
+          <w:bCs/>
+          <w:color w:val="EE0000"/>
+        </w:rPr>
+        <w:t xml:space="preserve"> </w:t>
+      </w:r>
+      <w:proofErr w:type="gramStart"/>
+      <w:r>
+        <w:rPr>
+          <w:color w:val="EE0000"/>
+        </w:rPr>
+        <w:t>what</w:t>
+      </w:r>
+      <w:proofErr w:type="gramEnd"/>
+      <w:r>
+        <w:rPr>
+          <w:color w:val="EE0000"/>
+        </w:rPr>
+        <w:t xml:space="preserve"> about coded entities? Maybe save right next to tables?</w:t>
       </w:r>
     </w:p>
     <w:p>
@@ -162,11 +221,19 @@
           <w:color w:val="EE0000"/>
         </w:rPr>
       </w:pPr>
+      <w:proofErr w:type="spellStart"/>
       <w:r>
         <w:rPr>
           <w:color w:val="EE0000"/>
         </w:rPr>
-        <w:t>Data_window only fully implemented?</w:t>
+        <w:t>Data_window</w:t>
+      </w:r>
+      <w:proofErr w:type="spellEnd"/>
+      <w:r>
+        <w:rPr>
+          <w:color w:val="EE0000"/>
+        </w:rPr>
+        <w:t xml:space="preserve"> only fully implemented?</w:t>
       </w:r>
     </w:p>
     <w:p>
@@ -178,10 +245,34 @@
         </w:numPr>
       </w:pPr>
       <w:r>
-        <w:t>How do we encrypt password in json?</w:t>
-      </w:r>
-      <w:r>
-        <w:t xml:space="preserve"> Consult claude for ideas. Maybe command line override: pwd, or entire connstr. Ask claude about that option as well</w:t>
+        <w:t xml:space="preserve">How do we encrypt </w:t>
+      </w:r>
+      <w:proofErr w:type="gramStart"/>
+      <w:r>
+        <w:t>password</w:t>
+      </w:r>
+      <w:proofErr w:type="gramEnd"/>
+      <w:r>
+        <w:t xml:space="preserve"> in </w:t>
+      </w:r>
+      <w:proofErr w:type="spellStart"/>
+      <w:r>
+        <w:t>json</w:t>
+      </w:r>
+      <w:proofErr w:type="spellEnd"/>
+      <w:r>
+        <w:t>?</w:t>
+      </w:r>
+      <w:r>
+        <w:t xml:space="preserve"> Consult </w:t>
+      </w:r>
+      <w:proofErr w:type="spellStart"/>
+      <w:r>
+        <w:t>claude</w:t>
+      </w:r>
+      <w:proofErr w:type="spellEnd"/>
+      <w:r>
+        <w:t xml:space="preserve"> for ideas</w:t>
       </w:r>
     </w:p>
     <w:p>
@@ -193,13 +284,41 @@
         </w:numPr>
       </w:pPr>
       <w:r>
-        <w:t>See where its searching for ‘</w:t>
-      </w:r>
+        <w:t xml:space="preserve">See where </w:t>
+      </w:r>
+      <w:proofErr w:type="gramStart"/>
+      <w:r>
+        <w:t>its</w:t>
+      </w:r>
+      <w:proofErr w:type="gramEnd"/>
+      <w:r>
+        <w:t xml:space="preserve"> searching for ‘</w:t>
+      </w:r>
+      <w:proofErr w:type="spellStart"/>
       <w:r>
         <w:t>data_type</w:t>
       </w:r>
-      <w:r>
-        <w:t>’ in code. Needs to be user_type_name. make sure its not a bug</w:t>
+      <w:proofErr w:type="spellEnd"/>
+      <w:r>
+        <w:t xml:space="preserve">’ in code. Needs to be </w:t>
+      </w:r>
+      <w:proofErr w:type="spellStart"/>
+      <w:r>
+        <w:t>user_type_name</w:t>
+      </w:r>
+      <w:proofErr w:type="spellEnd"/>
+      <w:r>
+        <w:t xml:space="preserve">. make sure </w:t>
+      </w:r>
+      <w:proofErr w:type="spellStart"/>
+      <w:proofErr w:type="gramStart"/>
+      <w:r>
+        <w:t>its</w:t>
+      </w:r>
+      <w:proofErr w:type="spellEnd"/>
+      <w:proofErr w:type="gramEnd"/>
+      <w:r>
+        <w:t xml:space="preserve"> not a bug</w:t>
       </w:r>
     </w:p>
     <w:p>
@@ -226,7 +345,55 @@
         </w:numPr>
       </w:pPr>
       <w:r>
-        <w:t xml:space="preserve">#! title not clear. why "the code" is different from "overall code"? do full alignment of everything, wheres the END of this one? what does this block achieves? </w:t>
+        <w:t xml:space="preserve">#! title not clear. </w:t>
+      </w:r>
+      <w:proofErr w:type="gramStart"/>
+      <w:r>
+        <w:t>why</w:t>
+      </w:r>
+      <w:proofErr w:type="gramEnd"/>
+      <w:r>
+        <w:t xml:space="preserve"> </w:t>
+      </w:r>
+      <w:proofErr w:type="gramStart"/>
+      <w:r>
+        <w:t>"the code" is</w:t>
+      </w:r>
+      <w:proofErr w:type="gramEnd"/>
+      <w:r>
+        <w:t xml:space="preserve"> different from "overall code"? </w:t>
+      </w:r>
+      <w:proofErr w:type="gramStart"/>
+      <w:r>
+        <w:t>do</w:t>
+      </w:r>
+      <w:proofErr w:type="gramEnd"/>
+      <w:r>
+        <w:t xml:space="preserve"> full alignment of everything, </w:t>
+      </w:r>
+      <w:proofErr w:type="spellStart"/>
+      <w:r>
+        <w:t>wheres</w:t>
+      </w:r>
+      <w:proofErr w:type="spellEnd"/>
+      <w:r>
+        <w:t xml:space="preserve"> the END of this one? </w:t>
+      </w:r>
+      <w:proofErr w:type="gramStart"/>
+      <w:r>
+        <w:t>what</w:t>
+      </w:r>
+      <w:proofErr w:type="gramEnd"/>
+      <w:r>
+        <w:t xml:space="preserve"> does this block </w:t>
+      </w:r>
+      <w:proofErr w:type="gramStart"/>
+      <w:r>
+        <w:t>achieves</w:t>
+      </w:r>
+      <w:proofErr w:type="gramEnd"/>
+      <w:r>
+        <w:t xml:space="preserve">? </w:t>
       </w:r>
     </w:p>
     <w:p>
@@ -240,8 +407,21 @@
       <w:r>
         <w:t>“</w:t>
       </w:r>
-      <w:r>
-        <w:t>bubble up differenecs to table</w:t>
+      <w:proofErr w:type="gramStart"/>
+      <w:r>
+        <w:t>bubble</w:t>
+      </w:r>
+      <w:proofErr w:type="gramEnd"/>
+      <w:r>
+        <w:t xml:space="preserve"> up </w:t>
+      </w:r>
+      <w:proofErr w:type="spellStart"/>
+      <w:r>
+        <w:t>differenecs</w:t>
+      </w:r>
+      <w:proofErr w:type="spellEnd"/>
+      <w:r>
+        <w:t xml:space="preserve"> to table</w:t>
       </w:r>
       <w:r>
         <w:t>”: why don’t I have it in my new script (only on old)</w:t>
@@ -286,7 +466,25 @@
         </w:numPr>
       </w:pPr>
       <w:r>
-        <w:t>Smallie: title of server.dbname and timestamp ( as usual, will be in comments or printed out)</w:t>
+        <w:t xml:space="preserve">Smallie: title of </w:t>
+      </w:r>
+      <w:proofErr w:type="spellStart"/>
+      <w:proofErr w:type="gramStart"/>
+      <w:r>
+        <w:t>server.dbname</w:t>
+      </w:r>
+      <w:proofErr w:type="spellEnd"/>
+      <w:proofErr w:type="gramEnd"/>
+      <w:r>
+        <w:t xml:space="preserve"> and timestamp </w:t>
+      </w:r>
+      <w:proofErr w:type="gramStart"/>
+      <w:r>
+        <w:t>( as</w:t>
+      </w:r>
+      <w:proofErr w:type="gramEnd"/>
+      <w:r>
+        <w:t xml:space="preserve"> usual, will be in comments or printed out)</w:t>
       </w:r>
     </w:p>
     <w:p>
@@ -298,7 +496,23 @@
         </w:numPr>
       </w:pPr>
       <w:r>
-        <w:t>Execution as transaction, so if one fails, it all fails. (by default no)</w:t>
+        <w:t xml:space="preserve">Execution as </w:t>
+      </w:r>
+      <w:proofErr w:type="gramStart"/>
+      <w:r>
+        <w:t>transaction</w:t>
+      </w:r>
+      <w:proofErr w:type="gramEnd"/>
+      <w:r>
+        <w:t xml:space="preserve">, so if one fails, it all fails. (by </w:t>
+      </w:r>
+      <w:proofErr w:type="gramStart"/>
+      <w:r>
+        <w:t>default</w:t>
+      </w:r>
+      <w:proofErr w:type="gramEnd"/>
+      <w:r>
+        <w:t xml:space="preserve"> no)</w:t>
       </w:r>
     </w:p>
     <w:p>
@@ -322,7 +536,18 @@
         </w:numPr>
       </w:pPr>
       <w:r>
-        <w:t>heavy testing – on local ‘col’ database who’s SQL I already got emailed over</w:t>
+        <w:t xml:space="preserve">heavy testing – on local ‘col’ database </w:t>
+      </w:r>
+      <w:proofErr w:type="gramStart"/>
+      <w:r>
+        <w:t>who’s</w:t>
+      </w:r>
+      <w:proofErr w:type="gramEnd"/>
+      <w:r>
+        <w:t xml:space="preserve"> SQL I already got emailed over</w:t>
+      </w:r>
+      <w:r>
+        <w:t>. And all 3 data generation types.</w:t>
       </w:r>
     </w:p>
     <w:p>
@@ -342,6 +567,93 @@
         <w:pStyle w:val="Heading2"/>
       </w:pPr>
       <w:r>
+        <w:t>HTML Report</w:t>
+      </w:r>
+    </w:p>
+    <w:p>
+      <w:pPr>
+        <w:pStyle w:val="ListParagraph"/>
+        <w:numPr>
+          <w:ilvl w:val="0"/>
+          <w:numId w:val="17"/>
+        </w:numPr>
+      </w:pPr>
+      <w:r>
+        <w:t>Claude to generate few sample grid</w:t>
+      </w:r>
+      <w:r>
+        <w:t xml:space="preserve">s: 2 sides in the tile, filter row according to status, and each column has filter. Upload a draft of it. Let it also </w:t>
+      </w:r>
+      <w:proofErr w:type="gramStart"/>
+      <w:r>
+        <w:t>chose</w:t>
+      </w:r>
+      <w:proofErr w:type="gramEnd"/>
+      <w:r>
+        <w:t xml:space="preserve"> color. Few samples!!</w:t>
+      </w:r>
+    </w:p>
+    <w:p>
+      <w:pPr>
+        <w:pStyle w:val="ListParagraph"/>
+        <w:numPr>
+          <w:ilvl w:val="0"/>
+          <w:numId w:val="17"/>
+        </w:numPr>
+      </w:pPr>
+      <w:r>
+        <w:t xml:space="preserve">Take the HTML, make it a template, </w:t>
+      </w:r>
+      <w:proofErr w:type="spellStart"/>
+      <w:r>
+        <w:t>sql</w:t>
+      </w:r>
+      <w:proofErr w:type="spellEnd"/>
+      <w:r>
+        <w:t xml:space="preserve"> generates rows</w:t>
+      </w:r>
+    </w:p>
+    <w:p>
+      <w:pPr>
+        <w:pStyle w:val="ListParagraph"/>
+        <w:numPr>
+          <w:ilvl w:val="0"/>
+          <w:numId w:val="17"/>
+        </w:numPr>
+      </w:pPr>
+      <w:r>
+        <w:t xml:space="preserve">JS code to implement the </w:t>
+      </w:r>
+      <w:r>
+        <w:t>2 filters</w:t>
+      </w:r>
+    </w:p>
+    <w:p>
+      <w:pPr>
+        <w:pStyle w:val="ListParagraph"/>
+        <w:numPr>
+          <w:ilvl w:val="0"/>
+          <w:numId w:val="17"/>
+        </w:numPr>
+      </w:pPr>
+      <w:r>
+        <w:t>2</w:t>
+      </w:r>
+      <w:r>
+        <w:rPr>
+          <w:vertAlign w:val="superscript"/>
+        </w:rPr>
+        <w:t>nd</w:t>
+      </w:r>
+      <w:r>
+        <w:t xml:space="preserve"> release: link to data files!</w:t>
+      </w:r>
+    </w:p>
+    <w:p>
+      <w:pPr>
+        <w:pStyle w:val="Heading2"/>
+      </w:pPr>
+      <w:r>
         <w:t>Big Features</w:t>
       </w:r>
     </w:p>
@@ -352,21 +664,9 @@
           <w:ilvl w:val="0"/>
           <w:numId w:val="16"/>
         </w:numPr>
-        <w:rPr>
-          <w:color w:val="80340D" w:themeColor="accent2" w:themeShade="80"/>
-        </w:rPr>
-      </w:pPr>
-      <w:r>
-        <w:rPr>
-          <w:color w:val="80340D" w:themeColor="accent2" w:themeShade="80"/>
-        </w:rPr>
-        <w:t xml:space="preserve">Biggest by far: when running, also generate a </w:t>
-      </w:r>
-      <w:r>
-        <w:rPr>
-          <w:color w:val="80340D" w:themeColor="accent2" w:themeShade="80"/>
-        </w:rPr>
-        <w:t>HTMLs of the diffs</w:t>
+      </w:pPr>
+      <w:r>
+        <w:t>The whole CSV game. Many, multi file, run for a single CSV quickly…</w:t>
       </w:r>
     </w:p>
     <w:p>
@@ -378,58 +678,15 @@
         </w:numPr>
       </w:pPr>
       <w:r>
-        <w:t>The whole CSV game. Many, multi file, run for a single CSV quickly…</w:t>
-      </w:r>
-    </w:p>
-    <w:p>
-      <w:pPr>
-        <w:pStyle w:val="ListParagraph"/>
-        <w:numPr>
-          <w:ilvl w:val="0"/>
-          <w:numId w:val="16"/>
-        </w:numPr>
-      </w:pPr>
-      <w:r>
-        <w:t>Smallie: ability to give an AWS secret name in command line , instead of full connstr</w:t>
-      </w:r>
-    </w:p>
-    <w:p>
-      <w:pPr>
-        <w:pStyle w:val="ListParagraph"/>
-        <w:numPr>
-          <w:ilvl w:val="0"/>
-          <w:numId w:val="16"/>
-        </w:numPr>
-      </w:pPr>
-      <w:r>
-        <w:t>Data script from pg backup?</w:t>
-      </w:r>
-    </w:p>
-    <w:p>
-      <w:pPr>
-        <w:pStyle w:val="ListParagraph"/>
-        <w:numPr>
-          <w:ilvl w:val="0"/>
-          <w:numId w:val="16"/>
-        </w:numPr>
-      </w:pPr>
-      <w:r>
-        <w:t xml:space="preserve">See again all the options on the GUI, schema and data </w:t>
-      </w:r>
-    </w:p>
-    <w:p>
-      <w:pPr>
-        <w:pStyle w:val="ListParagraph"/>
-        <w:numPr>
-          <w:ilvl w:val="0"/>
-          <w:numId w:val="16"/>
-        </w:numPr>
-      </w:pPr>
-      <w:r>
-        <w:t>Anything else from Johannes’ to-do file. I had all kinds of ideas there</w:t>
-      </w:r>
-      <w:r>
-        <w:t xml:space="preserve">. </w:t>
+        <w:t xml:space="preserve">Data script from </w:t>
+      </w:r>
+      <w:proofErr w:type="spellStart"/>
+      <w:r>
+        <w:t>pg</w:t>
+      </w:r>
+      <w:proofErr w:type="spellEnd"/>
+      <w:r>
+        <w:t xml:space="preserve"> backup?</w:t>
       </w:r>
     </w:p>
     <w:p>
@@ -721,6 +978,95 @@
     </w:lvl>
   </w:abstractNum>
   <w:abstractNum w:abstractNumId="3" w15:restartNumberingAfterBreak="0">
+    <w:nsid w:val="2B0A5B03"/>
+    <w:multiLevelType w:val="hybridMultilevel"/>
+    <w:tmpl w:val="9DE25AF8"/>
+    <w:lvl w:ilvl="0" w:tplc="FFFFFFFF">
+      <w:start w:val="1"/>
+      <w:numFmt w:val="decimal"/>
+      <w:lvlText w:val="%1."/>
+      <w:lvlJc w:val="left"/>
+      <w:pPr>
+        <w:ind w:left="360" w:hanging="360"/>
+      </w:pPr>
+      <w:rPr>
+        <w:rFonts w:hint="default"/>
+      </w:rPr>
+    </w:lvl>
+    <w:lvl w:ilvl="1" w:tplc="04090019" w:tentative="1">
+      <w:start w:val="1"/>
+      <w:numFmt w:val="lowerLetter"/>
+      <w:lvlText w:val="%2."/>
+      <w:lvlJc w:val="left"/>
+      <w:pPr>
+        <w:ind w:left="1440" w:hanging="360"/>
+      </w:pPr>
+    </w:lvl>
+    <w:lvl w:ilvl="2" w:tplc="0409001B" w:tentative="1">
+      <w:start w:val="1"/>
+      <w:numFmt w:val="lowerRoman"/>
+      <w:lvlText w:val="%3."/>
+      <w:lvlJc w:val="right"/>
+      <w:pPr>
+        <w:ind w:left="2160" w:hanging="180"/>
+      </w:pPr>
+    </w:lvl>
+    <w:lvl w:ilvl="3" w:tplc="0409000F" w:tentative="1">
+      <w:start w:val="1"/>
+      <w:numFmt w:val="decimal"/>
+      <w:lvlText w:val="%4."/>
+      <w:lvlJc w:val="left"/>
+      <w:pPr>
+        <w:ind w:left="2880" w:hanging="360"/>
+      </w:pPr>
+    </w:lvl>
+    <w:lvl w:ilvl="4" w:tplc="04090019" w:tentative="1">
+      <w:start w:val="1"/>
+      <w:numFmt w:val="lowerLetter"/>
+      <w:lvlText w:val="%5."/>
+      <w:lvlJc w:val="left"/>
+      <w:pPr>
+        <w:ind w:left="3600" w:hanging="360"/>
+      </w:pPr>
+    </w:lvl>
+    <w:lvl w:ilvl="5" w:tplc="0409001B" w:tentative="1">
+      <w:start w:val="1"/>
+      <w:numFmt w:val="lowerRoman"/>
+      <w:lvlText w:val="%6."/>
+      <w:lvlJc w:val="right"/>
+      <w:pPr>
+        <w:ind w:left="4320" w:hanging="180"/>
+      </w:pPr>
+    </w:lvl>
+    <w:lvl w:ilvl="6" w:tplc="0409000F" w:tentative="1">
+      <w:start w:val="1"/>
+      <w:numFmt w:val="decimal"/>
+      <w:lvlText w:val="%7."/>
+      <w:lvlJc w:val="left"/>
+      <w:pPr>
+        <w:ind w:left="5040" w:hanging="360"/>
+      </w:pPr>
+    </w:lvl>
+    <w:lvl w:ilvl="7" w:tplc="04090019" w:tentative="1">
+      <w:start w:val="1"/>
+      <w:numFmt w:val="lowerLetter"/>
+      <w:lvlText w:val="%8."/>
+      <w:lvlJc w:val="left"/>
+      <w:pPr>
+        <w:ind w:left="5760" w:hanging="360"/>
+      </w:pPr>
+    </w:lvl>
+    <w:lvl w:ilvl="8" w:tplc="0409001B" w:tentative="1">
+      <w:start w:val="1"/>
+      <w:numFmt w:val="lowerRoman"/>
+      <w:lvlText w:val="%9."/>
+      <w:lvlJc w:val="right"/>
+      <w:pPr>
+        <w:ind w:left="6480" w:hanging="180"/>
+      </w:pPr>
+    </w:lvl>
+  </w:abstractNum>
+  <w:abstractNum w:abstractNumId="4" w15:restartNumberingAfterBreak="0">
     <w:nsid w:val="2C78213C"/>
     <w:multiLevelType w:val="hybridMultilevel"/>
     <w:tmpl w:val="A75E2FD8"/>
@@ -809,7 +1155,7 @@
       </w:pPr>
     </w:lvl>
   </w:abstractNum>
-  <w:abstractNum w:abstractNumId="4" w15:restartNumberingAfterBreak="0">
+  <w:abstractNum w:abstractNumId="5" w15:restartNumberingAfterBreak="0">
     <w:nsid w:val="2EF2266E"/>
     <w:multiLevelType w:val="hybridMultilevel"/>
     <w:tmpl w:val="813685C2"/>
@@ -898,7 +1244,7 @@
       </w:pPr>
     </w:lvl>
   </w:abstractNum>
-  <w:abstractNum w:abstractNumId="5" w15:restartNumberingAfterBreak="0">
+  <w:abstractNum w:abstractNumId="6" w15:restartNumberingAfterBreak="0">
     <w:nsid w:val="31427841"/>
     <w:multiLevelType w:val="hybridMultilevel"/>
     <w:tmpl w:val="6890F83E"/>
@@ -987,7 +1333,7 @@
       </w:pPr>
     </w:lvl>
   </w:abstractNum>
-  <w:abstractNum w:abstractNumId="6" w15:restartNumberingAfterBreak="0">
+  <w:abstractNum w:abstractNumId="7" w15:restartNumberingAfterBreak="0">
     <w:nsid w:val="34E03175"/>
     <w:multiLevelType w:val="hybridMultilevel"/>
     <w:tmpl w:val="08B8FA3C"/>
@@ -1076,7 +1422,7 @@
       </w:pPr>
     </w:lvl>
   </w:abstractNum>
-  <w:abstractNum w:abstractNumId="7" w15:restartNumberingAfterBreak="0">
+  <w:abstractNum w:abstractNumId="8" w15:restartNumberingAfterBreak="0">
     <w:nsid w:val="36F340B1"/>
     <w:multiLevelType w:val="hybridMultilevel"/>
     <w:tmpl w:val="A75E2FD8"/>
@@ -1165,7 +1511,7 @@
       </w:pPr>
     </w:lvl>
   </w:abstractNum>
-  <w:abstractNum w:abstractNumId="8" w15:restartNumberingAfterBreak="0">
+  <w:abstractNum w:abstractNumId="9" w15:restartNumberingAfterBreak="0">
     <w:nsid w:val="3D45429A"/>
     <w:multiLevelType w:val="hybridMultilevel"/>
     <w:tmpl w:val="6596C490"/>
@@ -1254,7 +1600,7 @@
       </w:pPr>
     </w:lvl>
   </w:abstractNum>
-  <w:abstractNum w:abstractNumId="9" w15:restartNumberingAfterBreak="0">
+  <w:abstractNum w:abstractNumId="10" w15:restartNumberingAfterBreak="0">
     <w:nsid w:val="49271269"/>
     <w:multiLevelType w:val="hybridMultilevel"/>
     <w:tmpl w:val="0020463E"/>
@@ -1343,7 +1689,7 @@
       </w:pPr>
     </w:lvl>
   </w:abstractNum>
-  <w:abstractNum w:abstractNumId="10" w15:restartNumberingAfterBreak="0">
+  <w:abstractNum w:abstractNumId="11" w15:restartNumberingAfterBreak="0">
     <w:nsid w:val="5329023E"/>
     <w:multiLevelType w:val="hybridMultilevel"/>
     <w:tmpl w:val="42E233AC"/>
@@ -1432,7 +1778,7 @@
       </w:pPr>
     </w:lvl>
   </w:abstractNum>
-  <w:abstractNum w:abstractNumId="11" w15:restartNumberingAfterBreak="0">
+  <w:abstractNum w:abstractNumId="12" w15:restartNumberingAfterBreak="0">
     <w:nsid w:val="57A52F3B"/>
     <w:multiLevelType w:val="hybridMultilevel"/>
     <w:tmpl w:val="19B8F6D4"/>
@@ -1521,7 +1867,7 @@
       </w:pPr>
     </w:lvl>
   </w:abstractNum>
-  <w:abstractNum w:abstractNumId="12" w15:restartNumberingAfterBreak="0">
+  <w:abstractNum w:abstractNumId="13" w15:restartNumberingAfterBreak="0">
     <w:nsid w:val="58213D78"/>
     <w:multiLevelType w:val="hybridMultilevel"/>
     <w:tmpl w:val="A75E2FD8"/>
@@ -1610,7 +1956,7 @@
       </w:pPr>
     </w:lvl>
   </w:abstractNum>
-  <w:abstractNum w:abstractNumId="13" w15:restartNumberingAfterBreak="0">
+  <w:abstractNum w:abstractNumId="14" w15:restartNumberingAfterBreak="0">
     <w:nsid w:val="58AA3733"/>
     <w:multiLevelType w:val="hybridMultilevel"/>
     <w:tmpl w:val="A75E2FD8"/>
@@ -1699,7 +2045,7 @@
       </w:pPr>
     </w:lvl>
   </w:abstractNum>
-  <w:abstractNum w:abstractNumId="14" w15:restartNumberingAfterBreak="0">
+  <w:abstractNum w:abstractNumId="15" w15:restartNumberingAfterBreak="0">
     <w:nsid w:val="59DD437D"/>
     <w:multiLevelType w:val="hybridMultilevel"/>
     <w:tmpl w:val="204A1704"/>
@@ -1788,7 +2134,7 @@
       </w:pPr>
     </w:lvl>
   </w:abstractNum>
-  <w:abstractNum w:abstractNumId="15" w15:restartNumberingAfterBreak="0">
+  <w:abstractNum w:abstractNumId="16" w15:restartNumberingAfterBreak="0">
     <w:nsid w:val="6C4612B2"/>
     <w:multiLevelType w:val="hybridMultilevel"/>
     <w:tmpl w:val="A75E2FD8"/>
@@ -1878,43 +2224,43 @@
     </w:lvl>
   </w:abstractNum>
   <w:num w:numId="1" w16cid:durableId="1472014040">
+    <w:abstractNumId w:val="8"/>
+  </w:num>
+  <w:num w:numId="2" w16cid:durableId="1975676331">
+    <w:abstractNumId w:val="12"/>
+  </w:num>
+  <w:num w:numId="3" w16cid:durableId="1609121703">
+    <w:abstractNumId w:val="13"/>
+  </w:num>
+  <w:num w:numId="4" w16cid:durableId="1760056595">
+    <w:abstractNumId w:val="10"/>
+  </w:num>
+  <w:num w:numId="5" w16cid:durableId="2039966754">
+    <w:abstractNumId w:val="9"/>
+  </w:num>
+  <w:num w:numId="6" w16cid:durableId="1842504251">
+    <w:abstractNumId w:val="5"/>
+  </w:num>
+  <w:num w:numId="7" w16cid:durableId="1143079370">
+    <w:abstractNumId w:val="4"/>
+  </w:num>
+  <w:num w:numId="8" w16cid:durableId="1935628766">
+    <w:abstractNumId w:val="16"/>
+  </w:num>
+  <w:num w:numId="9" w16cid:durableId="1796173528">
+    <w:abstractNumId w:val="6"/>
+  </w:num>
+  <w:num w:numId="10" w16cid:durableId="1840123081">
+    <w:abstractNumId w:val="14"/>
+  </w:num>
+  <w:num w:numId="11" w16cid:durableId="404645668">
+    <w:abstractNumId w:val="15"/>
+  </w:num>
+  <w:num w:numId="12" w16cid:durableId="1768236508">
     <w:abstractNumId w:val="7"/>
   </w:num>
-  <w:num w:numId="2" w16cid:durableId="1975676331">
+  <w:num w:numId="13" w16cid:durableId="1201406513">
     <w:abstractNumId w:val="11"/>
-  </w:num>
-  <w:num w:numId="3" w16cid:durableId="1609121703">
-    <w:abstractNumId w:val="12"/>
-  </w:num>
-  <w:num w:numId="4" w16cid:durableId="1760056595">
-    <w:abstractNumId w:val="9"/>
-  </w:num>
-  <w:num w:numId="5" w16cid:durableId="2039966754">
-    <w:abstractNumId w:val="8"/>
-  </w:num>
-  <w:num w:numId="6" w16cid:durableId="1842504251">
-    <w:abstractNumId w:val="4"/>
-  </w:num>
-  <w:num w:numId="7" w16cid:durableId="1143079370">
-    <w:abstractNumId w:val="3"/>
-  </w:num>
-  <w:num w:numId="8" w16cid:durableId="1935628766">
-    <w:abstractNumId w:val="15"/>
-  </w:num>
-  <w:num w:numId="9" w16cid:durableId="1796173528">
-    <w:abstractNumId w:val="5"/>
-  </w:num>
-  <w:num w:numId="10" w16cid:durableId="1840123081">
-    <w:abstractNumId w:val="13"/>
-  </w:num>
-  <w:num w:numId="11" w16cid:durableId="404645668">
-    <w:abstractNumId w:val="14"/>
-  </w:num>
-  <w:num w:numId="12" w16cid:durableId="1768236508">
-    <w:abstractNumId w:val="6"/>
-  </w:num>
-  <w:num w:numId="13" w16cid:durableId="1201406513">
-    <w:abstractNumId w:val="10"/>
   </w:num>
   <w:num w:numId="14" w16cid:durableId="1977908128">
     <w:abstractNumId w:val="0"/>
@@ -1924,6 +2270,9 @@
   </w:num>
   <w:num w:numId="16" w16cid:durableId="1418601223">
     <w:abstractNumId w:val="1"/>
+  </w:num>
+  <w:num w:numId="17" w16cid:durableId="1816410049">
+    <w:abstractNumId w:val="3"/>
   </w:num>
 </w:numbering>
 </file>
@@ -2528,6 +2877,7 @@
   <w:style w:type="character" w:default="1" w:styleId="DefaultParagraphFont">
     <w:name w:val="Default Paragraph Font"/>
     <w:uiPriority w:val="1"/>
+    <w:semiHidden/>
     <w:unhideWhenUsed/>
   </w:style>
   <w:style w:type="table" w:default="1" w:styleId="TableNormal">

</xml_diff>

<commit_message>
specific tables and data done
</commit_message>
<xml_diff>
--- a/ContextFreeSQL/ContextFreeSQL.docx
+++ b/ContextFreeSQL/ContextFreeSQL.docx
@@ -39,16 +39,11 @@
       <w:pPr>
         <w:pStyle w:val="Heading3"/>
       </w:pPr>
-      <w:proofErr w:type="gramStart"/>
       <w:r>
         <w:t xml:space="preserve">Back </w:t>
       </w:r>
       <w:r>
-        <w:t xml:space="preserve"> to</w:t>
-      </w:r>
-      <w:proofErr w:type="gramEnd"/>
-      <w:r>
-        <w:t xml:space="preserve"> schema, complete:</w:t>
+        <w:t xml:space="preserve"> to schema, complete:</w:t>
       </w:r>
     </w:p>
     <w:p>
@@ -95,132 +90,6 @@
           <w:color w:val="EE0000"/>
         </w:rPr>
       </w:pPr>
-      <w:r>
-        <w:rPr>
-          <w:color w:val="EE0000"/>
-        </w:rPr>
-        <w:t xml:space="preserve">debug </w:t>
-      </w:r>
-      <w:r>
-        <w:rPr>
-          <w:color w:val="EE0000"/>
-        </w:rPr>
-        <w:t xml:space="preserve">both </w:t>
-      </w:r>
-      <w:r>
-        <w:rPr>
-          <w:color w:val="EE0000"/>
-        </w:rPr>
-        <w:t>loading specific tables, and specific data</w:t>
-      </w:r>
-      <w:r>
-        <w:rPr>
-          <w:color w:val="EE0000"/>
-        </w:rPr>
-        <w:t>.</w:t>
-      </w:r>
-    </w:p>
-    <w:p>
-      <w:pPr>
-        <w:pStyle w:val="ListParagraph"/>
-        <w:numPr>
-          <w:ilvl w:val="2"/>
-          <w:numId w:val="10"/>
-        </w:numPr>
-        <w:rPr>
-          <w:color w:val="EE0000"/>
-        </w:rPr>
-      </w:pPr>
-      <w:r>
-        <w:rPr>
-          <w:b/>
-          <w:bCs/>
-          <w:color w:val="EE0000"/>
-        </w:rPr>
-        <w:t xml:space="preserve">RN: </w:t>
-      </w:r>
-      <w:proofErr w:type="spellStart"/>
-      <w:r>
-        <w:rPr>
-          <w:color w:val="EE0000"/>
-        </w:rPr>
-        <w:t>remove_all_extra_ents</w:t>
-      </w:r>
-      <w:proofErr w:type="spellEnd"/>
-      <w:r>
-        <w:rPr>
-          <w:color w:val="EE0000"/>
-        </w:rPr>
-        <w:t xml:space="preserve"> fully implemented? </w:t>
-      </w:r>
-      <w:proofErr w:type="gramStart"/>
-      <w:r>
-        <w:rPr>
-          <w:color w:val="EE0000"/>
-        </w:rPr>
-        <w:t>Also</w:t>
-      </w:r>
-      <w:proofErr w:type="gramEnd"/>
-      <w:r>
-        <w:rPr>
-          <w:color w:val="EE0000"/>
-        </w:rPr>
-        <w:t xml:space="preserve"> for coded ents</w:t>
-      </w:r>
-    </w:p>
-    <w:p>
-      <w:pPr>
-        <w:pStyle w:val="ListParagraph"/>
-        <w:numPr>
-          <w:ilvl w:val="3"/>
-          <w:numId w:val="10"/>
-        </w:numPr>
-        <w:rPr>
-          <w:color w:val="EE0000"/>
-        </w:rPr>
-      </w:pPr>
-      <w:r>
-        <w:rPr>
-          <w:b/>
-          <w:bCs/>
-          <w:color w:val="EE0000"/>
-        </w:rPr>
-        <w:t>RRN:</w:t>
-      </w:r>
-      <w:r>
-        <w:rPr>
-          <w:b/>
-          <w:bCs/>
-          <w:color w:val="EE0000"/>
-        </w:rPr>
-        <w:t xml:space="preserve"> </w:t>
-      </w:r>
-      <w:proofErr w:type="gramStart"/>
-      <w:r>
-        <w:rPr>
-          <w:color w:val="EE0000"/>
-        </w:rPr>
-        <w:t>what</w:t>
-      </w:r>
-      <w:proofErr w:type="gramEnd"/>
-      <w:r>
-        <w:rPr>
-          <w:color w:val="EE0000"/>
-        </w:rPr>
-        <w:t xml:space="preserve"> about coded entities? Maybe save right next to tables?</w:t>
-      </w:r>
-    </w:p>
-    <w:p>
-      <w:pPr>
-        <w:pStyle w:val="ListParagraph"/>
-        <w:numPr>
-          <w:ilvl w:val="2"/>
-          <w:numId w:val="10"/>
-        </w:numPr>
-        <w:rPr>
-          <w:color w:val="EE0000"/>
-        </w:rPr>
-      </w:pPr>
       <w:proofErr w:type="spellStart"/>
       <w:r>
         <w:rPr>
@@ -245,15 +114,7 @@
         </w:numPr>
       </w:pPr>
       <w:r>
-        <w:t xml:space="preserve">How do we encrypt </w:t>
-      </w:r>
-      <w:proofErr w:type="gramStart"/>
-      <w:r>
-        <w:t>password</w:t>
-      </w:r>
-      <w:proofErr w:type="gramEnd"/>
-      <w:r>
-        <w:t xml:space="preserve"> in </w:t>
+        <w:t xml:space="preserve">How do we encrypt password in </w:t>
       </w:r>
       <w:proofErr w:type="spellStart"/>
       <w:r>
@@ -284,39 +145,29 @@
         </w:numPr>
       </w:pPr>
       <w:r>
-        <w:t xml:space="preserve">See where </w:t>
-      </w:r>
-      <w:proofErr w:type="gramStart"/>
+        <w:t>See where its searching for ‘</w:t>
+      </w:r>
+      <w:proofErr w:type="spellStart"/>
+      <w:r>
+        <w:t>data_type</w:t>
+      </w:r>
+      <w:proofErr w:type="spellEnd"/>
+      <w:r>
+        <w:t xml:space="preserve">’ in code. Needs to be </w:t>
+      </w:r>
+      <w:proofErr w:type="spellStart"/>
+      <w:r>
+        <w:t>user_type_name</w:t>
+      </w:r>
+      <w:proofErr w:type="spellEnd"/>
+      <w:r>
+        <w:t xml:space="preserve">. make sure </w:t>
+      </w:r>
+      <w:proofErr w:type="spellStart"/>
       <w:r>
         <w:t>its</w:t>
       </w:r>
-      <w:proofErr w:type="gramEnd"/>
-      <w:r>
-        <w:t xml:space="preserve"> searching for ‘</w:t>
-      </w:r>
-      <w:proofErr w:type="spellStart"/>
-      <w:r>
-        <w:t>data_type</w:t>
-      </w:r>
       <w:proofErr w:type="spellEnd"/>
-      <w:r>
-        <w:t xml:space="preserve">’ in code. Needs to be </w:t>
-      </w:r>
-      <w:proofErr w:type="spellStart"/>
-      <w:r>
-        <w:t>user_type_name</w:t>
-      </w:r>
-      <w:proofErr w:type="spellEnd"/>
-      <w:r>
-        <w:t xml:space="preserve">. make sure </w:t>
-      </w:r>
-      <w:proofErr w:type="spellStart"/>
-      <w:proofErr w:type="gramStart"/>
-      <w:r>
-        <w:t>its</w:t>
-      </w:r>
-      <w:proofErr w:type="spellEnd"/>
-      <w:proofErr w:type="gramEnd"/>
       <w:r>
         <w:t xml:space="preserve"> not a bug</w:t>
       </w:r>
@@ -345,31 +196,7 @@
         </w:numPr>
       </w:pPr>
       <w:r>
-        <w:t xml:space="preserve">#! title not clear. </w:t>
-      </w:r>
-      <w:proofErr w:type="gramStart"/>
-      <w:r>
-        <w:t>why</w:t>
-      </w:r>
-      <w:proofErr w:type="gramEnd"/>
-      <w:r>
-        <w:t xml:space="preserve"> </w:t>
-      </w:r>
-      <w:proofErr w:type="gramStart"/>
-      <w:r>
-        <w:t>"the code" is</w:t>
-      </w:r>
-      <w:proofErr w:type="gramEnd"/>
-      <w:r>
-        <w:t xml:space="preserve"> different from "overall code"? </w:t>
-      </w:r>
-      <w:proofErr w:type="gramStart"/>
-      <w:r>
-        <w:t>do</w:t>
-      </w:r>
-      <w:proofErr w:type="gramEnd"/>
-      <w:r>
-        <w:t xml:space="preserve"> full alignment of everything, </w:t>
+        <w:t xml:space="preserve">#! title not clear. why "the code" is different from "overall code"? do full alignment of everything, </w:t>
       </w:r>
       <w:proofErr w:type="spellStart"/>
       <w:r>
@@ -377,23 +204,7 @@
       </w:r>
       <w:proofErr w:type="spellEnd"/>
       <w:r>
-        <w:t xml:space="preserve"> the END of this one? </w:t>
-      </w:r>
-      <w:proofErr w:type="gramStart"/>
-      <w:r>
-        <w:t>what</w:t>
-      </w:r>
-      <w:proofErr w:type="gramEnd"/>
-      <w:r>
-        <w:t xml:space="preserve"> does this block </w:t>
-      </w:r>
-      <w:proofErr w:type="gramStart"/>
-      <w:r>
-        <w:t>achieves</w:t>
-      </w:r>
-      <w:proofErr w:type="gramEnd"/>
-      <w:r>
-        <w:t xml:space="preserve">? </w:t>
+        <w:t xml:space="preserve"> the END of this one? what does this block achieves? </w:t>
       </w:r>
     </w:p>
     <w:p>
@@ -407,13 +218,8 @@
       <w:r>
         <w:t>“</w:t>
       </w:r>
-      <w:proofErr w:type="gramStart"/>
-      <w:r>
-        <w:t>bubble</w:t>
-      </w:r>
-      <w:proofErr w:type="gramEnd"/>
-      <w:r>
-        <w:t xml:space="preserve"> up </w:t>
+      <w:r>
+        <w:t xml:space="preserve">bubble up </w:t>
       </w:r>
       <w:proofErr w:type="spellStart"/>
       <w:r>
@@ -469,22 +275,12 @@
         <w:t xml:space="preserve">Smallie: title of </w:t>
       </w:r>
       <w:proofErr w:type="spellStart"/>
-      <w:proofErr w:type="gramStart"/>
       <w:r>
         <w:t>server.dbname</w:t>
       </w:r>
       <w:proofErr w:type="spellEnd"/>
-      <w:proofErr w:type="gramEnd"/>
-      <w:r>
-        <w:t xml:space="preserve"> and timestamp </w:t>
-      </w:r>
-      <w:proofErr w:type="gramStart"/>
-      <w:r>
-        <w:t>( as</w:t>
-      </w:r>
-      <w:proofErr w:type="gramEnd"/>
-      <w:r>
-        <w:t xml:space="preserve"> usual, will be in comments or printed out)</w:t>
+      <w:r>
+        <w:t xml:space="preserve"> and timestamp ( as usual, will be in comments or printed out)</w:t>
       </w:r>
     </w:p>
     <w:p>
@@ -496,23 +292,7 @@
         </w:numPr>
       </w:pPr>
       <w:r>
-        <w:t xml:space="preserve">Execution as </w:t>
-      </w:r>
-      <w:proofErr w:type="gramStart"/>
-      <w:r>
-        <w:t>transaction</w:t>
-      </w:r>
-      <w:proofErr w:type="gramEnd"/>
-      <w:r>
-        <w:t xml:space="preserve">, so if one fails, it all fails. (by </w:t>
-      </w:r>
-      <w:proofErr w:type="gramStart"/>
-      <w:r>
-        <w:t>default</w:t>
-      </w:r>
-      <w:proofErr w:type="gramEnd"/>
-      <w:r>
-        <w:t xml:space="preserve"> no)</w:t>
+        <w:t>Execution as transaction, so if one fails, it all fails. (by default no)</w:t>
       </w:r>
     </w:p>
     <w:p>
@@ -536,15 +316,7 @@
         </w:numPr>
       </w:pPr>
       <w:r>
-        <w:t xml:space="preserve">heavy testing – on local ‘col’ database </w:t>
-      </w:r>
-      <w:proofErr w:type="gramStart"/>
-      <w:r>
-        <w:t>who’s</w:t>
-      </w:r>
-      <w:proofErr w:type="gramEnd"/>
-      <w:r>
-        <w:t xml:space="preserve"> SQL I already got emailed over</w:t>
+        <w:t>heavy testing – on local ‘col’ database who’s SQL I already got emailed over</w:t>
       </w:r>
       <w:r>
         <w:t>. And all 3 data generation types.</w:t>
@@ -582,15 +354,7 @@
         <w:t>Claude to generate few sample grid</w:t>
       </w:r>
       <w:r>
-        <w:t xml:space="preserve">s: 2 sides in the tile, filter row according to status, and each column has filter. Upload a draft of it. Let it also </w:t>
-      </w:r>
-      <w:proofErr w:type="gramStart"/>
-      <w:r>
-        <w:t>chose</w:t>
-      </w:r>
-      <w:proofErr w:type="gramEnd"/>
-      <w:r>
-        <w:t xml:space="preserve"> color. Few samples!!</w:t>
+        <w:t>s: 2 sides in the tile, filter row according to status, and each column has filter. Upload a draft of it. Let it also chose color. Few samples!!</w:t>
       </w:r>
     </w:p>
     <w:p>

</xml_diff>

<commit_message>
with data compare html
</commit_message>
<xml_diff>
--- a/ContextFreeSQL/ContextFreeSQL.docx
+++ b/ContextFreeSQL/ContextFreeSQL.docx
@@ -6,9 +6,11 @@
       <w:pPr>
         <w:pStyle w:val="Heading1"/>
       </w:pPr>
+      <w:proofErr w:type="spellStart"/>
       <w:r>
         <w:t>ContextFreeSQL</w:t>
       </w:r>
+      <w:proofErr w:type="spellEnd"/>
     </w:p>
     <w:p>
       <w:pPr>
@@ -22,18 +24,15 @@
         <w:t xml:space="preserve">when not in full DML mode, but there should still be some text about data </w:t>
       </w:r>
       <w:r>
-        <w:t>that was just changed (recordcount or some)</w:t>
-      </w:r>
-    </w:p>
-    <w:p>
-      <w:pPr>
-        <w:pStyle w:val="Heading3"/>
-      </w:pPr>
-      <w:r>
-        <w:t xml:space="preserve">Back </w:t>
-      </w:r>
-      <w:r>
-        <w:t xml:space="preserve"> to schema, complete:</w:t>
+        <w:t>that was just changed (</w:t>
+      </w:r>
+      <w:proofErr w:type="spellStart"/>
+      <w:r>
+        <w:t>recordcount</w:t>
+      </w:r>
+      <w:proofErr w:type="spellEnd"/>
+      <w:r>
+        <w:t xml:space="preserve"> or some)</w:t>
       </w:r>
     </w:p>
     <w:p>
@@ -62,11 +61,29 @@
       <w:r>
         <w:t>See where its searching for ‘</w:t>
       </w:r>
+      <w:proofErr w:type="spellStart"/>
       <w:r>
         <w:t>data_type</w:t>
       </w:r>
-      <w:r>
-        <w:t>’ in code. Needs to be user_type_name. make sure its not a bug</w:t>
+      <w:proofErr w:type="spellEnd"/>
+      <w:r>
+        <w:t xml:space="preserve">’ in code. Needs to be </w:t>
+      </w:r>
+      <w:proofErr w:type="spellStart"/>
+      <w:r>
+        <w:t>user_type_name</w:t>
+      </w:r>
+      <w:proofErr w:type="spellEnd"/>
+      <w:r>
+        <w:t xml:space="preserve">. make sure </w:t>
+      </w:r>
+      <w:proofErr w:type="spellStart"/>
+      <w:r>
+        <w:t>its</w:t>
+      </w:r>
+      <w:proofErr w:type="spellEnd"/>
+      <w:r>
+        <w:t xml:space="preserve"> not a bug</w:t>
       </w:r>
     </w:p>
     <w:p>
@@ -78,7 +95,15 @@
         </w:numPr>
       </w:pPr>
       <w:r>
-        <w:t xml:space="preserve">#! title not clear. why "the code" is different from "overall code"? do full alignment of everything, wheres the END of this one? what does this block achieves? </w:t>
+        <w:t xml:space="preserve">#! title not clear. why "the code" is different from "overall code"? do full alignment of everything, </w:t>
+      </w:r>
+      <w:proofErr w:type="spellStart"/>
+      <w:r>
+        <w:t>wheres</w:t>
+      </w:r>
+      <w:proofErr w:type="spellEnd"/>
+      <w:r>
+        <w:t xml:space="preserve"> the END of this one? what does this block achieves? </w:t>
       </w:r>
     </w:p>
     <w:p>
@@ -93,7 +118,15 @@
         <w:t>“</w:t>
       </w:r>
       <w:r>
-        <w:t>bubble up differenecs to table</w:t>
+        <w:t xml:space="preserve">bubble up </w:t>
+      </w:r>
+      <w:proofErr w:type="spellStart"/>
+      <w:r>
+        <w:t>differenecs</w:t>
+      </w:r>
+      <w:proofErr w:type="spellEnd"/>
+      <w:r>
+        <w:t xml:space="preserve"> to table</w:t>
       </w:r>
       <w:r>
         <w:t>”: why don’t I have it in my new script (only on old)</w:t>
@@ -138,7 +171,15 @@
         </w:numPr>
       </w:pPr>
       <w:r>
-        <w:t>Smallie: title of server.dbname and timestamp ( as usual, will be in comments or printed out)</w:t>
+        <w:t xml:space="preserve">Smallie: title of </w:t>
+      </w:r>
+      <w:proofErr w:type="spellStart"/>
+      <w:r>
+        <w:t>server.dbname</w:t>
+      </w:r>
+      <w:proofErr w:type="spellEnd"/>
+      <w:r>
+        <w:t xml:space="preserve"> and timestamp ( as usual, will be in comments or printed out)</w:t>
       </w:r>
     </w:p>
     <w:p>
@@ -162,7 +203,15 @@
         </w:numPr>
       </w:pPr>
       <w:r>
-        <w:t>full exception handling, especially around sensitive points (data loading) bubbling further up and all</w:t>
+        <w:t xml:space="preserve">CSVs: Json can point to files, in which case it </w:t>
+      </w:r>
+      <w:proofErr w:type="spellStart"/>
+      <w:r>
+        <w:t>wont</w:t>
+      </w:r>
+      <w:proofErr w:type="spellEnd"/>
+      <w:r>
+        <w:t xml:space="preserve"> load from database. Could also ask to generate them </w:t>
       </w:r>
     </w:p>
     <w:p>
@@ -174,10 +223,7 @@
         </w:numPr>
       </w:pPr>
       <w:r>
-        <w:t>heavy testing – on local ‘col’ database who’s SQL I already got emailed over</w:t>
-      </w:r>
-      <w:r>
-        <w:t>. And all 3 data generation types.</w:t>
+        <w:t>full exception handling, especially around sensitive points (data loading) bubbling further up and all</w:t>
       </w:r>
     </w:p>
     <w:p>
@@ -228,7 +274,10 @@
         <w:t>nd</w:t>
       </w:r>
       <w:r>
-        <w:t xml:space="preserve"> release: link to data files! </w:t>
+        <w:t xml:space="preserve"> release: </w:t>
+      </w:r>
+      <w:r>
+        <w:t>html for data comparison</w:t>
       </w:r>
     </w:p>
     <w:p>
@@ -240,7 +289,55 @@
         </w:numPr>
       </w:pPr>
       <w:r>
-        <w:t>See the code, it made column names variables… maybe we can use that</w:t>
+        <w:rPr>
+          <w:b/>
+          <w:bCs/>
+        </w:rPr>
+        <w:t>RN</w:t>
+      </w:r>
+      <w:r>
+        <w:t>:</w:t>
+      </w:r>
+      <w:r>
+        <w:t xml:space="preserve"> </w:t>
+      </w:r>
+      <w:r>
+        <w:t xml:space="preserve">create one sample such HTML report. When iterating data tables, at the end, If the variable was set, create… CSVs? </w:t>
+      </w:r>
+    </w:p>
+    <w:p>
+      <w:pPr>
+        <w:pStyle w:val="ListParagraph"/>
+        <w:numPr>
+          <w:ilvl w:val="1"/>
+          <w:numId w:val="20"/>
+        </w:numPr>
+      </w:pPr>
+      <w:r>
+        <w:t>Link to them from the main page</w:t>
+      </w:r>
+      <w:r>
+        <w:t>: the link would include the same, so the code would just search for these CSVs and load.</w:t>
+      </w:r>
+    </w:p>
+    <w:p>
+      <w:pPr>
+        <w:pStyle w:val="ListParagraph"/>
+        <w:numPr>
+          <w:ilvl w:val="1"/>
+          <w:numId w:val="20"/>
+        </w:numPr>
+      </w:pPr>
+      <w:r>
+        <w:t xml:space="preserve">A variable in </w:t>
+      </w:r>
+      <w:proofErr w:type="spellStart"/>
+      <w:r>
+        <w:t>config.json</w:t>
+      </w:r>
+      <w:proofErr w:type="spellEnd"/>
+      <w:r>
+        <w:t xml:space="preserve"> for what to do with equal records. By default its off</w:t>
       </w:r>
     </w:p>
     <w:p>
@@ -252,13 +349,19 @@
         </w:numPr>
       </w:pPr>
       <w:r>
-        <w:t>merging code</w:t>
-      </w:r>
-      <w:r>
-        <w:t>:</w:t>
-      </w:r>
-      <w:r>
-        <w:t xml:space="preserve"> remember to change the titles</w:t>
+        <w:t xml:space="preserve">To see </w:t>
+      </w:r>
+      <w:r>
+        <w:t xml:space="preserve">code </w:t>
+      </w:r>
+      <w:r>
+        <w:t xml:space="preserve">differences: </w:t>
+      </w:r>
+      <w:r>
+        <w:t xml:space="preserve">status </w:t>
+      </w:r>
+      <w:r>
+        <w:t>diff is a link to an online comparison tool, which maybe is also configurable</w:t>
       </w:r>
     </w:p>
     <w:p>
@@ -270,48 +373,43 @@
         </w:numPr>
       </w:pPr>
       <w:r>
-        <w:t xml:space="preserve">To see </w:t>
-      </w:r>
-      <w:r>
-        <w:t xml:space="preserve">code </w:t>
-      </w:r>
-      <w:r>
-        <w:t xml:space="preserve">differences: </w:t>
-      </w:r>
-      <w:r>
-        <w:t xml:space="preserve">status </w:t>
-      </w:r>
-      <w:r>
-        <w:t>diff is a link to an online comparison tool, which maybe is also configurable</w:t>
+        <w:t>Generate for coded entities</w:t>
+      </w:r>
+      <w:r>
+        <w:t xml:space="preserve"> (the SLECT into </w:t>
+      </w:r>
+      <w:proofErr w:type="spellStart"/>
+      <w:r>
+        <w:t>result_string</w:t>
+      </w:r>
+      <w:proofErr w:type="spellEnd"/>
+      <w:r>
+        <w:t xml:space="preserve"> needs to have </w:t>
+      </w:r>
+      <w:proofErr w:type="spellStart"/>
+      <w:r>
+        <w:t>scriptTables</w:t>
+      </w:r>
+      <w:proofErr w:type="spellEnd"/>
+      <w:r>
+        <w:t xml:space="preserve"> UNION with coded tables)</w:t>
       </w:r>
     </w:p>
     <w:p>
       <w:pPr>
         <w:pStyle w:val="ListParagraph"/>
-        <w:numPr>
-          <w:ilvl w:val="0"/>
-          <w:numId w:val="20"/>
-        </w:numPr>
-      </w:pPr>
-      <w:r>
-        <w:t>Generate for coded entities</w:t>
-      </w:r>
-      <w:r>
-        <w:t xml:space="preserve"> (the SLECT into result_string needs to have scriptTables UNION with coded tables)</w:t>
-      </w:r>
+        <w:ind w:left="792"/>
+      </w:pPr>
     </w:p>
     <w:p>
       <w:pPr>
-        <w:pStyle w:val="ListParagraph"/>
-        <w:ind w:left="792"/>
-      </w:pPr>
-    </w:p>
-    <w:p>
-      <w:pPr>
         <w:pStyle w:val="Heading2"/>
       </w:pPr>
       <w:r>
-        <w:t>Big Features</w:t>
+        <w:t xml:space="preserve">Future </w:t>
+      </w:r>
+      <w:r>
+        <w:t>Features</w:t>
       </w:r>
     </w:p>
     <w:p>
@@ -323,7 +421,18 @@
         </w:numPr>
       </w:pPr>
       <w:r>
-        <w:t>The whole CSV game. Many, multi file, run for a single CSV quickly…</w:t>
+        <w:t xml:space="preserve">Data comparison HTML page: activate checkboxes to </w:t>
+      </w:r>
+      <w:proofErr w:type="spellStart"/>
+      <w:r>
+        <w:t>ch</w:t>
+      </w:r>
+      <w:r>
+        <w:t>ose</w:t>
+      </w:r>
+      <w:proofErr w:type="spellEnd"/>
+      <w:r>
+        <w:t xml:space="preserve"> records, generate migrate script only on checked. </w:t>
       </w:r>
     </w:p>
     <w:p>
@@ -335,21 +444,18 @@
         </w:numPr>
       </w:pPr>
       <w:r>
-        <w:t>Data script from pg backup?</w:t>
+        <w:t xml:space="preserve">Data script from </w:t>
+      </w:r>
+      <w:proofErr w:type="spellStart"/>
+      <w:r>
+        <w:t>pg</w:t>
+      </w:r>
+      <w:proofErr w:type="spellEnd"/>
+      <w:r>
+        <w:t xml:space="preserve"> backup?</w:t>
       </w:r>
     </w:p>
-    <w:p>
-      <w:pPr>
-        <w:pStyle w:val="ListParagraph"/>
-        <w:numPr>
-          <w:ilvl w:val="0"/>
-          <w:numId w:val="16"/>
-        </w:numPr>
-      </w:pPr>
-      <w:r>
-        <w:t>Reactive MSSQL, maybe also MySQL (but really… far future. Got better things to do)</w:t>
-      </w:r>
-    </w:p>
+    <w:p/>
     <w:p/>
     <w:p>
       <w:r>
@@ -467,7 +573,7 @@
         <w:ind w:left="360" w:hanging="360"/>
       </w:pPr>
     </w:lvl>
-    <w:lvl w:ilvl="1" w:tplc="04090019" w:tentative="1">
+    <w:lvl w:ilvl="1" w:tplc="04090019">
       <w:start w:val="1"/>
       <w:numFmt w:val="lowerLetter"/>
       <w:lvlText w:val="%2."/>

</xml_diff>

<commit_message>
after first CSV vibing
</commit_message>
<xml_diff>
--- a/ContextFreeSQL/ContextFreeSQL.docx
+++ b/ContextFreeSQL/ContextFreeSQL.docx
@@ -59,7 +59,15 @@
         </w:numPr>
       </w:pPr>
       <w:r>
-        <w:t>See where its searching for ‘</w:t>
+        <w:t xml:space="preserve">See where </w:t>
+      </w:r>
+      <w:proofErr w:type="gramStart"/>
+      <w:r>
+        <w:t>its</w:t>
+      </w:r>
+      <w:proofErr w:type="gramEnd"/>
+      <w:r>
+        <w:t xml:space="preserve"> searching for ‘</w:t>
       </w:r>
       <w:proofErr w:type="spellStart"/>
       <w:r>
@@ -78,10 +86,12 @@
         <w:t xml:space="preserve">. make sure </w:t>
       </w:r>
       <w:proofErr w:type="spellStart"/>
+      <w:proofErr w:type="gramStart"/>
       <w:r>
         <w:t>its</w:t>
       </w:r>
       <w:proofErr w:type="spellEnd"/>
+      <w:proofErr w:type="gramEnd"/>
       <w:r>
         <w:t xml:space="preserve"> not a bug</w:t>
       </w:r>
@@ -95,7 +105,31 @@
         </w:numPr>
       </w:pPr>
       <w:r>
-        <w:t xml:space="preserve">#! title not clear. why "the code" is different from "overall code"? do full alignment of everything, </w:t>
+        <w:t xml:space="preserve">#! title not clear. </w:t>
+      </w:r>
+      <w:proofErr w:type="gramStart"/>
+      <w:r>
+        <w:t>why</w:t>
+      </w:r>
+      <w:proofErr w:type="gramEnd"/>
+      <w:r>
+        <w:t xml:space="preserve"> </w:t>
+      </w:r>
+      <w:proofErr w:type="gramStart"/>
+      <w:r>
+        <w:t>"the code" is</w:t>
+      </w:r>
+      <w:proofErr w:type="gramEnd"/>
+      <w:r>
+        <w:t xml:space="preserve"> different from "overall code"? </w:t>
+      </w:r>
+      <w:proofErr w:type="gramStart"/>
+      <w:r>
+        <w:t>do</w:t>
+      </w:r>
+      <w:proofErr w:type="gramEnd"/>
+      <w:r>
+        <w:t xml:space="preserve"> full alignment of everything, </w:t>
       </w:r>
       <w:proofErr w:type="spellStart"/>
       <w:r>
@@ -103,7 +137,23 @@
       </w:r>
       <w:proofErr w:type="spellEnd"/>
       <w:r>
-        <w:t xml:space="preserve"> the END of this one? what does this block achieves? </w:t>
+        <w:t xml:space="preserve"> the END of this one? </w:t>
+      </w:r>
+      <w:proofErr w:type="gramStart"/>
+      <w:r>
+        <w:t>what</w:t>
+      </w:r>
+      <w:proofErr w:type="gramEnd"/>
+      <w:r>
+        <w:t xml:space="preserve"> does this block </w:t>
+      </w:r>
+      <w:proofErr w:type="gramStart"/>
+      <w:r>
+        <w:t>achieves</w:t>
+      </w:r>
+      <w:proofErr w:type="gramEnd"/>
+      <w:r>
+        <w:t xml:space="preserve">? </w:t>
       </w:r>
     </w:p>
     <w:p>
@@ -117,8 +167,13 @@
       <w:r>
         <w:t>“</w:t>
       </w:r>
-      <w:r>
-        <w:t xml:space="preserve">bubble up </w:t>
+      <w:proofErr w:type="gramStart"/>
+      <w:r>
+        <w:t>bubble</w:t>
+      </w:r>
+      <w:proofErr w:type="gramEnd"/>
+      <w:r>
+        <w:t xml:space="preserve"> up </w:t>
       </w:r>
       <w:proofErr w:type="spellStart"/>
       <w:r>
@@ -174,12 +229,22 @@
         <w:t xml:space="preserve">Smallie: title of </w:t>
       </w:r>
       <w:proofErr w:type="spellStart"/>
+      <w:proofErr w:type="gramStart"/>
       <w:r>
         <w:t>server.dbname</w:t>
       </w:r>
       <w:proofErr w:type="spellEnd"/>
-      <w:r>
-        <w:t xml:space="preserve"> and timestamp ( as usual, will be in comments or printed out)</w:t>
+      <w:proofErr w:type="gramEnd"/>
+      <w:r>
+        <w:t xml:space="preserve"> and timestamp </w:t>
+      </w:r>
+      <w:proofErr w:type="gramStart"/>
+      <w:r>
+        <w:t>( as</w:t>
+      </w:r>
+      <w:proofErr w:type="gramEnd"/>
+      <w:r>
+        <w:t xml:space="preserve"> usual, will be in comments or printed out)</w:t>
       </w:r>
     </w:p>
     <w:p>
@@ -191,7 +256,15 @@
         </w:numPr>
       </w:pPr>
       <w:r>
-        <w:t>Execution as transaction, so if one fails, it all fails. (by default no)</w:t>
+        <w:t xml:space="preserve">Execution as transaction, so if one fails, it all fails. (by </w:t>
+      </w:r>
+      <w:proofErr w:type="gramStart"/>
+      <w:r>
+        <w:t>default</w:t>
+      </w:r>
+      <w:proofErr w:type="gramEnd"/>
+      <w:r>
+        <w:t xml:space="preserve"> no)</w:t>
       </w:r>
     </w:p>
     <w:p>
@@ -203,7 +276,15 @@
         </w:numPr>
       </w:pPr>
       <w:r>
-        <w:t xml:space="preserve">CSVs: Json can point to files, in which case it </w:t>
+        <w:t xml:space="preserve">CSVs: Json can point to files, in which case </w:t>
+      </w:r>
+      <w:proofErr w:type="gramStart"/>
+      <w:r>
+        <w:t>it</w:t>
+      </w:r>
+      <w:proofErr w:type="gramEnd"/>
+      <w:r>
+        <w:t xml:space="preserve"> </w:t>
       </w:r>
       <w:proofErr w:type="spellStart"/>
       <w:r>
@@ -247,6 +328,60 @@
       </w:r>
     </w:p>
     <w:p>
+      <w:r>
+        <w:rPr>
+          <w:b/>
+          <w:bCs/>
+        </w:rPr>
+        <w:t>Now</w:t>
+      </w:r>
+      <w:r>
+        <w:t xml:space="preserve">: </w:t>
+      </w:r>
+      <w:r>
+        <w:t>2</w:t>
+      </w:r>
+      <w:r>
+        <w:rPr>
+          <w:vertAlign w:val="superscript"/>
+        </w:rPr>
+        <w:t>nd</w:t>
+      </w:r>
+      <w:r>
+        <w:t xml:space="preserve"> release: </w:t>
+      </w:r>
+      <w:r>
+        <w:t>html for data comparison</w:t>
+      </w:r>
+      <w:r>
+        <w:t xml:space="preserve">. </w:t>
+      </w:r>
+      <w:r>
+        <w:rPr>
+          <w:b/>
+          <w:bCs/>
+        </w:rPr>
+        <w:t>now</w:t>
+      </w:r>
+      <w:r>
+        <w:t xml:space="preserve">: got the </w:t>
+      </w:r>
+      <w:r>
+        <w:t>csv_compare_standalone</w:t>
+      </w:r>
+      <w:r>
+        <w:t xml:space="preserve">.html. </w:t>
+      </w:r>
+      <w:proofErr w:type="spellStart"/>
+      <w:r>
+        <w:t>itll</w:t>
+      </w:r>
+      <w:proofErr w:type="spellEnd"/>
+      <w:r>
+        <w:t xml:space="preserve"> accept parameters</w:t>
+      </w:r>
+    </w:p>
+    <w:p>
       <w:pPr>
         <w:pStyle w:val="ListParagraph"/>
         <w:numPr>
@@ -255,39 +390,19 @@
         </w:numPr>
       </w:pPr>
       <w:r>
-        <w:rPr>
-          <w:b/>
-          <w:bCs/>
-        </w:rPr>
-        <w:t>Now</w:t>
-      </w:r>
-      <w:r>
-        <w:t xml:space="preserve">: </w:t>
-      </w:r>
-      <w:r>
-        <w:t>2</w:t>
-      </w:r>
-      <w:r>
-        <w:rPr>
-          <w:vertAlign w:val="superscript"/>
-        </w:rPr>
-        <w:t>nd</w:t>
-      </w:r>
-      <w:r>
-        <w:t xml:space="preserve"> release: </w:t>
-      </w:r>
-      <w:r>
-        <w:t>html for data comparison</w:t>
-      </w:r>
-    </w:p>
-    <w:p>
-      <w:pPr>
-        <w:pStyle w:val="ListParagraph"/>
-        <w:numPr>
-          <w:ilvl w:val="1"/>
-          <w:numId w:val="20"/>
-        </w:numPr>
-      </w:pPr>
+        <w:t xml:space="preserve">Code to generate CSVs </w:t>
+      </w:r>
+      <w:proofErr w:type="gramStart"/>
+      <w:r>
+        <w:t>of</w:t>
+      </w:r>
+      <w:proofErr w:type="gramEnd"/>
+      <w:r>
+        <w:t xml:space="preserve"> both sides of the data</w:t>
+      </w:r>
+      <w:r>
+        <w:t xml:space="preserve">. </w:t>
+      </w:r>
       <w:r>
         <w:rPr>
           <w:b/>
@@ -296,48 +411,7 @@
         <w:t>RN</w:t>
       </w:r>
       <w:r>
-        <w:t>:</w:t>
-      </w:r>
-      <w:r>
-        <w:t xml:space="preserve"> </w:t>
-      </w:r>
-      <w:r>
-        <w:t xml:space="preserve">create one sample such HTML report. When iterating data tables, at the end, If the variable was set, create… CSVs? </w:t>
-      </w:r>
-    </w:p>
-    <w:p>
-      <w:pPr>
-        <w:pStyle w:val="ListParagraph"/>
-        <w:numPr>
-          <w:ilvl w:val="1"/>
-          <w:numId w:val="20"/>
-        </w:numPr>
-      </w:pPr>
-      <w:r>
-        <w:t>Link to them from the main page</w:t>
-      </w:r>
-      <w:r>
-        <w:t>: the link would include the same, so the code would just search for these CSVs and load.</w:t>
-      </w:r>
-    </w:p>
-    <w:p>
-      <w:pPr>
-        <w:pStyle w:val="ListParagraph"/>
-        <w:numPr>
-          <w:ilvl w:val="1"/>
-          <w:numId w:val="20"/>
-        </w:numPr>
-      </w:pPr>
-      <w:r>
-        <w:t xml:space="preserve">A variable in </w:t>
-      </w:r>
-      <w:proofErr w:type="spellStart"/>
-      <w:r>
-        <w:t>config.json</w:t>
-      </w:r>
-      <w:proofErr w:type="spellEnd"/>
-      <w:r>
-        <w:t xml:space="preserve"> for what to do with equal records. By default its off</w:t>
+        <w:t>: works? Observe the code and try.</w:t>
       </w:r>
     </w:p>
     <w:p>
@@ -349,19 +423,15 @@
         </w:numPr>
       </w:pPr>
       <w:r>
-        <w:t xml:space="preserve">To see </w:t>
-      </w:r>
-      <w:r>
-        <w:t xml:space="preserve">code </w:t>
-      </w:r>
-      <w:r>
-        <w:t xml:space="preserve">differences: </w:t>
-      </w:r>
-      <w:r>
-        <w:t xml:space="preserve">status </w:t>
-      </w:r>
-      <w:r>
-        <w:t>diff is a link to an online comparison tool, which maybe is also configurable</w:t>
+        <w:t xml:space="preserve">Link to </w:t>
+      </w:r>
+      <w:proofErr w:type="spellStart"/>
+      <w:r>
+        <w:t>csv_compare_standalone</w:t>
+      </w:r>
+      <w:proofErr w:type="spellEnd"/>
+      <w:r>
+        <w:t xml:space="preserve"> from main HTML. How do we pass param? (which will be table name)</w:t>
       </w:r>
     </w:p>
     <w:p>
@@ -373,6 +443,99 @@
         </w:numPr>
       </w:pPr>
       <w:r>
+        <w:t xml:space="preserve">Run that html file by </w:t>
+      </w:r>
+      <w:proofErr w:type="spellStart"/>
+      <w:r>
+        <w:t>gemini</w:t>
+      </w:r>
+      <w:proofErr w:type="spellEnd"/>
+      <w:r>
+        <w:t xml:space="preserve"> as well, see if it has any ideas</w:t>
+      </w:r>
+    </w:p>
+    <w:p>
+      <w:pPr>
+        <w:pStyle w:val="ListParagraph"/>
+        <w:numPr>
+          <w:ilvl w:val="0"/>
+          <w:numId w:val="20"/>
+        </w:numPr>
+      </w:pPr>
+      <w:r>
+        <w:t xml:space="preserve">A variable in </w:t>
+      </w:r>
+      <w:proofErr w:type="spellStart"/>
+      <w:proofErr w:type="gramStart"/>
+      <w:r>
+        <w:t>config.json</w:t>
+      </w:r>
+      <w:proofErr w:type="spellEnd"/>
+      <w:proofErr w:type="gramEnd"/>
+      <w:r>
+        <w:t xml:space="preserve"> for what to do with equal records. By </w:t>
+      </w:r>
+      <w:proofErr w:type="gramStart"/>
+      <w:r>
+        <w:t>default</w:t>
+      </w:r>
+      <w:proofErr w:type="gramEnd"/>
+      <w:r>
+        <w:t xml:space="preserve"> its off</w:t>
+      </w:r>
+    </w:p>
+    <w:p>
+      <w:pPr>
+        <w:pStyle w:val="ListParagraph"/>
+        <w:numPr>
+          <w:ilvl w:val="0"/>
+          <w:numId w:val="20"/>
+        </w:numPr>
+      </w:pPr>
+      <w:r>
+        <w:rPr>
+          <w:b/>
+          <w:bCs/>
+        </w:rPr>
+        <w:t>Maybe</w:t>
+      </w:r>
+      <w:r>
+        <w:t xml:space="preserve"> another tool, one that just spews out table content into CSV… and then this one can use it to compare?</w:t>
+      </w:r>
+    </w:p>
+    <w:p>
+      <w:pPr>
+        <w:pStyle w:val="ListParagraph"/>
+        <w:numPr>
+          <w:ilvl w:val="0"/>
+          <w:numId w:val="20"/>
+        </w:numPr>
+      </w:pPr>
+      <w:r>
+        <w:t xml:space="preserve">To see </w:t>
+      </w:r>
+      <w:r>
+        <w:t xml:space="preserve">code </w:t>
+      </w:r>
+      <w:r>
+        <w:t xml:space="preserve">differences: </w:t>
+      </w:r>
+      <w:r>
+        <w:t xml:space="preserve">status </w:t>
+      </w:r>
+      <w:r>
+        <w:t>diff is a link to an online comparison tool, which maybe is also configurable</w:t>
+      </w:r>
+    </w:p>
+    <w:p>
+      <w:pPr>
+        <w:pStyle w:val="ListParagraph"/>
+        <w:numPr>
+          <w:ilvl w:val="0"/>
+          <w:numId w:val="20"/>
+        </w:numPr>
+      </w:pPr>
+      <w:r>
         <w:t>Generate for coded entities</w:t>
       </w:r>
       <w:r>
@@ -424,6 +587,7 @@
         <w:t xml:space="preserve">Data comparison HTML page: activate checkboxes to </w:t>
       </w:r>
       <w:proofErr w:type="spellStart"/>
+      <w:proofErr w:type="gramStart"/>
       <w:r>
         <w:t>ch</w:t>
       </w:r>
@@ -431,6 +595,7 @@
         <w:t>ose</w:t>
       </w:r>
       <w:proofErr w:type="spellEnd"/>
+      <w:proofErr w:type="gramEnd"/>
       <w:r>
         <w:t xml:space="preserve"> records, generate migrate script only on checked. </w:t>
       </w:r>

</xml_diff>

<commit_message>
with CSV as external file
</commit_message>
<xml_diff>
--- a/ContextFreeSQL/ContextFreeSQL.docx
+++ b/ContextFreeSQL/ContextFreeSQL.docx
@@ -390,20 +390,6 @@
         </w:numPr>
       </w:pPr>
       <w:r>
-        <w:t xml:space="preserve">Code to generate CSVs </w:t>
-      </w:r>
-      <w:proofErr w:type="gramStart"/>
-      <w:r>
-        <w:t>of</w:t>
-      </w:r>
-      <w:proofErr w:type="gramEnd"/>
-      <w:r>
-        <w:t xml:space="preserve"> both sides of the data</w:t>
-      </w:r>
-      <w:r>
-        <w:t xml:space="preserve">. </w:t>
-      </w:r>
-      <w:r>
         <w:rPr>
           <w:b/>
           <w:bCs/>
@@ -411,7 +397,23 @@
         <w:t>RN</w:t>
       </w:r>
       <w:r>
-        <w:t>: works? Observe the code and try.</w:t>
+        <w:t xml:space="preserve">: It generates! But </w:t>
+      </w:r>
+      <w:proofErr w:type="gramStart"/>
+      <w:r>
+        <w:t>really</w:t>
+      </w:r>
+      <w:proofErr w:type="gramEnd"/>
+      <w:r>
+        <w:t xml:space="preserve"> we don’t need 2 files. So… </w:t>
+      </w:r>
+      <w:proofErr w:type="spellStart"/>
+      <w:r>
+        <w:t>whats</w:t>
+      </w:r>
+      <w:proofErr w:type="spellEnd"/>
+      <w:r>
+        <w:t xml:space="preserve"> going on, think again</w:t>
       </w:r>
     </w:p>
     <w:p>
@@ -423,15 +425,14 @@
         </w:numPr>
       </w:pPr>
       <w:r>
-        <w:t xml:space="preserve">Link to </w:t>
-      </w:r>
-      <w:proofErr w:type="spellStart"/>
-      <w:r>
-        <w:t>csv_compare_standalone</w:t>
-      </w:r>
-      <w:proofErr w:type="spellEnd"/>
-      <w:r>
-        <w:t xml:space="preserve"> from main HTML. How do we pass param? (which will be table name)</w:t>
+        <w:rPr>
+          <w:b/>
+          <w:bCs/>
+        </w:rPr>
+        <w:t>Maybe</w:t>
+      </w:r>
+      <w:r>
+        <w:t xml:space="preserve"> another tool, one that just spews out table content into CSV… and then this one can use it to compare?</w:t>
       </w:r>
     </w:p>
     <w:p>
@@ -443,15 +444,25 @@
         </w:numPr>
       </w:pPr>
       <w:r>
-        <w:t xml:space="preserve">Run that html file by </w:t>
+        <w:rPr>
+          <w:b/>
+          <w:bCs/>
+        </w:rPr>
+        <w:t>Continue</w:t>
+      </w:r>
+      <w:r>
+        <w:t xml:space="preserve">: </w:t>
+      </w:r>
+      <w:r>
+        <w:t xml:space="preserve">Link to </w:t>
       </w:r>
       <w:proofErr w:type="spellStart"/>
       <w:r>
-        <w:t>gemini</w:t>
+        <w:t>csv_compare_standalone</w:t>
       </w:r>
       <w:proofErr w:type="spellEnd"/>
       <w:r>
-        <w:t xml:space="preserve"> as well, see if it has any ideas</w:t>
+        <w:t xml:space="preserve"> from main HTML. How do we pass param? (which will be table name)</w:t>
       </w:r>
     </w:p>
     <w:p>
@@ -463,25 +474,15 @@
         </w:numPr>
       </w:pPr>
       <w:r>
-        <w:t xml:space="preserve">A variable in </w:t>
+        <w:t xml:space="preserve">Run that html file by </w:t>
       </w:r>
       <w:proofErr w:type="spellStart"/>
-      <w:proofErr w:type="gramStart"/>
-      <w:r>
-        <w:t>config.json</w:t>
+      <w:r>
+        <w:t>gemini</w:t>
       </w:r>
       <w:proofErr w:type="spellEnd"/>
-      <w:proofErr w:type="gramEnd"/>
-      <w:r>
-        <w:t xml:space="preserve"> for what to do with equal records. By </w:t>
-      </w:r>
-      <w:proofErr w:type="gramStart"/>
-      <w:r>
-        <w:t>default</w:t>
-      </w:r>
-      <w:proofErr w:type="gramEnd"/>
-      <w:r>
-        <w:t xml:space="preserve"> its off</w:t>
+      <w:r>
+        <w:t xml:space="preserve"> as well, see if it has any ideas</w:t>
       </w:r>
     </w:p>
     <w:p>
@@ -493,14 +494,25 @@
         </w:numPr>
       </w:pPr>
       <w:r>
-        <w:rPr>
-          <w:b/>
-          <w:bCs/>
-        </w:rPr>
-        <w:t>Maybe</w:t>
-      </w:r>
-      <w:r>
-        <w:t xml:space="preserve"> another tool, one that just spews out table content into CSV… and then this one can use it to compare?</w:t>
+        <w:t xml:space="preserve">A variable in </w:t>
+      </w:r>
+      <w:proofErr w:type="spellStart"/>
+      <w:proofErr w:type="gramStart"/>
+      <w:r>
+        <w:t>config.json</w:t>
+      </w:r>
+      <w:proofErr w:type="spellEnd"/>
+      <w:proofErr w:type="gramEnd"/>
+      <w:r>
+        <w:t xml:space="preserve"> for what to do with equal records. By </w:t>
+      </w:r>
+      <w:proofErr w:type="gramStart"/>
+      <w:r>
+        <w:t>default</w:t>
+      </w:r>
+      <w:proofErr w:type="gramEnd"/>
+      <w:r>
+        <w:t xml:space="preserve"> its off</w:t>
       </w:r>
     </w:p>
     <w:p>

</xml_diff>

<commit_message>
generating SQLS from HTML
</commit_message>
<xml_diff>
--- a/ContextFreeSQL/ContextFreeSQL.docx
+++ b/ContextFreeSQL/ContextFreeSQL.docx
@@ -15,7 +15,7 @@
         <w:pStyle w:val="ListParagraph"/>
         <w:numPr>
           <w:ilvl w:val="0"/>
-          <w:numId w:val="3"/>
+          <w:numId w:val="16"/>
         </w:numPr>
         <w:rPr>
           <w:color w:val="EE0000"/>
@@ -23,15 +23,87 @@
       </w:pPr>
       <w:r>
         <w:rPr>
+          <w:b/>
+          <w:bCs/>
           <w:color w:val="EE0000"/>
         </w:rPr>
-        <w:t xml:space="preserve">when not in full DML mode, but there should still be some text about data </w:t>
+        <w:t>RN</w:t>
+      </w:r>
+      <w:r>
+        <w:rPr>
+          <w:b/>
+          <w:bCs/>
+          <w:color w:val="EE0000"/>
+        </w:rPr>
+        <w:t>N</w:t>
       </w:r>
       <w:r>
         <w:rPr>
           <w:color w:val="EE0000"/>
         </w:rPr>
-        <w:t>that was just changed (recordcount or some)</w:t>
+        <w:t xml:space="preserve">: Data comparison HTML page: activate checkboxes to chose records, generate migrate script only on checked. </w:t>
+      </w:r>
+      <w:r>
+        <w:rPr>
+          <w:b/>
+          <w:bCs/>
+          <w:color w:val="EE0000"/>
+        </w:rPr>
+        <w:t>RNN</w:t>
+      </w:r>
+      <w:r>
+        <w:rPr>
+          <w:color w:val="EE0000"/>
+        </w:rPr>
+        <w:t xml:space="preserve"> see how the code works. Remember if identity. Then nicer captions for side1,2</w:t>
+      </w:r>
+      <w:r>
+        <w:rPr>
+          <w:color w:val="EE0000"/>
+        </w:rPr>
+        <w:t>, also in param</w:t>
+      </w:r>
+    </w:p>
+    <w:p>
+      <w:pPr>
+        <w:pStyle w:val="ListParagraph"/>
+        <w:numPr>
+          <w:ilvl w:val="0"/>
+          <w:numId w:val="10"/>
+        </w:numPr>
+        <w:rPr>
+          <w:color w:val="4EA72E" w:themeColor="accent6"/>
+        </w:rPr>
+      </w:pPr>
+      <w:r>
+        <w:rPr>
+          <w:color w:val="4EA72E" w:themeColor="accent6"/>
+        </w:rPr>
+        <w:t>All security stuff: never did it for PG</w:t>
+      </w:r>
+    </w:p>
+    <w:p>
+      <w:pPr>
+        <w:pStyle w:val="ListParagraph"/>
+        <w:numPr>
+          <w:ilvl w:val="0"/>
+          <w:numId w:val="10"/>
+        </w:numPr>
+      </w:pPr>
+      <w:r>
+        <w:t>Execution as transaction, so if one fails, it all fails. (by default no)</w:t>
+      </w:r>
+    </w:p>
+    <w:p>
+      <w:pPr>
+        <w:pStyle w:val="ListParagraph"/>
+        <w:numPr>
+          <w:ilvl w:val="0"/>
+          <w:numId w:val="10"/>
+        </w:numPr>
+      </w:pPr>
+      <w:r>
+        <w:t>full exception handling, especially around sensitive points (data loading) bubbling further up and all</w:t>
       </w:r>
     </w:p>
     <w:p>
@@ -83,96 +155,12 @@
       <w:pPr>
         <w:pStyle w:val="ListParagraph"/>
         <w:numPr>
-          <w:ilvl w:val="1"/>
-          <w:numId w:val="10"/>
-        </w:numPr>
-      </w:pPr>
-      <w:r>
-        <w:t>“</w:t>
-      </w:r>
-      <w:r>
-        <w:t>bubble up differenecs to table</w:t>
-      </w:r>
-      <w:r>
-        <w:t>”: why don’t I have it in my new script (only on old)</w:t>
-      </w:r>
-    </w:p>
-    <w:p>
-      <w:pPr>
-        <w:pStyle w:val="ListParagraph"/>
-        <w:numPr>
-          <w:ilvl w:val="1"/>
-          <w:numId w:val="10"/>
-        </w:numPr>
-      </w:pPr>
-      <w:r>
-        <w:t xml:space="preserve">smaller: </w:t>
-      </w:r>
-      <w:r>
-        <w:t xml:space="preserve">I do: </w:t>
-      </w:r>
-      <w:r>
-        <w:t>“</w:t>
-      </w:r>
-      <w:r>
-        <w:t>--updates Of Default flags</w:t>
-      </w:r>
-      <w:r>
-        <w:t>”</w:t>
-      </w:r>
-      <w:r>
-        <w:t>.</w:t>
-      </w:r>
-      <w:r>
-        <w:t xml:space="preserve"> In the old one. Am I doing it here (just before “—indexes”)</w:t>
-      </w:r>
-    </w:p>
-    <w:p>
-      <w:pPr>
-        <w:pStyle w:val="ListParagraph"/>
-        <w:numPr>
           <w:ilvl w:val="0"/>
           <w:numId w:val="10"/>
         </w:numPr>
       </w:pPr>
       <w:r>
         <w:t>Smallie: title of server.dbname and timestamp ( as usual, will be in comments or printed out)</w:t>
-      </w:r>
-    </w:p>
-    <w:p>
-      <w:pPr>
-        <w:pStyle w:val="ListParagraph"/>
-        <w:numPr>
-          <w:ilvl w:val="0"/>
-          <w:numId w:val="10"/>
-        </w:numPr>
-      </w:pPr>
-      <w:r>
-        <w:t>Execution as transaction, so if one fails, it all fails. (by default no)</w:t>
-      </w:r>
-    </w:p>
-    <w:p>
-      <w:pPr>
-        <w:pStyle w:val="ListParagraph"/>
-        <w:numPr>
-          <w:ilvl w:val="0"/>
-          <w:numId w:val="10"/>
-        </w:numPr>
-      </w:pPr>
-      <w:r>
-        <w:t>full exception handling, especially around sensitive points (data loading) bubbling further up and all</w:t>
-      </w:r>
-    </w:p>
-    <w:p>
-      <w:pPr>
-        <w:pStyle w:val="ListParagraph"/>
-        <w:numPr>
-          <w:ilvl w:val="0"/>
-          <w:numId w:val="10"/>
-        </w:numPr>
-      </w:pPr>
-      <w:r>
-        <w:t>All security stuff: never did it for PG</w:t>
       </w:r>
     </w:p>
     <w:p>
@@ -206,47 +194,13 @@
           <w:bCs/>
           <w:color w:val="EE0000"/>
         </w:rPr>
-        <w:t>Now</w:t>
+        <w:t>RN</w:t>
       </w:r>
       <w:r>
         <w:rPr>
           <w:color w:val="EE0000"/>
         </w:rPr>
-        <w:t xml:space="preserve">: Coded ents: do I see them? </w:t>
-      </w:r>
-      <w:r>
-        <w:rPr>
-          <w:color w:val="EE0000"/>
-        </w:rPr>
-        <w:t xml:space="preserve">(the SLECT into </w:t>
-      </w:r>
-      <w:proofErr w:type="spellStart"/>
-      <w:r>
-        <w:rPr>
-          <w:color w:val="EE0000"/>
-        </w:rPr>
-        <w:t>result_string</w:t>
-      </w:r>
-      <w:proofErr w:type="spellEnd"/>
-      <w:r>
-        <w:rPr>
-          <w:color w:val="EE0000"/>
-        </w:rPr>
-        <w:t xml:space="preserve"> needs to have </w:t>
-      </w:r>
-      <w:proofErr w:type="spellStart"/>
-      <w:r>
-        <w:rPr>
-          <w:color w:val="EE0000"/>
-        </w:rPr>
-        <w:t>scriptTables</w:t>
-      </w:r>
-      <w:proofErr w:type="spellEnd"/>
-      <w:r>
-        <w:rPr>
-          <w:color w:val="EE0000"/>
-        </w:rPr>
-        <w:t xml:space="preserve"> UNION with coded tables)</w:t>
+        <w:t>: Coded ents: do I see them? (the SLECT into result_string needs to have scriptTables UNION with coded tables)</w:t>
       </w:r>
     </w:p>
     <w:p>
@@ -291,51 +245,9 @@
         <w:ind w:left="792"/>
       </w:pPr>
     </w:p>
-    <w:p>
-      <w:pPr>
-        <w:pStyle w:val="Heading2"/>
-      </w:pPr>
-      <w:r>
-        <w:t xml:space="preserve">Future </w:t>
-      </w:r>
-      <w:r>
-        <w:t>Features</w:t>
-      </w:r>
-    </w:p>
-    <w:p>
-      <w:pPr>
-        <w:pStyle w:val="ListParagraph"/>
-        <w:numPr>
-          <w:ilvl w:val="0"/>
-          <w:numId w:val="16"/>
-        </w:numPr>
-      </w:pPr>
-      <w:r>
-        <w:t>Data comparison HTML page: activate checkboxes to ch</w:t>
-      </w:r>
-      <w:r>
-        <w:t xml:space="preserve">ose records, generate migrate script only on checked. </w:t>
-      </w:r>
-    </w:p>
-    <w:p>
-      <w:pPr>
-        <w:pStyle w:val="ListParagraph"/>
-        <w:numPr>
-          <w:ilvl w:val="0"/>
-          <w:numId w:val="16"/>
-        </w:numPr>
-      </w:pPr>
-      <w:r>
-        <w:t>Data script from pg backup?</w:t>
-      </w:r>
-    </w:p>
     <w:p/>
     <w:p/>
-    <w:p>
-      <w:r>
-        <w:br w:type="page"/>
-      </w:r>
-    </w:p>
+    <w:p/>
     <w:sectPr>
       <w:pgSz w:w="12240" w:h="15840"/>
       <w:pgMar w:top="720" w:right="720" w:bottom="720" w:left="720" w:header="720" w:footer="720" w:gutter="0"/>

</xml_diff>

<commit_message>
security final, more bug fixes
</commit_message>
<xml_diff>
--- a/ContextFreeSQL/ContextFreeSQL.docx
+++ b/ContextFreeSQL/ContextFreeSQL.docx
@@ -20,203 +20,6 @@
           <w:numId w:val="10"/>
         </w:numPr>
         <w:rPr>
-          <w:color w:val="4EA72E" w:themeColor="accent6"/>
-        </w:rPr>
-      </w:pPr>
-      <w:r>
-        <w:rPr>
-          <w:color w:val="4EA72E" w:themeColor="accent6"/>
-        </w:rPr>
-        <w:t xml:space="preserve">Execution as transaction, so if one fails, it all fails. (by </w:t>
-      </w:r>
-      <w:proofErr w:type="gramStart"/>
-      <w:r>
-        <w:rPr>
-          <w:color w:val="4EA72E" w:themeColor="accent6"/>
-        </w:rPr>
-        <w:t>default</w:t>
-      </w:r>
-      <w:proofErr w:type="gramEnd"/>
-      <w:r>
-        <w:rPr>
-          <w:color w:val="4EA72E" w:themeColor="accent6"/>
-        </w:rPr>
-        <w:t xml:space="preserve"> no)</w:t>
-      </w:r>
-    </w:p>
-    <w:p>
-      <w:pPr>
-        <w:pStyle w:val="ListParagraph"/>
-        <w:numPr>
-          <w:ilvl w:val="0"/>
-          <w:numId w:val="10"/>
-        </w:numPr>
-      </w:pPr>
-      <w:r>
-        <w:t>Code Generation cleanups</w:t>
-      </w:r>
-      <w:r>
-        <w:t>:</w:t>
-      </w:r>
-    </w:p>
-    <w:p>
-      <w:pPr>
-        <w:pStyle w:val="ListParagraph"/>
-        <w:numPr>
-          <w:ilvl w:val="1"/>
-          <w:numId w:val="10"/>
-        </w:numPr>
-      </w:pPr>
-      <w:r>
-        <w:t xml:space="preserve">See where </w:t>
-      </w:r>
-      <w:proofErr w:type="gramStart"/>
-      <w:r>
-        <w:t>its</w:t>
-      </w:r>
-      <w:proofErr w:type="gramEnd"/>
-      <w:r>
-        <w:t xml:space="preserve"> searching for ‘</w:t>
-      </w:r>
-      <w:proofErr w:type="spellStart"/>
-      <w:r>
-        <w:t>data_type</w:t>
-      </w:r>
-      <w:proofErr w:type="spellEnd"/>
-      <w:r>
-        <w:t xml:space="preserve">’ in code. Needs to be </w:t>
-      </w:r>
-      <w:proofErr w:type="spellStart"/>
-      <w:r>
-        <w:t>user_type_name</w:t>
-      </w:r>
-      <w:proofErr w:type="spellEnd"/>
-      <w:r>
-        <w:t xml:space="preserve">. make sure </w:t>
-      </w:r>
-      <w:proofErr w:type="spellStart"/>
-      <w:proofErr w:type="gramStart"/>
-      <w:r>
-        <w:t>its</w:t>
-      </w:r>
-      <w:proofErr w:type="spellEnd"/>
-      <w:proofErr w:type="gramEnd"/>
-      <w:r>
-        <w:t xml:space="preserve"> not a bug</w:t>
-      </w:r>
-    </w:p>
-    <w:p>
-      <w:pPr>
-        <w:pStyle w:val="ListParagraph"/>
-        <w:numPr>
-          <w:ilvl w:val="1"/>
-          <w:numId w:val="10"/>
-        </w:numPr>
-      </w:pPr>
-      <w:r>
-        <w:t xml:space="preserve">#! title not clear. </w:t>
-      </w:r>
-      <w:proofErr w:type="gramStart"/>
-      <w:r>
-        <w:t>why</w:t>
-      </w:r>
-      <w:proofErr w:type="gramEnd"/>
-      <w:r>
-        <w:t xml:space="preserve"> </w:t>
-      </w:r>
-      <w:proofErr w:type="gramStart"/>
-      <w:r>
-        <w:t>"the code" is</w:t>
-      </w:r>
-      <w:proofErr w:type="gramEnd"/>
-      <w:r>
-        <w:t xml:space="preserve"> different from "overall code"? </w:t>
-      </w:r>
-      <w:proofErr w:type="gramStart"/>
-      <w:r>
-        <w:t>do</w:t>
-      </w:r>
-      <w:proofErr w:type="gramEnd"/>
-      <w:r>
-        <w:t xml:space="preserve"> full alignment of everything, </w:t>
-      </w:r>
-      <w:proofErr w:type="spellStart"/>
-      <w:r>
-        <w:t>wheres</w:t>
-      </w:r>
-      <w:proofErr w:type="spellEnd"/>
-      <w:r>
-        <w:t xml:space="preserve"> the END of this one? </w:t>
-      </w:r>
-      <w:proofErr w:type="gramStart"/>
-      <w:r>
-        <w:t>what</w:t>
-      </w:r>
-      <w:proofErr w:type="gramEnd"/>
-      <w:r>
-        <w:t xml:space="preserve"> does this block </w:t>
-      </w:r>
-      <w:proofErr w:type="gramStart"/>
-      <w:r>
-        <w:t>achieves</w:t>
-      </w:r>
-      <w:proofErr w:type="gramEnd"/>
-      <w:r>
-        <w:t xml:space="preserve">? </w:t>
-      </w:r>
-    </w:p>
-    <w:p>
-      <w:pPr>
-        <w:pStyle w:val="ListParagraph"/>
-        <w:numPr>
-          <w:ilvl w:val="0"/>
-          <w:numId w:val="10"/>
-        </w:numPr>
-      </w:pPr>
-      <w:r>
-        <w:t xml:space="preserve">Smallie: title of </w:t>
-      </w:r>
-      <w:proofErr w:type="spellStart"/>
-      <w:proofErr w:type="gramStart"/>
-      <w:r>
-        <w:t>server.dbname</w:t>
-      </w:r>
-      <w:proofErr w:type="spellEnd"/>
-      <w:proofErr w:type="gramEnd"/>
-      <w:r>
-        <w:t xml:space="preserve"> and timestamp </w:t>
-      </w:r>
-      <w:proofErr w:type="gramStart"/>
-      <w:r>
-        <w:t>( as</w:t>
-      </w:r>
-      <w:proofErr w:type="gramEnd"/>
-      <w:r>
-        <w:t xml:space="preserve"> usual, will be in comments or printed out)</w:t>
-      </w:r>
-    </w:p>
-    <w:p>
-      <w:pPr>
-        <w:pStyle w:val="ListParagraph"/>
-        <w:ind w:left="360"/>
-      </w:pPr>
-    </w:p>
-    <w:p>
-      <w:pPr>
-        <w:pStyle w:val="Heading2"/>
-      </w:pPr>
-      <w:r>
-        <w:t>HTML Report</w:t>
-      </w:r>
-    </w:p>
-    <w:p>
-      <w:pPr>
-        <w:pStyle w:val="ListParagraph"/>
-        <w:numPr>
-          <w:ilvl w:val="0"/>
-          <w:numId w:val="20"/>
-        </w:numPr>
-        <w:rPr>
           <w:color w:val="EE0000"/>
         </w:rPr>
       </w:pPr>
@@ -232,7 +35,31 @@
         <w:rPr>
           <w:color w:val="EE0000"/>
         </w:rPr>
-        <w:t xml:space="preserve">: Coded ents: do I see them? (the SLECT into </w:t>
+        <w:t xml:space="preserve">: </w:t>
+      </w:r>
+      <w:r>
+        <w:rPr>
+          <w:color w:val="EE0000"/>
+        </w:rPr>
+        <w:t xml:space="preserve">HTML report: </w:t>
+      </w:r>
+      <w:r>
+        <w:rPr>
+          <w:color w:val="EE0000"/>
+        </w:rPr>
+        <w:t>Coded ents</w:t>
+      </w:r>
+      <w:r>
+        <w:rPr>
+          <w:color w:val="EE0000"/>
+        </w:rPr>
+        <w:t xml:space="preserve"> and security</w:t>
+      </w:r>
+      <w:r>
+        <w:rPr>
+          <w:color w:val="EE0000"/>
+        </w:rPr>
+        <w:t xml:space="preserve">: do I see them? (the SLECT into </w:t>
       </w:r>
       <w:proofErr w:type="spellStart"/>
       <w:r>
@@ -268,7 +95,7 @@
         <w:pStyle w:val="ListParagraph"/>
         <w:numPr>
           <w:ilvl w:val="1"/>
-          <w:numId w:val="20"/>
+          <w:numId w:val="10"/>
         </w:numPr>
         <w:rPr>
           <w:color w:val="EE0000"/>
@@ -278,33 +105,167 @@
         <w:rPr>
           <w:color w:val="EE0000"/>
         </w:rPr>
-        <w:t xml:space="preserve">Then: </w:t>
-      </w:r>
-      <w:r>
-        <w:rPr>
-          <w:color w:val="EE0000"/>
-        </w:rPr>
-        <w:t xml:space="preserve">Add </w:t>
-      </w:r>
-      <w:r>
-        <w:rPr>
-          <w:color w:val="EE0000"/>
-        </w:rPr>
-        <w:t xml:space="preserve">status </w:t>
-      </w:r>
-      <w:r>
-        <w:rPr>
-          <w:color w:val="EE0000"/>
-        </w:rPr>
-        <w:t>diff is a link to an online comparison tool, which maybe is also configurable</w:t>
+        <w:t>Then: Add status diff is a link to an online comparison tool, which maybe is also configurable</w:t>
       </w:r>
     </w:p>
     <w:p>
       <w:pPr>
         <w:pStyle w:val="ListParagraph"/>
-        <w:ind w:left="792"/>
-      </w:pPr>
+        <w:numPr>
+          <w:ilvl w:val="0"/>
+          <w:numId w:val="10"/>
+        </w:numPr>
+      </w:pPr>
+      <w:r>
+        <w:t>Code Generation cleanups</w:t>
+      </w:r>
+      <w:r>
+        <w:t>:</w:t>
+      </w:r>
     </w:p>
+    <w:p>
+      <w:pPr>
+        <w:pStyle w:val="ListParagraph"/>
+        <w:numPr>
+          <w:ilvl w:val="1"/>
+          <w:numId w:val="10"/>
+        </w:numPr>
+      </w:pPr>
+      <w:r>
+        <w:t xml:space="preserve">See where </w:t>
+      </w:r>
+      <w:proofErr w:type="gramStart"/>
+      <w:r>
+        <w:t>its</w:t>
+      </w:r>
+      <w:proofErr w:type="gramEnd"/>
+      <w:r>
+        <w:t xml:space="preserve"> searching for ‘</w:t>
+      </w:r>
+      <w:proofErr w:type="spellStart"/>
+      <w:r>
+        <w:t>data_type</w:t>
+      </w:r>
+      <w:proofErr w:type="spellEnd"/>
+      <w:r>
+        <w:t xml:space="preserve">’ in code. Needs to be </w:t>
+      </w:r>
+      <w:proofErr w:type="spellStart"/>
+      <w:r>
+        <w:t>user_type_name</w:t>
+      </w:r>
+      <w:proofErr w:type="spellEnd"/>
+      <w:r>
+        <w:t xml:space="preserve">. make sure </w:t>
+      </w:r>
+      <w:proofErr w:type="spellStart"/>
+      <w:proofErr w:type="gramStart"/>
+      <w:r>
+        <w:t>its</w:t>
+      </w:r>
+      <w:proofErr w:type="spellEnd"/>
+      <w:proofErr w:type="gramEnd"/>
+      <w:r>
+        <w:t xml:space="preserve"> not a bug</w:t>
+      </w:r>
+    </w:p>
+    <w:p>
+      <w:pPr>
+        <w:pStyle w:val="ListParagraph"/>
+        <w:numPr>
+          <w:ilvl w:val="1"/>
+          <w:numId w:val="10"/>
+        </w:numPr>
+      </w:pPr>
+      <w:r>
+        <w:t xml:space="preserve">#! title not clear. </w:t>
+      </w:r>
+      <w:proofErr w:type="gramStart"/>
+      <w:r>
+        <w:t>why</w:t>
+      </w:r>
+      <w:proofErr w:type="gramEnd"/>
+      <w:r>
+        <w:t xml:space="preserve"> </w:t>
+      </w:r>
+      <w:proofErr w:type="gramStart"/>
+      <w:r>
+        <w:t>"the code" is</w:t>
+      </w:r>
+      <w:proofErr w:type="gramEnd"/>
+      <w:r>
+        <w:t xml:space="preserve"> different from "overall code"? </w:t>
+      </w:r>
+      <w:proofErr w:type="gramStart"/>
+      <w:r>
+        <w:t>do</w:t>
+      </w:r>
+      <w:proofErr w:type="gramEnd"/>
+      <w:r>
+        <w:t xml:space="preserve"> full alignment of everything, </w:t>
+      </w:r>
+      <w:proofErr w:type="spellStart"/>
+      <w:r>
+        <w:t>wheres</w:t>
+      </w:r>
+      <w:proofErr w:type="spellEnd"/>
+      <w:r>
+        <w:t xml:space="preserve"> the END of this one? </w:t>
+      </w:r>
+      <w:proofErr w:type="gramStart"/>
+      <w:r>
+        <w:t>what</w:t>
+      </w:r>
+      <w:proofErr w:type="gramEnd"/>
+      <w:r>
+        <w:t xml:space="preserve"> does this block </w:t>
+      </w:r>
+      <w:proofErr w:type="gramStart"/>
+      <w:r>
+        <w:t>achieves</w:t>
+      </w:r>
+      <w:proofErr w:type="gramEnd"/>
+      <w:r>
+        <w:t xml:space="preserve">? </w:t>
+      </w:r>
+    </w:p>
+    <w:p>
+      <w:pPr>
+        <w:pStyle w:val="ListParagraph"/>
+        <w:numPr>
+          <w:ilvl w:val="0"/>
+          <w:numId w:val="10"/>
+        </w:numPr>
+      </w:pPr>
+      <w:r>
+        <w:t xml:space="preserve">Smallie: title of </w:t>
+      </w:r>
+      <w:proofErr w:type="spellStart"/>
+      <w:proofErr w:type="gramStart"/>
+      <w:r>
+        <w:t>server.dbname</w:t>
+      </w:r>
+      <w:proofErr w:type="spellEnd"/>
+      <w:proofErr w:type="gramEnd"/>
+      <w:r>
+        <w:t xml:space="preserve"> and timestamp </w:t>
+      </w:r>
+      <w:proofErr w:type="gramStart"/>
+      <w:r>
+        <w:t>( as</w:t>
+      </w:r>
+      <w:proofErr w:type="gramEnd"/>
+      <w:r>
+        <w:t xml:space="preserve"> usual, will be in comments or printed out)</w:t>
+      </w:r>
+    </w:p>
+    <w:p>
+      <w:pPr>
+        <w:pStyle w:val="ListParagraph"/>
+        <w:ind w:left="360"/>
+      </w:pPr>
+    </w:p>
+    <w:p/>
     <w:p/>
     <w:p/>
     <w:p/>

</xml_diff>

<commit_message>
more bugs around html reports fixed
</commit_message>
<xml_diff>
--- a/ContextFreeSQL/ContextFreeSQL.docx
+++ b/ContextFreeSQL/ContextFreeSQL.docx
@@ -6,11 +6,49 @@
       <w:pPr>
         <w:pStyle w:val="Heading1"/>
       </w:pPr>
-      <w:proofErr w:type="spellStart"/>
       <w:r>
         <w:t>ContextFreeSQL</w:t>
       </w:r>
-      <w:proofErr w:type="spellEnd"/>
+    </w:p>
+    <w:p>
+      <w:pPr>
+        <w:pStyle w:val="ListParagraph"/>
+        <w:numPr>
+          <w:ilvl w:val="0"/>
+          <w:numId w:val="10"/>
+        </w:numPr>
+        <w:rPr>
+          <w:color w:val="EE0000"/>
+        </w:rPr>
+      </w:pPr>
+      <w:r>
+        <w:rPr>
+          <w:b/>
+          <w:bCs/>
+          <w:color w:val="EE0000"/>
+        </w:rPr>
+        <w:t>RN</w:t>
+      </w:r>
+      <w:r>
+        <w:rPr>
+          <w:b/>
+          <w:bCs/>
+          <w:color w:val="EE0000"/>
+        </w:rPr>
+        <w:t>N</w:t>
+      </w:r>
+      <w:r>
+        <w:rPr>
+          <w:color w:val="EE0000"/>
+        </w:rPr>
+        <w:t xml:space="preserve">: </w:t>
+      </w:r>
+      <w:r>
+        <w:rPr>
+          <w:color w:val="EE0000"/>
+        </w:rPr>
+        <w:t xml:space="preserve"> debugging coded entities</w:t>
+      </w:r>
     </w:p>
     <w:p>
       <w:pPr>
@@ -35,7 +73,13 @@
         <w:rPr>
           <w:color w:val="EE0000"/>
         </w:rPr>
-        <w:t xml:space="preserve">: </w:t>
+        <w:t>:</w:t>
+      </w:r>
+      <w:r>
+        <w:rPr>
+          <w:color w:val="EE0000"/>
+        </w:rPr>
+        <w:t xml:space="preserve"> </w:t>
       </w:r>
       <w:r>
         <w:rPr>
@@ -59,35 +103,7 @@
         <w:rPr>
           <w:color w:val="EE0000"/>
         </w:rPr>
-        <w:t xml:space="preserve">: do I see them? (the SLECT into </w:t>
-      </w:r>
-      <w:proofErr w:type="spellStart"/>
-      <w:r>
-        <w:rPr>
-          <w:color w:val="EE0000"/>
-        </w:rPr>
-        <w:t>result_string</w:t>
-      </w:r>
-      <w:proofErr w:type="spellEnd"/>
-      <w:r>
-        <w:rPr>
-          <w:color w:val="EE0000"/>
-        </w:rPr>
-        <w:t xml:space="preserve"> needs to have </w:t>
-      </w:r>
-      <w:proofErr w:type="spellStart"/>
-      <w:r>
-        <w:rPr>
-          <w:color w:val="EE0000"/>
-        </w:rPr>
-        <w:t>scriptTables</w:t>
-      </w:r>
-      <w:proofErr w:type="spellEnd"/>
-      <w:r>
-        <w:rPr>
-          <w:color w:val="EE0000"/>
-        </w:rPr>
-        <w:t xml:space="preserve"> UNION with coded tables)</w:t>
+        <w:t>: do I see them? (the SLECT into result_string needs to have scriptTables UNION with coded tables)</w:t>
       </w:r>
     </w:p>
     <w:p>
@@ -117,116 +133,7 @@
         </w:numPr>
       </w:pPr>
       <w:r>
-        <w:t>Code Generation cleanups</w:t>
-      </w:r>
-      <w:r>
-        <w:t>:</w:t>
-      </w:r>
-    </w:p>
-    <w:p>
-      <w:pPr>
-        <w:pStyle w:val="ListParagraph"/>
-        <w:numPr>
-          <w:ilvl w:val="1"/>
-          <w:numId w:val="10"/>
-        </w:numPr>
-      </w:pPr>
-      <w:r>
-        <w:t xml:space="preserve">See where </w:t>
-      </w:r>
-      <w:proofErr w:type="gramStart"/>
-      <w:r>
-        <w:t>its</w:t>
-      </w:r>
-      <w:proofErr w:type="gramEnd"/>
-      <w:r>
-        <w:t xml:space="preserve"> searching for ‘</w:t>
-      </w:r>
-      <w:proofErr w:type="spellStart"/>
-      <w:r>
-        <w:t>data_type</w:t>
-      </w:r>
-      <w:proofErr w:type="spellEnd"/>
-      <w:r>
-        <w:t xml:space="preserve">’ in code. Needs to be </w:t>
-      </w:r>
-      <w:proofErr w:type="spellStart"/>
-      <w:r>
-        <w:t>user_type_name</w:t>
-      </w:r>
-      <w:proofErr w:type="spellEnd"/>
-      <w:r>
-        <w:t xml:space="preserve">. make sure </w:t>
-      </w:r>
-      <w:proofErr w:type="spellStart"/>
-      <w:proofErr w:type="gramStart"/>
-      <w:r>
-        <w:t>its</w:t>
-      </w:r>
-      <w:proofErr w:type="spellEnd"/>
-      <w:proofErr w:type="gramEnd"/>
-      <w:r>
-        <w:t xml:space="preserve"> not a bug</w:t>
-      </w:r>
-    </w:p>
-    <w:p>
-      <w:pPr>
-        <w:pStyle w:val="ListParagraph"/>
-        <w:numPr>
-          <w:ilvl w:val="1"/>
-          <w:numId w:val="10"/>
-        </w:numPr>
-      </w:pPr>
-      <w:r>
-        <w:t xml:space="preserve">#! title not clear. </w:t>
-      </w:r>
-      <w:proofErr w:type="gramStart"/>
-      <w:r>
-        <w:t>why</w:t>
-      </w:r>
-      <w:proofErr w:type="gramEnd"/>
-      <w:r>
-        <w:t xml:space="preserve"> </w:t>
-      </w:r>
-      <w:proofErr w:type="gramStart"/>
-      <w:r>
-        <w:t>"the code" is</w:t>
-      </w:r>
-      <w:proofErr w:type="gramEnd"/>
-      <w:r>
-        <w:t xml:space="preserve"> different from "overall code"? </w:t>
-      </w:r>
-      <w:proofErr w:type="gramStart"/>
-      <w:r>
-        <w:t>do</w:t>
-      </w:r>
-      <w:proofErr w:type="gramEnd"/>
-      <w:r>
-        <w:t xml:space="preserve"> full alignment of everything, </w:t>
-      </w:r>
-      <w:proofErr w:type="spellStart"/>
-      <w:r>
-        <w:t>wheres</w:t>
-      </w:r>
-      <w:proofErr w:type="spellEnd"/>
-      <w:r>
-        <w:t xml:space="preserve"> the END of this one? </w:t>
-      </w:r>
-      <w:proofErr w:type="gramStart"/>
-      <w:r>
-        <w:t>what</w:t>
-      </w:r>
-      <w:proofErr w:type="gramEnd"/>
-      <w:r>
-        <w:t xml:space="preserve"> does this block </w:t>
-      </w:r>
-      <w:proofErr w:type="gramStart"/>
-      <w:r>
-        <w:t>achieves</w:t>
-      </w:r>
-      <w:proofErr w:type="gramEnd"/>
-      <w:r>
-        <w:t xml:space="preserve">? </w:t>
+        <w:t>Smallie: title of server.dbname and timestamp ( as usual, will be in comments or printed out)</w:t>
       </w:r>
     </w:p>
     <w:p>
@@ -238,25 +145,16 @@
         </w:numPr>
       </w:pPr>
       <w:r>
-        <w:t xml:space="preserve">Smallie: title of </w:t>
+        <w:t xml:space="preserve">Let claude code do perfect </w:t>
       </w:r>
-      <w:proofErr w:type="spellStart"/>
-      <w:proofErr w:type="gramStart"/>
       <w:r>
-        <w:t>server.dbname</w:t>
+        <w:t>indentation</w:t>
       </w:r>
-      <w:proofErr w:type="spellEnd"/>
-      <w:proofErr w:type="gramEnd"/>
       <w:r>
-        <w:t xml:space="preserve"> and timestamp </w:t>
+        <w:t xml:space="preserve"> of </w:t>
       </w:r>
-      <w:proofErr w:type="gramStart"/>
       <w:r>
-        <w:t>( as</w:t>
-      </w:r>
-      <w:proofErr w:type="gramEnd"/>
-      <w:r>
-        <w:t xml:space="preserve"> usual, will be in comments or printed out)</w:t>
+        <w:t>everything</w:t>
       </w:r>
     </w:p>
     <w:p>

</xml_diff>

<commit_message>
all html reporting fixed
</commit_message>
<xml_diff>
--- a/ContextFreeSQL/ContextFreeSQL.docx
+++ b/ContextFreeSQL/ContextFreeSQL.docx
@@ -6,9 +6,11 @@
       <w:pPr>
         <w:pStyle w:val="Heading1"/>
       </w:pPr>
+      <w:proofErr w:type="spellStart"/>
       <w:r>
         <w:t>ContextFreeSQL</w:t>
       </w:r>
+      <w:proofErr w:type="spellEnd"/>
     </w:p>
     <w:p>
       <w:pPr>
@@ -17,37 +19,27 @@
           <w:ilvl w:val="0"/>
           <w:numId w:val="10"/>
         </w:numPr>
-        <w:rPr>
-          <w:color w:val="EE0000"/>
-        </w:rPr>
       </w:pPr>
       <w:r>
-        <w:rPr>
-          <w:b/>
-          <w:bCs/>
-          <w:color w:val="EE0000"/>
-        </w:rPr>
-        <w:t>RN</w:t>
+        <w:t xml:space="preserve">Smallie: title of </w:t>
       </w:r>
+      <w:proofErr w:type="spellStart"/>
+      <w:proofErr w:type="gramStart"/>
       <w:r>
-        <w:rPr>
-          <w:b/>
-          <w:bCs/>
-          <w:color w:val="EE0000"/>
-        </w:rPr>
-        <w:t>N</w:t>
+        <w:t>server.dbname</w:t>
       </w:r>
+      <w:proofErr w:type="spellEnd"/>
+      <w:proofErr w:type="gramEnd"/>
       <w:r>
-        <w:rPr>
-          <w:color w:val="EE0000"/>
-        </w:rPr>
-        <w:t xml:space="preserve">: </w:t>
+        <w:t xml:space="preserve"> and timestamp </w:t>
       </w:r>
+      <w:proofErr w:type="gramStart"/>
       <w:r>
-        <w:rPr>
-          <w:color w:val="EE0000"/>
-        </w:rPr>
-        <w:t xml:space="preserve"> debugging coded entities</w:t>
+        <w:t>( as</w:t>
+      </w:r>
+      <w:proofErr w:type="gramEnd"/>
+      <w:r>
+        <w:t xml:space="preserve"> usual, will be in comments or printed out)</w:t>
       </w:r>
     </w:p>
     <w:p>
@@ -57,71 +49,17 @@
           <w:ilvl w:val="0"/>
           <w:numId w:val="10"/>
         </w:numPr>
-        <w:rPr>
-          <w:color w:val="EE0000"/>
-        </w:rPr>
       </w:pPr>
       <w:r>
-        <w:rPr>
-          <w:b/>
-          <w:bCs/>
-          <w:color w:val="EE0000"/>
-        </w:rPr>
-        <w:t>RN</w:t>
+        <w:t xml:space="preserve">Let </w:t>
       </w:r>
+      <w:proofErr w:type="spellStart"/>
       <w:r>
-        <w:rPr>
-          <w:color w:val="EE0000"/>
-        </w:rPr>
-        <w:t>:</w:t>
+        <w:t>claude</w:t>
       </w:r>
+      <w:proofErr w:type="spellEnd"/>
       <w:r>
-        <w:rPr>
-          <w:color w:val="EE0000"/>
-        </w:rPr>
-        <w:t xml:space="preserve"> </w:t>
-      </w:r>
-      <w:r>
-        <w:rPr>
-          <w:color w:val="EE0000"/>
-        </w:rPr>
-        <w:t xml:space="preserve">HTML report: </w:t>
-      </w:r>
-      <w:r>
-        <w:rPr>
-          <w:color w:val="EE0000"/>
-        </w:rPr>
-        <w:t>Coded ents</w:t>
-      </w:r>
-      <w:r>
-        <w:rPr>
-          <w:color w:val="EE0000"/>
-        </w:rPr>
-        <w:t xml:space="preserve"> and security</w:t>
-      </w:r>
-      <w:r>
-        <w:rPr>
-          <w:color w:val="EE0000"/>
-        </w:rPr>
-        <w:t>: do I see them? (the SLECT into result_string needs to have scriptTables UNION with coded tables)</w:t>
-      </w:r>
-    </w:p>
-    <w:p>
-      <w:pPr>
-        <w:pStyle w:val="ListParagraph"/>
-        <w:numPr>
-          <w:ilvl w:val="1"/>
-          <w:numId w:val="10"/>
-        </w:numPr>
-        <w:rPr>
-          <w:color w:val="EE0000"/>
-        </w:rPr>
-      </w:pPr>
-      <w:r>
-        <w:rPr>
-          <w:color w:val="EE0000"/>
-        </w:rPr>
-        <w:t>Then: Add status diff is a link to an online comparison tool, which maybe is also configurable</w:t>
+        <w:t xml:space="preserve"> code do perfect indentation of everything</w:t>
       </w:r>
     </w:p>
     <w:p>
@@ -133,37 +71,15 @@
         </w:numPr>
       </w:pPr>
       <w:r>
-        <w:t>Smallie: title of server.dbname and timestamp ( as usual, will be in comments or printed out)</w:t>
+        <w:t>Producing a product: remember files that when it generates it needs to copy (html files only?)</w:t>
       </w:r>
     </w:p>
     <w:p>
       <w:pPr>
         <w:pStyle w:val="ListParagraph"/>
-        <w:numPr>
-          <w:ilvl w:val="0"/>
-          <w:numId w:val="10"/>
-        </w:numPr>
-      </w:pPr>
-      <w:r>
-        <w:t xml:space="preserve">Let claude code do perfect </w:t>
-      </w:r>
-      <w:r>
-        <w:t>indentation</w:t>
-      </w:r>
-      <w:r>
-        <w:t xml:space="preserve"> of </w:t>
-      </w:r>
-      <w:r>
-        <w:t>everything</w:t>
-      </w:r>
+        <w:ind w:left="360"/>
+      </w:pPr>
     </w:p>
-    <w:p>
-      <w:pPr>
-        <w:pStyle w:val="ListParagraph"/>
-        <w:ind w:left="360"/>
-      </w:pPr>
-    </w:p>
-    <w:p/>
     <w:p/>
     <w:p/>
     <w:p/>

</xml_diff>

<commit_message>
Fix CSV export bug and add --show-config option
</commit_message>
<xml_diff>
--- a/ContextFreeSQL/ContextFreeSQL.docx
+++ b/ContextFreeSQL/ContextFreeSQL.docx
@@ -6,9 +6,11 @@
       <w:pPr>
         <w:pStyle w:val="Heading1"/>
       </w:pPr>
+      <w:proofErr w:type="spellStart"/>
       <w:r>
         <w:t>ContextFreeSQL</w:t>
       </w:r>
+      <w:proofErr w:type="spellEnd"/>
     </w:p>
     <w:p>
       <w:pPr>
@@ -19,7 +21,25 @@
         </w:numPr>
       </w:pPr>
       <w:r>
-        <w:t>Smallie: title of server.dbname and timestamp ( as usual, will be in comments or printed out)</w:t>
+        <w:t xml:space="preserve">Smallie: title of </w:t>
+      </w:r>
+      <w:proofErr w:type="spellStart"/>
+      <w:proofErr w:type="gramStart"/>
+      <w:r>
+        <w:t>server.dbname</w:t>
+      </w:r>
+      <w:proofErr w:type="spellEnd"/>
+      <w:proofErr w:type="gramEnd"/>
+      <w:r>
+        <w:t xml:space="preserve"> and timestamp </w:t>
+      </w:r>
+      <w:proofErr w:type="gramStart"/>
+      <w:r>
+        <w:t>( as</w:t>
+      </w:r>
+      <w:proofErr w:type="gramEnd"/>
+      <w:r>
+        <w:t xml:space="preserve"> usual, will be in comments or printed out)</w:t>
       </w:r>
     </w:p>
     <w:p>
@@ -31,44 +51,52 @@
         </w:numPr>
       </w:pPr>
       <w:r>
-        <w:t>Massive testing. The old fashion way. If test fails, claude to know about it and make sure its covered</w:t>
+        <w:t>Now: Testing seems ok. Now test the exe, on its own with all command lines, begin with --help</w:t>
       </w:r>
     </w:p>
     <w:p>
       <w:pPr>
         <w:pStyle w:val="ListParagraph"/>
         <w:numPr>
-          <w:ilvl w:val="1"/>
+          <w:ilvl w:val="0"/>
           <w:numId w:val="10"/>
         </w:numPr>
       </w:pPr>
       <w:r>
-        <w:t>Now: begin. Set up the website, download from there, ask for -help’, begin testing. Does it has the option to generate a default json?</w:t>
+        <w:t xml:space="preserve">Copy to </w:t>
+      </w:r>
+      <w:proofErr w:type="spellStart"/>
+      <w:r>
+        <w:t>hostinger</w:t>
+      </w:r>
+      <w:proofErr w:type="spellEnd"/>
+      <w:r>
+        <w:t>, test downloads on Windows and Linux</w:t>
       </w:r>
     </w:p>
     <w:p>
       <w:pPr>
         <w:pStyle w:val="ListParagraph"/>
         <w:numPr>
-          <w:ilvl w:val="1"/>
+          <w:ilvl w:val="0"/>
           <w:numId w:val="10"/>
         </w:numPr>
       </w:pPr>
       <w:r>
-        <w:t xml:space="preserve">Is the “-help” good enough? Is there an option for expanded help for all the options in the json? </w:t>
+        <w:rPr>
+          <w:b/>
+          <w:bCs/>
+        </w:rPr>
+        <w:t>Now</w:t>
       </w:r>
-    </w:p>
-    <w:p>
-      <w:pPr>
-        <w:pStyle w:val="ListParagraph"/>
-        <w:numPr>
-          <w:ilvl w:val="1"/>
-          <w:numId w:val="10"/>
-        </w:numPr>
-      </w:pPr>
       <w:r>
-        <w:t>Get claude to generate full doc, for the website</w:t>
+        <w:t xml:space="preserve">: the movie. How do we do with avatar on </w:t>
       </w:r>
+      <w:proofErr w:type="spellStart"/>
+      <w:r>
+        <w:t>camtasia</w:t>
+      </w:r>
+      <w:proofErr w:type="spellEnd"/>
     </w:p>
     <w:p>
       <w:pPr>

</xml_diff>